<commit_message>
agregado la estructura de los capitulos 6,7,8,9,10
</commit_message>
<xml_diff>
--- a/documentos/capitulos/capituloIX.docx
+++ b/documentos/capitulos/capituloIX.docx
@@ -5,9 +5,6 @@
     <w:p>
       <w:pPr>
         <w:pStyle w:val="Ttulo1"/>
-        <w:rPr>
-          <w:lang w:val="es-419"/>
-        </w:rPr>
       </w:pPr>
       <w:bookmarkStart w:id="0" w:name="_Toc431546804"/>
       <w:r>
@@ -17,983 +14,121 @@
         <w:rPr>
           <w:lang w:val="es-419"/>
         </w:rPr>
-        <w:t>XI</w:t>
+        <w:t>IX</w:t>
       </w:r>
       <w:r>
-        <w:t xml:space="preserve"> </w:t>
-      </w:r>
-      <w:r>
-        <w:t>–</w:t>
+        <w:t xml:space="preserve"> – </w:t>
       </w:r>
       <w:r>
         <w:rPr>
           <w:lang w:val="es-419"/>
         </w:rPr>
-        <w:t xml:space="preserve"> CONCLUSIONES Y RECOMENDACIONES</w:t>
+        <w:t>CUARTA</w:t>
       </w:r>
       <w:r>
-        <w:t xml:space="preserve"> </w:t>
+        <w:t xml:space="preserve"> ITERACÍON</w:t>
       </w:r>
       <w:bookmarkEnd w:id="0"/>
     </w:p>
     <w:p>
       <w:pPr>
-        <w:spacing w:before="60"/>
+        <w:pStyle w:val="Ttulo2"/>
         <w:rPr>
-          <w:rFonts w:ascii="Arial" w:hAnsi="Arial" w:cs="Arial"/>
-          <w:sz w:val="20"/>
-          <w:szCs w:val="20"/>
-        </w:rPr>
-      </w:pPr>
-    </w:p>
-    <w:p>
-      <w:pPr>
-        <w:spacing w:before="60"/>
-        <w:rPr>
-          <w:rFonts w:ascii="Arial" w:hAnsi="Arial" w:cs="Arial"/>
+          <w:b w:val="0"/>
+          <w:lang w:val="es-419"/>
         </w:rPr>
       </w:pPr>
       <w:r>
         <w:rPr>
-          <w:rFonts w:ascii="Arial" w:hAnsi="Arial" w:cs="Arial"/>
+          <w:b w:val="0"/>
+          <w:lang w:val="es-419"/>
         </w:rPr>
-        <w:t>El trabajo de grado</w:t>
+        <w:t xml:space="preserve">La metodologia scrum es iterativa e incremental, por lo tanto en este capitulo, se abarca todo lo relacionado al desarrollo de la </w:t>
       </w:r>
       <w:r>
         <w:rPr>
-          <w:rFonts w:ascii="Arial" w:hAnsi="Arial" w:cs="Arial"/>
-        </w:rPr>
-        <w:t>,</w:t>
-      </w:r>
-      <w:r>
-        <w:rPr>
-          <w:rFonts w:ascii="Arial" w:hAnsi="Arial" w:cs="Arial"/>
-        </w:rPr>
-        <w:t xml:space="preserve"> cuyo objetivo principal era el de: </w:t>
-      </w:r>
-    </w:p>
-    <w:p>
-      <w:pPr>
-        <w:spacing w:before="60"/>
-        <w:rPr>
-          <w:rFonts w:ascii="Arial" w:hAnsi="Arial" w:cs="Arial"/>
-        </w:rPr>
-      </w:pPr>
-      <w:r>
-        <w:rPr>
-          <w:rFonts w:ascii="Arial" w:hAnsi="Arial" w:cs="Arial"/>
-        </w:rPr>
-        <w:t xml:space="preserve">“Mejorar el manejo de información de la administración de horarios y reservas de las canchas deportivas,  a través del desarrollo de un sistema web para la administración de horarios y reservas para complejos, usando </w:t>
-      </w:r>
-      <w:proofErr w:type="spellStart"/>
-      <w:r>
-        <w:rPr>
-          <w:rFonts w:ascii="Arial" w:hAnsi="Arial" w:cs="Arial"/>
-        </w:rPr>
-        <w:t>cloud</w:t>
-      </w:r>
-      <w:proofErr w:type="spellEnd"/>
-      <w:r>
-        <w:rPr>
-          <w:rFonts w:ascii="Arial" w:hAnsi="Arial" w:cs="Arial"/>
-        </w:rPr>
-        <w:t xml:space="preserve"> </w:t>
-      </w:r>
-      <w:proofErr w:type="spellStart"/>
-      <w:r>
-        <w:rPr>
-          <w:rFonts w:ascii="Arial" w:hAnsi="Arial" w:cs="Arial"/>
-        </w:rPr>
-        <w:t>computing</w:t>
-      </w:r>
-      <w:proofErr w:type="spellEnd"/>
-      <w:r>
-        <w:rPr>
-          <w:rFonts w:ascii="Arial" w:hAnsi="Arial" w:cs="Arial"/>
-        </w:rPr>
-        <w:t>” ha sido concluido satisfactoriamente, el producto obtenido</w:t>
-      </w:r>
-      <w:r>
-        <w:rPr>
-          <w:rFonts w:ascii="Arial" w:hAnsi="Arial" w:cs="Arial"/>
-        </w:rPr>
-        <w:t>,</w:t>
-      </w:r>
-      <w:r>
-        <w:rPr>
-          <w:rFonts w:ascii="Arial" w:hAnsi="Arial" w:cs="Arial"/>
-        </w:rPr>
-        <w:t xml:space="preserve"> es un sistema web que ha sido probado para la administración de campos deportivos </w:t>
-      </w:r>
-      <w:r>
-        <w:rPr>
-          <w:rFonts w:ascii="Arial" w:hAnsi="Arial" w:cs="Arial"/>
-        </w:rPr>
-        <w:t xml:space="preserve">del complejo deportivo </w:t>
-      </w:r>
-      <w:r>
-        <w:rPr>
-          <w:rFonts w:ascii="Arial" w:hAnsi="Arial" w:cs="Arial"/>
-        </w:rPr>
-        <w:t xml:space="preserve">de la Universidad Mayor de San </w:t>
-      </w:r>
-      <w:r>
-        <w:rPr>
-          <w:rFonts w:ascii="Arial" w:hAnsi="Arial" w:cs="Arial"/>
-        </w:rPr>
-        <w:t>Simón</w:t>
-      </w:r>
-      <w:r>
-        <w:rPr>
-          <w:rFonts w:ascii="Arial" w:hAnsi="Arial" w:cs="Arial"/>
-        </w:rPr>
-        <w:t xml:space="preserve">. </w:t>
-      </w:r>
-    </w:p>
-    <w:p>
-      <w:pPr>
-        <w:spacing w:before="60"/>
-        <w:rPr>
-          <w:rFonts w:ascii="Arial" w:hAnsi="Arial" w:cs="Arial"/>
-        </w:rPr>
-      </w:pPr>
-    </w:p>
-    <w:p>
-      <w:pPr>
-        <w:spacing w:before="60"/>
-        <w:rPr>
-          <w:rFonts w:ascii="Arial" w:hAnsi="Arial" w:cs="Arial"/>
-        </w:rPr>
-      </w:pPr>
-      <w:r>
-        <w:rPr>
-          <w:rFonts w:ascii="Arial" w:hAnsi="Arial" w:cs="Arial"/>
-        </w:rPr>
-        <w:t>A continuación</w:t>
-      </w:r>
-      <w:r>
-        <w:rPr>
-          <w:rFonts w:ascii="Arial" w:hAnsi="Arial" w:cs="Arial"/>
+          <w:b w:val="0"/>
           <w:lang w:val="es-419"/>
         </w:rPr>
-        <w:t>,</w:t>
+        <w:t>cuarta</w:t>
       </w:r>
       <w:bookmarkStart w:id="1" w:name="_GoBack"/>
       <w:bookmarkEnd w:id="1"/>
       <w:r>
         <w:rPr>
-          <w:rFonts w:ascii="Arial" w:hAnsi="Arial" w:cs="Arial"/>
+          <w:b w:val="0"/>
+          <w:lang w:val="es-419"/>
         </w:rPr>
-        <w:t xml:space="preserve"> se describe las conclusiones:</w:t>
+        <w:t xml:space="preserve"> iteracion.</w:t>
       </w:r>
     </w:p>
     <w:p>
       <w:pPr>
-        <w:spacing w:before="60"/>
-        <w:rPr>
-          <w:rFonts w:ascii="Arial" w:hAnsi="Arial" w:cs="Arial"/>
-        </w:rPr>
-      </w:pPr>
+        <w:pStyle w:val="Ttulo2"/>
+      </w:pPr>
+      <w:r>
+        <w:t>6.1 Planificación de la iteración</w:t>
+      </w:r>
     </w:p>
     <w:p>
       <w:pPr>
-        <w:pStyle w:val="Prrafodelista"/>
-        <w:numPr>
-          <w:ilvl w:val="0"/>
-          <w:numId w:val="33"/>
-        </w:numPr>
-        <w:spacing w:before="60"/>
+        <w:pStyle w:val="Ttulo2"/>
+      </w:pPr>
+      <w:r>
+        <w:t>6.2 Pila de la Iteración</w:t>
+      </w:r>
+    </w:p>
+    <w:p>
+      <w:pPr>
+        <w:pStyle w:val="Ttulo2"/>
+      </w:pPr>
+      <w:r>
+        <w:t>6.3 Diseño</w:t>
+      </w:r>
+    </w:p>
+    <w:p>
+      <w:pPr>
+        <w:pStyle w:val="Ttulo2"/>
         <w:rPr>
-          <w:rFonts w:ascii="Arial" w:hAnsi="Arial" w:cs="Arial"/>
+          <w:lang w:val="es-419"/>
+        </w:rPr>
+      </w:pPr>
+      <w:r>
+        <w:t>6.5 Pruebas</w:t>
+      </w:r>
+    </w:p>
+    <w:p>
+      <w:pPr>
+        <w:pStyle w:val="Ttulo2"/>
+        <w:rPr>
+          <w:lang w:val="es-419"/>
         </w:rPr>
       </w:pPr>
       <w:r>
         <w:rPr>
-          <w:rFonts w:ascii="Arial" w:hAnsi="Arial" w:cs="Arial"/>
+          <w:lang w:val="es-419"/>
         </w:rPr>
-        <w:t>El proceso manual</w:t>
+        <w:t>6.6 Grafico BurnDown</w:t>
+      </w:r>
+    </w:p>
+    <w:p>
+      <w:pPr>
+        <w:pStyle w:val="Ttulo2"/>
+      </w:pPr>
+      <w:r>
+        <w:t>6.</w:t>
       </w:r>
       <w:r>
         <w:rPr>
-          <w:rFonts w:ascii="Arial" w:hAnsi="Arial" w:cs="Arial"/>
+          <w:lang w:val="es-419"/>
         </w:rPr>
-        <w:t xml:space="preserve"> que comprende la administración de horarios y  reservas de complejos deportivos</w:t>
+        <w:t>7</w:t>
       </w:r>
       <w:r>
-        <w:rPr>
-          <w:rFonts w:ascii="Arial" w:hAnsi="Arial" w:cs="Arial"/>
-        </w:rPr>
-        <w:t>,</w:t>
-      </w:r>
-      <w:r>
-        <w:rPr>
-          <w:rFonts w:ascii="Arial" w:hAnsi="Arial" w:cs="Arial"/>
-        </w:rPr>
-        <w:t xml:space="preserve"> requiere de un tiempo considerable, </w:t>
-      </w:r>
-      <w:r>
-        <w:rPr>
-          <w:rFonts w:ascii="Arial" w:hAnsi="Arial" w:cs="Arial"/>
-        </w:rPr>
-        <w:t>ya que la información almacenada es abundante</w:t>
-      </w:r>
-      <w:r>
-        <w:rPr>
-          <w:rFonts w:ascii="Arial" w:hAnsi="Arial" w:cs="Arial"/>
-        </w:rPr>
-        <w:t xml:space="preserve">, en cambio </w:t>
-      </w:r>
-      <w:r>
-        <w:rPr>
-          <w:rFonts w:ascii="Arial" w:hAnsi="Arial" w:cs="Arial"/>
-        </w:rPr>
-        <w:t xml:space="preserve">con el sistema desarrollado, el tiempo de </w:t>
-      </w:r>
-      <w:r>
-        <w:rPr>
-          <w:rFonts w:ascii="Arial" w:hAnsi="Arial" w:cs="Arial"/>
-        </w:rPr>
-        <w:t>administración</w:t>
-      </w:r>
-      <w:r>
-        <w:rPr>
-          <w:rFonts w:ascii="Arial" w:hAnsi="Arial" w:cs="Arial"/>
-        </w:rPr>
-        <w:t xml:space="preserve"> se reduce de una manera apreciable.</w:t>
-      </w:r>
-      <w:r>
-        <w:rPr>
-          <w:rFonts w:ascii="Arial" w:hAnsi="Arial" w:cs="Arial"/>
-        </w:rPr>
-        <w:t xml:space="preserve"> </w:t>
+        <w:t xml:space="preserve"> Revisión de la Iteración</w:t>
       </w:r>
     </w:p>
-    <w:p>
-      <w:pPr>
-        <w:pStyle w:val="Prrafodelista"/>
-        <w:spacing w:before="60"/>
-        <w:rPr>
-          <w:rFonts w:ascii="Arial" w:hAnsi="Arial" w:cs="Arial"/>
-        </w:rPr>
-      </w:pPr>
-    </w:p>
-    <w:p>
-      <w:pPr>
-        <w:pStyle w:val="Prrafodelista"/>
-        <w:numPr>
-          <w:ilvl w:val="0"/>
-          <w:numId w:val="33"/>
-        </w:numPr>
-        <w:spacing w:before="60"/>
-        <w:rPr>
-          <w:rFonts w:ascii="Arial" w:hAnsi="Arial" w:cs="Arial"/>
-        </w:rPr>
-      </w:pPr>
-      <w:r>
-        <w:rPr>
-          <w:rFonts w:ascii="Arial" w:hAnsi="Arial" w:cs="Arial"/>
-        </w:rPr>
-        <w:t xml:space="preserve">Ya que el sistema </w:t>
-      </w:r>
-      <w:r>
-        <w:rPr>
-          <w:rFonts w:ascii="Arial" w:hAnsi="Arial" w:cs="Arial"/>
-        </w:rPr>
-        <w:t>se encuentra integrado con</w:t>
-      </w:r>
-      <w:r>
-        <w:rPr>
-          <w:rFonts w:ascii="Arial" w:hAnsi="Arial" w:cs="Arial"/>
-        </w:rPr>
-        <w:t xml:space="preserve"> </w:t>
-      </w:r>
-      <w:r>
-        <w:rPr>
-          <w:rFonts w:ascii="Arial" w:hAnsi="Arial" w:cs="Arial"/>
-        </w:rPr>
-        <w:t>Google</w:t>
-      </w:r>
-      <w:r>
-        <w:rPr>
-          <w:rFonts w:ascii="Arial" w:hAnsi="Arial" w:cs="Arial"/>
-          <w:lang w:val="es-419"/>
-        </w:rPr>
-        <w:t xml:space="preserve"> </w:t>
-      </w:r>
-      <w:proofErr w:type="spellStart"/>
-      <w:r>
-        <w:rPr>
-          <w:rFonts w:ascii="Arial" w:hAnsi="Arial" w:cs="Arial"/>
-        </w:rPr>
-        <w:t>M</w:t>
-      </w:r>
-      <w:r>
-        <w:rPr>
-          <w:rFonts w:ascii="Arial" w:hAnsi="Arial" w:cs="Arial"/>
-        </w:rPr>
-        <w:t>aps</w:t>
-      </w:r>
-      <w:proofErr w:type="spellEnd"/>
-      <w:r>
-        <w:rPr>
-          <w:rFonts w:ascii="Arial" w:hAnsi="Arial" w:cs="Arial"/>
-        </w:rPr>
-        <w:t xml:space="preserve">, los </w:t>
-      </w:r>
-      <w:r>
-        <w:rPr>
-          <w:rFonts w:ascii="Arial" w:hAnsi="Arial" w:cs="Arial"/>
-        </w:rPr>
-        <w:t>usuarios del sistema web, podrán</w:t>
-      </w:r>
-      <w:r>
-        <w:rPr>
-          <w:rFonts w:ascii="Arial" w:hAnsi="Arial" w:cs="Arial"/>
-        </w:rPr>
-        <w:t xml:space="preserve"> ubicar campos deportivos </w:t>
-      </w:r>
-      <w:r>
-        <w:rPr>
-          <w:rFonts w:ascii="Arial" w:hAnsi="Arial" w:cs="Arial"/>
-        </w:rPr>
-        <w:t xml:space="preserve">de una manera amigable y de acuerdo a su ubicación </w:t>
-      </w:r>
-      <w:r>
-        <w:rPr>
-          <w:rFonts w:ascii="Arial" w:hAnsi="Arial" w:cs="Arial"/>
-        </w:rPr>
-        <w:t>geográfica</w:t>
-      </w:r>
-      <w:r>
-        <w:rPr>
-          <w:rFonts w:ascii="Arial" w:hAnsi="Arial" w:cs="Arial"/>
-        </w:rPr>
-        <w:t>.</w:t>
-      </w:r>
-    </w:p>
-    <w:p>
-      <w:pPr>
-        <w:pStyle w:val="Prrafodelista"/>
-        <w:rPr>
-          <w:rFonts w:ascii="Arial" w:hAnsi="Arial" w:cs="Arial"/>
-        </w:rPr>
-      </w:pPr>
-    </w:p>
-    <w:p>
-      <w:pPr>
-        <w:pStyle w:val="Prrafodelista"/>
-        <w:spacing w:before="60"/>
-        <w:rPr>
-          <w:rFonts w:ascii="Arial" w:hAnsi="Arial" w:cs="Arial"/>
-        </w:rPr>
-      </w:pPr>
-    </w:p>
-    <w:p>
-      <w:pPr>
-        <w:pStyle w:val="Prrafodelista"/>
-        <w:numPr>
-          <w:ilvl w:val="0"/>
-          <w:numId w:val="33"/>
-        </w:numPr>
-        <w:spacing w:before="60"/>
-        <w:rPr>
-          <w:rFonts w:ascii="Arial" w:hAnsi="Arial" w:cs="Arial"/>
-        </w:rPr>
-      </w:pPr>
-      <w:r>
-        <w:rPr>
-          <w:rFonts w:ascii="Arial" w:hAnsi="Arial" w:cs="Arial"/>
-        </w:rPr>
-        <w:t xml:space="preserve">Como el sistema web </w:t>
-      </w:r>
-      <w:r>
-        <w:rPr>
-          <w:rFonts w:ascii="Arial" w:hAnsi="Arial" w:cs="Arial"/>
-        </w:rPr>
-        <w:t>está</w:t>
-      </w:r>
-      <w:r>
-        <w:rPr>
-          <w:rFonts w:ascii="Arial" w:hAnsi="Arial" w:cs="Arial"/>
-        </w:rPr>
-        <w:t xml:space="preserve"> </w:t>
-      </w:r>
-      <w:r>
-        <w:rPr>
-          <w:rFonts w:ascii="Arial" w:hAnsi="Arial" w:cs="Arial"/>
-        </w:rPr>
-        <w:t xml:space="preserve">implantado </w:t>
-      </w:r>
-      <w:r>
-        <w:rPr>
-          <w:rFonts w:ascii="Arial" w:hAnsi="Arial" w:cs="Arial"/>
-        </w:rPr>
-        <w:t>en un s</w:t>
-      </w:r>
-      <w:r>
-        <w:rPr>
-          <w:rFonts w:ascii="Arial" w:hAnsi="Arial" w:cs="Arial"/>
-        </w:rPr>
-        <w:t>ervidor de</w:t>
-      </w:r>
-      <w:r>
-        <w:rPr>
-          <w:rFonts w:ascii="Arial" w:hAnsi="Arial" w:cs="Arial"/>
-        </w:rPr>
-        <w:t xml:space="preserve"> la nube</w:t>
-      </w:r>
-      <w:r>
-        <w:rPr>
-          <w:rFonts w:ascii="Arial" w:hAnsi="Arial" w:cs="Arial"/>
-        </w:rPr>
-        <w:t>, los administradores de complejos deportivos</w:t>
-      </w:r>
-      <w:r>
-        <w:rPr>
-          <w:rFonts w:ascii="Arial" w:hAnsi="Arial" w:cs="Arial"/>
-        </w:rPr>
-        <w:t xml:space="preserve"> pueden acceder a la info</w:t>
-      </w:r>
-      <w:r>
-        <w:rPr>
-          <w:rFonts w:ascii="Arial" w:hAnsi="Arial" w:cs="Arial"/>
-        </w:rPr>
-        <w:t>rmación desde cualquier lugar</w:t>
-      </w:r>
-      <w:r>
-        <w:rPr>
-          <w:rFonts w:ascii="Arial" w:hAnsi="Arial" w:cs="Arial"/>
-        </w:rPr>
-        <w:t>.</w:t>
-      </w:r>
-    </w:p>
-    <w:p>
-      <w:pPr>
-        <w:pStyle w:val="Prrafodelista"/>
-        <w:spacing w:before="60"/>
-        <w:rPr>
-          <w:rFonts w:ascii="Arial" w:hAnsi="Arial" w:cs="Arial"/>
-        </w:rPr>
-      </w:pPr>
-    </w:p>
-    <w:p>
-      <w:pPr>
-        <w:pStyle w:val="Prrafodelista"/>
-        <w:numPr>
-          <w:ilvl w:val="0"/>
-          <w:numId w:val="33"/>
-        </w:numPr>
-        <w:spacing w:before="60"/>
-        <w:rPr>
-          <w:rFonts w:ascii="Arial" w:hAnsi="Arial" w:cs="Arial"/>
-        </w:rPr>
-      </w:pPr>
-      <w:r>
-        <w:rPr>
-          <w:rFonts w:ascii="Arial" w:hAnsi="Arial" w:cs="Arial"/>
-        </w:rPr>
-        <w:t xml:space="preserve">Ya que el sistema web cumple con el diseño web adaptable, los usuarios de la aplicación, </w:t>
-      </w:r>
-      <w:r>
-        <w:rPr>
-          <w:rFonts w:ascii="Arial" w:hAnsi="Arial" w:cs="Arial"/>
-        </w:rPr>
-        <w:t>podrán</w:t>
-      </w:r>
-      <w:r>
-        <w:rPr>
-          <w:rFonts w:ascii="Arial" w:hAnsi="Arial" w:cs="Arial"/>
-        </w:rPr>
-        <w:t xml:space="preserve"> hacer uso de la misma, desde cualquier dispositivo.</w:t>
-      </w:r>
-    </w:p>
-    <w:p>
-      <w:pPr>
-        <w:spacing w:before="60"/>
-        <w:rPr>
-          <w:rFonts w:ascii="Arial" w:hAnsi="Arial" w:cs="Arial"/>
-          <w:lang w:val="es-419"/>
-        </w:rPr>
-      </w:pPr>
-      <w:r>
-        <w:rPr>
-          <w:rFonts w:ascii="Arial" w:hAnsi="Arial" w:cs="Arial"/>
-        </w:rPr>
-        <w:t xml:space="preserve">Sobre la </w:t>
-      </w:r>
-      <w:r>
-        <w:rPr>
-          <w:rFonts w:ascii="Arial" w:hAnsi="Arial" w:cs="Arial"/>
-        </w:rPr>
-        <w:t>tecnología</w:t>
-      </w:r>
-      <w:r>
-        <w:rPr>
-          <w:rFonts w:ascii="Arial" w:hAnsi="Arial" w:cs="Arial"/>
-        </w:rPr>
-        <w:t xml:space="preserve"> y  herramientas utilizadas</w:t>
-      </w:r>
-      <w:r>
-        <w:rPr>
-          <w:rFonts w:ascii="Arial" w:hAnsi="Arial" w:cs="Arial"/>
-          <w:lang w:val="es-419"/>
-        </w:rPr>
-        <w:t>:</w:t>
-      </w:r>
-    </w:p>
-    <w:p>
-      <w:pPr>
-        <w:spacing w:before="60"/>
-        <w:rPr>
-          <w:rFonts w:ascii="Arial" w:hAnsi="Arial" w:cs="Arial"/>
-          <w:lang w:val="es-419"/>
-        </w:rPr>
-      </w:pPr>
-    </w:p>
-    <w:p>
-      <w:pPr>
-        <w:pStyle w:val="Prrafodelista"/>
-        <w:numPr>
-          <w:ilvl w:val="0"/>
-          <w:numId w:val="37"/>
-        </w:numPr>
-        <w:spacing w:before="60"/>
-        <w:rPr>
-          <w:rFonts w:ascii="Arial" w:hAnsi="Arial" w:cs="Arial"/>
-        </w:rPr>
-      </w:pPr>
-      <w:r>
-        <w:rPr>
-          <w:rFonts w:ascii="Arial" w:hAnsi="Arial" w:cs="Arial"/>
-          <w:lang w:val="es-419"/>
-        </w:rPr>
-        <w:t>Hacer uso del framework Angular JS, ha reducido el tiempo de desarrollo y aumentado la productividad.</w:t>
-      </w:r>
-    </w:p>
-    <w:p>
-      <w:pPr>
-        <w:spacing w:before="60"/>
-        <w:rPr>
-          <w:rFonts w:ascii="Arial" w:hAnsi="Arial" w:cs="Arial"/>
-          <w:lang w:val="es-419"/>
-        </w:rPr>
-      </w:pPr>
-      <w:r>
-        <w:rPr>
-          <w:rFonts w:ascii="Arial" w:hAnsi="Arial" w:cs="Arial"/>
-        </w:rPr>
-        <w:t>Sobre la metodología</w:t>
-      </w:r>
-      <w:r>
-        <w:rPr>
-          <w:rFonts w:ascii="Arial" w:hAnsi="Arial" w:cs="Arial"/>
-          <w:lang w:val="es-419"/>
-        </w:rPr>
-        <w:t>:</w:t>
-      </w:r>
-    </w:p>
-    <w:p>
-      <w:pPr>
-        <w:pStyle w:val="Prrafodelista"/>
-        <w:numPr>
-          <w:ilvl w:val="0"/>
-          <w:numId w:val="37"/>
-        </w:numPr>
-        <w:spacing w:before="60"/>
-        <w:rPr>
-          <w:rFonts w:ascii="Arial" w:hAnsi="Arial" w:cs="Arial"/>
-        </w:rPr>
-      </w:pPr>
-      <w:r>
-        <w:rPr>
-          <w:rFonts w:ascii="Arial" w:hAnsi="Arial" w:cs="Arial"/>
-          <w:lang w:val="es-419"/>
-        </w:rPr>
-        <w:t>Dado que la metodologia scrum es iteratica e incremental, ha facilitado hacer entregas continuas de software funcional en cada iteracion, lo cual se ha traducido, en ahorro de tiempo en diseño y analisis.</w:t>
-      </w:r>
-    </w:p>
-    <w:p>
-      <w:pPr>
-        <w:spacing w:before="60"/>
-        <w:rPr>
-          <w:rFonts w:ascii="Arial" w:hAnsi="Arial" w:cs="Arial"/>
-          <w:lang w:val="es-419"/>
-        </w:rPr>
-      </w:pPr>
-    </w:p>
-    <w:p>
-      <w:pPr>
-        <w:spacing w:before="60"/>
-        <w:rPr>
-          <w:rFonts w:ascii="Arial" w:hAnsi="Arial" w:cs="Arial"/>
-          <w:lang w:val="es-419"/>
-        </w:rPr>
-      </w:pPr>
-    </w:p>
-    <w:p>
-      <w:pPr>
-        <w:spacing w:before="60"/>
-        <w:rPr>
-          <w:rFonts w:ascii="Arial" w:hAnsi="Arial" w:cs="Arial"/>
-          <w:lang w:val="es-419"/>
-        </w:rPr>
-      </w:pPr>
-    </w:p>
-    <w:p>
-      <w:pPr>
-        <w:spacing w:before="60"/>
-        <w:rPr>
-          <w:rFonts w:ascii="Arial" w:hAnsi="Arial" w:cs="Arial"/>
-          <w:lang w:val="es-419"/>
-        </w:rPr>
-      </w:pPr>
-    </w:p>
-    <w:p>
-      <w:pPr>
-        <w:spacing w:before="60"/>
-        <w:rPr>
-          <w:rFonts w:ascii="Arial" w:hAnsi="Arial" w:cs="Arial"/>
-          <w:lang w:val="es-419"/>
-        </w:rPr>
-      </w:pPr>
-    </w:p>
-    <w:p>
-      <w:pPr>
-        <w:spacing w:before="60"/>
-        <w:rPr>
-          <w:rFonts w:ascii="Arial" w:hAnsi="Arial" w:cs="Arial"/>
-          <w:lang w:val="es-419"/>
-        </w:rPr>
-      </w:pPr>
-    </w:p>
-    <w:p>
-      <w:pPr>
-        <w:spacing w:before="60"/>
-        <w:rPr>
-          <w:rFonts w:ascii="Arial" w:hAnsi="Arial" w:cs="Arial"/>
-          <w:lang w:val="es-419"/>
-        </w:rPr>
-      </w:pPr>
-    </w:p>
-    <w:p>
-      <w:pPr>
-        <w:spacing w:before="60"/>
-        <w:rPr>
-          <w:rFonts w:ascii="Arial" w:hAnsi="Arial" w:cs="Arial"/>
-          <w:lang w:val="es-419"/>
-        </w:rPr>
-      </w:pPr>
-    </w:p>
-    <w:p>
-      <w:pPr>
-        <w:spacing w:before="60"/>
-        <w:rPr>
-          <w:rFonts w:ascii="Arial" w:hAnsi="Arial" w:cs="Arial"/>
-          <w:lang w:val="es-419"/>
-        </w:rPr>
-      </w:pPr>
-      <w:r>
-        <w:rPr>
-          <w:rFonts w:ascii="Arial" w:hAnsi="Arial" w:cs="Arial"/>
-        </w:rPr>
-        <w:t xml:space="preserve">Para trabajos futuros se recomienda: </w:t>
-      </w:r>
-    </w:p>
-    <w:p>
-      <w:pPr>
-        <w:spacing w:before="60"/>
-        <w:rPr>
-          <w:rFonts w:ascii="Arial" w:hAnsi="Arial" w:cs="Arial"/>
-          <w:lang w:val="es-419"/>
-        </w:rPr>
-      </w:pPr>
-    </w:p>
-    <w:p>
-      <w:pPr>
-        <w:pStyle w:val="Prrafodelista"/>
-        <w:numPr>
-          <w:ilvl w:val="0"/>
-          <w:numId w:val="36"/>
-        </w:numPr>
-        <w:spacing w:before="60"/>
-        <w:rPr>
-          <w:rFonts w:ascii="Arial" w:hAnsi="Arial" w:cs="Arial"/>
-        </w:rPr>
-      </w:pPr>
-      <w:r>
-        <w:rPr>
-          <w:rFonts w:ascii="Arial" w:hAnsi="Arial" w:cs="Arial"/>
-        </w:rPr>
-        <w:t>Realizar pruebas</w:t>
-      </w:r>
-      <w:r>
-        <w:rPr>
-          <w:rFonts w:ascii="Arial" w:hAnsi="Arial" w:cs="Arial"/>
-        </w:rPr>
-        <w:t xml:space="preserve"> en </w:t>
-      </w:r>
-      <w:r>
-        <w:rPr>
-          <w:rFonts w:ascii="Arial" w:hAnsi="Arial" w:cs="Arial"/>
-        </w:rPr>
-        <w:t>el navegador</w:t>
-      </w:r>
-      <w:r>
-        <w:rPr>
-          <w:rFonts w:ascii="Arial" w:hAnsi="Arial" w:cs="Arial"/>
-        </w:rPr>
-        <w:t xml:space="preserve"> Internet E</w:t>
-      </w:r>
-      <w:r>
-        <w:rPr>
-          <w:rFonts w:ascii="Arial" w:hAnsi="Arial" w:cs="Arial"/>
-        </w:rPr>
-        <w:t>xplorer</w:t>
-      </w:r>
-      <w:r>
-        <w:rPr>
-          <w:rFonts w:ascii="Arial" w:hAnsi="Arial" w:cs="Arial"/>
-          <w:lang w:val="es-419"/>
-        </w:rPr>
-        <w:t>, ya que cuenta con una cantidad considerable de usuarios</w:t>
-      </w:r>
-      <w:r>
-        <w:rPr>
-          <w:rFonts w:ascii="Arial" w:hAnsi="Arial" w:cs="Arial"/>
-        </w:rPr>
-        <w:t>.</w:t>
-      </w:r>
-    </w:p>
-    <w:p>
-      <w:pPr>
-        <w:pStyle w:val="Prrafodelista"/>
-        <w:spacing w:before="60"/>
-        <w:rPr>
-          <w:rFonts w:ascii="Arial" w:hAnsi="Arial" w:cs="Arial"/>
-        </w:rPr>
-      </w:pPr>
-    </w:p>
-    <w:p>
-      <w:pPr>
-        <w:pStyle w:val="Prrafodelista"/>
-        <w:numPr>
-          <w:ilvl w:val="0"/>
-          <w:numId w:val="36"/>
-        </w:numPr>
-        <w:spacing w:before="60"/>
-        <w:rPr>
-          <w:rFonts w:ascii="Arial" w:hAnsi="Arial" w:cs="Arial"/>
-        </w:rPr>
-      </w:pPr>
-      <w:r>
-        <w:rPr>
-          <w:rFonts w:ascii="Arial" w:hAnsi="Arial" w:cs="Arial"/>
-        </w:rPr>
-        <w:t>Implementar el pago</w:t>
-      </w:r>
-      <w:r>
-        <w:rPr>
-          <w:rFonts w:ascii="Arial" w:hAnsi="Arial" w:cs="Arial"/>
-        </w:rPr>
-        <w:t xml:space="preserve"> con tarjeta</w:t>
-      </w:r>
-      <w:r>
-        <w:rPr>
-          <w:rFonts w:ascii="Arial" w:hAnsi="Arial" w:cs="Arial"/>
-        </w:rPr>
-        <w:t xml:space="preserve"> de crédito vía internet, ya que con esta implementación, el proceso quedaría completamente automatizado y el tiempo en la administración de reservas</w:t>
-      </w:r>
-      <w:r>
-        <w:rPr>
-          <w:rFonts w:ascii="Arial" w:hAnsi="Arial" w:cs="Arial"/>
-          <w:lang w:val="es-419"/>
-        </w:rPr>
-        <w:t>,</w:t>
-      </w:r>
-      <w:r>
-        <w:rPr>
-          <w:rFonts w:ascii="Arial" w:hAnsi="Arial" w:cs="Arial"/>
-        </w:rPr>
-        <w:t xml:space="preserve"> reduciría de una manera considerable.</w:t>
-      </w:r>
-    </w:p>
-    <w:p>
-      <w:pPr>
-        <w:pStyle w:val="Prrafodelista"/>
-        <w:spacing w:before="60"/>
-        <w:rPr>
-          <w:rFonts w:ascii="Arial" w:hAnsi="Arial" w:cs="Arial"/>
-          <w:lang w:val="es-419"/>
-        </w:rPr>
-      </w:pPr>
-    </w:p>
-    <w:p>
-      <w:pPr>
-        <w:pStyle w:val="Prrafodelista"/>
-        <w:numPr>
-          <w:ilvl w:val="0"/>
-          <w:numId w:val="36"/>
-        </w:numPr>
-        <w:spacing w:before="60"/>
-        <w:rPr>
-          <w:rFonts w:ascii="Arial" w:hAnsi="Arial" w:cs="Arial"/>
-        </w:rPr>
-      </w:pPr>
-      <w:r>
-        <w:rPr>
-          <w:rFonts w:ascii="Arial" w:hAnsi="Arial" w:cs="Arial"/>
-          <w:lang w:val="es-419"/>
-        </w:rPr>
-        <w:t xml:space="preserve">Usar </w:t>
-      </w:r>
-      <w:r>
-        <w:rPr>
-          <w:rFonts w:ascii="Arial" w:hAnsi="Arial" w:cs="Arial"/>
-          <w:lang w:val="es-419"/>
-        </w:rPr>
-        <w:t>Angular JS</w:t>
-      </w:r>
-      <w:r>
-        <w:rPr>
-          <w:rFonts w:ascii="Arial" w:hAnsi="Arial" w:cs="Arial"/>
-          <w:lang w:val="es-419"/>
-        </w:rPr>
-        <w:t xml:space="preserve"> </w:t>
-      </w:r>
-      <w:r>
-        <w:rPr>
-          <w:rFonts w:ascii="Arial" w:hAnsi="Arial" w:cs="Arial"/>
-          <w:lang w:val="es-419"/>
-        </w:rPr>
-        <w:t>para el desarrollo de aplicaciónes de una sola pagina.</w:t>
-      </w:r>
-    </w:p>
-    <w:p>
-      <w:pPr>
-        <w:pStyle w:val="Prrafodelista"/>
-        <w:rPr>
-          <w:rFonts w:ascii="Arial" w:hAnsi="Arial" w:cs="Arial"/>
-        </w:rPr>
-      </w:pPr>
-    </w:p>
-    <w:p>
-      <w:pPr>
-        <w:pStyle w:val="Prrafodelista"/>
-        <w:spacing w:before="60"/>
-        <w:rPr>
-          <w:rFonts w:ascii="Arial" w:hAnsi="Arial" w:cs="Arial"/>
-        </w:rPr>
-      </w:pPr>
-    </w:p>
-    <w:p>
-      <w:pPr>
-        <w:spacing w:before="60"/>
-        <w:rPr>
-          <w:rFonts w:ascii="Arial" w:hAnsi="Arial" w:cs="Arial"/>
-          <w:sz w:val="20"/>
-          <w:szCs w:val="20"/>
-        </w:rPr>
-      </w:pPr>
-    </w:p>
-    <w:p>
-      <w:pPr>
-        <w:rPr>
-          <w:lang w:eastAsia="es-ES"/>
-        </w:rPr>
-      </w:pPr>
-    </w:p>
-    <w:p>
-      <w:pPr>
-        <w:shd w:val="clear" w:color="auto" w:fill="FFFFFF"/>
-        <w:spacing w:before="60"/>
-        <w:textAlignment w:val="baseline"/>
-        <w:rPr>
-          <w:rFonts w:ascii="Arial" w:eastAsia="Times New Roman" w:hAnsi="Arial" w:cs="Arial"/>
-          <w:color w:val="000000" w:themeColor="text1"/>
-          <w:sz w:val="20"/>
-          <w:szCs w:val="20"/>
-          <w:lang w:eastAsia="es-ES"/>
-        </w:rPr>
-      </w:pPr>
-    </w:p>
-    <w:p>
-      <w:pPr>
-        <w:shd w:val="clear" w:color="auto" w:fill="FFFFFF"/>
-        <w:spacing w:before="60"/>
-        <w:textAlignment w:val="baseline"/>
-        <w:rPr>
-          <w:rFonts w:ascii="Arial" w:eastAsia="Times New Roman" w:hAnsi="Arial" w:cs="Arial"/>
-          <w:color w:val="000000" w:themeColor="text1"/>
-          <w:sz w:val="20"/>
-          <w:szCs w:val="20"/>
-          <w:lang w:eastAsia="es-ES"/>
-        </w:rPr>
-      </w:pPr>
-    </w:p>
-    <w:p>
-      <w:pPr>
-        <w:shd w:val="clear" w:color="auto" w:fill="FFFFFF"/>
-        <w:spacing w:before="60"/>
-        <w:textAlignment w:val="baseline"/>
-        <w:rPr>
-          <w:rFonts w:ascii="Arial" w:eastAsia="Times New Roman" w:hAnsi="Arial" w:cs="Arial"/>
-          <w:color w:val="000000" w:themeColor="text1"/>
-          <w:sz w:val="20"/>
-          <w:szCs w:val="20"/>
-          <w:lang w:eastAsia="es-ES"/>
-        </w:rPr>
-      </w:pPr>
-    </w:p>
-    <w:p>
-      <w:pPr>
-        <w:shd w:val="clear" w:color="auto" w:fill="FFFFFF"/>
-        <w:spacing w:before="60"/>
-        <w:textAlignment w:val="baseline"/>
-        <w:rPr>
-          <w:rFonts w:ascii="Arial" w:eastAsia="Times New Roman" w:hAnsi="Arial" w:cs="Arial"/>
-          <w:color w:val="000000" w:themeColor="text1"/>
-          <w:sz w:val="20"/>
-          <w:szCs w:val="20"/>
-          <w:lang w:eastAsia="es-ES"/>
-        </w:rPr>
-      </w:pPr>
-    </w:p>
-    <w:p>
-      <w:pPr>
-        <w:shd w:val="clear" w:color="auto" w:fill="FFFFFF"/>
-        <w:spacing w:before="60"/>
-        <w:textAlignment w:val="baseline"/>
-        <w:rPr>
-          <w:rFonts w:ascii="Arial" w:eastAsia="Times New Roman" w:hAnsi="Arial" w:cs="Arial"/>
-          <w:color w:val="000000" w:themeColor="text1"/>
-          <w:sz w:val="20"/>
-          <w:szCs w:val="20"/>
-          <w:lang w:eastAsia="es-ES"/>
-        </w:rPr>
-      </w:pPr>
-    </w:p>
-    <w:p>
-      <w:pPr>
-        <w:shd w:val="clear" w:color="auto" w:fill="FFFFFF"/>
-        <w:spacing w:before="60"/>
-        <w:textAlignment w:val="baseline"/>
-        <w:rPr>
-          <w:rFonts w:ascii="Arial" w:eastAsia="Times New Roman" w:hAnsi="Arial" w:cs="Arial"/>
-          <w:color w:val="000000" w:themeColor="text1"/>
-          <w:sz w:val="20"/>
-          <w:szCs w:val="20"/>
-          <w:lang w:eastAsia="es-ES"/>
-        </w:rPr>
-      </w:pPr>
-    </w:p>
-    <w:p>
-      <w:pPr>
-        <w:rPr>
-          <w:rFonts w:ascii="Arial" w:hAnsi="Arial" w:cs="Arial"/>
-          <w:lang w:val="es-419"/>
-        </w:rPr>
-      </w:pPr>
-    </w:p>
+    <w:p/>
     <w:sectPr>
       <w:footerReference w:type="default" r:id="rId9"/>
       <w:pgSz w:w="12240" w:h="15840"/>
@@ -7166,7 +6301,7 @@
 </file>
 
 <file path=customXml/itemProps1.xml><?xml version="1.0" encoding="utf-8"?>
-<ds:datastoreItem xmlns:ds="http://schemas.openxmlformats.org/officeDocument/2006/customXml" ds:itemID="{EB0C25E6-3B5A-4847-9CAF-B81B4937691E}">
+<ds:datastoreItem xmlns:ds="http://schemas.openxmlformats.org/officeDocument/2006/customXml" ds:itemID="{04840832-D8FB-4F55-9A7E-4782AC3DCE5B}">
   <ds:schemaRefs>
     <ds:schemaRef ds:uri="http://schemas.openxmlformats.org/officeDocument/2006/bibliography"/>
   </ds:schemaRefs>

</xml_diff>

<commit_message>
documentado la iteracion numero 3
</commit_message>
<xml_diff>
--- a/documentos/capitulos/capituloIX.docx
+++ b/documentos/capitulos/capituloIX.docx
@@ -43,23 +43,7 @@
           <w:b w:val="0"/>
           <w:lang w:val="es-419"/>
         </w:rPr>
-        <w:t xml:space="preserve">La metodologia scrum es iterativa e incremental, por lo tanto en este capitulo, se abarca todo lo relacionado al desarrollo de la </w:t>
-      </w:r>
-      <w:r>
-        <w:rPr>
-          <w:b w:val="0"/>
-          <w:lang w:val="es-419"/>
-        </w:rPr>
-        <w:t>cuarta</w:t>
-      </w:r>
-      <w:bookmarkStart w:id="1" w:name="_GoBack"/>
-      <w:bookmarkEnd w:id="1"/>
-      <w:r>
-        <w:rPr>
-          <w:b w:val="0"/>
-          <w:lang w:val="es-419"/>
-        </w:rPr>
-        <w:t xml:space="preserve"> iteracion.</w:t>
+        <w:t>La metodologia scrum es iterativa e incremental, por lo tanto en este capitulo, se abarca todo lo relacionado al desarrollo de la cuarta iteracion.</w:t>
       </w:r>
     </w:p>
     <w:p>
@@ -71,46 +55,1441 @@
       </w:r>
     </w:p>
     <w:p>
-      <w:pPr>
-        <w:pStyle w:val="Ttulo2"/>
-      </w:pPr>
       <w:r>
-        <w:t>6.2 Pila de la Iteración</w:t>
+        <w:t>La planificación de la iteración, tiene como puntos importantes: La pila de la iteración,  estimación de esfuerzo necesario para el desarrollo de las historias de usuario y la definición de tareas por historia de usuario.</w:t>
       </w:r>
     </w:p>
     <w:p>
       <w:pPr>
+        <w:pStyle w:val="Ttulo3"/>
+      </w:pPr>
+      <w:r>
+        <w:t>6.1.1</w:t>
+      </w:r>
+      <w:r>
+        <w:t xml:space="preserve"> Pila de la Iteración</w:t>
+      </w:r>
+    </w:p>
+    <w:p>
+      <w:r>
+        <w:t>Para la primera iteración del proyecto, se ha tomado la decisión de desarrollar las siguientes historias de usuario, de acuerdo a su prioridad, ya que son altas. Dichas historias de usuario se pueden ver  en la tabla 6.1.</w:t>
+      </w:r>
+    </w:p>
+    <w:tbl>
+      <w:tblPr>
+        <w:tblStyle w:val="Tablaconcuadrcula"/>
+        <w:tblW w:w="0" w:type="auto"/>
+        <w:tblInd w:w="108" w:type="dxa"/>
+        <w:tblLook w:val="04A0" w:firstRow="1" w:lastRow="0" w:firstColumn="1" w:lastColumn="0" w:noHBand="0" w:noVBand="1"/>
+      </w:tblPr>
+      <w:tblGrid>
+        <w:gridCol w:w="2410"/>
+        <w:gridCol w:w="5387"/>
+        <w:gridCol w:w="1640"/>
+      </w:tblGrid>
+      <w:tr>
+        <w:trPr>
+          <w:trHeight w:val="624"/>
+        </w:trPr>
+        <w:tc>
+          <w:tcPr>
+            <w:tcW w:w="2410" w:type="dxa"/>
+          </w:tcPr>
+          <w:p>
+            <w:pPr>
+              <w:jc w:val="center"/>
+              <w:rPr>
+                <w:b/>
+              </w:rPr>
+            </w:pPr>
+            <w:r>
+              <w:rPr>
+                <w:b/>
+              </w:rPr>
+              <w:t>Numero Historia de Usuario</w:t>
+            </w:r>
+          </w:p>
+        </w:tc>
+        <w:tc>
+          <w:tcPr>
+            <w:tcW w:w="5387" w:type="dxa"/>
+          </w:tcPr>
+          <w:p>
+            <w:pPr>
+              <w:jc w:val="center"/>
+              <w:rPr>
+                <w:b/>
+              </w:rPr>
+            </w:pPr>
+            <w:r>
+              <w:rPr>
+                <w:b/>
+              </w:rPr>
+              <w:t>Nombre</w:t>
+            </w:r>
+          </w:p>
+        </w:tc>
+        <w:tc>
+          <w:tcPr>
+            <w:tcW w:w="1640" w:type="dxa"/>
+          </w:tcPr>
+          <w:p>
+            <w:pPr>
+              <w:jc w:val="center"/>
+              <w:rPr>
+                <w:b/>
+              </w:rPr>
+            </w:pPr>
+            <w:r>
+              <w:rPr>
+                <w:b/>
+              </w:rPr>
+              <w:t>Prioridad</w:t>
+            </w:r>
+          </w:p>
+        </w:tc>
+      </w:tr>
+      <w:tr>
+        <w:trPr>
+          <w:trHeight w:val="563"/>
+        </w:trPr>
+        <w:tc>
+          <w:tcPr>
+            <w:tcW w:w="2410" w:type="dxa"/>
+          </w:tcPr>
+          <w:p>
+            <w:r>
+              <w:t>1</w:t>
+            </w:r>
+          </w:p>
+        </w:tc>
+        <w:tc>
+          <w:tcPr>
+            <w:tcW w:w="5387" w:type="dxa"/>
+          </w:tcPr>
+          <w:p>
+            <w:r>
+              <w:rPr>
+                <w:rFonts w:cs="Arial"/>
+              </w:rPr>
+              <w:t>Registro de campo deportivo</w:t>
+            </w:r>
+          </w:p>
+        </w:tc>
+        <w:tc>
+          <w:tcPr>
+            <w:tcW w:w="1640" w:type="dxa"/>
+          </w:tcPr>
+          <w:p>
+            <w:r>
+              <w:t>Alta</w:t>
+            </w:r>
+          </w:p>
+        </w:tc>
+      </w:tr>
+      <w:tr>
+        <w:trPr>
+          <w:trHeight w:val="553"/>
+        </w:trPr>
+        <w:tc>
+          <w:tcPr>
+            <w:tcW w:w="2410" w:type="dxa"/>
+          </w:tcPr>
+          <w:p>
+            <w:r>
+              <w:t>2</w:t>
+            </w:r>
+          </w:p>
+        </w:tc>
+        <w:tc>
+          <w:tcPr>
+            <w:tcW w:w="5387" w:type="dxa"/>
+          </w:tcPr>
+          <w:p>
+            <w:r>
+              <w:rPr>
+                <w:rFonts w:cs="Arial"/>
+              </w:rPr>
+              <w:t>Registro de reserva regular</w:t>
+            </w:r>
+          </w:p>
+        </w:tc>
+        <w:tc>
+          <w:tcPr>
+            <w:tcW w:w="1640" w:type="dxa"/>
+          </w:tcPr>
+          <w:p>
+            <w:r>
+              <w:t>Alta</w:t>
+            </w:r>
+          </w:p>
+        </w:tc>
+      </w:tr>
+    </w:tbl>
+    <w:p/>
+    <w:p>
+      <w:pPr>
+        <w:pStyle w:val="Ttulo3"/>
+      </w:pPr>
+      <w:r>
+        <w:t>6.1.2 Estimación de esfuerzo</w:t>
+      </w:r>
+    </w:p>
+    <w:p>
+      <w:r>
+        <w:t>La estimación de las historias de usuario se ha realizado de cuerdo a la serie Fibonacci, tomando como 1 la menor complejidad y 8 mayor complejidad.</w:t>
+      </w:r>
+    </w:p>
+    <w:tbl>
+      <w:tblPr>
+        <w:tblStyle w:val="Tablaconcuadrcula"/>
+        <w:tblW w:w="0" w:type="auto"/>
+        <w:tblInd w:w="108" w:type="dxa"/>
+        <w:tblLook w:val="04A0" w:firstRow="1" w:lastRow="0" w:firstColumn="1" w:lastColumn="0" w:noHBand="0" w:noVBand="1"/>
+      </w:tblPr>
+      <w:tblGrid>
+        <w:gridCol w:w="2268"/>
+        <w:gridCol w:w="4111"/>
+        <w:gridCol w:w="3058"/>
+      </w:tblGrid>
+      <w:tr>
+        <w:trPr>
+          <w:trHeight w:val="624"/>
+        </w:trPr>
+        <w:tc>
+          <w:tcPr>
+            <w:tcW w:w="2268" w:type="dxa"/>
+          </w:tcPr>
+          <w:p>
+            <w:pPr>
+              <w:jc w:val="center"/>
+              <w:rPr>
+                <w:b/>
+              </w:rPr>
+            </w:pPr>
+            <w:r>
+              <w:rPr>
+                <w:b/>
+              </w:rPr>
+              <w:t>Numero Historia de Usuario</w:t>
+            </w:r>
+          </w:p>
+        </w:tc>
+        <w:tc>
+          <w:tcPr>
+            <w:tcW w:w="4111" w:type="dxa"/>
+          </w:tcPr>
+          <w:p>
+            <w:pPr>
+              <w:jc w:val="center"/>
+              <w:rPr>
+                <w:b/>
+              </w:rPr>
+            </w:pPr>
+            <w:r>
+              <w:rPr>
+                <w:b/>
+              </w:rPr>
+              <w:t>Nombre</w:t>
+            </w:r>
+          </w:p>
+        </w:tc>
+        <w:tc>
+          <w:tcPr>
+            <w:tcW w:w="3058" w:type="dxa"/>
+          </w:tcPr>
+          <w:p>
+            <w:pPr>
+              <w:jc w:val="center"/>
+              <w:rPr>
+                <w:b/>
+              </w:rPr>
+            </w:pPr>
+            <w:r>
+              <w:rPr>
+                <w:b/>
+              </w:rPr>
+              <w:t>Estimación</w:t>
+            </w:r>
+          </w:p>
+        </w:tc>
+      </w:tr>
+      <w:tr>
+        <w:trPr>
+          <w:trHeight w:val="563"/>
+        </w:trPr>
+        <w:tc>
+          <w:tcPr>
+            <w:tcW w:w="2268" w:type="dxa"/>
+          </w:tcPr>
+          <w:p>
+            <w:r>
+              <w:t>1</w:t>
+            </w:r>
+          </w:p>
+        </w:tc>
+        <w:tc>
+          <w:tcPr>
+            <w:tcW w:w="4111" w:type="dxa"/>
+          </w:tcPr>
+          <w:p>
+            <w:r>
+              <w:rPr>
+                <w:rFonts w:cs="Arial"/>
+              </w:rPr>
+              <w:t>Registro de campo deportivo</w:t>
+            </w:r>
+          </w:p>
+        </w:tc>
+        <w:tc>
+          <w:tcPr>
+            <w:tcW w:w="3058" w:type="dxa"/>
+          </w:tcPr>
+          <w:p>
+            <w:r>
+              <w:t>8 puntos</w:t>
+            </w:r>
+          </w:p>
+        </w:tc>
+      </w:tr>
+      <w:tr>
+        <w:trPr>
+          <w:trHeight w:val="553"/>
+        </w:trPr>
+        <w:tc>
+          <w:tcPr>
+            <w:tcW w:w="2268" w:type="dxa"/>
+          </w:tcPr>
+          <w:p>
+            <w:r>
+              <w:t>2</w:t>
+            </w:r>
+          </w:p>
+        </w:tc>
+        <w:tc>
+          <w:tcPr>
+            <w:tcW w:w="4111" w:type="dxa"/>
+          </w:tcPr>
+          <w:p>
+            <w:r>
+              <w:rPr>
+                <w:rFonts w:cs="Arial"/>
+              </w:rPr>
+              <w:t>Registro de reserva regular</w:t>
+            </w:r>
+          </w:p>
+        </w:tc>
+        <w:tc>
+          <w:tcPr>
+            <w:tcW w:w="3058" w:type="dxa"/>
+          </w:tcPr>
+          <w:p>
+            <w:r>
+              <w:t>8 puntos</w:t>
+            </w:r>
+          </w:p>
+        </w:tc>
+      </w:tr>
+    </w:tbl>
+    <w:p/>
+    <w:p>
+      <w:pPr>
+        <w:pStyle w:val="Ttulo3"/>
+      </w:pPr>
+      <w:r>
+        <w:t>6.1.3 Definición de tareas</w:t>
+      </w:r>
+    </w:p>
+    <w:p>
+      <w:r>
+        <w:t>A continuación, se definen las tareas necesarias para cumplir el desarrollo de las historias de usuario.</w:t>
+      </w:r>
+    </w:p>
+    <w:tbl>
+      <w:tblPr>
+        <w:tblStyle w:val="Tablaconcuadrcula"/>
+        <w:tblW w:w="0" w:type="auto"/>
+        <w:tblInd w:w="108" w:type="dxa"/>
+        <w:tblLook w:val="04A0" w:firstRow="1" w:lastRow="0" w:firstColumn="1" w:lastColumn="0" w:noHBand="0" w:noVBand="1"/>
+      </w:tblPr>
+      <w:tblGrid>
+        <w:gridCol w:w="1276"/>
+        <w:gridCol w:w="8080"/>
+      </w:tblGrid>
+      <w:tr>
+        <w:trPr>
+          <w:trHeight w:val="624"/>
+        </w:trPr>
+        <w:tc>
+          <w:tcPr>
+            <w:tcW w:w="1276" w:type="dxa"/>
+          </w:tcPr>
+          <w:p>
+            <w:pPr>
+              <w:jc w:val="center"/>
+              <w:rPr>
+                <w:b/>
+              </w:rPr>
+            </w:pPr>
+            <w:r>
+              <w:rPr>
+                <w:b/>
+              </w:rPr>
+              <w:t xml:space="preserve">Numero </w:t>
+            </w:r>
+            <w:r>
+              <w:rPr>
+                <w:b/>
+              </w:rPr>
+              <w:t>Historia de Usuario</w:t>
+            </w:r>
+          </w:p>
+        </w:tc>
+        <w:tc>
+          <w:tcPr>
+            <w:tcW w:w="8080" w:type="dxa"/>
+          </w:tcPr>
+          <w:p>
+            <w:pPr>
+              <w:jc w:val="center"/>
+              <w:rPr>
+                <w:b/>
+              </w:rPr>
+            </w:pPr>
+            <w:r>
+              <w:rPr>
+                <w:b/>
+              </w:rPr>
+              <w:t>Tareas</w:t>
+            </w:r>
+          </w:p>
+        </w:tc>
+      </w:tr>
+      <w:tr>
+        <w:trPr>
+          <w:trHeight w:val="563"/>
+        </w:trPr>
+        <w:tc>
+          <w:tcPr>
+            <w:tcW w:w="1276" w:type="dxa"/>
+          </w:tcPr>
+          <w:p>
+            <w:r>
+              <w:t>1</w:t>
+            </w:r>
+          </w:p>
+        </w:tc>
+        <w:tc>
+          <w:tcPr>
+            <w:tcW w:w="8080" w:type="dxa"/>
+          </w:tcPr>
+          <w:p>
+            <w:pPr>
+              <w:pStyle w:val="Prrafodelista"/>
+              <w:numPr>
+                <w:ilvl w:val="0"/>
+                <w:numId w:val="38"/>
+              </w:numPr>
+              <w:spacing w:after="0"/>
+            </w:pPr>
+            <w:r>
+              <w:t>Desarrollar la interfaz de usuario para el registro.</w:t>
+            </w:r>
+          </w:p>
+          <w:p>
+            <w:pPr>
+              <w:pStyle w:val="Prrafodelista"/>
+              <w:numPr>
+                <w:ilvl w:val="0"/>
+                <w:numId w:val="38"/>
+              </w:numPr>
+              <w:spacing w:after="0"/>
+            </w:pPr>
+            <w:r>
+              <w:t xml:space="preserve">Realizar un </w:t>
+            </w:r>
+            <w:proofErr w:type="spellStart"/>
+            <w:r>
+              <w:t>dise</w:t>
+            </w:r>
+            <w:r>
+              <w:rPr>
+                <w:lang w:val="es-BO"/>
+              </w:rPr>
+              <w:t>ño</w:t>
+            </w:r>
+            <w:proofErr w:type="spellEnd"/>
+            <w:r>
+              <w:rPr>
+                <w:lang w:val="es-BO"/>
+              </w:rPr>
+              <w:t xml:space="preserve"> inicial de la base de datos.</w:t>
+            </w:r>
+          </w:p>
+          <w:p>
+            <w:pPr>
+              <w:pStyle w:val="Prrafodelista"/>
+              <w:numPr>
+                <w:ilvl w:val="0"/>
+                <w:numId w:val="38"/>
+              </w:numPr>
+              <w:spacing w:after="0"/>
+            </w:pPr>
+            <w:r>
+              <w:rPr>
+                <w:lang w:val="es-BO"/>
+              </w:rPr>
+              <w:t>Implementar la lógica para el registro del campo deportivo.</w:t>
+            </w:r>
+          </w:p>
+          <w:p>
+            <w:pPr>
+              <w:pStyle w:val="Prrafodelista"/>
+              <w:numPr>
+                <w:ilvl w:val="0"/>
+                <w:numId w:val="38"/>
+              </w:numPr>
+              <w:spacing w:after="0"/>
+            </w:pPr>
+            <w:r>
+              <w:t>Realizar las pruebas respectivas.</w:t>
+            </w:r>
+          </w:p>
+        </w:tc>
+      </w:tr>
+      <w:tr>
+        <w:trPr>
+          <w:trHeight w:val="553"/>
+        </w:trPr>
+        <w:tc>
+          <w:tcPr>
+            <w:tcW w:w="1276" w:type="dxa"/>
+          </w:tcPr>
+          <w:p>
+            <w:r>
+              <w:t>2</w:t>
+            </w:r>
+          </w:p>
+        </w:tc>
+        <w:tc>
+          <w:tcPr>
+            <w:tcW w:w="8080" w:type="dxa"/>
+          </w:tcPr>
+          <w:p>
+            <w:pPr>
+              <w:pStyle w:val="Prrafodelista"/>
+              <w:numPr>
+                <w:ilvl w:val="0"/>
+                <w:numId w:val="39"/>
+              </w:numPr>
+              <w:spacing w:after="0"/>
+            </w:pPr>
+            <w:r>
+              <w:t>Diseñar la tabla para realizar las reservas.</w:t>
+            </w:r>
+          </w:p>
+          <w:p>
+            <w:pPr>
+              <w:pStyle w:val="Prrafodelista"/>
+              <w:numPr>
+                <w:ilvl w:val="0"/>
+                <w:numId w:val="39"/>
+              </w:numPr>
+              <w:spacing w:after="0"/>
+            </w:pPr>
+            <w:r>
+              <w:t>Agregar tablas a la base de datos para registro de reservas.</w:t>
+            </w:r>
+          </w:p>
+          <w:p>
+            <w:pPr>
+              <w:pStyle w:val="Prrafodelista"/>
+              <w:numPr>
+                <w:ilvl w:val="0"/>
+                <w:numId w:val="39"/>
+              </w:numPr>
+              <w:spacing w:after="0"/>
+            </w:pPr>
+            <w:r>
+              <w:t xml:space="preserve">Implementar los servicios en Angular </w:t>
+            </w:r>
+            <w:proofErr w:type="spellStart"/>
+            <w:r>
+              <w:t>Js</w:t>
+            </w:r>
+            <w:proofErr w:type="spellEnd"/>
+            <w:r>
+              <w:t>.</w:t>
+            </w:r>
+          </w:p>
+          <w:p>
+            <w:pPr>
+              <w:pStyle w:val="Prrafodelista"/>
+              <w:numPr>
+                <w:ilvl w:val="0"/>
+                <w:numId w:val="39"/>
+              </w:numPr>
+              <w:spacing w:after="0"/>
+            </w:pPr>
+            <w:r>
+              <w:t xml:space="preserve">Implementar los servicios en </w:t>
+            </w:r>
+            <w:proofErr w:type="spellStart"/>
+            <w:r>
+              <w:t>CodeIgniter</w:t>
+            </w:r>
+            <w:proofErr w:type="spellEnd"/>
+            <w:r>
+              <w:t xml:space="preserve"> para el registro de reservas.</w:t>
+            </w:r>
+          </w:p>
+          <w:p>
+            <w:pPr>
+              <w:pStyle w:val="Prrafodelista"/>
+              <w:numPr>
+                <w:ilvl w:val="0"/>
+                <w:numId w:val="39"/>
+              </w:numPr>
+              <w:spacing w:after="0"/>
+            </w:pPr>
+            <w:r>
+              <w:t>Implementar la integración de los servicios para la funcionalidad.</w:t>
+            </w:r>
+          </w:p>
+          <w:p>
+            <w:pPr>
+              <w:pStyle w:val="Prrafodelista"/>
+              <w:numPr>
+                <w:ilvl w:val="0"/>
+                <w:numId w:val="39"/>
+              </w:numPr>
+              <w:spacing w:after="0"/>
+            </w:pPr>
+            <w:r>
+              <w:lastRenderedPageBreak/>
+              <w:t>Realizar las pruebas correspondientes.</w:t>
+            </w:r>
+          </w:p>
+        </w:tc>
+      </w:tr>
+    </w:tbl>
+    <w:p>
+      <w:pPr>
         <w:pStyle w:val="Ttulo2"/>
       </w:pPr>
       <w:r>
+        <w:lastRenderedPageBreak/>
         <w:t>6.3 Diseño</w:t>
       </w:r>
     </w:p>
     <w:p>
+      <w:r>
+        <w:t>El diseño inicial de la base de datos que se ha realizado, ha tomado en cuenta todas las entidades que son necesarias para el desarrollo de las historias de usuario seleccionadas para la primera iteración del proyecto.</w:t>
+      </w:r>
+    </w:p>
+    <w:p>
+      <w:pPr>
+        <w:rPr>
+          <w:lang w:val="en-US"/>
+        </w:rPr>
+      </w:pPr>
+      <w:r>
+        <w:rPr>
+          <w:noProof/>
+          <w:lang w:val="es-BO" w:eastAsia="es-BO"/>
+        </w:rPr>
+        <w:drawing>
+          <wp:inline distT="0" distB="0" distL="0" distR="0" wp14:anchorId="3409E56D" wp14:editId="7AB34816">
+            <wp:extent cx="5962897" cy="3429000"/>
+            <wp:effectExtent l="0" t="0" r="0" b="0"/>
+            <wp:docPr id="2" name="Imagen 2" descr="C:\Users\Beimar\Desktop\primeraiteracionBD.png"/>
+            <wp:cNvGraphicFramePr>
+              <a:graphicFrameLocks xmlns:a="http://schemas.openxmlformats.org/drawingml/2006/main" noChangeAspect="1"/>
+            </wp:cNvGraphicFramePr>
+            <a:graphic xmlns:a="http://schemas.openxmlformats.org/drawingml/2006/main">
+              <a:graphicData uri="http://schemas.openxmlformats.org/drawingml/2006/picture">
+                <pic:pic xmlns:pic="http://schemas.openxmlformats.org/drawingml/2006/picture">
+                  <pic:nvPicPr>
+                    <pic:cNvPr id="0" name="Picture 2" descr="C:\Users\Beimar\Desktop\primeraiteracionBD.png"/>
+                    <pic:cNvPicPr>
+                      <a:picLocks noChangeAspect="1" noChangeArrowheads="1"/>
+                    </pic:cNvPicPr>
+                  </pic:nvPicPr>
+                  <pic:blipFill>
+                    <a:blip r:embed="rId9">
+                      <a:extLst>
+                        <a:ext uri="{BEBA8EAE-BF5A-486C-A8C5-ECC9F3942E4B}">
+                          <a14:imgProps xmlns:a14="http://schemas.microsoft.com/office/drawing/2010/main">
+                            <a14:imgLayer r:embed="rId10">
+                              <a14:imgEffect>
+                                <a14:sharpenSoften amount="20000"/>
+                              </a14:imgEffect>
+                            </a14:imgLayer>
+                          </a14:imgProps>
+                        </a:ext>
+                        <a:ext uri="{28A0092B-C50C-407E-A947-70E740481C1C}">
+                          <a14:useLocalDpi xmlns:a14="http://schemas.microsoft.com/office/drawing/2010/main" val="0"/>
+                        </a:ext>
+                      </a:extLst>
+                    </a:blip>
+                    <a:srcRect/>
+                    <a:stretch>
+                      <a:fillRect/>
+                    </a:stretch>
+                  </pic:blipFill>
+                  <pic:spPr bwMode="auto">
+                    <a:xfrm>
+                      <a:off x="0" y="0"/>
+                      <a:ext cx="5972175" cy="3434336"/>
+                    </a:xfrm>
+                    <a:prstGeom prst="rect">
+                      <a:avLst/>
+                    </a:prstGeom>
+                    <a:noFill/>
+                    <a:ln>
+                      <a:noFill/>
+                    </a:ln>
+                  </pic:spPr>
+                </pic:pic>
+              </a:graphicData>
+            </a:graphic>
+          </wp:inline>
+        </w:drawing>
+      </w:r>
+    </w:p>
+    <w:p>
+      <w:pPr>
+        <w:jc w:val="center"/>
+        <w:rPr>
+          <w:i/>
+          <w:lang w:val="en-US"/>
+        </w:rPr>
+      </w:pPr>
+      <w:proofErr w:type="spellStart"/>
+      <w:r>
+        <w:rPr>
+          <w:i/>
+          <w:lang w:val="en-US"/>
+        </w:rPr>
+        <w:t>Figura</w:t>
+      </w:r>
+      <w:proofErr w:type="spellEnd"/>
+      <w:r>
+        <w:rPr>
+          <w:i/>
+          <w:lang w:val="en-US"/>
+        </w:rPr>
+        <w:t xml:space="preserve"> 6.1: </w:t>
+      </w:r>
+      <w:proofErr w:type="spellStart"/>
+      <w:r>
+        <w:rPr>
+          <w:i/>
+          <w:lang w:val="en-US"/>
+        </w:rPr>
+        <w:t>Dise</w:t>
+      </w:r>
+      <w:r>
+        <w:rPr>
+          <w:i/>
+          <w:lang w:val="es-BO"/>
+        </w:rPr>
+        <w:t>ño</w:t>
+      </w:r>
+      <w:proofErr w:type="spellEnd"/>
+      <w:r>
+        <w:rPr>
+          <w:i/>
+          <w:lang w:val="es-BO"/>
+        </w:rPr>
+        <w:t xml:space="preserve"> inicial de la base de datos </w:t>
+      </w:r>
+      <w:r>
+        <w:rPr>
+          <w:i/>
+          <w:lang w:val="en-US"/>
+        </w:rPr>
+        <w:t>(</w:t>
+      </w:r>
+      <w:proofErr w:type="spellStart"/>
+      <w:r>
+        <w:rPr>
+          <w:i/>
+          <w:lang w:val="en-US"/>
+        </w:rPr>
+        <w:t>Elaboracion</w:t>
+      </w:r>
+      <w:proofErr w:type="spellEnd"/>
+      <w:r>
+        <w:rPr>
+          <w:i/>
+          <w:lang w:val="en-US"/>
+        </w:rPr>
+        <w:t xml:space="preserve"> </w:t>
+      </w:r>
+      <w:proofErr w:type="spellStart"/>
+      <w:r>
+        <w:rPr>
+          <w:i/>
+          <w:lang w:val="en-US"/>
+        </w:rPr>
+        <w:t>propia</w:t>
+      </w:r>
+      <w:proofErr w:type="spellEnd"/>
+      <w:r>
+        <w:rPr>
+          <w:i/>
+          <w:lang w:val="en-US"/>
+        </w:rPr>
+        <w:t>, 2016)</w:t>
+      </w:r>
+    </w:p>
+    <w:p>
+      <w:pPr>
+        <w:rPr>
+          <w:lang w:val="en-US"/>
+        </w:rPr>
+      </w:pPr>
+    </w:p>
+    <w:p>
       <w:pPr>
         <w:pStyle w:val="Ttulo2"/>
-        <w:rPr>
-          <w:lang w:val="es-419"/>
-        </w:rPr>
       </w:pPr>
       <w:r>
         <w:t>6.5 Pruebas</w:t>
       </w:r>
     </w:p>
     <w:p>
-      <w:pPr>
-        <w:pStyle w:val="Ttulo2"/>
-        <w:rPr>
-          <w:lang w:val="es-419"/>
-        </w:rPr>
-      </w:pPr>
       <w:r>
-        <w:rPr>
-          <w:lang w:val="es-419"/>
-        </w:rPr>
-        <w:t>6.6 Grafico BurnDown</w:t>
+        <w:t>Para realizar el control de calidad del desarrollo, se ha utilizado las platillas que se muestran en la parte inferior, donde se observa a detalle los pasos que se deben seguir para los casos de prueba.</w:t>
       </w:r>
     </w:p>
+    <w:p>
+      <w:r>
+        <w:t>Las plantillas son para realizar el control de calidad de manera manual, ya que no se ha implementado pruebas automatizadas.</w:t>
+      </w:r>
+    </w:p>
+    <w:p/>
+    <w:tbl>
+      <w:tblPr>
+        <w:tblStyle w:val="Cuadrculamedia1-nfasis1"/>
+        <w:tblW w:w="0" w:type="auto"/>
+        <w:tblLook w:val="04A0" w:firstRow="1" w:lastRow="0" w:firstColumn="1" w:lastColumn="0" w:noHBand="0" w:noVBand="1"/>
+      </w:tblPr>
+      <w:tblGrid>
+        <w:gridCol w:w="2927"/>
+        <w:gridCol w:w="6694"/>
+      </w:tblGrid>
+      <w:tr>
+        <w:trPr>
+          <w:cnfStyle w:val="100000000000" w:firstRow="1" w:lastRow="0" w:firstColumn="0" w:lastColumn="0" w:oddVBand="0" w:evenVBand="0" w:oddHBand="0" w:evenHBand="0" w:firstRowFirstColumn="0" w:firstRowLastColumn="0" w:lastRowFirstColumn="0" w:lastRowLastColumn="0"/>
+          <w:trHeight w:val="348"/>
+        </w:trPr>
+        <w:tc>
+          <w:tcPr>
+            <w:cnfStyle w:val="001000000000" w:firstRow="0" w:lastRow="0" w:firstColumn="1" w:lastColumn="0" w:oddVBand="0" w:evenVBand="0" w:oddHBand="0" w:evenHBand="0" w:firstRowFirstColumn="0" w:firstRowLastColumn="0" w:lastRowFirstColumn="0" w:lastRowLastColumn="0"/>
+            <w:tcW w:w="4664" w:type="dxa"/>
+          </w:tcPr>
+          <w:p>
+            <w:pPr>
+              <w:rPr>
+                <w:b w:val="0"/>
+              </w:rPr>
+            </w:pPr>
+          </w:p>
+          <w:p>
+            <w:r>
+              <w:t>Titulo</w:t>
+            </w:r>
+          </w:p>
+          <w:p>
+            <w:pPr>
+              <w:rPr>
+                <w:b w:val="0"/>
+              </w:rPr>
+            </w:pPr>
+          </w:p>
+        </w:tc>
+        <w:tc>
+          <w:tcPr>
+            <w:tcW w:w="4773" w:type="dxa"/>
+          </w:tcPr>
+          <w:p>
+            <w:pPr>
+              <w:cnfStyle w:val="100000000000" w:firstRow="1" w:lastRow="0" w:firstColumn="0" w:lastColumn="0" w:oddVBand="0" w:evenVBand="0" w:oddHBand="0" w:evenHBand="0" w:firstRowFirstColumn="0" w:firstRowLastColumn="0" w:lastRowFirstColumn="0" w:lastRowLastColumn="0"/>
+            </w:pPr>
+          </w:p>
+          <w:p>
+            <w:pPr>
+              <w:cnfStyle w:val="100000000000" w:firstRow="1" w:lastRow="0" w:firstColumn="0" w:lastColumn="0" w:oddVBand="0" w:evenVBand="0" w:oddHBand="0" w:evenHBand="0" w:firstRowFirstColumn="0" w:firstRowLastColumn="0" w:lastRowFirstColumn="0" w:lastRowLastColumn="0"/>
+            </w:pPr>
+            <w:r>
+              <w:t>Verificar la notificación de registro de campos deportivos.</w:t>
+            </w:r>
+          </w:p>
+        </w:tc>
+      </w:tr>
+      <w:tr>
+        <w:trPr>
+          <w:cnfStyle w:val="000000100000" w:firstRow="0" w:lastRow="0" w:firstColumn="0" w:lastColumn="0" w:oddVBand="0" w:evenVBand="0" w:oddHBand="1" w:evenHBand="0" w:firstRowFirstColumn="0" w:firstRowLastColumn="0" w:lastRowFirstColumn="0" w:lastRowLastColumn="0"/>
+          <w:trHeight w:val="837"/>
+        </w:trPr>
+        <w:tc>
+          <w:tcPr>
+            <w:cnfStyle w:val="001000000000" w:firstRow="0" w:lastRow="0" w:firstColumn="1" w:lastColumn="0" w:oddVBand="0" w:evenVBand="0" w:oddHBand="0" w:evenHBand="0" w:firstRowFirstColumn="0" w:firstRowLastColumn="0" w:lastRowFirstColumn="0" w:lastRowLastColumn="0"/>
+            <w:tcW w:w="4664" w:type="dxa"/>
+          </w:tcPr>
+          <w:p>
+            <w:pPr>
+              <w:rPr>
+                <w:b w:val="0"/>
+              </w:rPr>
+            </w:pPr>
+          </w:p>
+          <w:p>
+            <w:r>
+              <w:t>Descripción</w:t>
+            </w:r>
+          </w:p>
+        </w:tc>
+        <w:tc>
+          <w:tcPr>
+            <w:tcW w:w="4773" w:type="dxa"/>
+          </w:tcPr>
+          <w:p>
+            <w:pPr>
+              <w:cnfStyle w:val="000000100000" w:firstRow="0" w:lastRow="0" w:firstColumn="0" w:lastColumn="0" w:oddVBand="0" w:evenVBand="0" w:oddHBand="1" w:evenHBand="0" w:firstRowFirstColumn="0" w:firstRowLastColumn="0" w:lastRowFirstColumn="0" w:lastRowLastColumn="0"/>
+            </w:pPr>
+          </w:p>
+          <w:p>
+            <w:pPr>
+              <w:cnfStyle w:val="000000100000" w:firstRow="0" w:lastRow="0" w:firstColumn="0" w:lastColumn="0" w:oddVBand="0" w:evenVBand="0" w:oddHBand="1" w:evenHBand="0" w:firstRowFirstColumn="0" w:firstRowLastColumn="0" w:lastRowFirstColumn="0" w:lastRowLastColumn="0"/>
+            </w:pPr>
+            <w:r>
+              <w:t>Verificar que al realizar un registro de campo deportivo con los datos correspondientes, el sistema debe notificar que el campo deportivo se ha registrado correctamente.</w:t>
+            </w:r>
+          </w:p>
+          <w:p>
+            <w:pPr>
+              <w:cnfStyle w:val="000000100000" w:firstRow="0" w:lastRow="0" w:firstColumn="0" w:lastColumn="0" w:oddVBand="0" w:evenVBand="0" w:oddHBand="1" w:evenHBand="0" w:firstRowFirstColumn="0" w:firstRowLastColumn="0" w:lastRowFirstColumn="0" w:lastRowLastColumn="0"/>
+            </w:pPr>
+          </w:p>
+        </w:tc>
+      </w:tr>
+      <w:tr>
+        <w:trPr>
+          <w:trHeight w:val="781"/>
+        </w:trPr>
+        <w:tc>
+          <w:tcPr>
+            <w:cnfStyle w:val="001000000000" w:firstRow="0" w:lastRow="0" w:firstColumn="1" w:lastColumn="0" w:oddVBand="0" w:evenVBand="0" w:oddHBand="0" w:evenHBand="0" w:firstRowFirstColumn="0" w:firstRowLastColumn="0" w:lastRowFirstColumn="0" w:lastRowLastColumn="0"/>
+            <w:tcW w:w="4664" w:type="dxa"/>
+          </w:tcPr>
+          <w:p>
+            <w:pPr>
+              <w:rPr>
+                <w:b w:val="0"/>
+              </w:rPr>
+            </w:pPr>
+          </w:p>
+          <w:p>
+            <w:r>
+              <w:t>Requerimientos</w:t>
+            </w:r>
+          </w:p>
+        </w:tc>
+        <w:tc>
+          <w:tcPr>
+            <w:tcW w:w="4773" w:type="dxa"/>
+          </w:tcPr>
+          <w:p>
+            <w:pPr>
+              <w:pStyle w:val="Prrafodelista"/>
+              <w:spacing w:after="0"/>
+              <w:cnfStyle w:val="000000000000" w:firstRow="0" w:lastRow="0" w:firstColumn="0" w:lastColumn="0" w:oddVBand="0" w:evenVBand="0" w:oddHBand="0" w:evenHBand="0" w:firstRowFirstColumn="0" w:firstRowLastColumn="0" w:lastRowFirstColumn="0" w:lastRowLastColumn="0"/>
+            </w:pPr>
+          </w:p>
+          <w:p>
+            <w:pPr>
+              <w:pStyle w:val="Prrafodelista"/>
+              <w:numPr>
+                <w:ilvl w:val="0"/>
+                <w:numId w:val="40"/>
+              </w:numPr>
+              <w:spacing w:after="0"/>
+              <w:cnfStyle w:val="000000000000" w:firstRow="0" w:lastRow="0" w:firstColumn="0" w:lastColumn="0" w:oddVBand="0" w:evenVBand="0" w:oddHBand="0" w:evenHBand="0" w:firstRowFirstColumn="0" w:firstRowLastColumn="0" w:lastRowFirstColumn="0" w:lastRowLastColumn="0"/>
+            </w:pPr>
+            <w:r>
+              <w:t>Navegador web</w:t>
+            </w:r>
+          </w:p>
+        </w:tc>
+      </w:tr>
+      <w:tr>
+        <w:trPr>
+          <w:cnfStyle w:val="000000100000" w:firstRow="0" w:lastRow="0" w:firstColumn="0" w:lastColumn="0" w:oddVBand="0" w:evenVBand="0" w:oddHBand="1" w:evenHBand="0" w:firstRowFirstColumn="0" w:firstRowLastColumn="0" w:lastRowFirstColumn="0" w:lastRowLastColumn="0"/>
+        </w:trPr>
+        <w:tc>
+          <w:tcPr>
+            <w:cnfStyle w:val="001000000000" w:firstRow="0" w:lastRow="0" w:firstColumn="1" w:lastColumn="0" w:oddVBand="0" w:evenVBand="0" w:oddHBand="0" w:evenHBand="0" w:firstRowFirstColumn="0" w:firstRowLastColumn="0" w:lastRowFirstColumn="0" w:lastRowLastColumn="0"/>
+            <w:tcW w:w="4664" w:type="dxa"/>
+          </w:tcPr>
+          <w:p>
+            <w:pPr>
+              <w:rPr>
+                <w:b w:val="0"/>
+              </w:rPr>
+            </w:pPr>
+          </w:p>
+          <w:p>
+            <w:r>
+              <w:t>Pasos</w:t>
+            </w:r>
+          </w:p>
+        </w:tc>
+        <w:tc>
+          <w:tcPr>
+            <w:tcW w:w="4773" w:type="dxa"/>
+          </w:tcPr>
+          <w:p>
+            <w:pPr>
+              <w:pStyle w:val="Prrafodelista"/>
+              <w:numPr>
+                <w:ilvl w:val="0"/>
+                <w:numId w:val="41"/>
+              </w:numPr>
+              <w:spacing w:after="0"/>
+              <w:cnfStyle w:val="000000100000" w:firstRow="0" w:lastRow="0" w:firstColumn="0" w:lastColumn="0" w:oddVBand="0" w:evenVBand="0" w:oddHBand="1" w:evenHBand="0" w:firstRowFirstColumn="0" w:firstRowLastColumn="0" w:lastRowFirstColumn="0" w:lastRowLastColumn="0"/>
+            </w:pPr>
+            <w:r>
+              <w:t>Abrir el navegador.</w:t>
+            </w:r>
+          </w:p>
+          <w:p>
+            <w:pPr>
+              <w:pStyle w:val="Prrafodelista"/>
+              <w:numPr>
+                <w:ilvl w:val="0"/>
+                <w:numId w:val="41"/>
+              </w:numPr>
+              <w:spacing w:after="0"/>
+              <w:cnfStyle w:val="000000100000" w:firstRow="0" w:lastRow="0" w:firstColumn="0" w:lastColumn="0" w:oddVBand="0" w:evenVBand="0" w:oddHBand="1" w:evenHBand="0" w:firstRowFirstColumn="0" w:firstRowLastColumn="0" w:lastRowFirstColumn="0" w:lastRowLastColumn="0"/>
+            </w:pPr>
+            <w:r>
+              <w:t xml:space="preserve">Introducir la siguiente url: </w:t>
+            </w:r>
+            <w:hyperlink r:id="rId11" w:anchor="/admin/registrarCampo" w:history="1">
+              <w:r>
+                <w:rPr>
+                  <w:rStyle w:val="Hipervnculo"/>
+                </w:rPr>
+                <w:t>http://localhost/compleapp/complejoapp/#/admin/registrarCampo</w:t>
+              </w:r>
+            </w:hyperlink>
+            <w:r>
+              <w:t>.</w:t>
+            </w:r>
+          </w:p>
+          <w:p>
+            <w:pPr>
+              <w:pStyle w:val="Prrafodelista"/>
+              <w:numPr>
+                <w:ilvl w:val="0"/>
+                <w:numId w:val="41"/>
+              </w:numPr>
+              <w:spacing w:after="0"/>
+              <w:cnfStyle w:val="000000100000" w:firstRow="0" w:lastRow="0" w:firstColumn="0" w:lastColumn="0" w:oddVBand="0" w:evenVBand="0" w:oddHBand="1" w:evenHBand="0" w:firstRowFirstColumn="0" w:firstRowLastColumn="0" w:lastRowFirstColumn="0" w:lastRowLastColumn="0"/>
+            </w:pPr>
+            <w:r>
+              <w:t>Verificar que el formulario de registro se encuentre cargado</w:t>
+            </w:r>
+          </w:p>
+          <w:p>
+            <w:pPr>
+              <w:pStyle w:val="Prrafodelista"/>
+              <w:numPr>
+                <w:ilvl w:val="0"/>
+                <w:numId w:val="41"/>
+              </w:numPr>
+              <w:spacing w:after="0"/>
+              <w:cnfStyle w:val="000000100000" w:firstRow="0" w:lastRow="0" w:firstColumn="0" w:lastColumn="0" w:oddVBand="0" w:evenVBand="0" w:oddHBand="1" w:evenHBand="0" w:firstRowFirstColumn="0" w:firstRowLastColumn="0" w:lastRowFirstColumn="0" w:lastRowLastColumn="0"/>
+            </w:pPr>
+            <w:r>
+              <w:t>Llenar el formulario de registro con los datos del campo deportivo.</w:t>
+            </w:r>
+          </w:p>
+          <w:p>
+            <w:pPr>
+              <w:pStyle w:val="Prrafodelista"/>
+              <w:numPr>
+                <w:ilvl w:val="0"/>
+                <w:numId w:val="41"/>
+              </w:numPr>
+              <w:spacing w:after="0"/>
+              <w:cnfStyle w:val="000000100000" w:firstRow="0" w:lastRow="0" w:firstColumn="0" w:lastColumn="0" w:oddVBand="0" w:evenVBand="0" w:oddHBand="1" w:evenHBand="0" w:firstRowFirstColumn="0" w:firstRowLastColumn="0" w:lastRowFirstColumn="0" w:lastRowLastColumn="0"/>
+            </w:pPr>
+            <w:r>
+              <w:t xml:space="preserve"> Presionar el botón “Guardar”.</w:t>
+            </w:r>
+          </w:p>
+          <w:p>
+            <w:pPr>
+              <w:pStyle w:val="Prrafodelista"/>
+              <w:numPr>
+                <w:ilvl w:val="0"/>
+                <w:numId w:val="41"/>
+              </w:numPr>
+              <w:spacing w:after="0"/>
+              <w:cnfStyle w:val="000000100000" w:firstRow="0" w:lastRow="0" w:firstColumn="0" w:lastColumn="0" w:oddVBand="0" w:evenVBand="0" w:oddHBand="1" w:evenHBand="0" w:firstRowFirstColumn="0" w:firstRowLastColumn="0" w:lastRowFirstColumn="0" w:lastRowLastColumn="0"/>
+            </w:pPr>
+            <w:r>
+              <w:t>Verificar que la notificación de éxito se muestre.</w:t>
+            </w:r>
+          </w:p>
+        </w:tc>
+      </w:tr>
+      <w:tr>
+        <w:trPr>
+          <w:trHeight w:val="718"/>
+        </w:trPr>
+        <w:tc>
+          <w:tcPr>
+            <w:cnfStyle w:val="001000000000" w:firstRow="0" w:lastRow="0" w:firstColumn="1" w:lastColumn="0" w:oddVBand="0" w:evenVBand="0" w:oddHBand="0" w:evenHBand="0" w:firstRowFirstColumn="0" w:firstRowLastColumn="0" w:lastRowFirstColumn="0" w:lastRowLastColumn="0"/>
+            <w:tcW w:w="4664" w:type="dxa"/>
+          </w:tcPr>
+          <w:p/>
+          <w:p>
+            <w:r>
+              <w:t>Resultado Esperado</w:t>
+            </w:r>
+          </w:p>
+        </w:tc>
+        <w:tc>
+          <w:tcPr>
+            <w:tcW w:w="4773" w:type="dxa"/>
+          </w:tcPr>
+          <w:p>
+            <w:pPr>
+              <w:cnfStyle w:val="000000000000" w:firstRow="0" w:lastRow="0" w:firstColumn="0" w:lastColumn="0" w:oddVBand="0" w:evenVBand="0" w:oddHBand="0" w:evenHBand="0" w:firstRowFirstColumn="0" w:firstRowLastColumn="0" w:lastRowFirstColumn="0" w:lastRowLastColumn="0"/>
+            </w:pPr>
+            <w:r>
+              <w:t>La notificación de éxito al registrar un campo deportivo debe mostrarse.</w:t>
+            </w:r>
+          </w:p>
+        </w:tc>
+      </w:tr>
+    </w:tbl>
+    <w:p/>
+    <w:tbl>
+      <w:tblPr>
+        <w:tblStyle w:val="Cuadrculamedia1-nfasis1"/>
+        <w:tblW w:w="0" w:type="auto"/>
+        <w:tblLook w:val="04A0" w:firstRow="1" w:lastRow="0" w:firstColumn="1" w:lastColumn="0" w:noHBand="0" w:noVBand="1"/>
+      </w:tblPr>
+      <w:tblGrid>
+        <w:gridCol w:w="2927"/>
+        <w:gridCol w:w="6694"/>
+      </w:tblGrid>
+      <w:tr>
+        <w:trPr>
+          <w:cnfStyle w:val="100000000000" w:firstRow="1" w:lastRow="0" w:firstColumn="0" w:lastColumn="0" w:oddVBand="0" w:evenVBand="0" w:oddHBand="0" w:evenHBand="0" w:firstRowFirstColumn="0" w:firstRowLastColumn="0" w:lastRowFirstColumn="0" w:lastRowLastColumn="0"/>
+          <w:trHeight w:val="348"/>
+        </w:trPr>
+        <w:tc>
+          <w:tcPr>
+            <w:cnfStyle w:val="001000000000" w:firstRow="0" w:lastRow="0" w:firstColumn="1" w:lastColumn="0" w:oddVBand="0" w:evenVBand="0" w:oddHBand="0" w:evenHBand="0" w:firstRowFirstColumn="0" w:firstRowLastColumn="0" w:lastRowFirstColumn="0" w:lastRowLastColumn="0"/>
+            <w:tcW w:w="4664" w:type="dxa"/>
+          </w:tcPr>
+          <w:p>
+            <w:pPr>
+              <w:rPr>
+                <w:b w:val="0"/>
+              </w:rPr>
+            </w:pPr>
+          </w:p>
+          <w:p>
+            <w:r>
+              <w:t>Titulo</w:t>
+            </w:r>
+          </w:p>
+          <w:p>
+            <w:pPr>
+              <w:rPr>
+                <w:b w:val="0"/>
+              </w:rPr>
+            </w:pPr>
+          </w:p>
+        </w:tc>
+        <w:tc>
+          <w:tcPr>
+            <w:tcW w:w="4773" w:type="dxa"/>
+          </w:tcPr>
+          <w:p>
+            <w:pPr>
+              <w:cnfStyle w:val="100000000000" w:firstRow="1" w:lastRow="0" w:firstColumn="0" w:lastColumn="0" w:oddVBand="0" w:evenVBand="0" w:oddHBand="0" w:evenHBand="0" w:firstRowFirstColumn="0" w:firstRowLastColumn="0" w:lastRowFirstColumn="0" w:lastRowLastColumn="0"/>
+            </w:pPr>
+          </w:p>
+          <w:p>
+            <w:pPr>
+              <w:cnfStyle w:val="100000000000" w:firstRow="1" w:lastRow="0" w:firstColumn="0" w:lastColumn="0" w:oddVBand="0" w:evenVBand="0" w:oddHBand="0" w:evenHBand="0" w:firstRowFirstColumn="0" w:firstRowLastColumn="0" w:lastRowFirstColumn="0" w:lastRowLastColumn="0"/>
+            </w:pPr>
+            <w:r>
+              <w:t xml:space="preserve">No debería habilitarse el botón de registro, si los campos del formulario no están introducidos. </w:t>
+            </w:r>
+          </w:p>
+        </w:tc>
+      </w:tr>
+      <w:tr>
+        <w:trPr>
+          <w:cnfStyle w:val="000000100000" w:firstRow="0" w:lastRow="0" w:firstColumn="0" w:lastColumn="0" w:oddVBand="0" w:evenVBand="0" w:oddHBand="1" w:evenHBand="0" w:firstRowFirstColumn="0" w:firstRowLastColumn="0" w:lastRowFirstColumn="0" w:lastRowLastColumn="0"/>
+          <w:trHeight w:val="837"/>
+        </w:trPr>
+        <w:tc>
+          <w:tcPr>
+            <w:cnfStyle w:val="001000000000" w:firstRow="0" w:lastRow="0" w:firstColumn="1" w:lastColumn="0" w:oddVBand="0" w:evenVBand="0" w:oddHBand="0" w:evenHBand="0" w:firstRowFirstColumn="0" w:firstRowLastColumn="0" w:lastRowFirstColumn="0" w:lastRowLastColumn="0"/>
+            <w:tcW w:w="4664" w:type="dxa"/>
+          </w:tcPr>
+          <w:p>
+            <w:pPr>
+              <w:rPr>
+                <w:b w:val="0"/>
+              </w:rPr>
+            </w:pPr>
+          </w:p>
+          <w:p>
+            <w:r>
+              <w:t>Descripción</w:t>
+            </w:r>
+          </w:p>
+        </w:tc>
+        <w:tc>
+          <w:tcPr>
+            <w:tcW w:w="4773" w:type="dxa"/>
+          </w:tcPr>
+          <w:p>
+            <w:pPr>
+              <w:cnfStyle w:val="000000100000" w:firstRow="0" w:lastRow="0" w:firstColumn="0" w:lastColumn="0" w:oddVBand="0" w:evenVBand="0" w:oddHBand="1" w:evenHBand="0" w:firstRowFirstColumn="0" w:firstRowLastColumn="0" w:lastRowFirstColumn="0" w:lastRowLastColumn="0"/>
+            </w:pPr>
+          </w:p>
+          <w:p>
+            <w:pPr>
+              <w:cnfStyle w:val="000000100000" w:firstRow="0" w:lastRow="0" w:firstColumn="0" w:lastColumn="0" w:oddVBand="0" w:evenVBand="0" w:oddHBand="1" w:evenHBand="0" w:firstRowFirstColumn="0" w:firstRowLastColumn="0" w:lastRowFirstColumn="0" w:lastRowLastColumn="0"/>
+            </w:pPr>
+            <w:r>
+              <w:t>El botón de registro de campos deportivos no debería habilitarse, si alguno de los campos del formulario de registro no han sido introducidos previamente.</w:t>
+            </w:r>
+          </w:p>
+          <w:p>
+            <w:pPr>
+              <w:cnfStyle w:val="000000100000" w:firstRow="0" w:lastRow="0" w:firstColumn="0" w:lastColumn="0" w:oddVBand="0" w:evenVBand="0" w:oddHBand="1" w:evenHBand="0" w:firstRowFirstColumn="0" w:firstRowLastColumn="0" w:lastRowFirstColumn="0" w:lastRowLastColumn="0"/>
+            </w:pPr>
+          </w:p>
+        </w:tc>
+      </w:tr>
+      <w:tr>
+        <w:trPr>
+          <w:trHeight w:val="781"/>
+        </w:trPr>
+        <w:tc>
+          <w:tcPr>
+            <w:cnfStyle w:val="001000000000" w:firstRow="0" w:lastRow="0" w:firstColumn="1" w:lastColumn="0" w:oddVBand="0" w:evenVBand="0" w:oddHBand="0" w:evenHBand="0" w:firstRowFirstColumn="0" w:firstRowLastColumn="0" w:lastRowFirstColumn="0" w:lastRowLastColumn="0"/>
+            <w:tcW w:w="4664" w:type="dxa"/>
+          </w:tcPr>
+          <w:p>
+            <w:pPr>
+              <w:rPr>
+                <w:b w:val="0"/>
+              </w:rPr>
+            </w:pPr>
+          </w:p>
+          <w:p>
+            <w:r>
+              <w:t>Requerimientos</w:t>
+            </w:r>
+          </w:p>
+        </w:tc>
+        <w:tc>
+          <w:tcPr>
+            <w:tcW w:w="4773" w:type="dxa"/>
+          </w:tcPr>
+          <w:p>
+            <w:pPr>
+              <w:pStyle w:val="Prrafodelista"/>
+              <w:spacing w:after="0"/>
+              <w:cnfStyle w:val="000000000000" w:firstRow="0" w:lastRow="0" w:firstColumn="0" w:lastColumn="0" w:oddVBand="0" w:evenVBand="0" w:oddHBand="0" w:evenHBand="0" w:firstRowFirstColumn="0" w:firstRowLastColumn="0" w:lastRowFirstColumn="0" w:lastRowLastColumn="0"/>
+            </w:pPr>
+          </w:p>
+          <w:p>
+            <w:pPr>
+              <w:pStyle w:val="Prrafodelista"/>
+              <w:numPr>
+                <w:ilvl w:val="0"/>
+                <w:numId w:val="40"/>
+              </w:numPr>
+              <w:spacing w:after="0"/>
+              <w:cnfStyle w:val="000000000000" w:firstRow="0" w:lastRow="0" w:firstColumn="0" w:lastColumn="0" w:oddVBand="0" w:evenVBand="0" w:oddHBand="0" w:evenHBand="0" w:firstRowFirstColumn="0" w:firstRowLastColumn="0" w:lastRowFirstColumn="0" w:lastRowLastColumn="0"/>
+            </w:pPr>
+            <w:r>
+              <w:t>Navegador web</w:t>
+            </w:r>
+          </w:p>
+        </w:tc>
+      </w:tr>
+      <w:tr>
+        <w:trPr>
+          <w:cnfStyle w:val="000000100000" w:firstRow="0" w:lastRow="0" w:firstColumn="0" w:lastColumn="0" w:oddVBand="0" w:evenVBand="0" w:oddHBand="1" w:evenHBand="0" w:firstRowFirstColumn="0" w:firstRowLastColumn="0" w:lastRowFirstColumn="0" w:lastRowLastColumn="0"/>
+        </w:trPr>
+        <w:tc>
+          <w:tcPr>
+            <w:cnfStyle w:val="001000000000" w:firstRow="0" w:lastRow="0" w:firstColumn="1" w:lastColumn="0" w:oddVBand="0" w:evenVBand="0" w:oddHBand="0" w:evenHBand="0" w:firstRowFirstColumn="0" w:firstRowLastColumn="0" w:lastRowFirstColumn="0" w:lastRowLastColumn="0"/>
+            <w:tcW w:w="4664" w:type="dxa"/>
+          </w:tcPr>
+          <w:p>
+            <w:pPr>
+              <w:rPr>
+                <w:b w:val="0"/>
+              </w:rPr>
+            </w:pPr>
+          </w:p>
+          <w:p>
+            <w:r>
+              <w:t>Pasos</w:t>
+            </w:r>
+          </w:p>
+        </w:tc>
+        <w:tc>
+          <w:tcPr>
+            <w:tcW w:w="4773" w:type="dxa"/>
+          </w:tcPr>
+          <w:p>
+            <w:pPr>
+              <w:pStyle w:val="Prrafodelista"/>
+              <w:numPr>
+                <w:ilvl w:val="0"/>
+                <w:numId w:val="41"/>
+              </w:numPr>
+              <w:spacing w:after="0"/>
+              <w:cnfStyle w:val="000000100000" w:firstRow="0" w:lastRow="0" w:firstColumn="0" w:lastColumn="0" w:oddVBand="0" w:evenVBand="0" w:oddHBand="1" w:evenHBand="0" w:firstRowFirstColumn="0" w:firstRowLastColumn="0" w:lastRowFirstColumn="0" w:lastRowLastColumn="0"/>
+            </w:pPr>
+            <w:r>
+              <w:t>Abrir el navegador.</w:t>
+            </w:r>
+          </w:p>
+          <w:p>
+            <w:pPr>
+              <w:pStyle w:val="Prrafodelista"/>
+              <w:numPr>
+                <w:ilvl w:val="0"/>
+                <w:numId w:val="41"/>
+              </w:numPr>
+              <w:spacing w:after="0"/>
+              <w:cnfStyle w:val="000000100000" w:firstRow="0" w:lastRow="0" w:firstColumn="0" w:lastColumn="0" w:oddVBand="0" w:evenVBand="0" w:oddHBand="1" w:evenHBand="0" w:firstRowFirstColumn="0" w:firstRowLastColumn="0" w:lastRowFirstColumn="0" w:lastRowLastColumn="0"/>
+            </w:pPr>
+            <w:r>
+              <w:t xml:space="preserve">Introducir la siguiente url: </w:t>
+            </w:r>
+            <w:hyperlink r:id="rId12" w:anchor="/admin/registrarCampo" w:history="1">
+              <w:r>
+                <w:rPr>
+                  <w:rStyle w:val="Hipervnculo"/>
+                </w:rPr>
+                <w:t>http://localhost/compleapp/complejoapp/#/admin/registrarCampo</w:t>
+              </w:r>
+            </w:hyperlink>
+            <w:r>
+              <w:t>.</w:t>
+            </w:r>
+          </w:p>
+          <w:p>
+            <w:pPr>
+              <w:pStyle w:val="Prrafodelista"/>
+              <w:numPr>
+                <w:ilvl w:val="0"/>
+                <w:numId w:val="41"/>
+              </w:numPr>
+              <w:spacing w:after="0"/>
+              <w:cnfStyle w:val="000000100000" w:firstRow="0" w:lastRow="0" w:firstColumn="0" w:lastColumn="0" w:oddVBand="0" w:evenVBand="0" w:oddHBand="1" w:evenHBand="0" w:firstRowFirstColumn="0" w:firstRowLastColumn="0" w:lastRowFirstColumn="0" w:lastRowLastColumn="0"/>
+            </w:pPr>
+            <w:r>
+              <w:t>Verificar que el formulario de registro se encuentre cargado</w:t>
+            </w:r>
+          </w:p>
+          <w:p>
+            <w:pPr>
+              <w:pStyle w:val="Prrafodelista"/>
+              <w:numPr>
+                <w:ilvl w:val="0"/>
+                <w:numId w:val="41"/>
+              </w:numPr>
+              <w:spacing w:after="0"/>
+              <w:cnfStyle w:val="000000100000" w:firstRow="0" w:lastRow="0" w:firstColumn="0" w:lastColumn="0" w:oddVBand="0" w:evenVBand="0" w:oddHBand="1" w:evenHBand="0" w:firstRowFirstColumn="0" w:firstRowLastColumn="0" w:lastRowFirstColumn="0" w:lastRowLastColumn="0"/>
+            </w:pPr>
+            <w:r>
+              <w:t>No llenar el formulario de registro con los datos del campo deportivo.</w:t>
+            </w:r>
+          </w:p>
+          <w:p>
+            <w:pPr>
+              <w:pStyle w:val="Prrafodelista"/>
+              <w:numPr>
+                <w:ilvl w:val="0"/>
+                <w:numId w:val="41"/>
+              </w:numPr>
+              <w:spacing w:after="0"/>
+              <w:cnfStyle w:val="000000100000" w:firstRow="0" w:lastRow="0" w:firstColumn="0" w:lastColumn="0" w:oddVBand="0" w:evenVBand="0" w:oddHBand="1" w:evenHBand="0" w:firstRowFirstColumn="0" w:firstRowLastColumn="0" w:lastRowFirstColumn="0" w:lastRowLastColumn="0"/>
+            </w:pPr>
+            <w:r>
+              <w:t xml:space="preserve"> Intentar presionar el botón “Guardar”.</w:t>
+            </w:r>
+          </w:p>
+          <w:p>
+            <w:pPr>
+              <w:pStyle w:val="Prrafodelista"/>
+              <w:numPr>
+                <w:ilvl w:val="0"/>
+                <w:numId w:val="41"/>
+              </w:numPr>
+              <w:spacing w:after="0"/>
+              <w:cnfStyle w:val="000000100000" w:firstRow="0" w:lastRow="0" w:firstColumn="0" w:lastColumn="0" w:oddVBand="0" w:evenVBand="0" w:oddHBand="1" w:evenHBand="0" w:firstRowFirstColumn="0" w:firstRowLastColumn="0" w:lastRowFirstColumn="0" w:lastRowLastColumn="0"/>
+            </w:pPr>
+            <w:r>
+              <w:t>Verificar que el botón “Guardar” no se encuentre habilitado.</w:t>
+            </w:r>
+          </w:p>
+        </w:tc>
+      </w:tr>
+      <w:tr>
+        <w:trPr>
+          <w:trHeight w:val="718"/>
+        </w:trPr>
+        <w:tc>
+          <w:tcPr>
+            <w:cnfStyle w:val="001000000000" w:firstRow="0" w:lastRow="0" w:firstColumn="1" w:lastColumn="0" w:oddVBand="0" w:evenVBand="0" w:oddHBand="0" w:evenHBand="0" w:firstRowFirstColumn="0" w:firstRowLastColumn="0" w:lastRowFirstColumn="0" w:lastRowLastColumn="0"/>
+            <w:tcW w:w="4664" w:type="dxa"/>
+          </w:tcPr>
+          <w:p/>
+          <w:p>
+            <w:r>
+              <w:t>Resultado Esperado</w:t>
+            </w:r>
+          </w:p>
+        </w:tc>
+        <w:tc>
+          <w:tcPr>
+            <w:tcW w:w="4773" w:type="dxa"/>
+          </w:tcPr>
+          <w:p>
+            <w:pPr>
+              <w:cnfStyle w:val="000000000000" w:firstRow="0" w:lastRow="0" w:firstColumn="0" w:lastColumn="0" w:oddVBand="0" w:evenVBand="0" w:oddHBand="0" w:evenHBand="0" w:firstRowFirstColumn="0" w:firstRowLastColumn="0" w:lastRowFirstColumn="0" w:lastRowLastColumn="0"/>
+            </w:pPr>
+            <w:r>
+              <w:t>No se habilita el botón de “Guardar”.</w:t>
+            </w:r>
+          </w:p>
+        </w:tc>
+      </w:tr>
+    </w:tbl>
+    <w:p/>
     <w:p>
       <w:pPr>
         <w:pStyle w:val="Ttulo2"/>
@@ -120,17 +1499,1264 @@
       </w:r>
       <w:r>
         <w:rPr>
-          <w:lang w:val="es-419"/>
+          <w:lang w:val="en-US"/>
         </w:rPr>
-        <w:t>7</w:t>
+        <w:t>6</w:t>
       </w:r>
       <w:r>
         <w:t xml:space="preserve"> Revisión de la Iteración</w:t>
       </w:r>
     </w:p>
-    <w:p/>
+    <w:p>
+      <w:pPr>
+        <w:spacing w:before="60"/>
+        <w:rPr>
+          <w:rFonts w:cs="Arial"/>
+        </w:rPr>
+      </w:pPr>
+      <w:r>
+        <w:rPr>
+          <w:rFonts w:cs="Arial"/>
+        </w:rPr>
+        <w:t xml:space="preserve">A continuación, se muestra la tabla, en donde se puede observar las historias de usuario que se consideran como terminadas de la primera iteración y además, resultan como el incremento de la primera iteración. </w:t>
+      </w:r>
+    </w:p>
+    <w:p>
+      <w:pPr>
+        <w:spacing w:before="60"/>
+        <w:rPr>
+          <w:rFonts w:cs="Arial"/>
+        </w:rPr>
+      </w:pPr>
+      <w:r>
+        <w:rPr>
+          <w:rFonts w:cs="Arial"/>
+        </w:rPr>
+        <w:t xml:space="preserve">Una observación importante, es que en la primera iteración, no se ha desarrollado una historia de usuario por completo, que estaba planificada para la iteración, esto es, porque ha sido la primera vez que se ha desarrollado con el </w:t>
+      </w:r>
+      <w:proofErr w:type="spellStart"/>
+      <w:r>
+        <w:rPr>
+          <w:rFonts w:cs="Arial"/>
+        </w:rPr>
+        <w:t>framework</w:t>
+      </w:r>
+      <w:proofErr w:type="spellEnd"/>
+      <w:r>
+        <w:rPr>
+          <w:rFonts w:cs="Arial"/>
+        </w:rPr>
+        <w:t xml:space="preserve"> Angular, por lo tanto, se ha tomado más tiempo para el desarrollo.</w:t>
+      </w:r>
+    </w:p>
+    <w:tbl>
+      <w:tblPr>
+        <w:tblStyle w:val="Tablaconcuadrcula"/>
+        <w:tblW w:w="0" w:type="auto"/>
+        <w:tblInd w:w="108" w:type="dxa"/>
+        <w:tblLayout w:type="fixed"/>
+        <w:tblLook w:val="04A0" w:firstRow="1" w:lastRow="0" w:firstColumn="1" w:lastColumn="0" w:noHBand="0" w:noVBand="1"/>
+      </w:tblPr>
+      <w:tblGrid>
+        <w:gridCol w:w="993"/>
+        <w:gridCol w:w="4677"/>
+        <w:gridCol w:w="1418"/>
+        <w:gridCol w:w="2425"/>
+      </w:tblGrid>
+      <w:tr>
+        <w:tc>
+          <w:tcPr>
+            <w:tcW w:w="993" w:type="dxa"/>
+          </w:tcPr>
+          <w:p>
+            <w:pPr>
+              <w:spacing w:before="60"/>
+              <w:rPr>
+                <w:rFonts w:cs="Arial"/>
+                <w:b/>
+              </w:rPr>
+            </w:pPr>
+            <w:r>
+              <w:rPr>
+                <w:rFonts w:cs="Arial"/>
+                <w:b/>
+              </w:rPr>
+              <w:t xml:space="preserve">Numero </w:t>
+            </w:r>
+            <w:r>
+              <w:rPr>
+                <w:rFonts w:cs="Arial"/>
+                <w:b/>
+              </w:rPr>
+              <w:lastRenderedPageBreak/>
+              <w:t>H.U.</w:t>
+            </w:r>
+          </w:p>
+        </w:tc>
+        <w:tc>
+          <w:tcPr>
+            <w:tcW w:w="4677" w:type="dxa"/>
+          </w:tcPr>
+          <w:p>
+            <w:pPr>
+              <w:spacing w:before="60"/>
+              <w:rPr>
+                <w:rFonts w:cs="Arial"/>
+                <w:b/>
+              </w:rPr>
+            </w:pPr>
+            <w:r>
+              <w:rPr>
+                <w:rFonts w:cs="Arial"/>
+                <w:b/>
+              </w:rPr>
+              <w:lastRenderedPageBreak/>
+              <w:t>Criterios de Aceptación</w:t>
+            </w:r>
+          </w:p>
+          <w:p>
+            <w:pPr>
+              <w:spacing w:before="60"/>
+              <w:rPr>
+                <w:rFonts w:cs="Arial"/>
+              </w:rPr>
+            </w:pPr>
+          </w:p>
+        </w:tc>
+        <w:tc>
+          <w:tcPr>
+            <w:tcW w:w="1418" w:type="dxa"/>
+          </w:tcPr>
+          <w:p>
+            <w:pPr>
+              <w:spacing w:before="60"/>
+              <w:rPr>
+                <w:rFonts w:cs="Arial"/>
+                <w:b/>
+              </w:rPr>
+            </w:pPr>
+            <w:r>
+              <w:rPr>
+                <w:rFonts w:cs="Arial"/>
+                <w:b/>
+              </w:rPr>
+              <w:lastRenderedPageBreak/>
+              <w:t>Cumple</w:t>
+            </w:r>
+          </w:p>
+        </w:tc>
+        <w:tc>
+          <w:tcPr>
+            <w:tcW w:w="2425" w:type="dxa"/>
+          </w:tcPr>
+          <w:p>
+            <w:pPr>
+              <w:spacing w:before="60"/>
+              <w:rPr>
+                <w:rFonts w:cs="Arial"/>
+                <w:b/>
+              </w:rPr>
+            </w:pPr>
+            <w:r>
+              <w:rPr>
+                <w:rFonts w:cs="Arial"/>
+                <w:b/>
+              </w:rPr>
+              <w:t>Historia Aceptada</w:t>
+            </w:r>
+          </w:p>
+        </w:tc>
+      </w:tr>
+      <w:tr>
+        <w:trPr>
+          <w:trHeight w:val="1740"/>
+        </w:trPr>
+        <w:tc>
+          <w:tcPr>
+            <w:tcW w:w="993" w:type="dxa"/>
+            <w:vMerge w:val="restart"/>
+          </w:tcPr>
+          <w:p>
+            <w:pPr>
+              <w:spacing w:before="60"/>
+              <w:rPr>
+                <w:rFonts w:cs="Arial"/>
+              </w:rPr>
+            </w:pPr>
+            <w:r>
+              <w:rPr>
+                <w:rFonts w:cs="Arial"/>
+              </w:rPr>
+              <w:lastRenderedPageBreak/>
+              <w:t>1</w:t>
+            </w:r>
+          </w:p>
+        </w:tc>
+        <w:tc>
+          <w:tcPr>
+            <w:tcW w:w="4677" w:type="dxa"/>
+          </w:tcPr>
+          <w:p>
+            <w:pPr>
+              <w:pStyle w:val="Prrafodelista"/>
+              <w:numPr>
+                <w:ilvl w:val="0"/>
+                <w:numId w:val="42"/>
+              </w:numPr>
+              <w:rPr>
+                <w:rFonts w:cs="Arial"/>
+              </w:rPr>
+            </w:pPr>
+            <w:r>
+              <w:rPr>
+                <w:rFonts w:cs="Arial"/>
+              </w:rPr>
+              <w:t>Debo ser capaz de agregar información descriptiva de cada cancha</w:t>
+            </w:r>
+            <w:r>
+              <w:rPr>
+                <w:rFonts w:cs="Arial"/>
+              </w:rPr>
+              <w:t xml:space="preserve"> datos: Nombre campo deportivo, horarios de atención, precio por hora de reserva, tipo de disciplina y tipo de superficie.</w:t>
+            </w:r>
+          </w:p>
+        </w:tc>
+        <w:tc>
+          <w:tcPr>
+            <w:tcW w:w="1418" w:type="dxa"/>
+          </w:tcPr>
+          <w:p>
+            <w:pPr>
+              <w:ind w:left="360"/>
+              <w:rPr>
+                <w:rFonts w:cs="Arial"/>
+              </w:rPr>
+            </w:pPr>
+            <w:r>
+              <w:rPr>
+                <w:rFonts w:cs="Arial"/>
+              </w:rPr>
+              <w:t>SI</w:t>
+            </w:r>
+          </w:p>
+        </w:tc>
+        <w:tc>
+          <w:tcPr>
+            <w:tcW w:w="2425" w:type="dxa"/>
+            <w:vMerge w:val="restart"/>
+          </w:tcPr>
+          <w:p>
+            <w:pPr>
+              <w:pStyle w:val="Prrafodelista"/>
+              <w:rPr>
+                <w:rFonts w:cs="Arial"/>
+              </w:rPr>
+            </w:pPr>
+          </w:p>
+          <w:p>
+            <w:pPr>
+              <w:pStyle w:val="Prrafodelista"/>
+              <w:rPr>
+                <w:rFonts w:cs="Arial"/>
+              </w:rPr>
+            </w:pPr>
+          </w:p>
+          <w:p>
+            <w:pPr>
+              <w:pStyle w:val="Prrafodelista"/>
+              <w:rPr>
+                <w:rFonts w:cs="Arial"/>
+              </w:rPr>
+            </w:pPr>
+          </w:p>
+          <w:p>
+            <w:pPr>
+              <w:pStyle w:val="Prrafodelista"/>
+              <w:rPr>
+                <w:rFonts w:cs="Arial"/>
+              </w:rPr>
+            </w:pPr>
+          </w:p>
+          <w:p>
+            <w:pPr>
+              <w:pStyle w:val="Prrafodelista"/>
+              <w:rPr>
+                <w:rFonts w:cs="Arial"/>
+              </w:rPr>
+            </w:pPr>
+          </w:p>
+          <w:p>
+            <w:pPr>
+              <w:pStyle w:val="Prrafodelista"/>
+              <w:rPr>
+                <w:rFonts w:cs="Arial"/>
+              </w:rPr>
+            </w:pPr>
+          </w:p>
+          <w:p>
+            <w:pPr>
+              <w:pStyle w:val="Prrafodelista"/>
+              <w:rPr>
+                <w:rFonts w:cs="Arial"/>
+              </w:rPr>
+            </w:pPr>
+          </w:p>
+          <w:p>
+            <w:pPr>
+              <w:pStyle w:val="Prrafodelista"/>
+              <w:rPr>
+                <w:rFonts w:cs="Arial"/>
+              </w:rPr>
+            </w:pPr>
+            <w:r>
+              <w:rPr>
+                <w:rFonts w:cs="Arial"/>
+              </w:rPr>
+              <w:t>SI</w:t>
+            </w:r>
+          </w:p>
+        </w:tc>
+      </w:tr>
+      <w:tr>
+        <w:trPr>
+          <w:trHeight w:val="720"/>
+        </w:trPr>
+        <w:tc>
+          <w:tcPr>
+            <w:tcW w:w="993" w:type="dxa"/>
+            <w:vMerge/>
+          </w:tcPr>
+          <w:p>
+            <w:pPr>
+              <w:spacing w:before="60"/>
+              <w:rPr>
+                <w:rFonts w:cs="Arial"/>
+              </w:rPr>
+            </w:pPr>
+          </w:p>
+        </w:tc>
+        <w:tc>
+          <w:tcPr>
+            <w:tcW w:w="4677" w:type="dxa"/>
+          </w:tcPr>
+          <w:p>
+            <w:pPr>
+              <w:pStyle w:val="Prrafodelista"/>
+              <w:numPr>
+                <w:ilvl w:val="0"/>
+                <w:numId w:val="42"/>
+              </w:numPr>
+              <w:rPr>
+                <w:rFonts w:cs="Arial"/>
+              </w:rPr>
+            </w:pPr>
+            <w:r>
+              <w:rPr>
+                <w:rFonts w:cs="Arial"/>
+              </w:rPr>
+              <w:t>Todos los datos anteriormente citados deben ser introducidos obligatoriamente.</w:t>
+            </w:r>
+          </w:p>
+        </w:tc>
+        <w:tc>
+          <w:tcPr>
+            <w:tcW w:w="1418" w:type="dxa"/>
+          </w:tcPr>
+          <w:p>
+            <w:pPr>
+              <w:ind w:left="360"/>
+              <w:rPr>
+                <w:rFonts w:cs="Arial"/>
+              </w:rPr>
+            </w:pPr>
+            <w:r>
+              <w:rPr>
+                <w:rFonts w:cs="Arial"/>
+              </w:rPr>
+              <w:t>SI</w:t>
+            </w:r>
+          </w:p>
+        </w:tc>
+        <w:tc>
+          <w:tcPr>
+            <w:tcW w:w="2425" w:type="dxa"/>
+            <w:vMerge/>
+          </w:tcPr>
+          <w:p>
+            <w:pPr>
+              <w:pStyle w:val="Prrafodelista"/>
+              <w:rPr>
+                <w:rFonts w:cs="Arial"/>
+              </w:rPr>
+            </w:pPr>
+          </w:p>
+        </w:tc>
+      </w:tr>
+      <w:tr>
+        <w:trPr>
+          <w:trHeight w:val="549"/>
+        </w:trPr>
+        <w:tc>
+          <w:tcPr>
+            <w:tcW w:w="993" w:type="dxa"/>
+            <w:vMerge/>
+          </w:tcPr>
+          <w:p>
+            <w:pPr>
+              <w:spacing w:before="60"/>
+              <w:rPr>
+                <w:rFonts w:cs="Arial"/>
+              </w:rPr>
+            </w:pPr>
+          </w:p>
+        </w:tc>
+        <w:tc>
+          <w:tcPr>
+            <w:tcW w:w="4677" w:type="dxa"/>
+          </w:tcPr>
+          <w:p>
+            <w:pPr>
+              <w:pStyle w:val="Prrafodelista"/>
+              <w:numPr>
+                <w:ilvl w:val="0"/>
+                <w:numId w:val="42"/>
+              </w:numPr>
+              <w:rPr>
+                <w:rFonts w:cs="Arial"/>
+              </w:rPr>
+            </w:pPr>
+            <w:r>
+              <w:rPr>
+                <w:rFonts w:cs="Arial"/>
+              </w:rPr>
+              <w:t>Debo ser capaz de agregar imágenes de las canchas</w:t>
+            </w:r>
+            <w:r>
+              <w:rPr>
+                <w:rFonts w:cs="Arial"/>
+              </w:rPr>
+              <w:t>.</w:t>
+            </w:r>
+          </w:p>
+        </w:tc>
+        <w:tc>
+          <w:tcPr>
+            <w:tcW w:w="1418" w:type="dxa"/>
+          </w:tcPr>
+          <w:p>
+            <w:pPr>
+              <w:rPr>
+                <w:rFonts w:cs="Arial"/>
+              </w:rPr>
+            </w:pPr>
+            <w:r>
+              <w:rPr>
+                <w:rFonts w:cs="Arial"/>
+              </w:rPr>
+              <w:t xml:space="preserve">      </w:t>
+            </w:r>
+            <w:r>
+              <w:rPr>
+                <w:rFonts w:cs="Arial"/>
+              </w:rPr>
+              <w:t>SI</w:t>
+            </w:r>
+          </w:p>
+        </w:tc>
+        <w:tc>
+          <w:tcPr>
+            <w:tcW w:w="2425" w:type="dxa"/>
+            <w:vMerge/>
+          </w:tcPr>
+          <w:p>
+            <w:pPr>
+              <w:pStyle w:val="Prrafodelista"/>
+              <w:rPr>
+                <w:rFonts w:cs="Arial"/>
+              </w:rPr>
+            </w:pPr>
+          </w:p>
+        </w:tc>
+      </w:tr>
+      <w:tr>
+        <w:trPr>
+          <w:trHeight w:val="1200"/>
+        </w:trPr>
+        <w:tc>
+          <w:tcPr>
+            <w:tcW w:w="993" w:type="dxa"/>
+            <w:vMerge w:val="restart"/>
+          </w:tcPr>
+          <w:p>
+            <w:pPr>
+              <w:spacing w:before="60"/>
+              <w:rPr>
+                <w:rFonts w:cs="Arial"/>
+              </w:rPr>
+            </w:pPr>
+            <w:r>
+              <w:rPr>
+                <w:rFonts w:cs="Arial"/>
+              </w:rPr>
+              <w:t>2</w:t>
+            </w:r>
+          </w:p>
+        </w:tc>
+        <w:tc>
+          <w:tcPr>
+            <w:tcW w:w="4677" w:type="dxa"/>
+          </w:tcPr>
+          <w:p>
+            <w:pPr>
+              <w:pStyle w:val="Prrafodelista"/>
+              <w:numPr>
+                <w:ilvl w:val="0"/>
+                <w:numId w:val="42"/>
+              </w:numPr>
+              <w:rPr>
+                <w:rFonts w:cs="Arial"/>
+              </w:rPr>
+            </w:pPr>
+            <w:r>
+              <w:rPr>
+                <w:rFonts w:cs="Arial"/>
+              </w:rPr>
+              <w:t>Debo ser capaz de agregar una reserva</w:t>
+            </w:r>
+            <w:r>
+              <w:rPr>
+                <w:rFonts w:cs="Arial"/>
+              </w:rPr>
+              <w:t xml:space="preserve"> con los siguientes datos: nombre cliente, teléfono, campo deportivo, hora, fecha, cantidad de horas</w:t>
+            </w:r>
+            <w:r>
+              <w:rPr>
+                <w:rFonts w:cs="Arial"/>
+              </w:rPr>
+              <w:t>.</w:t>
+            </w:r>
+          </w:p>
+        </w:tc>
+        <w:tc>
+          <w:tcPr>
+            <w:tcW w:w="1418" w:type="dxa"/>
+          </w:tcPr>
+          <w:p>
+            <w:pPr>
+              <w:spacing w:before="60"/>
+              <w:rPr>
+                <w:rFonts w:cs="Arial"/>
+              </w:rPr>
+            </w:pPr>
+            <w:r>
+              <w:rPr>
+                <w:rFonts w:cs="Arial"/>
+              </w:rPr>
+              <w:t>NO</w:t>
+            </w:r>
+          </w:p>
+        </w:tc>
+        <w:tc>
+          <w:tcPr>
+            <w:tcW w:w="2425" w:type="dxa"/>
+            <w:vMerge w:val="restart"/>
+          </w:tcPr>
+          <w:p>
+            <w:pPr>
+              <w:spacing w:before="60"/>
+              <w:jc w:val="center"/>
+              <w:rPr>
+                <w:rFonts w:cs="Arial"/>
+              </w:rPr>
+            </w:pPr>
+            <w:r>
+              <w:rPr>
+                <w:rFonts w:cs="Arial"/>
+              </w:rPr>
+              <w:t>NO</w:t>
+            </w:r>
+          </w:p>
+        </w:tc>
+      </w:tr>
+      <w:tr>
+        <w:trPr>
+          <w:trHeight w:val="465"/>
+        </w:trPr>
+        <w:tc>
+          <w:tcPr>
+            <w:tcW w:w="993" w:type="dxa"/>
+            <w:vMerge/>
+          </w:tcPr>
+          <w:p>
+            <w:pPr>
+              <w:spacing w:before="60"/>
+              <w:rPr>
+                <w:rFonts w:cs="Arial"/>
+              </w:rPr>
+            </w:pPr>
+          </w:p>
+        </w:tc>
+        <w:tc>
+          <w:tcPr>
+            <w:tcW w:w="4677" w:type="dxa"/>
+          </w:tcPr>
+          <w:p>
+            <w:pPr>
+              <w:pStyle w:val="Prrafodelista"/>
+              <w:numPr>
+                <w:ilvl w:val="0"/>
+                <w:numId w:val="42"/>
+              </w:numPr>
+              <w:rPr>
+                <w:rFonts w:cs="Arial"/>
+              </w:rPr>
+            </w:pPr>
+            <w:r>
+              <w:rPr>
+                <w:rFonts w:cs="Arial"/>
+              </w:rPr>
+              <w:t xml:space="preserve">Debo ser capaz de ver todas las reservas ya </w:t>
+            </w:r>
+            <w:r>
+              <w:rPr>
+                <w:rFonts w:cs="Arial"/>
+              </w:rPr>
+              <w:t>realizadas</w:t>
+            </w:r>
+            <w:r>
+              <w:rPr>
+                <w:rFonts w:cs="Arial"/>
+              </w:rPr>
+              <w:t>.</w:t>
+            </w:r>
+          </w:p>
+        </w:tc>
+        <w:tc>
+          <w:tcPr>
+            <w:tcW w:w="1418" w:type="dxa"/>
+          </w:tcPr>
+          <w:p>
+            <w:pPr>
+              <w:spacing w:before="60"/>
+              <w:rPr>
+                <w:rFonts w:cs="Arial"/>
+              </w:rPr>
+            </w:pPr>
+            <w:r>
+              <w:rPr>
+                <w:rFonts w:cs="Arial"/>
+              </w:rPr>
+              <w:t>NO</w:t>
+            </w:r>
+          </w:p>
+        </w:tc>
+        <w:tc>
+          <w:tcPr>
+            <w:tcW w:w="2425" w:type="dxa"/>
+            <w:vMerge/>
+          </w:tcPr>
+          <w:p>
+            <w:pPr>
+              <w:spacing w:before="60"/>
+              <w:jc w:val="center"/>
+              <w:rPr>
+                <w:rFonts w:cs="Arial"/>
+              </w:rPr>
+            </w:pPr>
+          </w:p>
+        </w:tc>
+      </w:tr>
+      <w:tr>
+        <w:trPr>
+          <w:trHeight w:val="465"/>
+        </w:trPr>
+        <w:tc>
+          <w:tcPr>
+            <w:tcW w:w="993" w:type="dxa"/>
+            <w:vMerge/>
+          </w:tcPr>
+          <w:p>
+            <w:pPr>
+              <w:spacing w:before="60"/>
+              <w:rPr>
+                <w:rFonts w:cs="Arial"/>
+              </w:rPr>
+            </w:pPr>
+          </w:p>
+        </w:tc>
+        <w:tc>
+          <w:tcPr>
+            <w:tcW w:w="4677" w:type="dxa"/>
+          </w:tcPr>
+          <w:p>
+            <w:pPr>
+              <w:pStyle w:val="Prrafodelista"/>
+              <w:numPr>
+                <w:ilvl w:val="0"/>
+                <w:numId w:val="42"/>
+              </w:numPr>
+              <w:rPr>
+                <w:rFonts w:cs="Arial"/>
+              </w:rPr>
+            </w:pPr>
+            <w:r>
+              <w:rPr>
+                <w:rFonts w:cs="Arial"/>
+              </w:rPr>
+              <w:t>No debe registrar una reserva con fecha menor a la actual.</w:t>
+            </w:r>
+          </w:p>
+        </w:tc>
+        <w:tc>
+          <w:tcPr>
+            <w:tcW w:w="1418" w:type="dxa"/>
+          </w:tcPr>
+          <w:p>
+            <w:pPr>
+              <w:spacing w:before="60"/>
+              <w:rPr>
+                <w:rFonts w:cs="Arial"/>
+              </w:rPr>
+            </w:pPr>
+            <w:r>
+              <w:rPr>
+                <w:rFonts w:cs="Arial"/>
+              </w:rPr>
+              <w:t>NO</w:t>
+            </w:r>
+          </w:p>
+        </w:tc>
+        <w:tc>
+          <w:tcPr>
+            <w:tcW w:w="2425" w:type="dxa"/>
+            <w:vMerge/>
+          </w:tcPr>
+          <w:p>
+            <w:pPr>
+              <w:spacing w:before="60"/>
+              <w:jc w:val="center"/>
+              <w:rPr>
+                <w:rFonts w:cs="Arial"/>
+              </w:rPr>
+            </w:pPr>
+          </w:p>
+        </w:tc>
+      </w:tr>
+      <w:tr>
+        <w:trPr>
+          <w:trHeight w:val="720"/>
+        </w:trPr>
+        <w:tc>
+          <w:tcPr>
+            <w:tcW w:w="993" w:type="dxa"/>
+            <w:vMerge/>
+          </w:tcPr>
+          <w:p>
+            <w:pPr>
+              <w:spacing w:before="60"/>
+              <w:rPr>
+                <w:rFonts w:cs="Arial"/>
+              </w:rPr>
+            </w:pPr>
+          </w:p>
+        </w:tc>
+        <w:tc>
+          <w:tcPr>
+            <w:tcW w:w="4677" w:type="dxa"/>
+          </w:tcPr>
+          <w:p>
+            <w:pPr>
+              <w:pStyle w:val="Prrafodelista"/>
+              <w:numPr>
+                <w:ilvl w:val="0"/>
+                <w:numId w:val="42"/>
+              </w:numPr>
+              <w:rPr>
+                <w:rFonts w:cs="Arial"/>
+              </w:rPr>
+            </w:pPr>
+            <w:r>
+              <w:rPr>
+                <w:rFonts w:cs="Arial"/>
+              </w:rPr>
+              <w:t>No debe registrar una reserva con fecha actual y hora menor a la hora actual.</w:t>
+            </w:r>
+          </w:p>
+        </w:tc>
+        <w:tc>
+          <w:tcPr>
+            <w:tcW w:w="1418" w:type="dxa"/>
+          </w:tcPr>
+          <w:p>
+            <w:pPr>
+              <w:spacing w:before="60"/>
+              <w:rPr>
+                <w:rFonts w:cs="Arial"/>
+              </w:rPr>
+            </w:pPr>
+            <w:r>
+              <w:rPr>
+                <w:rFonts w:cs="Arial"/>
+              </w:rPr>
+              <w:t>NO</w:t>
+            </w:r>
+          </w:p>
+        </w:tc>
+        <w:tc>
+          <w:tcPr>
+            <w:tcW w:w="2425" w:type="dxa"/>
+            <w:vMerge/>
+          </w:tcPr>
+          <w:p>
+            <w:pPr>
+              <w:spacing w:before="60"/>
+              <w:jc w:val="center"/>
+              <w:rPr>
+                <w:rFonts w:cs="Arial"/>
+              </w:rPr>
+            </w:pPr>
+          </w:p>
+        </w:tc>
+      </w:tr>
+      <w:tr>
+        <w:trPr>
+          <w:trHeight w:val="915"/>
+        </w:trPr>
+        <w:tc>
+          <w:tcPr>
+            <w:tcW w:w="993" w:type="dxa"/>
+            <w:vMerge/>
+          </w:tcPr>
+          <w:p>
+            <w:pPr>
+              <w:spacing w:before="60"/>
+              <w:rPr>
+                <w:rFonts w:cs="Arial"/>
+              </w:rPr>
+            </w:pPr>
+          </w:p>
+        </w:tc>
+        <w:tc>
+          <w:tcPr>
+            <w:tcW w:w="4677" w:type="dxa"/>
+          </w:tcPr>
+          <w:p>
+            <w:pPr>
+              <w:pStyle w:val="Prrafodelista"/>
+              <w:numPr>
+                <w:ilvl w:val="0"/>
+                <w:numId w:val="42"/>
+              </w:numPr>
+              <w:rPr>
+                <w:rFonts w:cs="Arial"/>
+              </w:rPr>
+            </w:pPr>
+            <w:r>
+              <w:rPr>
+                <w:rFonts w:cs="Arial"/>
+              </w:rPr>
+              <w:t>No debe registrar una reserva, si existe otra reserva para el mismo campo, el mismo día y exista colisión en horarios.</w:t>
+            </w:r>
+          </w:p>
+        </w:tc>
+        <w:tc>
+          <w:tcPr>
+            <w:tcW w:w="1418" w:type="dxa"/>
+          </w:tcPr>
+          <w:p>
+            <w:pPr>
+              <w:spacing w:before="60"/>
+              <w:rPr>
+                <w:rFonts w:cs="Arial"/>
+              </w:rPr>
+            </w:pPr>
+            <w:r>
+              <w:rPr>
+                <w:rFonts w:cs="Arial"/>
+              </w:rPr>
+              <w:t>NO</w:t>
+            </w:r>
+          </w:p>
+        </w:tc>
+        <w:tc>
+          <w:tcPr>
+            <w:tcW w:w="2425" w:type="dxa"/>
+            <w:vMerge/>
+          </w:tcPr>
+          <w:p>
+            <w:pPr>
+              <w:spacing w:before="60"/>
+              <w:jc w:val="center"/>
+              <w:rPr>
+                <w:rFonts w:cs="Arial"/>
+              </w:rPr>
+            </w:pPr>
+          </w:p>
+        </w:tc>
+      </w:tr>
+      <w:tr>
+        <w:trPr>
+          <w:trHeight w:val="750"/>
+        </w:trPr>
+        <w:tc>
+          <w:tcPr>
+            <w:tcW w:w="993" w:type="dxa"/>
+            <w:vMerge/>
+          </w:tcPr>
+          <w:p>
+            <w:pPr>
+              <w:spacing w:before="60"/>
+              <w:rPr>
+                <w:rFonts w:cs="Arial"/>
+              </w:rPr>
+            </w:pPr>
+          </w:p>
+        </w:tc>
+        <w:tc>
+          <w:tcPr>
+            <w:tcW w:w="4677" w:type="dxa"/>
+          </w:tcPr>
+          <w:p>
+            <w:pPr>
+              <w:pStyle w:val="Prrafodelista"/>
+              <w:numPr>
+                <w:ilvl w:val="0"/>
+                <w:numId w:val="42"/>
+              </w:numPr>
+              <w:rPr>
+                <w:rFonts w:cs="Arial"/>
+              </w:rPr>
+            </w:pPr>
+            <w:r>
+              <w:rPr>
+                <w:rFonts w:cs="Arial"/>
+              </w:rPr>
+              <w:t>No debe registrar una reserva, que tenga horario inicio</w:t>
+            </w:r>
+            <w:r>
+              <w:rPr>
+                <w:rFonts w:cs="Arial"/>
+              </w:rPr>
+              <w:t xml:space="preserve"> mayor o igual al horario final,</w:t>
+            </w:r>
+          </w:p>
+        </w:tc>
+        <w:tc>
+          <w:tcPr>
+            <w:tcW w:w="1418" w:type="dxa"/>
+          </w:tcPr>
+          <w:p>
+            <w:pPr>
+              <w:spacing w:before="60"/>
+              <w:rPr>
+                <w:rFonts w:cs="Arial"/>
+              </w:rPr>
+            </w:pPr>
+            <w:r>
+              <w:rPr>
+                <w:rFonts w:cs="Arial"/>
+              </w:rPr>
+              <w:t>NO</w:t>
+            </w:r>
+          </w:p>
+        </w:tc>
+        <w:tc>
+          <w:tcPr>
+            <w:tcW w:w="2425" w:type="dxa"/>
+            <w:vMerge/>
+          </w:tcPr>
+          <w:p>
+            <w:pPr>
+              <w:spacing w:before="60"/>
+              <w:jc w:val="center"/>
+              <w:rPr>
+                <w:rFonts w:cs="Arial"/>
+              </w:rPr>
+            </w:pPr>
+          </w:p>
+        </w:tc>
+      </w:tr>
+      <w:tr>
+        <w:trPr>
+          <w:trHeight w:val="930"/>
+        </w:trPr>
+        <w:tc>
+          <w:tcPr>
+            <w:tcW w:w="993" w:type="dxa"/>
+            <w:vMerge/>
+          </w:tcPr>
+          <w:p>
+            <w:pPr>
+              <w:spacing w:before="60"/>
+              <w:rPr>
+                <w:rFonts w:cs="Arial"/>
+              </w:rPr>
+            </w:pPr>
+          </w:p>
+        </w:tc>
+        <w:tc>
+          <w:tcPr>
+            <w:tcW w:w="4677" w:type="dxa"/>
+          </w:tcPr>
+          <w:p>
+            <w:pPr>
+              <w:pStyle w:val="Prrafodelista"/>
+              <w:numPr>
+                <w:ilvl w:val="0"/>
+                <w:numId w:val="42"/>
+              </w:numPr>
+              <w:rPr>
+                <w:rFonts w:cs="Arial"/>
+              </w:rPr>
+            </w:pPr>
+            <w:r>
+              <w:rPr>
+                <w:rFonts w:cs="Arial"/>
+              </w:rPr>
+              <w:t>No debe registrar una reserva, cuya duración es menor a una hora.</w:t>
+            </w:r>
+          </w:p>
+        </w:tc>
+        <w:tc>
+          <w:tcPr>
+            <w:tcW w:w="1418" w:type="dxa"/>
+          </w:tcPr>
+          <w:p>
+            <w:pPr>
+              <w:spacing w:before="60"/>
+              <w:rPr>
+                <w:rFonts w:cs="Arial"/>
+              </w:rPr>
+            </w:pPr>
+            <w:r>
+              <w:rPr>
+                <w:rFonts w:cs="Arial"/>
+              </w:rPr>
+              <w:t>NO</w:t>
+            </w:r>
+          </w:p>
+        </w:tc>
+        <w:tc>
+          <w:tcPr>
+            <w:tcW w:w="2425" w:type="dxa"/>
+            <w:vMerge/>
+          </w:tcPr>
+          <w:p>
+            <w:pPr>
+              <w:spacing w:before="60"/>
+              <w:jc w:val="center"/>
+              <w:rPr>
+                <w:rFonts w:cs="Arial"/>
+              </w:rPr>
+            </w:pPr>
+          </w:p>
+        </w:tc>
+      </w:tr>
+    </w:tbl>
+    <w:p>
+      <w:pPr>
+        <w:pStyle w:val="Ttulo3"/>
+        <w:rPr>
+          <w:lang w:val="en-US"/>
+        </w:rPr>
+      </w:pPr>
+      <w:r>
+        <w:rPr>
+          <w:lang w:val="es-419"/>
+        </w:rPr>
+        <w:t>6.6</w:t>
+      </w:r>
+      <w:r>
+        <w:rPr>
+          <w:lang w:val="en-US"/>
+        </w:rPr>
+        <w:t>.1</w:t>
+      </w:r>
+      <w:r>
+        <w:rPr>
+          <w:lang w:val="es-419"/>
+        </w:rPr>
+        <w:t xml:space="preserve"> Grafico BurnDown</w:t>
+      </w:r>
+    </w:p>
+    <w:p>
+      <w:r>
+        <w:t xml:space="preserve">El siguiente grafico pertenece al </w:t>
+      </w:r>
+      <w:proofErr w:type="spellStart"/>
+      <w:r>
+        <w:t>burndown</w:t>
+      </w:r>
+      <w:proofErr w:type="spellEnd"/>
+      <w:r>
+        <w:t xml:space="preserve"> chart de la primera iteración</w:t>
+      </w:r>
+      <w:r>
+        <w:t>. Realizando un análisis de este gráfico, se puede concluir que en la primera iteración, no se han cumplido los puntos estimados, ya que la línea de “Real” está por encima de lo estimado. Además, en esta iteración quedaron puntos de esfuerzo pendientes, que van a ser tomados en cuenta para la segunda iteración.</w:t>
+      </w:r>
+    </w:p>
+    <w:p>
+      <w:r>
+        <w:t xml:space="preserve">Los puntos no quemados pertenecen a la historia de usuario </w:t>
+      </w:r>
+      <w:proofErr w:type="spellStart"/>
+      <w:r>
+        <w:t>numero</w:t>
+      </w:r>
+      <w:proofErr w:type="spellEnd"/>
+      <w:r>
+        <w:t xml:space="preserve"> dos.</w:t>
+      </w:r>
+    </w:p>
+    <w:p>
+      <w:pPr>
+        <w:rPr>
+          <w:lang w:val="en-US"/>
+        </w:rPr>
+      </w:pPr>
+      <w:r>
+        <w:rPr>
+          <w:noProof/>
+          <w:lang w:val="es-BO" w:eastAsia="es-BO"/>
+        </w:rPr>
+        <w:lastRenderedPageBreak/>
+        <w:drawing>
+          <wp:inline distT="0" distB="0" distL="0" distR="0" wp14:anchorId="4F454150" wp14:editId="2EE783E6">
+            <wp:extent cx="5876926" cy="3343276"/>
+            <wp:effectExtent l="0" t="0" r="9525" b="9525"/>
+            <wp:docPr id="1" name="Gráfico 1"/>
+            <wp:cNvGraphicFramePr/>
+            <a:graphic xmlns:a="http://schemas.openxmlformats.org/drawingml/2006/main">
+              <a:graphicData uri="http://schemas.openxmlformats.org/drawingml/2006/chart">
+                <c:chart xmlns:c="http://schemas.openxmlformats.org/drawingml/2006/chart" xmlns:r="http://schemas.openxmlformats.org/officeDocument/2006/relationships" r:id="rId13"/>
+              </a:graphicData>
+            </a:graphic>
+          </wp:inline>
+        </w:drawing>
+      </w:r>
+    </w:p>
+    <w:p>
+      <w:pPr>
+        <w:spacing w:before="60"/>
+        <w:rPr>
+          <w:rFonts w:cs="Arial"/>
+        </w:rPr>
+      </w:pPr>
+    </w:p>
+    <w:p>
+      <w:pPr>
+        <w:spacing w:before="60"/>
+        <w:rPr>
+          <w:rFonts w:cs="Arial"/>
+          <w:sz w:val="20"/>
+          <w:szCs w:val="20"/>
+        </w:rPr>
+      </w:pPr>
+    </w:p>
+    <w:p>
+      <w:pPr>
+        <w:rPr>
+          <w:lang w:eastAsia="es-ES"/>
+        </w:rPr>
+      </w:pPr>
+    </w:p>
+    <w:p>
+      <w:pPr>
+        <w:shd w:val="clear" w:color="auto" w:fill="FFFFFF"/>
+        <w:spacing w:before="60"/>
+        <w:textAlignment w:val="baseline"/>
+        <w:rPr>
+          <w:rFonts w:eastAsia="Times New Roman" w:cs="Arial"/>
+          <w:color w:val="000000" w:themeColor="text1"/>
+          <w:sz w:val="20"/>
+          <w:szCs w:val="20"/>
+          <w:lang w:eastAsia="es-ES"/>
+        </w:rPr>
+      </w:pPr>
+    </w:p>
+    <w:p>
+      <w:pPr>
+        <w:shd w:val="clear" w:color="auto" w:fill="FFFFFF"/>
+        <w:spacing w:before="60"/>
+        <w:textAlignment w:val="baseline"/>
+        <w:rPr>
+          <w:rFonts w:eastAsia="Times New Roman" w:cs="Arial"/>
+          <w:color w:val="000000" w:themeColor="text1"/>
+          <w:sz w:val="20"/>
+          <w:szCs w:val="20"/>
+          <w:lang w:eastAsia="es-ES"/>
+        </w:rPr>
+      </w:pPr>
+    </w:p>
+    <w:p>
+      <w:pPr>
+        <w:shd w:val="clear" w:color="auto" w:fill="FFFFFF"/>
+        <w:spacing w:before="60"/>
+        <w:textAlignment w:val="baseline"/>
+        <w:rPr>
+          <w:rFonts w:eastAsia="Times New Roman" w:cs="Arial"/>
+          <w:color w:val="000000" w:themeColor="text1"/>
+          <w:sz w:val="20"/>
+          <w:szCs w:val="20"/>
+          <w:lang w:eastAsia="es-ES"/>
+        </w:rPr>
+      </w:pPr>
+    </w:p>
+    <w:p>
+      <w:pPr>
+        <w:shd w:val="clear" w:color="auto" w:fill="FFFFFF"/>
+        <w:spacing w:before="60"/>
+        <w:textAlignment w:val="baseline"/>
+        <w:rPr>
+          <w:rFonts w:eastAsia="Times New Roman" w:cs="Arial"/>
+          <w:color w:val="000000" w:themeColor="text1"/>
+          <w:sz w:val="20"/>
+          <w:szCs w:val="20"/>
+          <w:lang w:eastAsia="es-ES"/>
+        </w:rPr>
+      </w:pPr>
+    </w:p>
+    <w:p>
+      <w:pPr>
+        <w:shd w:val="clear" w:color="auto" w:fill="FFFFFF"/>
+        <w:spacing w:before="60"/>
+        <w:textAlignment w:val="baseline"/>
+        <w:rPr>
+          <w:rFonts w:eastAsia="Times New Roman" w:cs="Arial"/>
+          <w:color w:val="000000" w:themeColor="text1"/>
+          <w:sz w:val="20"/>
+          <w:szCs w:val="20"/>
+          <w:lang w:eastAsia="es-ES"/>
+        </w:rPr>
+      </w:pPr>
+    </w:p>
+    <w:p>
+      <w:pPr>
+        <w:shd w:val="clear" w:color="auto" w:fill="FFFFFF"/>
+        <w:spacing w:before="60"/>
+        <w:textAlignment w:val="baseline"/>
+        <w:rPr>
+          <w:rFonts w:eastAsia="Times New Roman" w:cs="Arial"/>
+          <w:color w:val="000000" w:themeColor="text1"/>
+          <w:sz w:val="20"/>
+          <w:szCs w:val="20"/>
+          <w:lang w:eastAsia="es-ES"/>
+        </w:rPr>
+      </w:pPr>
+    </w:p>
+    <w:p>
+      <w:pPr>
+        <w:rPr>
+          <w:rFonts w:cs="Arial"/>
+        </w:rPr>
+      </w:pPr>
+    </w:p>
+    <w:p>
+      <w:bookmarkStart w:id="1" w:name="_GoBack"/>
+      <w:bookmarkEnd w:id="1"/>
+    </w:p>
     <w:sectPr>
-      <w:footerReference w:type="default" r:id="rId9"/>
+      <w:footerReference w:type="default" r:id="rId14"/>
       <w:pgSz w:w="12240" w:h="15840"/>
       <w:pgMar w:top="1134" w:right="1134" w:bottom="1134" w:left="1701" w:header="709" w:footer="709" w:gutter="0"/>
       <w:pgNumType w:start="1"/>
@@ -293,7 +2919,7 @@
         <w:sz w:val="16"/>
         <w:szCs w:val="16"/>
       </w:rPr>
-      <w:t>1</w:t>
+      <w:t>5</w:t>
     </w:r>
     <w:r>
       <w:rPr>
@@ -1917,6 +4543,119 @@
     </w:lvl>
   </w:abstractNum>
   <w:abstractNum w:abstractNumId="13">
+    <w:nsid w:val="37574CCF"/>
+    <w:multiLevelType w:val="hybridMultilevel"/>
+    <w:tmpl w:val="CEBA7352"/>
+    <w:lvl w:ilvl="0" w:tplc="0409000B">
+      <w:start w:val="1"/>
+      <w:numFmt w:val="bullet"/>
+      <w:lvlText w:val=""/>
+      <w:lvlJc w:val="left"/>
+      <w:pPr>
+        <w:ind w:left="720" w:hanging="360"/>
+      </w:pPr>
+      <w:rPr>
+        <w:rFonts w:ascii="Wingdings" w:hAnsi="Wingdings" w:hint="default"/>
+      </w:rPr>
+    </w:lvl>
+    <w:lvl w:ilvl="1" w:tplc="400A0003" w:tentative="1">
+      <w:start w:val="1"/>
+      <w:numFmt w:val="bullet"/>
+      <w:lvlText w:val="o"/>
+      <w:lvlJc w:val="left"/>
+      <w:pPr>
+        <w:ind w:left="1440" w:hanging="360"/>
+      </w:pPr>
+      <w:rPr>
+        <w:rFonts w:ascii="Courier New" w:hAnsi="Courier New" w:cs="Courier New" w:hint="default"/>
+      </w:rPr>
+    </w:lvl>
+    <w:lvl w:ilvl="2" w:tplc="400A0005" w:tentative="1">
+      <w:start w:val="1"/>
+      <w:numFmt w:val="bullet"/>
+      <w:lvlText w:val=""/>
+      <w:lvlJc w:val="left"/>
+      <w:pPr>
+        <w:ind w:left="2160" w:hanging="360"/>
+      </w:pPr>
+      <w:rPr>
+        <w:rFonts w:ascii="Wingdings" w:hAnsi="Wingdings" w:hint="default"/>
+      </w:rPr>
+    </w:lvl>
+    <w:lvl w:ilvl="3" w:tplc="400A0001" w:tentative="1">
+      <w:start w:val="1"/>
+      <w:numFmt w:val="bullet"/>
+      <w:lvlText w:val=""/>
+      <w:lvlJc w:val="left"/>
+      <w:pPr>
+        <w:ind w:left="2880" w:hanging="360"/>
+      </w:pPr>
+      <w:rPr>
+        <w:rFonts w:ascii="Symbol" w:hAnsi="Symbol" w:hint="default"/>
+      </w:rPr>
+    </w:lvl>
+    <w:lvl w:ilvl="4" w:tplc="400A0003" w:tentative="1">
+      <w:start w:val="1"/>
+      <w:numFmt w:val="bullet"/>
+      <w:lvlText w:val="o"/>
+      <w:lvlJc w:val="left"/>
+      <w:pPr>
+        <w:ind w:left="3600" w:hanging="360"/>
+      </w:pPr>
+      <w:rPr>
+        <w:rFonts w:ascii="Courier New" w:hAnsi="Courier New" w:cs="Courier New" w:hint="default"/>
+      </w:rPr>
+    </w:lvl>
+    <w:lvl w:ilvl="5" w:tplc="400A0005" w:tentative="1">
+      <w:start w:val="1"/>
+      <w:numFmt w:val="bullet"/>
+      <w:lvlText w:val=""/>
+      <w:lvlJc w:val="left"/>
+      <w:pPr>
+        <w:ind w:left="4320" w:hanging="360"/>
+      </w:pPr>
+      <w:rPr>
+        <w:rFonts w:ascii="Wingdings" w:hAnsi="Wingdings" w:hint="default"/>
+      </w:rPr>
+    </w:lvl>
+    <w:lvl w:ilvl="6" w:tplc="400A0001" w:tentative="1">
+      <w:start w:val="1"/>
+      <w:numFmt w:val="bullet"/>
+      <w:lvlText w:val=""/>
+      <w:lvlJc w:val="left"/>
+      <w:pPr>
+        <w:ind w:left="5040" w:hanging="360"/>
+      </w:pPr>
+      <w:rPr>
+        <w:rFonts w:ascii="Symbol" w:hAnsi="Symbol" w:hint="default"/>
+      </w:rPr>
+    </w:lvl>
+    <w:lvl w:ilvl="7" w:tplc="400A0003" w:tentative="1">
+      <w:start w:val="1"/>
+      <w:numFmt w:val="bullet"/>
+      <w:lvlText w:val="o"/>
+      <w:lvlJc w:val="left"/>
+      <w:pPr>
+        <w:ind w:left="5760" w:hanging="360"/>
+      </w:pPr>
+      <w:rPr>
+        <w:rFonts w:ascii="Courier New" w:hAnsi="Courier New" w:cs="Courier New" w:hint="default"/>
+      </w:rPr>
+    </w:lvl>
+    <w:lvl w:ilvl="8" w:tplc="400A0005" w:tentative="1">
+      <w:start w:val="1"/>
+      <w:numFmt w:val="bullet"/>
+      <w:lvlText w:val=""/>
+      <w:lvlJc w:val="left"/>
+      <w:pPr>
+        <w:ind w:left="6480" w:hanging="360"/>
+      </w:pPr>
+      <w:rPr>
+        <w:rFonts w:ascii="Wingdings" w:hAnsi="Wingdings" w:hint="default"/>
+      </w:rPr>
+    </w:lvl>
+  </w:abstractNum>
+  <w:abstractNum w:abstractNumId="14">
     <w:nsid w:val="37B26B58"/>
     <w:multiLevelType w:val="hybridMultilevel"/>
     <w:tmpl w:val="CF546070"/>
@@ -2029,7 +4768,7 @@
       </w:rPr>
     </w:lvl>
   </w:abstractNum>
-  <w:abstractNum w:abstractNumId="14">
+  <w:abstractNum w:abstractNumId="15">
     <w:nsid w:val="39066A56"/>
     <w:multiLevelType w:val="hybridMultilevel"/>
     <w:tmpl w:val="79BA4AD2"/>
@@ -2142,7 +4881,7 @@
       </w:rPr>
     </w:lvl>
   </w:abstractNum>
-  <w:abstractNum w:abstractNumId="15">
+  <w:abstractNum w:abstractNumId="16">
     <w:nsid w:val="3D09375C"/>
     <w:multiLevelType w:val="multilevel"/>
     <w:tmpl w:val="07F2171C"/>
@@ -2291,7 +5030,7 @@
       </w:rPr>
     </w:lvl>
   </w:abstractNum>
-  <w:abstractNum w:abstractNumId="16">
+  <w:abstractNum w:abstractNumId="17">
     <w:nsid w:val="416913BA"/>
     <w:multiLevelType w:val="hybridMultilevel"/>
     <w:tmpl w:val="4CFCF0FE"/>
@@ -2404,7 +5143,7 @@
       </w:rPr>
     </w:lvl>
   </w:abstractNum>
-  <w:abstractNum w:abstractNumId="17">
+  <w:abstractNum w:abstractNumId="18">
     <w:nsid w:val="439A3E92"/>
     <w:multiLevelType w:val="multilevel"/>
     <w:tmpl w:val="554260A0"/>
@@ -2553,7 +5292,7 @@
       </w:rPr>
     </w:lvl>
   </w:abstractNum>
-  <w:abstractNum w:abstractNumId="18">
+  <w:abstractNum w:abstractNumId="19">
     <w:nsid w:val="44FB1D78"/>
     <w:multiLevelType w:val="hybridMultilevel"/>
     <w:tmpl w:val="5E9030CE"/>
@@ -2666,7 +5405,7 @@
       </w:rPr>
     </w:lvl>
   </w:abstractNum>
-  <w:abstractNum w:abstractNumId="19">
+  <w:abstractNum w:abstractNumId="20">
     <w:nsid w:val="46AA1D37"/>
     <w:multiLevelType w:val="hybridMultilevel"/>
     <w:tmpl w:val="F56CB4E6"/>
@@ -2779,7 +5518,7 @@
       </w:rPr>
     </w:lvl>
   </w:abstractNum>
-  <w:abstractNum w:abstractNumId="20">
+  <w:abstractNum w:abstractNumId="21">
     <w:nsid w:val="46B8372F"/>
     <w:multiLevelType w:val="hybridMultilevel"/>
     <w:tmpl w:val="967EE59C"/>
@@ -2892,7 +5631,7 @@
       </w:rPr>
     </w:lvl>
   </w:abstractNum>
-  <w:abstractNum w:abstractNumId="21">
+  <w:abstractNum w:abstractNumId="22">
     <w:nsid w:val="4A167698"/>
     <w:multiLevelType w:val="hybridMultilevel"/>
     <w:tmpl w:val="CA6AD07E"/>
@@ -3005,7 +5744,7 @@
       </w:rPr>
     </w:lvl>
   </w:abstractNum>
-  <w:abstractNum w:abstractNumId="22">
+  <w:abstractNum w:abstractNumId="23">
     <w:nsid w:val="4ED16DAE"/>
     <w:multiLevelType w:val="hybridMultilevel"/>
     <w:tmpl w:val="F6804E12"/>
@@ -3118,7 +5857,7 @@
       </w:rPr>
     </w:lvl>
   </w:abstractNum>
-  <w:abstractNum w:abstractNumId="23">
+  <w:abstractNum w:abstractNumId="24">
     <w:nsid w:val="4FED0A4F"/>
     <w:multiLevelType w:val="hybridMultilevel"/>
     <w:tmpl w:val="5BE00A42"/>
@@ -3231,7 +5970,93 @@
       </w:rPr>
     </w:lvl>
   </w:abstractNum>
-  <w:abstractNum w:abstractNumId="24">
+  <w:abstractNum w:abstractNumId="25">
+    <w:nsid w:val="524C77E6"/>
+    <w:multiLevelType w:val="hybridMultilevel"/>
+    <w:tmpl w:val="FFBA414A"/>
+    <w:lvl w:ilvl="0" w:tplc="0409000F">
+      <w:start w:val="1"/>
+      <w:numFmt w:val="decimal"/>
+      <w:lvlText w:val="%1."/>
+      <w:lvlJc w:val="left"/>
+      <w:pPr>
+        <w:ind w:left="720" w:hanging="360"/>
+      </w:pPr>
+    </w:lvl>
+    <w:lvl w:ilvl="1" w:tplc="400A0019" w:tentative="1">
+      <w:start w:val="1"/>
+      <w:numFmt w:val="lowerLetter"/>
+      <w:lvlText w:val="%2."/>
+      <w:lvlJc w:val="left"/>
+      <w:pPr>
+        <w:ind w:left="1440" w:hanging="360"/>
+      </w:pPr>
+    </w:lvl>
+    <w:lvl w:ilvl="2" w:tplc="400A001B" w:tentative="1">
+      <w:start w:val="1"/>
+      <w:numFmt w:val="lowerRoman"/>
+      <w:lvlText w:val="%3."/>
+      <w:lvlJc w:val="right"/>
+      <w:pPr>
+        <w:ind w:left="2160" w:hanging="180"/>
+      </w:pPr>
+    </w:lvl>
+    <w:lvl w:ilvl="3" w:tplc="400A000F" w:tentative="1">
+      <w:start w:val="1"/>
+      <w:numFmt w:val="decimal"/>
+      <w:lvlText w:val="%4."/>
+      <w:lvlJc w:val="left"/>
+      <w:pPr>
+        <w:ind w:left="2880" w:hanging="360"/>
+      </w:pPr>
+    </w:lvl>
+    <w:lvl w:ilvl="4" w:tplc="400A0019" w:tentative="1">
+      <w:start w:val="1"/>
+      <w:numFmt w:val="lowerLetter"/>
+      <w:lvlText w:val="%5."/>
+      <w:lvlJc w:val="left"/>
+      <w:pPr>
+        <w:ind w:left="3600" w:hanging="360"/>
+      </w:pPr>
+    </w:lvl>
+    <w:lvl w:ilvl="5" w:tplc="400A001B" w:tentative="1">
+      <w:start w:val="1"/>
+      <w:numFmt w:val="lowerRoman"/>
+      <w:lvlText w:val="%6."/>
+      <w:lvlJc w:val="right"/>
+      <w:pPr>
+        <w:ind w:left="4320" w:hanging="180"/>
+      </w:pPr>
+    </w:lvl>
+    <w:lvl w:ilvl="6" w:tplc="400A000F" w:tentative="1">
+      <w:start w:val="1"/>
+      <w:numFmt w:val="decimal"/>
+      <w:lvlText w:val="%7."/>
+      <w:lvlJc w:val="left"/>
+      <w:pPr>
+        <w:ind w:left="5040" w:hanging="360"/>
+      </w:pPr>
+    </w:lvl>
+    <w:lvl w:ilvl="7" w:tplc="400A0019" w:tentative="1">
+      <w:start w:val="1"/>
+      <w:numFmt w:val="lowerLetter"/>
+      <w:lvlText w:val="%8."/>
+      <w:lvlJc w:val="left"/>
+      <w:pPr>
+        <w:ind w:left="5760" w:hanging="360"/>
+      </w:pPr>
+    </w:lvl>
+    <w:lvl w:ilvl="8" w:tplc="400A001B" w:tentative="1">
+      <w:start w:val="1"/>
+      <w:numFmt w:val="lowerRoman"/>
+      <w:lvlText w:val="%9."/>
+      <w:lvlJc w:val="right"/>
+      <w:pPr>
+        <w:ind w:left="6480" w:hanging="180"/>
+      </w:pPr>
+    </w:lvl>
+  </w:abstractNum>
+  <w:abstractNum w:abstractNumId="26">
     <w:nsid w:val="556375CE"/>
     <w:multiLevelType w:val="hybridMultilevel"/>
     <w:tmpl w:val="40FC5E3A"/>
@@ -3344,7 +6169,7 @@
       </w:rPr>
     </w:lvl>
   </w:abstractNum>
-  <w:abstractNum w:abstractNumId="25">
+  <w:abstractNum w:abstractNumId="27">
     <w:nsid w:val="55B24D3A"/>
     <w:multiLevelType w:val="hybridMultilevel"/>
     <w:tmpl w:val="F4F4EDE8"/>
@@ -3457,7 +6282,7 @@
       </w:rPr>
     </w:lvl>
   </w:abstractNum>
-  <w:abstractNum w:abstractNumId="26">
+  <w:abstractNum w:abstractNumId="28">
     <w:nsid w:val="567F1015"/>
     <w:multiLevelType w:val="hybridMultilevel"/>
     <w:tmpl w:val="3F700DCC"/>
@@ -3570,7 +6395,7 @@
       </w:rPr>
     </w:lvl>
   </w:abstractNum>
-  <w:abstractNum w:abstractNumId="27">
+  <w:abstractNum w:abstractNumId="29">
     <w:nsid w:val="569C6264"/>
     <w:multiLevelType w:val="hybridMultilevel"/>
     <w:tmpl w:val="B0C056F4"/>
@@ -3683,7 +6508,120 @@
       </w:rPr>
     </w:lvl>
   </w:abstractNum>
-  <w:abstractNum w:abstractNumId="28">
+  <w:abstractNum w:abstractNumId="30">
+    <w:nsid w:val="5BFA412E"/>
+    <w:multiLevelType w:val="hybridMultilevel"/>
+    <w:tmpl w:val="94FC2512"/>
+    <w:lvl w:ilvl="0" w:tplc="0409000B">
+      <w:start w:val="1"/>
+      <w:numFmt w:val="bullet"/>
+      <w:lvlText w:val=""/>
+      <w:lvlJc w:val="left"/>
+      <w:pPr>
+        <w:ind w:left="720" w:hanging="360"/>
+      </w:pPr>
+      <w:rPr>
+        <w:rFonts w:ascii="Wingdings" w:hAnsi="Wingdings" w:hint="default"/>
+      </w:rPr>
+    </w:lvl>
+    <w:lvl w:ilvl="1" w:tplc="400A0003" w:tentative="1">
+      <w:start w:val="1"/>
+      <w:numFmt w:val="bullet"/>
+      <w:lvlText w:val="o"/>
+      <w:lvlJc w:val="left"/>
+      <w:pPr>
+        <w:ind w:left="1440" w:hanging="360"/>
+      </w:pPr>
+      <w:rPr>
+        <w:rFonts w:ascii="Courier New" w:hAnsi="Courier New" w:cs="Courier New" w:hint="default"/>
+      </w:rPr>
+    </w:lvl>
+    <w:lvl w:ilvl="2" w:tplc="400A0005" w:tentative="1">
+      <w:start w:val="1"/>
+      <w:numFmt w:val="bullet"/>
+      <w:lvlText w:val=""/>
+      <w:lvlJc w:val="left"/>
+      <w:pPr>
+        <w:ind w:left="2160" w:hanging="360"/>
+      </w:pPr>
+      <w:rPr>
+        <w:rFonts w:ascii="Wingdings" w:hAnsi="Wingdings" w:hint="default"/>
+      </w:rPr>
+    </w:lvl>
+    <w:lvl w:ilvl="3" w:tplc="400A0001" w:tentative="1">
+      <w:start w:val="1"/>
+      <w:numFmt w:val="bullet"/>
+      <w:lvlText w:val=""/>
+      <w:lvlJc w:val="left"/>
+      <w:pPr>
+        <w:ind w:left="2880" w:hanging="360"/>
+      </w:pPr>
+      <w:rPr>
+        <w:rFonts w:ascii="Symbol" w:hAnsi="Symbol" w:hint="default"/>
+      </w:rPr>
+    </w:lvl>
+    <w:lvl w:ilvl="4" w:tplc="400A0003" w:tentative="1">
+      <w:start w:val="1"/>
+      <w:numFmt w:val="bullet"/>
+      <w:lvlText w:val="o"/>
+      <w:lvlJc w:val="left"/>
+      <w:pPr>
+        <w:ind w:left="3600" w:hanging="360"/>
+      </w:pPr>
+      <w:rPr>
+        <w:rFonts w:ascii="Courier New" w:hAnsi="Courier New" w:cs="Courier New" w:hint="default"/>
+      </w:rPr>
+    </w:lvl>
+    <w:lvl w:ilvl="5" w:tplc="400A0005" w:tentative="1">
+      <w:start w:val="1"/>
+      <w:numFmt w:val="bullet"/>
+      <w:lvlText w:val=""/>
+      <w:lvlJc w:val="left"/>
+      <w:pPr>
+        <w:ind w:left="4320" w:hanging="360"/>
+      </w:pPr>
+      <w:rPr>
+        <w:rFonts w:ascii="Wingdings" w:hAnsi="Wingdings" w:hint="default"/>
+      </w:rPr>
+    </w:lvl>
+    <w:lvl w:ilvl="6" w:tplc="400A0001" w:tentative="1">
+      <w:start w:val="1"/>
+      <w:numFmt w:val="bullet"/>
+      <w:lvlText w:val=""/>
+      <w:lvlJc w:val="left"/>
+      <w:pPr>
+        <w:ind w:left="5040" w:hanging="360"/>
+      </w:pPr>
+      <w:rPr>
+        <w:rFonts w:ascii="Symbol" w:hAnsi="Symbol" w:hint="default"/>
+      </w:rPr>
+    </w:lvl>
+    <w:lvl w:ilvl="7" w:tplc="400A0003" w:tentative="1">
+      <w:start w:val="1"/>
+      <w:numFmt w:val="bullet"/>
+      <w:lvlText w:val="o"/>
+      <w:lvlJc w:val="left"/>
+      <w:pPr>
+        <w:ind w:left="5760" w:hanging="360"/>
+      </w:pPr>
+      <w:rPr>
+        <w:rFonts w:ascii="Courier New" w:hAnsi="Courier New" w:cs="Courier New" w:hint="default"/>
+      </w:rPr>
+    </w:lvl>
+    <w:lvl w:ilvl="8" w:tplc="400A0005" w:tentative="1">
+      <w:start w:val="1"/>
+      <w:numFmt w:val="bullet"/>
+      <w:lvlText w:val=""/>
+      <w:lvlJc w:val="left"/>
+      <w:pPr>
+        <w:ind w:left="6480" w:hanging="360"/>
+      </w:pPr>
+      <w:rPr>
+        <w:rFonts w:ascii="Wingdings" w:hAnsi="Wingdings" w:hint="default"/>
+      </w:rPr>
+    </w:lvl>
+  </w:abstractNum>
+  <w:abstractNum w:abstractNumId="31">
     <w:nsid w:val="5C894582"/>
     <w:multiLevelType w:val="hybridMultilevel"/>
     <w:tmpl w:val="3AA65A7E"/>
@@ -3796,7 +6734,7 @@
       </w:rPr>
     </w:lvl>
   </w:abstractNum>
-  <w:abstractNum w:abstractNumId="29">
+  <w:abstractNum w:abstractNumId="32">
     <w:nsid w:val="696515E0"/>
     <w:multiLevelType w:val="multilevel"/>
     <w:tmpl w:val="C624F188"/>
@@ -3945,7 +6883,7 @@
       </w:rPr>
     </w:lvl>
   </w:abstractNum>
-  <w:abstractNum w:abstractNumId="30">
+  <w:abstractNum w:abstractNumId="33">
     <w:nsid w:val="6A812B7A"/>
     <w:multiLevelType w:val="hybridMultilevel"/>
     <w:tmpl w:val="45F4F4CE"/>
@@ -4058,7 +6996,120 @@
       </w:rPr>
     </w:lvl>
   </w:abstractNum>
-  <w:abstractNum w:abstractNumId="31">
+  <w:abstractNum w:abstractNumId="34">
+    <w:nsid w:val="6C781207"/>
+    <w:multiLevelType w:val="hybridMultilevel"/>
+    <w:tmpl w:val="A9BAC966"/>
+    <w:lvl w:ilvl="0" w:tplc="0409000B">
+      <w:start w:val="1"/>
+      <w:numFmt w:val="bullet"/>
+      <w:lvlText w:val=""/>
+      <w:lvlJc w:val="left"/>
+      <w:pPr>
+        <w:ind w:left="720" w:hanging="360"/>
+      </w:pPr>
+      <w:rPr>
+        <w:rFonts w:ascii="Wingdings" w:hAnsi="Wingdings" w:hint="default"/>
+      </w:rPr>
+    </w:lvl>
+    <w:lvl w:ilvl="1" w:tplc="400A0003" w:tentative="1">
+      <w:start w:val="1"/>
+      <w:numFmt w:val="bullet"/>
+      <w:lvlText w:val="o"/>
+      <w:lvlJc w:val="left"/>
+      <w:pPr>
+        <w:ind w:left="1440" w:hanging="360"/>
+      </w:pPr>
+      <w:rPr>
+        <w:rFonts w:ascii="Courier New" w:hAnsi="Courier New" w:cs="Courier New" w:hint="default"/>
+      </w:rPr>
+    </w:lvl>
+    <w:lvl w:ilvl="2" w:tplc="400A0005" w:tentative="1">
+      <w:start w:val="1"/>
+      <w:numFmt w:val="bullet"/>
+      <w:lvlText w:val=""/>
+      <w:lvlJc w:val="left"/>
+      <w:pPr>
+        <w:ind w:left="2160" w:hanging="360"/>
+      </w:pPr>
+      <w:rPr>
+        <w:rFonts w:ascii="Wingdings" w:hAnsi="Wingdings" w:hint="default"/>
+      </w:rPr>
+    </w:lvl>
+    <w:lvl w:ilvl="3" w:tplc="400A0001" w:tentative="1">
+      <w:start w:val="1"/>
+      <w:numFmt w:val="bullet"/>
+      <w:lvlText w:val=""/>
+      <w:lvlJc w:val="left"/>
+      <w:pPr>
+        <w:ind w:left="2880" w:hanging="360"/>
+      </w:pPr>
+      <w:rPr>
+        <w:rFonts w:ascii="Symbol" w:hAnsi="Symbol" w:hint="default"/>
+      </w:rPr>
+    </w:lvl>
+    <w:lvl w:ilvl="4" w:tplc="400A0003" w:tentative="1">
+      <w:start w:val="1"/>
+      <w:numFmt w:val="bullet"/>
+      <w:lvlText w:val="o"/>
+      <w:lvlJc w:val="left"/>
+      <w:pPr>
+        <w:ind w:left="3600" w:hanging="360"/>
+      </w:pPr>
+      <w:rPr>
+        <w:rFonts w:ascii="Courier New" w:hAnsi="Courier New" w:cs="Courier New" w:hint="default"/>
+      </w:rPr>
+    </w:lvl>
+    <w:lvl w:ilvl="5" w:tplc="400A0005" w:tentative="1">
+      <w:start w:val="1"/>
+      <w:numFmt w:val="bullet"/>
+      <w:lvlText w:val=""/>
+      <w:lvlJc w:val="left"/>
+      <w:pPr>
+        <w:ind w:left="4320" w:hanging="360"/>
+      </w:pPr>
+      <w:rPr>
+        <w:rFonts w:ascii="Wingdings" w:hAnsi="Wingdings" w:hint="default"/>
+      </w:rPr>
+    </w:lvl>
+    <w:lvl w:ilvl="6" w:tplc="400A0001" w:tentative="1">
+      <w:start w:val="1"/>
+      <w:numFmt w:val="bullet"/>
+      <w:lvlText w:val=""/>
+      <w:lvlJc w:val="left"/>
+      <w:pPr>
+        <w:ind w:left="5040" w:hanging="360"/>
+      </w:pPr>
+      <w:rPr>
+        <w:rFonts w:ascii="Symbol" w:hAnsi="Symbol" w:hint="default"/>
+      </w:rPr>
+    </w:lvl>
+    <w:lvl w:ilvl="7" w:tplc="400A0003" w:tentative="1">
+      <w:start w:val="1"/>
+      <w:numFmt w:val="bullet"/>
+      <w:lvlText w:val="o"/>
+      <w:lvlJc w:val="left"/>
+      <w:pPr>
+        <w:ind w:left="5760" w:hanging="360"/>
+      </w:pPr>
+      <w:rPr>
+        <w:rFonts w:ascii="Courier New" w:hAnsi="Courier New" w:cs="Courier New" w:hint="default"/>
+      </w:rPr>
+    </w:lvl>
+    <w:lvl w:ilvl="8" w:tplc="400A0005" w:tentative="1">
+      <w:start w:val="1"/>
+      <w:numFmt w:val="bullet"/>
+      <w:lvlText w:val=""/>
+      <w:lvlJc w:val="left"/>
+      <w:pPr>
+        <w:ind w:left="6480" w:hanging="360"/>
+      </w:pPr>
+      <w:rPr>
+        <w:rFonts w:ascii="Wingdings" w:hAnsi="Wingdings" w:hint="default"/>
+      </w:rPr>
+    </w:lvl>
+  </w:abstractNum>
+  <w:abstractNum w:abstractNumId="35">
     <w:nsid w:val="6E312B81"/>
     <w:multiLevelType w:val="hybridMultilevel"/>
     <w:tmpl w:val="3BA49198"/>
@@ -4171,7 +7222,7 @@
       </w:rPr>
     </w:lvl>
   </w:abstractNum>
-  <w:abstractNum w:abstractNumId="32">
+  <w:abstractNum w:abstractNumId="36">
     <w:nsid w:val="71144E4E"/>
     <w:multiLevelType w:val="hybridMultilevel"/>
     <w:tmpl w:val="7770A4C2"/>
@@ -4284,7 +7335,120 @@
       </w:rPr>
     </w:lvl>
   </w:abstractNum>
-  <w:abstractNum w:abstractNumId="33">
+  <w:abstractNum w:abstractNumId="37">
+    <w:nsid w:val="740958CD"/>
+    <w:multiLevelType w:val="hybridMultilevel"/>
+    <w:tmpl w:val="F1BC5488"/>
+    <w:lvl w:ilvl="0" w:tplc="0409000B">
+      <w:start w:val="1"/>
+      <w:numFmt w:val="bullet"/>
+      <w:lvlText w:val=""/>
+      <w:lvlJc w:val="left"/>
+      <w:pPr>
+        <w:ind w:left="720" w:hanging="360"/>
+      </w:pPr>
+      <w:rPr>
+        <w:rFonts w:ascii="Wingdings" w:hAnsi="Wingdings" w:hint="default"/>
+      </w:rPr>
+    </w:lvl>
+    <w:lvl w:ilvl="1" w:tplc="400A0003" w:tentative="1">
+      <w:start w:val="1"/>
+      <w:numFmt w:val="bullet"/>
+      <w:lvlText w:val="o"/>
+      <w:lvlJc w:val="left"/>
+      <w:pPr>
+        <w:ind w:left="1440" w:hanging="360"/>
+      </w:pPr>
+      <w:rPr>
+        <w:rFonts w:ascii="Courier New" w:hAnsi="Courier New" w:cs="Courier New" w:hint="default"/>
+      </w:rPr>
+    </w:lvl>
+    <w:lvl w:ilvl="2" w:tplc="400A0005" w:tentative="1">
+      <w:start w:val="1"/>
+      <w:numFmt w:val="bullet"/>
+      <w:lvlText w:val=""/>
+      <w:lvlJc w:val="left"/>
+      <w:pPr>
+        <w:ind w:left="2160" w:hanging="360"/>
+      </w:pPr>
+      <w:rPr>
+        <w:rFonts w:ascii="Wingdings" w:hAnsi="Wingdings" w:hint="default"/>
+      </w:rPr>
+    </w:lvl>
+    <w:lvl w:ilvl="3" w:tplc="400A0001" w:tentative="1">
+      <w:start w:val="1"/>
+      <w:numFmt w:val="bullet"/>
+      <w:lvlText w:val=""/>
+      <w:lvlJc w:val="left"/>
+      <w:pPr>
+        <w:ind w:left="2880" w:hanging="360"/>
+      </w:pPr>
+      <w:rPr>
+        <w:rFonts w:ascii="Symbol" w:hAnsi="Symbol" w:hint="default"/>
+      </w:rPr>
+    </w:lvl>
+    <w:lvl w:ilvl="4" w:tplc="400A0003" w:tentative="1">
+      <w:start w:val="1"/>
+      <w:numFmt w:val="bullet"/>
+      <w:lvlText w:val="o"/>
+      <w:lvlJc w:val="left"/>
+      <w:pPr>
+        <w:ind w:left="3600" w:hanging="360"/>
+      </w:pPr>
+      <w:rPr>
+        <w:rFonts w:ascii="Courier New" w:hAnsi="Courier New" w:cs="Courier New" w:hint="default"/>
+      </w:rPr>
+    </w:lvl>
+    <w:lvl w:ilvl="5" w:tplc="400A0005" w:tentative="1">
+      <w:start w:val="1"/>
+      <w:numFmt w:val="bullet"/>
+      <w:lvlText w:val=""/>
+      <w:lvlJc w:val="left"/>
+      <w:pPr>
+        <w:ind w:left="4320" w:hanging="360"/>
+      </w:pPr>
+      <w:rPr>
+        <w:rFonts w:ascii="Wingdings" w:hAnsi="Wingdings" w:hint="default"/>
+      </w:rPr>
+    </w:lvl>
+    <w:lvl w:ilvl="6" w:tplc="400A0001" w:tentative="1">
+      <w:start w:val="1"/>
+      <w:numFmt w:val="bullet"/>
+      <w:lvlText w:val=""/>
+      <w:lvlJc w:val="left"/>
+      <w:pPr>
+        <w:ind w:left="5040" w:hanging="360"/>
+      </w:pPr>
+      <w:rPr>
+        <w:rFonts w:ascii="Symbol" w:hAnsi="Symbol" w:hint="default"/>
+      </w:rPr>
+    </w:lvl>
+    <w:lvl w:ilvl="7" w:tplc="400A0003" w:tentative="1">
+      <w:start w:val="1"/>
+      <w:numFmt w:val="bullet"/>
+      <w:lvlText w:val="o"/>
+      <w:lvlJc w:val="left"/>
+      <w:pPr>
+        <w:ind w:left="5760" w:hanging="360"/>
+      </w:pPr>
+      <w:rPr>
+        <w:rFonts w:ascii="Courier New" w:hAnsi="Courier New" w:cs="Courier New" w:hint="default"/>
+      </w:rPr>
+    </w:lvl>
+    <w:lvl w:ilvl="8" w:tplc="400A0005" w:tentative="1">
+      <w:start w:val="1"/>
+      <w:numFmt w:val="bullet"/>
+      <w:lvlText w:val=""/>
+      <w:lvlJc w:val="left"/>
+      <w:pPr>
+        <w:ind w:left="6480" w:hanging="360"/>
+      </w:pPr>
+      <w:rPr>
+        <w:rFonts w:ascii="Wingdings" w:hAnsi="Wingdings" w:hint="default"/>
+      </w:rPr>
+    </w:lvl>
+  </w:abstractNum>
+  <w:abstractNum w:abstractNumId="38">
     <w:nsid w:val="76F90C09"/>
     <w:multiLevelType w:val="multilevel"/>
     <w:tmpl w:val="A7FAC30E"/>
@@ -4433,7 +7597,7 @@
       </w:rPr>
     </w:lvl>
   </w:abstractNum>
-  <w:abstractNum w:abstractNumId="34">
+  <w:abstractNum w:abstractNumId="39">
     <w:nsid w:val="7AD517DB"/>
     <w:multiLevelType w:val="hybridMultilevel"/>
     <w:tmpl w:val="D346AEA0"/>
@@ -4546,7 +7710,7 @@
       </w:rPr>
     </w:lvl>
   </w:abstractNum>
-  <w:abstractNum w:abstractNumId="35">
+  <w:abstractNum w:abstractNumId="40">
     <w:nsid w:val="7DA02433"/>
     <w:multiLevelType w:val="hybridMultilevel"/>
     <w:tmpl w:val="38B8475C"/>
@@ -4659,46 +7823,46 @@
     </w:lvl>
   </w:abstractNum>
   <w:num w:numId="1">
-    <w:abstractNumId w:val="35"/>
+    <w:abstractNumId w:val="40"/>
   </w:num>
   <w:num w:numId="2">
-    <w:abstractNumId w:val="16"/>
+    <w:abstractNumId w:val="17"/>
   </w:num>
   <w:num w:numId="3">
-    <w:abstractNumId w:val="25"/>
+    <w:abstractNumId w:val="27"/>
   </w:num>
   <w:num w:numId="4">
-    <w:abstractNumId w:val="26"/>
+    <w:abstractNumId w:val="28"/>
   </w:num>
   <w:num w:numId="5">
     <w:abstractNumId w:val="9"/>
   </w:num>
   <w:num w:numId="6">
-    <w:abstractNumId w:val="14"/>
+    <w:abstractNumId w:val="15"/>
   </w:num>
   <w:num w:numId="7">
-    <w:abstractNumId w:val="32"/>
+    <w:abstractNumId w:val="36"/>
   </w:num>
   <w:num w:numId="8">
     <w:abstractNumId w:val="2"/>
   </w:num>
   <w:num w:numId="9">
+    <w:abstractNumId w:val="24"/>
+  </w:num>
+  <w:num w:numId="10">
+    <w:abstractNumId w:val="32"/>
+  </w:num>
+  <w:num w:numId="11">
     <w:abstractNumId w:val="23"/>
   </w:num>
-  <w:num w:numId="10">
+  <w:num w:numId="12">
+    <w:abstractNumId w:val="16"/>
+  </w:num>
+  <w:num w:numId="13">
     <w:abstractNumId w:val="29"/>
   </w:num>
-  <w:num w:numId="11">
-    <w:abstractNumId w:val="22"/>
-  </w:num>
-  <w:num w:numId="12">
-    <w:abstractNumId w:val="15"/>
-  </w:num>
-  <w:num w:numId="13">
-    <w:abstractNumId w:val="27"/>
-  </w:num>
   <w:num w:numId="14">
-    <w:abstractNumId w:val="33"/>
+    <w:abstractNumId w:val="38"/>
     <w:lvlOverride w:ilvl="0">
       <w:lvl w:ilvl="0">
         <w:numFmt w:val="bullet"/>
@@ -4718,7 +7882,7 @@
     </w:lvlOverride>
   </w:num>
   <w:num w:numId="15">
-    <w:abstractNumId w:val="17"/>
+    <w:abstractNumId w:val="18"/>
     <w:lvlOverride w:ilvl="0">
       <w:lvl w:ilvl="0">
         <w:numFmt w:val="bullet"/>
@@ -4738,7 +7902,7 @@
     </w:lvlOverride>
   </w:num>
   <w:num w:numId="16">
-    <w:abstractNumId w:val="17"/>
+    <w:abstractNumId w:val="18"/>
     <w:lvlOverride w:ilvl="0">
       <w:lvl w:ilvl="0">
         <w:numFmt w:val="bullet"/>
@@ -4775,7 +7939,7 @@
     </w:lvlOverride>
   </w:num>
   <w:num w:numId="17">
-    <w:abstractNumId w:val="20"/>
+    <w:abstractNumId w:val="21"/>
   </w:num>
   <w:num w:numId="18">
     <w:abstractNumId w:val="1"/>
@@ -4801,7 +7965,7 @@
     <w:abstractNumId w:val="12"/>
   </w:num>
   <w:num w:numId="20">
-    <w:abstractNumId w:val="18"/>
+    <w:abstractNumId w:val="19"/>
   </w:num>
   <w:num w:numId="21">
     <w:abstractNumId w:val="8"/>
@@ -4810,7 +7974,7 @@
     <w:abstractNumId w:val="5"/>
   </w:num>
   <w:num w:numId="23">
-    <w:abstractNumId w:val="24"/>
+    <w:abstractNumId w:val="26"/>
   </w:num>
   <w:num w:numId="24">
     <w:abstractNumId w:val="0"/>
@@ -4819,13 +7983,13 @@
     <w:abstractNumId w:val="6"/>
   </w:num>
   <w:num w:numId="26">
-    <w:abstractNumId w:val="19"/>
+    <w:abstractNumId w:val="20"/>
   </w:num>
   <w:num w:numId="27">
     <w:abstractNumId w:val="11"/>
   </w:num>
   <w:num w:numId="28">
-    <w:abstractNumId w:val="21"/>
+    <w:abstractNumId w:val="22"/>
   </w:num>
   <w:num w:numId="29">
     <w:abstractNumId w:val="10"/>
@@ -4834,16 +7998,16 @@
     <w:abstractNumId w:val="3"/>
   </w:num>
   <w:num w:numId="31">
-    <w:abstractNumId w:val="31"/>
+    <w:abstractNumId w:val="35"/>
   </w:num>
   <w:num w:numId="32">
-    <w:abstractNumId w:val="34"/>
+    <w:abstractNumId w:val="39"/>
   </w:num>
   <w:num w:numId="33">
-    <w:abstractNumId w:val="30"/>
+    <w:abstractNumId w:val="33"/>
   </w:num>
   <w:num w:numId="34">
-    <w:abstractNumId w:val="13"/>
+    <w:abstractNumId w:val="14"/>
   </w:num>
   <w:num w:numId="35">
     <w:abstractNumId w:val="4"/>
@@ -4852,7 +8016,22 @@
     <w:abstractNumId w:val="7"/>
   </w:num>
   <w:num w:numId="37">
-    <w:abstractNumId w:val="28"/>
+    <w:abstractNumId w:val="31"/>
+  </w:num>
+  <w:num w:numId="38">
+    <w:abstractNumId w:val="30"/>
+  </w:num>
+  <w:num w:numId="39">
+    <w:abstractNumId w:val="37"/>
+  </w:num>
+  <w:num w:numId="40">
+    <w:abstractNumId w:val="13"/>
+  </w:num>
+  <w:num w:numId="41">
+    <w:abstractNumId w:val="25"/>
+  </w:num>
+  <w:num w:numId="42">
+    <w:abstractNumId w:val="34"/>
   </w:num>
 </w:numbering>
 </file>
@@ -5431,6 +8610,105 @@
       <w:ind w:left="660"/>
     </w:pPr>
   </w:style>
+  <w:style w:type="table" w:styleId="Tablaconcuadrcula">
+    <w:name w:val="Table Grid"/>
+    <w:basedOn w:val="Tablanormal"/>
+    <w:uiPriority w:val="59"/>
+    <w:rsid w:val="00293C5C"/>
+    <w:pPr>
+      <w:spacing w:after="0" w:line="240" w:lineRule="auto"/>
+    </w:pPr>
+    <w:tblPr>
+      <w:tblInd w:w="0" w:type="dxa"/>
+      <w:tblBorders>
+        <w:top w:val="single" w:sz="4" w:space="0" w:color="auto"/>
+        <w:left w:val="single" w:sz="4" w:space="0" w:color="auto"/>
+        <w:bottom w:val="single" w:sz="4" w:space="0" w:color="auto"/>
+        <w:right w:val="single" w:sz="4" w:space="0" w:color="auto"/>
+        <w:insideH w:val="single" w:sz="4" w:space="0" w:color="auto"/>
+        <w:insideV w:val="single" w:sz="4" w:space="0" w:color="auto"/>
+      </w:tblBorders>
+      <w:tblCellMar>
+        <w:top w:w="0" w:type="dxa"/>
+        <w:left w:w="108" w:type="dxa"/>
+        <w:bottom w:w="0" w:type="dxa"/>
+        <w:right w:w="108" w:type="dxa"/>
+      </w:tblCellMar>
+    </w:tblPr>
+  </w:style>
+  <w:style w:type="table" w:styleId="Cuadrculamedia1-nfasis1">
+    <w:name w:val="Medium Grid 1 Accent 1"/>
+    <w:basedOn w:val="Tablanormal"/>
+    <w:uiPriority w:val="67"/>
+    <w:rsid w:val="00293C5C"/>
+    <w:pPr>
+      <w:spacing w:after="0" w:line="240" w:lineRule="auto"/>
+    </w:pPr>
+    <w:tblPr>
+      <w:tblStyleRowBandSize w:val="1"/>
+      <w:tblStyleColBandSize w:val="1"/>
+      <w:tblInd w:w="0" w:type="dxa"/>
+      <w:tblBorders>
+        <w:top w:val="single" w:sz="8" w:space="0" w:color="7BA0CD" w:themeColor="accent1" w:themeTint="BF"/>
+        <w:left w:val="single" w:sz="8" w:space="0" w:color="7BA0CD" w:themeColor="accent1" w:themeTint="BF"/>
+        <w:bottom w:val="single" w:sz="8" w:space="0" w:color="7BA0CD" w:themeColor="accent1" w:themeTint="BF"/>
+        <w:right w:val="single" w:sz="8" w:space="0" w:color="7BA0CD" w:themeColor="accent1" w:themeTint="BF"/>
+        <w:insideH w:val="single" w:sz="8" w:space="0" w:color="7BA0CD" w:themeColor="accent1" w:themeTint="BF"/>
+        <w:insideV w:val="single" w:sz="8" w:space="0" w:color="7BA0CD" w:themeColor="accent1" w:themeTint="BF"/>
+      </w:tblBorders>
+      <w:tblCellMar>
+        <w:top w:w="0" w:type="dxa"/>
+        <w:left w:w="108" w:type="dxa"/>
+        <w:bottom w:w="0" w:type="dxa"/>
+        <w:right w:w="108" w:type="dxa"/>
+      </w:tblCellMar>
+    </w:tblPr>
+    <w:tcPr>
+      <w:shd w:val="clear" w:color="auto" w:fill="D3DFEE" w:themeFill="accent1" w:themeFillTint="3F"/>
+    </w:tcPr>
+    <w:tblStylePr w:type="firstRow">
+      <w:rPr>
+        <w:b/>
+        <w:bCs/>
+      </w:rPr>
+    </w:tblStylePr>
+    <w:tblStylePr w:type="lastRow">
+      <w:rPr>
+        <w:b/>
+        <w:bCs/>
+      </w:rPr>
+      <w:tblPr/>
+      <w:tcPr>
+        <w:tcBorders>
+          <w:top w:val="single" w:sz="18" w:space="0" w:color="7BA0CD" w:themeColor="accent1" w:themeTint="BF"/>
+        </w:tcBorders>
+      </w:tcPr>
+    </w:tblStylePr>
+    <w:tblStylePr w:type="firstCol">
+      <w:rPr>
+        <w:b/>
+        <w:bCs/>
+      </w:rPr>
+    </w:tblStylePr>
+    <w:tblStylePr w:type="lastCol">
+      <w:rPr>
+        <w:b/>
+        <w:bCs/>
+      </w:rPr>
+    </w:tblStylePr>
+    <w:tblStylePr w:type="band1Vert">
+      <w:tblPr/>
+      <w:tcPr>
+        <w:shd w:val="clear" w:color="auto" w:fill="A7BFDE" w:themeFill="accent1" w:themeFillTint="7F"/>
+      </w:tcPr>
+    </w:tblStylePr>
+    <w:tblStylePr w:type="band1Horz">
+      <w:tblPr/>
+      <w:tcPr>
+        <w:shd w:val="clear" w:color="auto" w:fill="A7BFDE" w:themeFill="accent1" w:themeFillTint="7F"/>
+      </w:tcPr>
+    </w:tblStylePr>
+  </w:style>
 </w:styles>
 </file>
 
@@ -6008,7 +9286,430 @@
       <w:ind w:left="660"/>
     </w:pPr>
   </w:style>
+  <w:style w:type="table" w:styleId="Tablaconcuadrcula">
+    <w:name w:val="Table Grid"/>
+    <w:basedOn w:val="Tablanormal"/>
+    <w:uiPriority w:val="59"/>
+    <w:rsid w:val="00293C5C"/>
+    <w:pPr>
+      <w:spacing w:after="0" w:line="240" w:lineRule="auto"/>
+    </w:pPr>
+    <w:tblPr>
+      <w:tblInd w:w="0" w:type="dxa"/>
+      <w:tblBorders>
+        <w:top w:val="single" w:sz="4" w:space="0" w:color="auto"/>
+        <w:left w:val="single" w:sz="4" w:space="0" w:color="auto"/>
+        <w:bottom w:val="single" w:sz="4" w:space="0" w:color="auto"/>
+        <w:right w:val="single" w:sz="4" w:space="0" w:color="auto"/>
+        <w:insideH w:val="single" w:sz="4" w:space="0" w:color="auto"/>
+        <w:insideV w:val="single" w:sz="4" w:space="0" w:color="auto"/>
+      </w:tblBorders>
+      <w:tblCellMar>
+        <w:top w:w="0" w:type="dxa"/>
+        <w:left w:w="108" w:type="dxa"/>
+        <w:bottom w:w="0" w:type="dxa"/>
+        <w:right w:w="108" w:type="dxa"/>
+      </w:tblCellMar>
+    </w:tblPr>
+  </w:style>
+  <w:style w:type="table" w:styleId="Cuadrculamedia1-nfasis1">
+    <w:name w:val="Medium Grid 1 Accent 1"/>
+    <w:basedOn w:val="Tablanormal"/>
+    <w:uiPriority w:val="67"/>
+    <w:rsid w:val="00293C5C"/>
+    <w:pPr>
+      <w:spacing w:after="0" w:line="240" w:lineRule="auto"/>
+    </w:pPr>
+    <w:tblPr>
+      <w:tblStyleRowBandSize w:val="1"/>
+      <w:tblStyleColBandSize w:val="1"/>
+      <w:tblInd w:w="0" w:type="dxa"/>
+      <w:tblBorders>
+        <w:top w:val="single" w:sz="8" w:space="0" w:color="7BA0CD" w:themeColor="accent1" w:themeTint="BF"/>
+        <w:left w:val="single" w:sz="8" w:space="0" w:color="7BA0CD" w:themeColor="accent1" w:themeTint="BF"/>
+        <w:bottom w:val="single" w:sz="8" w:space="0" w:color="7BA0CD" w:themeColor="accent1" w:themeTint="BF"/>
+        <w:right w:val="single" w:sz="8" w:space="0" w:color="7BA0CD" w:themeColor="accent1" w:themeTint="BF"/>
+        <w:insideH w:val="single" w:sz="8" w:space="0" w:color="7BA0CD" w:themeColor="accent1" w:themeTint="BF"/>
+        <w:insideV w:val="single" w:sz="8" w:space="0" w:color="7BA0CD" w:themeColor="accent1" w:themeTint="BF"/>
+      </w:tblBorders>
+      <w:tblCellMar>
+        <w:top w:w="0" w:type="dxa"/>
+        <w:left w:w="108" w:type="dxa"/>
+        <w:bottom w:w="0" w:type="dxa"/>
+        <w:right w:w="108" w:type="dxa"/>
+      </w:tblCellMar>
+    </w:tblPr>
+    <w:tcPr>
+      <w:shd w:val="clear" w:color="auto" w:fill="D3DFEE" w:themeFill="accent1" w:themeFillTint="3F"/>
+    </w:tcPr>
+    <w:tblStylePr w:type="firstRow">
+      <w:rPr>
+        <w:b/>
+        <w:bCs/>
+      </w:rPr>
+    </w:tblStylePr>
+    <w:tblStylePr w:type="lastRow">
+      <w:rPr>
+        <w:b/>
+        <w:bCs/>
+      </w:rPr>
+      <w:tblPr/>
+      <w:tcPr>
+        <w:tcBorders>
+          <w:top w:val="single" w:sz="18" w:space="0" w:color="7BA0CD" w:themeColor="accent1" w:themeTint="BF"/>
+        </w:tcBorders>
+      </w:tcPr>
+    </w:tblStylePr>
+    <w:tblStylePr w:type="firstCol">
+      <w:rPr>
+        <w:b/>
+        <w:bCs/>
+      </w:rPr>
+    </w:tblStylePr>
+    <w:tblStylePr w:type="lastCol">
+      <w:rPr>
+        <w:b/>
+        <w:bCs/>
+      </w:rPr>
+    </w:tblStylePr>
+    <w:tblStylePr w:type="band1Vert">
+      <w:tblPr/>
+      <w:tcPr>
+        <w:shd w:val="clear" w:color="auto" w:fill="A7BFDE" w:themeFill="accent1" w:themeFillTint="7F"/>
+      </w:tcPr>
+    </w:tblStylePr>
+    <w:tblStylePr w:type="band1Horz">
+      <w:tblPr/>
+      <w:tcPr>
+        <w:shd w:val="clear" w:color="auto" w:fill="A7BFDE" w:themeFill="accent1" w:themeFillTint="7F"/>
+      </w:tcPr>
+    </w:tblStylePr>
+  </w:style>
 </w:styles>
+</file>
+
+<file path=word/charts/chart1.xml><?xml version="1.0" encoding="utf-8"?>
+<c:chartSpace xmlns:c="http://schemas.openxmlformats.org/drawingml/2006/chart" xmlns:a="http://schemas.openxmlformats.org/drawingml/2006/main" xmlns:r="http://schemas.openxmlformats.org/officeDocument/2006/relationships">
+  <c:date1904 val="0"/>
+  <c:lang val="es-BO"/>
+  <c:roundedCorners val="0"/>
+  <mc:AlternateContent xmlns:mc="http://schemas.openxmlformats.org/markup-compatibility/2006">
+    <mc:Choice xmlns:c14="http://schemas.microsoft.com/office/drawing/2007/8/2/chart" Requires="c14">
+      <c14:style val="102"/>
+    </mc:Choice>
+    <mc:Fallback>
+      <c:style val="2"/>
+    </mc:Fallback>
+  </mc:AlternateContent>
+  <c:chart>
+    <c:title>
+      <c:tx>
+        <c:rich>
+          <a:bodyPr/>
+          <a:lstStyle/>
+          <a:p>
+            <a:pPr>
+              <a:defRPr/>
+            </a:pPr>
+            <a:r>
+              <a:rPr lang="es-419"/>
+              <a:t>Burndown</a:t>
+            </a:r>
+            <a:r>
+              <a:rPr lang="en-US"/>
+              <a:t> chart</a:t>
+            </a:r>
+            <a:r>
+              <a:rPr lang="es-419"/>
+              <a:t> Iteracion 1</a:t>
+            </a:r>
+            <a:endParaRPr lang="es-BO"/>
+          </a:p>
+        </c:rich>
+      </c:tx>
+      <c:overlay val="0"/>
+    </c:title>
+    <c:autoTitleDeleted val="0"/>
+    <c:plotArea>
+      <c:layout/>
+      <c:lineChart>
+        <c:grouping val="standard"/>
+        <c:varyColors val="0"/>
+        <c:ser>
+          <c:idx val="0"/>
+          <c:order val="0"/>
+          <c:tx>
+            <c:strRef>
+              <c:f>Hoja1!$A$2</c:f>
+              <c:strCache>
+                <c:ptCount val="1"/>
+                <c:pt idx="0">
+                  <c:v>Real</c:v>
+                </c:pt>
+              </c:strCache>
+            </c:strRef>
+          </c:tx>
+          <c:cat>
+            <c:strRef>
+              <c:f>(Hoja1!$B$1;Hoja1!$C$1;Hoja1!$D$1;Hoja1!$E$1;Hoja1!$F$1;Hoja1!$G$1;Hoja1!$H$1;Hoja1!$I$1;Hoja1!$J$1;Hoja1!$K$1;Hoja1!$L$1)</c:f>
+              <c:strCache>
+                <c:ptCount val="11"/>
+                <c:pt idx="0">
+                  <c:v>Dia 0</c:v>
+                </c:pt>
+                <c:pt idx="1">
+                  <c:v>Dia 1</c:v>
+                </c:pt>
+                <c:pt idx="2">
+                  <c:v>Dia 2</c:v>
+                </c:pt>
+                <c:pt idx="3">
+                  <c:v>Dia 3</c:v>
+                </c:pt>
+                <c:pt idx="4">
+                  <c:v> Dia 4</c:v>
+                </c:pt>
+                <c:pt idx="5">
+                  <c:v>Dia 5</c:v>
+                </c:pt>
+                <c:pt idx="6">
+                  <c:v>Dia 6</c:v>
+                </c:pt>
+                <c:pt idx="7">
+                  <c:v> Dia 7</c:v>
+                </c:pt>
+                <c:pt idx="8">
+                  <c:v>Dia 8</c:v>
+                </c:pt>
+                <c:pt idx="9">
+                  <c:v>Dia 9</c:v>
+                </c:pt>
+                <c:pt idx="10">
+                  <c:v>Dia 10</c:v>
+                </c:pt>
+              </c:strCache>
+            </c:strRef>
+          </c:cat>
+          <c:val>
+            <c:numRef>
+              <c:f>(Hoja1!$B$2;Hoja1!$C$2;Hoja1!$D$2;Hoja1!$E$2;Hoja1!$F$2;Hoja1!$G$2;Hoja1!$H$2;Hoja1!$I$2;Hoja1!$J$2;Hoja1!$K$2;Hoja1!$L$2)</c:f>
+              <c:numCache>
+                <c:formatCode>General</c:formatCode>
+                <c:ptCount val="11"/>
+                <c:pt idx="0">
+                  <c:v>16</c:v>
+                </c:pt>
+                <c:pt idx="1">
+                  <c:v>14</c:v>
+                </c:pt>
+                <c:pt idx="2">
+                  <c:v>14</c:v>
+                </c:pt>
+                <c:pt idx="3">
+                  <c:v>14</c:v>
+                </c:pt>
+                <c:pt idx="4">
+                  <c:v>12</c:v>
+                </c:pt>
+                <c:pt idx="5">
+                  <c:v>10</c:v>
+                </c:pt>
+                <c:pt idx="6">
+                  <c:v>8</c:v>
+                </c:pt>
+                <c:pt idx="7">
+                  <c:v>8</c:v>
+                </c:pt>
+                <c:pt idx="8">
+                  <c:v>8</c:v>
+                </c:pt>
+                <c:pt idx="9">
+                  <c:v>8</c:v>
+                </c:pt>
+                <c:pt idx="10">
+                  <c:v>8</c:v>
+                </c:pt>
+              </c:numCache>
+            </c:numRef>
+          </c:val>
+          <c:smooth val="0"/>
+        </c:ser>
+        <c:ser>
+          <c:idx val="1"/>
+          <c:order val="1"/>
+          <c:tx>
+            <c:strRef>
+              <c:f>Hoja1!$A$3</c:f>
+              <c:strCache>
+                <c:ptCount val="1"/>
+                <c:pt idx="0">
+                  <c:v>Estimado</c:v>
+                </c:pt>
+              </c:strCache>
+            </c:strRef>
+          </c:tx>
+          <c:cat>
+            <c:strRef>
+              <c:f>(Hoja1!$B$1;Hoja1!$C$1;Hoja1!$D$1;Hoja1!$E$1;Hoja1!$F$1;Hoja1!$G$1;Hoja1!$H$1;Hoja1!$I$1;Hoja1!$J$1;Hoja1!$K$1;Hoja1!$L$1)</c:f>
+              <c:strCache>
+                <c:ptCount val="11"/>
+                <c:pt idx="0">
+                  <c:v>Dia 0</c:v>
+                </c:pt>
+                <c:pt idx="1">
+                  <c:v>Dia 1</c:v>
+                </c:pt>
+                <c:pt idx="2">
+                  <c:v>Dia 2</c:v>
+                </c:pt>
+                <c:pt idx="3">
+                  <c:v>Dia 3</c:v>
+                </c:pt>
+                <c:pt idx="4">
+                  <c:v> Dia 4</c:v>
+                </c:pt>
+                <c:pt idx="5">
+                  <c:v>Dia 5</c:v>
+                </c:pt>
+                <c:pt idx="6">
+                  <c:v>Dia 6</c:v>
+                </c:pt>
+                <c:pt idx="7">
+                  <c:v> Dia 7</c:v>
+                </c:pt>
+                <c:pt idx="8">
+                  <c:v>Dia 8</c:v>
+                </c:pt>
+                <c:pt idx="9">
+                  <c:v>Dia 9</c:v>
+                </c:pt>
+                <c:pt idx="10">
+                  <c:v>Dia 10</c:v>
+                </c:pt>
+              </c:strCache>
+            </c:strRef>
+          </c:cat>
+          <c:val>
+            <c:numRef>
+              <c:f>(Hoja1!$B$3;Hoja1!$C$3;Hoja1!$D$3;Hoja1!$E$3;Hoja1!$F$3;Hoja1!$G$3;Hoja1!$H$3;Hoja1!$I$3;Hoja1!$J$3;Hoja1!$K$3;Hoja1!$L$3)</c:f>
+              <c:numCache>
+                <c:formatCode>General</c:formatCode>
+                <c:ptCount val="11"/>
+                <c:pt idx="0">
+                  <c:v>16</c:v>
+                </c:pt>
+                <c:pt idx="1">
+                  <c:v>14.4</c:v>
+                </c:pt>
+                <c:pt idx="2">
+                  <c:v>12.8</c:v>
+                </c:pt>
+                <c:pt idx="3">
+                  <c:v>11.200000000000001</c:v>
+                </c:pt>
+                <c:pt idx="4">
+                  <c:v>9.6000000000000014</c:v>
+                </c:pt>
+                <c:pt idx="5">
+                  <c:v>8.0000000000000018</c:v>
+                </c:pt>
+                <c:pt idx="6">
+                  <c:v>6.4000000000000021</c:v>
+                </c:pt>
+                <c:pt idx="7">
+                  <c:v>4.8000000000000025</c:v>
+                </c:pt>
+                <c:pt idx="8">
+                  <c:v>3.2000000000000024</c:v>
+                </c:pt>
+                <c:pt idx="9">
+                  <c:v>1.6000000000000023</c:v>
+                </c:pt>
+                <c:pt idx="10">
+                  <c:v>0</c:v>
+                </c:pt>
+              </c:numCache>
+            </c:numRef>
+          </c:val>
+          <c:smooth val="0"/>
+        </c:ser>
+        <c:dLbls>
+          <c:showLegendKey val="0"/>
+          <c:showVal val="0"/>
+          <c:showCatName val="0"/>
+          <c:showSerName val="0"/>
+          <c:showPercent val="0"/>
+          <c:showBubbleSize val="0"/>
+        </c:dLbls>
+        <c:marker val="1"/>
+        <c:smooth val="0"/>
+        <c:axId val="126123008"/>
+        <c:axId val="129352448"/>
+      </c:lineChart>
+      <c:catAx>
+        <c:axId val="126123008"/>
+        <c:scaling>
+          <c:orientation val="minMax"/>
+        </c:scaling>
+        <c:delete val="0"/>
+        <c:axPos val="b"/>
+        <c:majorTickMark val="none"/>
+        <c:minorTickMark val="none"/>
+        <c:tickLblPos val="nextTo"/>
+        <c:crossAx val="129352448"/>
+        <c:crosses val="autoZero"/>
+        <c:auto val="1"/>
+        <c:lblAlgn val="ctr"/>
+        <c:lblOffset val="100"/>
+        <c:noMultiLvlLbl val="0"/>
+      </c:catAx>
+      <c:valAx>
+        <c:axId val="129352448"/>
+        <c:scaling>
+          <c:orientation val="minMax"/>
+        </c:scaling>
+        <c:delete val="0"/>
+        <c:axPos val="l"/>
+        <c:majorGridlines/>
+        <c:title>
+          <c:tx>
+            <c:rich>
+              <a:bodyPr/>
+              <a:lstStyle/>
+              <a:p>
+                <a:pPr>
+                  <a:defRPr/>
+                </a:pPr>
+                <a:r>
+                  <a:rPr lang="es-BO"/>
+                  <a:t>Puntos</a:t>
+                </a:r>
+              </a:p>
+            </c:rich>
+          </c:tx>
+          <c:overlay val="0"/>
+        </c:title>
+        <c:numFmt formatCode="General" sourceLinked="1"/>
+        <c:majorTickMark val="none"/>
+        <c:minorTickMark val="none"/>
+        <c:tickLblPos val="nextTo"/>
+        <c:crossAx val="126123008"/>
+        <c:crosses val="autoZero"/>
+        <c:crossBetween val="between"/>
+      </c:valAx>
+    </c:plotArea>
+    <c:legend>
+      <c:legendPos val="r"/>
+      <c:overlay val="0"/>
+    </c:legend>
+    <c:plotVisOnly val="1"/>
+    <c:dispBlanksAs val="gap"/>
+    <c:showDLblsOverMax val="0"/>
+  </c:chart>
+  <c:externalData r:id="rId1">
+    <c:autoUpdate val="0"/>
+  </c:externalData>
+</c:chartSpace>
 </file>
 
 <file path=word/theme/theme1.xml><?xml version="1.0" encoding="utf-8"?>
@@ -6301,7 +10002,7 @@
 </file>
 
 <file path=customXml/itemProps1.xml><?xml version="1.0" encoding="utf-8"?>
-<ds:datastoreItem xmlns:ds="http://schemas.openxmlformats.org/officeDocument/2006/customXml" ds:itemID="{04840832-D8FB-4F55-9A7E-4782AC3DCE5B}">
+<ds:datastoreItem xmlns:ds="http://schemas.openxmlformats.org/officeDocument/2006/customXml" ds:itemID="{2C6E8A1F-4384-4A8D-B47C-6EE1165E2A73}">
   <ds:schemaRefs>
     <ds:schemaRef ds:uri="http://schemas.openxmlformats.org/officeDocument/2006/bibliography"/>
   </ds:schemaRefs>

</xml_diff>

<commit_message>
documentado la iteracion 4
</commit_message>
<xml_diff>
--- a/documentos/capitulos/capituloIX.docx
+++ b/documentos/capitulos/capituloIX.docx
@@ -56,7 +56,10 @@
     </w:p>
     <w:p>
       <w:r>
-        <w:t>La planificación de la iteración, tiene como puntos importantes: La pila de la iteración,  estimación de esfuerzo necesario para el desarrollo de las historias de usuario y la definición de tareas por historia de usuario.</w:t>
+        <w:t>En esta iteración han sido tomados en cuenta historias de usuario nuevas para el desarrollo, porque en la tercera iteración, no se dejaron puntos pendientes por terminar</w:t>
+      </w:r>
+      <w:r>
+        <w:t>.</w:t>
       </w:r>
     </w:p>
     <w:p>
@@ -72,7 +75,18 @@
     </w:p>
     <w:p>
       <w:r>
-        <w:t>Para la primera iteración del proyecto, se ha tomado la decisión de desarrollar las siguientes historias de usuario, de acuerdo a su prioridad, ya que son altas. Dichas historias de usuario se pueden ver  en la tabla 6.1.</w:t>
+        <w:t xml:space="preserve">La lista de historias de usuario se muestra en la </w:t>
+      </w:r>
+      <w:proofErr w:type="gramStart"/>
+      <w:r>
+        <w:t>tabla …</w:t>
+      </w:r>
+      <w:proofErr w:type="gramEnd"/>
+      <w:r>
+        <w:t>..</w:t>
+      </w:r>
+      <w:r>
+        <w:t>.</w:t>
       </w:r>
     </w:p>
     <w:tbl>
@@ -159,7 +173,7 @@
           </w:tcPr>
           <w:p>
             <w:r>
-              <w:t>1</w:t>
+              <w:t>8</w:t>
             </w:r>
           </w:p>
         </w:tc>
@@ -172,7 +186,25 @@
               <w:rPr>
                 <w:rFonts w:cs="Arial"/>
               </w:rPr>
-              <w:t>Registro de campo deportivo</w:t>
+              <w:t xml:space="preserve">Yo como administrador quisiera </w:t>
+            </w:r>
+            <w:r>
+              <w:rPr>
+                <w:rFonts w:cs="Arial"/>
+              </w:rPr>
+              <w:t>imprimir los recibos para las</w:t>
+            </w:r>
+            <w:r>
+              <w:rPr>
+                <w:rFonts w:cs="Arial"/>
+              </w:rPr>
+              <w:t xml:space="preserve"> reservas</w:t>
+            </w:r>
+            <w:r>
+              <w:rPr>
+                <w:rFonts w:cs="Arial"/>
+              </w:rPr>
+              <w:t>.</w:t>
             </w:r>
           </w:p>
         </w:tc>
@@ -197,7 +229,7 @@
           </w:tcPr>
           <w:p>
             <w:r>
-              <w:t>2</w:t>
+              <w:t>10</w:t>
             </w:r>
           </w:p>
         </w:tc>
@@ -210,7 +242,14 @@
               <w:rPr>
                 <w:rFonts w:cs="Arial"/>
               </w:rPr>
-              <w:t>Registro de reserva regular</w:t>
+              <w:t>Yo como administrador quisiera generar un reporte de los ingresos por reservas</w:t>
+            </w:r>
+            <w:r>
+              <w:rPr>
+                <w:rFonts w:cs="Arial"/>
+                <w:lang w:val="es-419"/>
+              </w:rPr>
+              <w:t>.</w:t>
             </w:r>
           </w:p>
         </w:tc>
@@ -220,7 +259,141 @@
           </w:tcPr>
           <w:p>
             <w:r>
-              <w:t>Alta</w:t>
+              <w:t>Media</w:t>
+            </w:r>
+          </w:p>
+        </w:tc>
+      </w:tr>
+      <w:tr>
+        <w:trPr>
+          <w:trHeight w:val="553"/>
+        </w:trPr>
+        <w:tc>
+          <w:tcPr>
+            <w:tcW w:w="2410" w:type="dxa"/>
+          </w:tcPr>
+          <w:p>
+            <w:r>
+              <w:t>9</w:t>
+            </w:r>
+          </w:p>
+        </w:tc>
+        <w:tc>
+          <w:tcPr>
+            <w:tcW w:w="5387" w:type="dxa"/>
+          </w:tcPr>
+          <w:p>
+            <w:pPr>
+              <w:rPr>
+                <w:rFonts w:cs="Arial"/>
+              </w:rPr>
+            </w:pPr>
+            <w:r>
+              <w:rPr>
+                <w:rFonts w:cs="Arial"/>
+              </w:rPr>
+              <w:t xml:space="preserve">Yo como </w:t>
+            </w:r>
+            <w:r>
+              <w:rPr>
+                <w:rFonts w:cs="Arial"/>
+                <w:lang w:val="es-419"/>
+              </w:rPr>
+              <w:t>administrador</w:t>
+            </w:r>
+            <w:r>
+              <w:rPr>
+                <w:rFonts w:cs="Arial"/>
+              </w:rPr>
+              <w:t xml:space="preserve"> </w:t>
+            </w:r>
+            <w:r>
+              <w:rPr>
+                <w:rFonts w:cs="Arial"/>
+                <w:lang w:val="es-419"/>
+              </w:rPr>
+              <w:t>quisiera</w:t>
+            </w:r>
+            <w:r>
+              <w:rPr>
+                <w:rFonts w:cs="Arial"/>
+              </w:rPr>
+              <w:t xml:space="preserve"> poder imprimir los reportes diarios de ingresos por Reservas realizadas</w:t>
+            </w:r>
+            <w:r>
+              <w:rPr>
+                <w:rFonts w:cs="Arial"/>
+                <w:lang w:val="es-419"/>
+              </w:rPr>
+              <w:t>.</w:t>
+            </w:r>
+          </w:p>
+        </w:tc>
+        <w:tc>
+          <w:tcPr>
+            <w:tcW w:w="1640" w:type="dxa"/>
+          </w:tcPr>
+          <w:p>
+            <w:r>
+              <w:t>Media</w:t>
+            </w:r>
+          </w:p>
+        </w:tc>
+      </w:tr>
+      <w:tr>
+        <w:trPr>
+          <w:trHeight w:val="553"/>
+        </w:trPr>
+        <w:tc>
+          <w:tcPr>
+            <w:tcW w:w="2410" w:type="dxa"/>
+          </w:tcPr>
+          <w:p>
+            <w:r>
+              <w:t>11</w:t>
+            </w:r>
+          </w:p>
+        </w:tc>
+        <w:tc>
+          <w:tcPr>
+            <w:tcW w:w="5387" w:type="dxa"/>
+          </w:tcPr>
+          <w:p>
+            <w:pPr>
+              <w:rPr>
+                <w:rFonts w:cs="Arial"/>
+              </w:rPr>
+            </w:pPr>
+            <w:r>
+              <w:rPr>
+                <w:rFonts w:cs="Arial"/>
+              </w:rPr>
+              <w:t xml:space="preserve">Yo como </w:t>
+            </w:r>
+            <w:proofErr w:type="spellStart"/>
+            <w:r>
+              <w:rPr>
+                <w:rFonts w:cs="Arial"/>
+                <w:lang w:val="en-US"/>
+              </w:rPr>
+              <w:t>usuario</w:t>
+            </w:r>
+            <w:proofErr w:type="spellEnd"/>
+            <w:r>
+              <w:rPr>
+                <w:rFonts w:cs="Arial"/>
+              </w:rPr>
+              <w:t xml:space="preserve"> del sistema web me gustaría buscar  campos deportivos</w:t>
+            </w:r>
+          </w:p>
+        </w:tc>
+        <w:tc>
+          <w:tcPr>
+            <w:tcW w:w="1640" w:type="dxa"/>
+          </w:tcPr>
+          <w:p>
+            <w:r>
+              <w:t>Baja</w:t>
             </w:r>
           </w:p>
         </w:tc>
@@ -237,7 +410,13 @@
     </w:p>
     <w:p>
       <w:r>
-        <w:t>La estimación de las historias de usuario se ha realizado de cuerdo a la serie Fibonacci, tomando como 1 la menor complejidad y 8 mayor complejidad.</w:t>
+        <w:t xml:space="preserve">La </w:t>
+      </w:r>
+      <w:r>
+        <w:t>suma de puntos de esfuerzo para la cuarta iteración es 21 puntos y se detallan a continuación</w:t>
+      </w:r>
+      <w:r>
+        <w:t>.</w:t>
       </w:r>
     </w:p>
     <w:tbl>
@@ -249,8 +428,8 @@
       </w:tblPr>
       <w:tblGrid>
         <w:gridCol w:w="2268"/>
-        <w:gridCol w:w="4111"/>
-        <w:gridCol w:w="3058"/>
+        <w:gridCol w:w="5103"/>
+        <w:gridCol w:w="2066"/>
       </w:tblGrid>
       <w:tr>
         <w:trPr>
@@ -277,7 +456,7 @@
         </w:tc>
         <w:tc>
           <w:tcPr>
-            <w:tcW w:w="4111" w:type="dxa"/>
+            <w:tcW w:w="5103" w:type="dxa"/>
           </w:tcPr>
           <w:p>
             <w:pPr>
@@ -296,7 +475,7 @@
         </w:tc>
         <w:tc>
           <w:tcPr>
-            <w:tcW w:w="3058" w:type="dxa"/>
+            <w:tcW w:w="2066" w:type="dxa"/>
           </w:tcPr>
           <w:p>
             <w:pPr>
@@ -324,26 +503,44 @@
           </w:tcPr>
           <w:p>
             <w:r>
-              <w:t>1</w:t>
+              <w:t>8</w:t>
             </w:r>
           </w:p>
         </w:tc>
         <w:tc>
           <w:tcPr>
-            <w:tcW w:w="4111" w:type="dxa"/>
+            <w:tcW w:w="5103" w:type="dxa"/>
           </w:tcPr>
           <w:p>
             <w:r>
               <w:rPr>
                 <w:rFonts w:cs="Arial"/>
               </w:rPr>
-              <w:t>Registro de campo deportivo</w:t>
+              <w:t xml:space="preserve">Yo como administrador quisiera </w:t>
+            </w:r>
+            <w:r>
+              <w:rPr>
+                <w:rFonts w:cs="Arial"/>
+              </w:rPr>
+              <w:t>imprimir los recibos para las</w:t>
+            </w:r>
+            <w:r>
+              <w:rPr>
+                <w:rFonts w:cs="Arial"/>
+              </w:rPr>
+              <w:t xml:space="preserve"> reservas</w:t>
+            </w:r>
+            <w:r>
+              <w:rPr>
+                <w:rFonts w:cs="Arial"/>
+              </w:rPr>
+              <w:t>.</w:t>
             </w:r>
           </w:p>
         </w:tc>
         <w:tc>
           <w:tcPr>
-            <w:tcW w:w="3058" w:type="dxa"/>
+            <w:tcW w:w="2066" w:type="dxa"/>
           </w:tcPr>
           <w:p>
             <w:r>
@@ -362,30 +559,171 @@
           </w:tcPr>
           <w:p>
             <w:r>
-              <w:t>2</w:t>
+              <w:t>10</w:t>
             </w:r>
           </w:p>
         </w:tc>
         <w:tc>
           <w:tcPr>
-            <w:tcW w:w="4111" w:type="dxa"/>
+            <w:tcW w:w="5103" w:type="dxa"/>
           </w:tcPr>
           <w:p>
             <w:r>
               <w:rPr>
                 <w:rFonts w:cs="Arial"/>
               </w:rPr>
-              <w:t>Registro de reserva regular</w:t>
+              <w:t>Yo como administrador quisiera generar un reporte de los ingresos por reservas</w:t>
+            </w:r>
+            <w:r>
+              <w:rPr>
+                <w:rFonts w:cs="Arial"/>
+                <w:lang w:val="es-419"/>
+              </w:rPr>
+              <w:t>.</w:t>
             </w:r>
           </w:p>
         </w:tc>
         <w:tc>
           <w:tcPr>
-            <w:tcW w:w="3058" w:type="dxa"/>
+            <w:tcW w:w="2066" w:type="dxa"/>
           </w:tcPr>
           <w:p>
             <w:r>
-              <w:t>8 puntos</w:t>
+              <w:t>5 puntos</w:t>
+            </w:r>
+          </w:p>
+        </w:tc>
+      </w:tr>
+      <w:tr>
+        <w:trPr>
+          <w:trHeight w:val="553"/>
+        </w:trPr>
+        <w:tc>
+          <w:tcPr>
+            <w:tcW w:w="2268" w:type="dxa"/>
+          </w:tcPr>
+          <w:p>
+            <w:r>
+              <w:t>9</w:t>
+            </w:r>
+          </w:p>
+        </w:tc>
+        <w:tc>
+          <w:tcPr>
+            <w:tcW w:w="5103" w:type="dxa"/>
+          </w:tcPr>
+          <w:p>
+            <w:pPr>
+              <w:rPr>
+                <w:rFonts w:cs="Arial"/>
+              </w:rPr>
+            </w:pPr>
+            <w:r>
+              <w:rPr>
+                <w:rFonts w:cs="Arial"/>
+              </w:rPr>
+              <w:t xml:space="preserve">Yo como </w:t>
+            </w:r>
+            <w:r>
+              <w:rPr>
+                <w:rFonts w:cs="Arial"/>
+                <w:lang w:val="es-419"/>
+              </w:rPr>
+              <w:t>administrador</w:t>
+            </w:r>
+            <w:r>
+              <w:rPr>
+                <w:rFonts w:cs="Arial"/>
+              </w:rPr>
+              <w:t xml:space="preserve"> </w:t>
+            </w:r>
+            <w:r>
+              <w:rPr>
+                <w:rFonts w:cs="Arial"/>
+                <w:lang w:val="es-419"/>
+              </w:rPr>
+              <w:t>quisiera</w:t>
+            </w:r>
+            <w:r>
+              <w:rPr>
+                <w:rFonts w:cs="Arial"/>
+              </w:rPr>
+              <w:t xml:space="preserve"> poder imprimir los reportes diarios de ingresos por Reservas realizadas</w:t>
+            </w:r>
+            <w:r>
+              <w:rPr>
+                <w:rFonts w:cs="Arial"/>
+                <w:lang w:val="es-419"/>
+              </w:rPr>
+              <w:t>.</w:t>
+            </w:r>
+          </w:p>
+        </w:tc>
+        <w:tc>
+          <w:tcPr>
+            <w:tcW w:w="2066" w:type="dxa"/>
+          </w:tcPr>
+          <w:p>
+            <w:r>
+              <w:t>5 puntos</w:t>
+            </w:r>
+          </w:p>
+        </w:tc>
+      </w:tr>
+      <w:tr>
+        <w:trPr>
+          <w:trHeight w:val="553"/>
+        </w:trPr>
+        <w:tc>
+          <w:tcPr>
+            <w:tcW w:w="2268" w:type="dxa"/>
+          </w:tcPr>
+          <w:p>
+            <w:r>
+              <w:t>11</w:t>
+            </w:r>
+          </w:p>
+        </w:tc>
+        <w:tc>
+          <w:tcPr>
+            <w:tcW w:w="5103" w:type="dxa"/>
+          </w:tcPr>
+          <w:p>
+            <w:pPr>
+              <w:rPr>
+                <w:rFonts w:cs="Arial"/>
+              </w:rPr>
+            </w:pPr>
+            <w:r>
+              <w:rPr>
+                <w:rFonts w:cs="Arial"/>
+              </w:rPr>
+              <w:t xml:space="preserve">Yo como </w:t>
+            </w:r>
+            <w:proofErr w:type="spellStart"/>
+            <w:r>
+              <w:rPr>
+                <w:rFonts w:cs="Arial"/>
+                <w:lang w:val="en-US"/>
+              </w:rPr>
+              <w:t>usuario</w:t>
+            </w:r>
+            <w:proofErr w:type="spellEnd"/>
+            <w:r>
+              <w:rPr>
+                <w:rFonts w:cs="Arial"/>
+              </w:rPr>
+              <w:t xml:space="preserve"> del sistema web me gustaría buscar  campos deportivos</w:t>
+            </w:r>
+          </w:p>
+        </w:tc>
+        <w:tc>
+          <w:tcPr>
+            <w:tcW w:w="2066" w:type="dxa"/>
+          </w:tcPr>
+          <w:p>
+            <w:r>
+              <w:t>3 puntos</w:t>
             </w:r>
           </w:p>
         </w:tc>
@@ -475,7 +813,7 @@
           </w:tcPr>
           <w:p>
             <w:r>
-              <w:t>1</w:t>
+              <w:t>8</w:t>
             </w:r>
           </w:p>
         </w:tc>
@@ -493,7 +831,23 @@
               <w:spacing w:after="0"/>
             </w:pPr>
             <w:r>
-              <w:t>Desarrollar la interfaz de usuario para el registro.</w:t>
+              <w:t xml:space="preserve">Investigar sobre </w:t>
+            </w:r>
+            <w:proofErr w:type="spellStart"/>
+            <w:r>
+              <w:t>pdfmake</w:t>
+            </w:r>
+            <w:proofErr w:type="spellEnd"/>
+            <w:r>
+              <w:t xml:space="preserve">, para la generación de archivos  con formato </w:t>
+            </w:r>
+            <w:proofErr w:type="spellStart"/>
+            <w:r>
+              <w:t>pdf</w:t>
+            </w:r>
+            <w:proofErr w:type="spellEnd"/>
+            <w:r>
+              <w:t>.</w:t>
             </w:r>
           </w:p>
           <w:p>
@@ -505,25 +859,50 @@
               </w:numPr>
               <w:spacing w:after="0"/>
             </w:pPr>
-            <w:r>
-              <w:t xml:space="preserve">Realizar un </w:t>
-            </w:r>
             <w:proofErr w:type="spellStart"/>
             <w:r>
-              <w:t>dise</w:t>
+              <w:t>Dise</w:t>
             </w:r>
             <w:r>
               <w:rPr>
                 <w:lang w:val="es-BO"/>
               </w:rPr>
-              <w:t>ño</w:t>
+              <w:t>ñar</w:t>
             </w:r>
             <w:proofErr w:type="spellEnd"/>
             <w:r>
               <w:rPr>
                 <w:lang w:val="es-BO"/>
               </w:rPr>
-              <w:t xml:space="preserve"> inicial de la base de datos.</w:t>
+              <w:t xml:space="preserve"> el recibo de las reservas </w:t>
+            </w:r>
+            <w:proofErr w:type="spellStart"/>
+            <w:r>
+              <w:rPr>
+                <w:lang w:val="es-BO"/>
+              </w:rPr>
+              <w:t>deacuerdo</w:t>
+            </w:r>
+            <w:proofErr w:type="spellEnd"/>
+            <w:r>
+              <w:rPr>
+                <w:lang w:val="es-BO"/>
+              </w:rPr>
+              <w:t xml:space="preserve"> a los recibos originales del complejo San </w:t>
+            </w:r>
+            <w:proofErr w:type="spellStart"/>
+            <w:r>
+              <w:rPr>
+                <w:lang w:val="es-BO"/>
+              </w:rPr>
+              <w:t>Simon</w:t>
+            </w:r>
+            <w:proofErr w:type="spellEnd"/>
+            <w:r>
+              <w:rPr>
+                <w:lang w:val="es-BO"/>
+              </w:rPr>
+              <w:t>.</w:t>
             </w:r>
           </w:p>
           <w:p>
@@ -539,7 +918,13 @@
               <w:rPr>
                 <w:lang w:val="es-BO"/>
               </w:rPr>
-              <w:t>Implementar la lógica para el registro del campo deportivo.</w:t>
+              <w:t>Hacer las modificaciones necesarias al modelo de la base de datos</w:t>
+            </w:r>
+            <w:r>
+              <w:rPr>
+                <w:lang w:val="es-BO"/>
+              </w:rPr>
+              <w:t>.</w:t>
             </w:r>
           </w:p>
           <w:p>
@@ -552,7 +937,40 @@
               <w:spacing w:after="0"/>
             </w:pPr>
             <w:r>
-              <w:t>Realizar las pruebas respectivas.</w:t>
+              <w:rPr>
+                <w:lang w:val="es-BO"/>
+              </w:rPr>
+              <w:t xml:space="preserve">Implementar la clase generadora de archivos con formato </w:t>
+            </w:r>
+            <w:proofErr w:type="spellStart"/>
+            <w:r>
+              <w:rPr>
+                <w:lang w:val="es-BO"/>
+              </w:rPr>
+              <w:t>pdf</w:t>
+            </w:r>
+            <w:proofErr w:type="spellEnd"/>
+            <w:r>
+              <w:rPr>
+                <w:lang w:val="es-BO"/>
+              </w:rPr>
+              <w:t>.</w:t>
+            </w:r>
+          </w:p>
+          <w:p>
+            <w:pPr>
+              <w:pStyle w:val="Prrafodelista"/>
+              <w:numPr>
+                <w:ilvl w:val="0"/>
+                <w:numId w:val="38"/>
+              </w:numPr>
+              <w:spacing w:after="0"/>
+            </w:pPr>
+            <w:r>
+              <w:t>Realizar los casos de prueba</w:t>
+            </w:r>
+            <w:r>
+              <w:t>.</w:t>
             </w:r>
           </w:p>
         </w:tc>
@@ -567,7 +985,8 @@
           </w:tcPr>
           <w:p>
             <w:r>
-              <w:t>2</w:t>
+              <w:lastRenderedPageBreak/>
+              <w:t>10</w:t>
             </w:r>
           </w:p>
         </w:tc>
@@ -585,7 +1004,13 @@
               <w:spacing w:after="0"/>
             </w:pPr>
             <w:r>
-              <w:t>Diseñar la tabla para realizar las reservas.</w:t>
+              <w:t xml:space="preserve">Diseñar la </w:t>
+            </w:r>
+            <w:r>
+              <w:t>interfaz para los reportes de ganancias</w:t>
+            </w:r>
+            <w:r>
+              <w:t>.</w:t>
             </w:r>
           </w:p>
           <w:p>
@@ -598,7 +1023,18 @@
               <w:spacing w:after="0"/>
             </w:pPr>
             <w:r>
-              <w:t>Agregar tablas a la base de datos para registro de reservas.</w:t>
+              <w:t xml:space="preserve">Implementar las clases necesarias para la generación del </w:t>
+            </w:r>
+            <w:proofErr w:type="spellStart"/>
+            <w:r>
+              <w:t>grafico</w:t>
+            </w:r>
+            <w:proofErr w:type="spellEnd"/>
+            <w:r>
+              <w:t xml:space="preserve"> y tabla del reporte</w:t>
+            </w:r>
+            <w:r>
+              <w:t>.</w:t>
             </w:r>
           </w:p>
           <w:p>
@@ -611,13 +1047,8 @@
               <w:spacing w:after="0"/>
             </w:pPr>
             <w:r>
-              <w:t xml:space="preserve">Implementar los servicios en Angular </w:t>
-            </w:r>
-            <w:proofErr w:type="spellStart"/>
-            <w:r>
-              <w:t>Js</w:t>
-            </w:r>
-            <w:proofErr w:type="spellEnd"/>
+              <w:t>Implementar las consultas necesarias para la generación del reporte</w:t>
+            </w:r>
             <w:r>
               <w:t>.</w:t>
             </w:r>
@@ -640,7 +1071,7 @@
             </w:r>
             <w:proofErr w:type="spellEnd"/>
             <w:r>
-              <w:t xml:space="preserve"> para el registro de reservas.</w:t>
+              <w:t>.</w:t>
             </w:r>
           </w:p>
           <w:p>
@@ -666,8 +1097,162 @@
               <w:spacing w:after="0"/>
             </w:pPr>
             <w:r>
-              <w:lastRenderedPageBreak/>
-              <w:t>Realizar las pruebas correspondientes.</w:t>
+              <w:t>Realizar los casos de prueba</w:t>
+            </w:r>
+            <w:r>
+              <w:t>.</w:t>
+            </w:r>
+          </w:p>
+        </w:tc>
+      </w:tr>
+      <w:tr>
+        <w:trPr>
+          <w:trHeight w:val="553"/>
+        </w:trPr>
+        <w:tc>
+          <w:tcPr>
+            <w:tcW w:w="1276" w:type="dxa"/>
+          </w:tcPr>
+          <w:p>
+            <w:r>
+              <w:t>9</w:t>
+            </w:r>
+          </w:p>
+        </w:tc>
+        <w:tc>
+          <w:tcPr>
+            <w:tcW w:w="8080" w:type="dxa"/>
+          </w:tcPr>
+          <w:p>
+            <w:pPr>
+              <w:pStyle w:val="Prrafodelista"/>
+              <w:numPr>
+                <w:ilvl w:val="0"/>
+                <w:numId w:val="39"/>
+              </w:numPr>
+              <w:spacing w:after="0"/>
+            </w:pPr>
+            <w:r>
+              <w:t xml:space="preserve">Diseñar el formato del documento para los reportes e implementar con </w:t>
+            </w:r>
+            <w:proofErr w:type="spellStart"/>
+            <w:r>
+              <w:t>pdfmake</w:t>
+            </w:r>
+            <w:proofErr w:type="spellEnd"/>
+            <w:r>
+              <w:t>.</w:t>
+            </w:r>
+          </w:p>
+          <w:p>
+            <w:pPr>
+              <w:pStyle w:val="Prrafodelista"/>
+              <w:numPr>
+                <w:ilvl w:val="0"/>
+                <w:numId w:val="39"/>
+              </w:numPr>
+              <w:spacing w:after="0"/>
+            </w:pPr>
+            <w:r>
+              <w:t>Implementar las consultas necesarias para generar el reporte diario.</w:t>
+            </w:r>
+          </w:p>
+          <w:p>
+            <w:pPr>
+              <w:pStyle w:val="Prrafodelista"/>
+              <w:numPr>
+                <w:ilvl w:val="0"/>
+                <w:numId w:val="39"/>
+              </w:numPr>
+              <w:spacing w:after="0"/>
+            </w:pPr>
+            <w:r>
+              <w:t>Implementar las funciones para imprimir el documento.</w:t>
+            </w:r>
+          </w:p>
+          <w:p>
+            <w:pPr>
+              <w:pStyle w:val="Prrafodelista"/>
+              <w:numPr>
+                <w:ilvl w:val="0"/>
+                <w:numId w:val="39"/>
+              </w:numPr>
+              <w:spacing w:after="0"/>
+            </w:pPr>
+            <w:r>
+              <w:t>Realizar los casos de prueba.</w:t>
+            </w:r>
+          </w:p>
+        </w:tc>
+      </w:tr>
+      <w:tr>
+        <w:trPr>
+          <w:trHeight w:val="553"/>
+        </w:trPr>
+        <w:tc>
+          <w:tcPr>
+            <w:tcW w:w="1276" w:type="dxa"/>
+          </w:tcPr>
+          <w:p>
+            <w:r>
+              <w:t>11</w:t>
+            </w:r>
+          </w:p>
+        </w:tc>
+        <w:tc>
+          <w:tcPr>
+            <w:tcW w:w="8080" w:type="dxa"/>
+          </w:tcPr>
+          <w:p>
+            <w:pPr>
+              <w:pStyle w:val="Prrafodelista"/>
+              <w:numPr>
+                <w:ilvl w:val="0"/>
+                <w:numId w:val="39"/>
+              </w:numPr>
+              <w:spacing w:after="0"/>
+            </w:pPr>
+            <w:r>
+              <w:t>Diseñar la interfaz para la búsqueda de campos deportivos.</w:t>
+            </w:r>
+          </w:p>
+          <w:p>
+            <w:pPr>
+              <w:pStyle w:val="Prrafodelista"/>
+              <w:numPr>
+                <w:ilvl w:val="0"/>
+                <w:numId w:val="39"/>
+              </w:numPr>
+              <w:spacing w:after="0"/>
+            </w:pPr>
+            <w:r>
+              <w:t>Implementar las funciones para la búsqueda.</w:t>
+            </w:r>
+          </w:p>
+          <w:p>
+            <w:pPr>
+              <w:pStyle w:val="Prrafodelista"/>
+              <w:numPr>
+                <w:ilvl w:val="0"/>
+                <w:numId w:val="39"/>
+              </w:numPr>
+              <w:spacing w:after="0"/>
+            </w:pPr>
+            <w:r>
+              <w:t>Implementar las interfaces para mostrar resultados de las búsquedas.</w:t>
+            </w:r>
+          </w:p>
+          <w:p>
+            <w:pPr>
+              <w:pStyle w:val="Prrafodelista"/>
+              <w:numPr>
+                <w:ilvl w:val="0"/>
+                <w:numId w:val="39"/>
+              </w:numPr>
+              <w:spacing w:after="0"/>
+            </w:pPr>
+            <w:r>
+              <w:t>Realizar los casos de prueba.</w:t>
             </w:r>
           </w:p>
         </w:tc>
@@ -678,13 +1263,23 @@
         <w:pStyle w:val="Ttulo2"/>
       </w:pPr>
       <w:r>
-        <w:lastRenderedPageBreak/>
         <w:t>6.3 Diseño</w:t>
       </w:r>
     </w:p>
     <w:p>
       <w:r>
-        <w:t>El diseño inicial de la base de datos que se ha realizado, ha tomado en cuenta todas las entidades que son necesarias para el desarrollo de las historias de usuario seleccionadas para la primera iteración del proyecto.</w:t>
+        <w:t xml:space="preserve">La modificación al modelo de la base de datos se muestra en la </w:t>
+      </w:r>
+      <w:proofErr w:type="gramStart"/>
+      <w:r>
+        <w:t>figura …</w:t>
+      </w:r>
+      <w:proofErr w:type="gramEnd"/>
+      <w:r>
+        <w:t>..</w:t>
+      </w:r>
+      <w:r>
+        <w:t>.</w:t>
       </w:r>
     </w:p>
     <w:p>
@@ -699,10 +1294,10 @@
           <w:lang w:val="es-BO" w:eastAsia="es-BO"/>
         </w:rPr>
         <w:drawing>
-          <wp:inline distT="0" distB="0" distL="0" distR="0" wp14:anchorId="3409E56D" wp14:editId="7AB34816">
-            <wp:extent cx="5962897" cy="3429000"/>
-            <wp:effectExtent l="0" t="0" r="0" b="0"/>
-            <wp:docPr id="2" name="Imagen 2" descr="C:\Users\Beimar\Desktop\primeraiteracionBD.png"/>
+          <wp:inline distT="0" distB="0" distL="0" distR="0">
+            <wp:extent cx="6105525" cy="4285714"/>
+            <wp:effectExtent l="0" t="0" r="0" b="635"/>
+            <wp:docPr id="3" name="Imagen 3" descr="C:\Users\Beimar\Desktop\cuarto.emf"/>
             <wp:cNvGraphicFramePr>
               <a:graphicFrameLocks xmlns:a="http://schemas.openxmlformats.org/drawingml/2006/main" noChangeAspect="1"/>
             </wp:cNvGraphicFramePr>
@@ -710,7 +1305,7 @@
               <a:graphicData uri="http://schemas.openxmlformats.org/drawingml/2006/picture">
                 <pic:pic xmlns:pic="http://schemas.openxmlformats.org/drawingml/2006/picture">
                   <pic:nvPicPr>
-                    <pic:cNvPr id="0" name="Picture 2" descr="C:\Users\Beimar\Desktop\primeraiteracionBD.png"/>
+                    <pic:cNvPr id="0" name="Picture 1" descr="C:\Users\Beimar\Desktop\cuarto.emf"/>
                     <pic:cNvPicPr>
                       <a:picLocks noChangeAspect="1" noChangeArrowheads="1"/>
                     </pic:cNvPicPr>
@@ -718,15 +1313,6 @@
                   <pic:blipFill>
                     <a:blip r:embed="rId9">
                       <a:extLst>
-                        <a:ext uri="{BEBA8EAE-BF5A-486C-A8C5-ECC9F3942E4B}">
-                          <a14:imgProps xmlns:a14="http://schemas.microsoft.com/office/drawing/2010/main">
-                            <a14:imgLayer r:embed="rId10">
-                              <a14:imgEffect>
-                                <a14:sharpenSoften amount="20000"/>
-                              </a14:imgEffect>
-                            </a14:imgLayer>
-                          </a14:imgProps>
-                        </a:ext>
                         <a:ext uri="{28A0092B-C50C-407E-A947-70E740481C1C}">
                           <a14:useLocalDpi xmlns:a14="http://schemas.microsoft.com/office/drawing/2010/main" val="0"/>
                         </a:ext>
@@ -740,7 +1326,7 @@
                   <pic:spPr bwMode="auto">
                     <a:xfrm>
                       <a:off x="0" y="0"/>
-                      <a:ext cx="5972175" cy="3434336"/>
+                      <a:ext cx="6115278" cy="4292560"/>
                     </a:xfrm>
                     <a:prstGeom prst="rect">
                       <a:avLst/>
@@ -802,7 +1388,30 @@
           <w:i/>
           <w:lang w:val="es-BO"/>
         </w:rPr>
-        <w:t xml:space="preserve"> inicial de la base de datos </w:t>
+        <w:t xml:space="preserve"> de la base de datos</w:t>
+      </w:r>
+      <w:r>
+        <w:rPr>
+          <w:i/>
+          <w:lang w:val="es-BO"/>
+        </w:rPr>
+        <w:t xml:space="preserve"> para la cuarta </w:t>
+      </w:r>
+      <w:proofErr w:type="spellStart"/>
+      <w:r>
+        <w:rPr>
+          <w:i/>
+          <w:lang w:val="es-BO"/>
+        </w:rPr>
+        <w:t>iteracion</w:t>
+      </w:r>
+      <w:proofErr w:type="spellEnd"/>
+      <w:r>
+        <w:rPr>
+          <w:i/>
+          <w:lang w:val="es-BO"/>
+        </w:rPr>
+        <w:t xml:space="preserve"> </w:t>
       </w:r>
       <w:r>
         <w:rPr>
@@ -856,6 +1465,7 @@
         <w:pStyle w:val="Ttulo2"/>
       </w:pPr>
       <w:r>
+        <w:lastRenderedPageBreak/>
         <w:t>6.5 Pruebas</w:t>
       </w:r>
     </w:p>
@@ -866,10 +1476,12 @@
     </w:p>
     <w:p>
       <w:r>
-        <w:t>Las plantillas son para realizar el control de calidad de manera manual, ya que no se ha implementado pruebas automatizadas.</w:t>
+        <w:t>Las plantillas son para realizar el control de calidad de manera manual, ya que no se ha impl</w:t>
+      </w:r>
+      <w:r>
+        <w:t>ementado pruebas automatizadas.</w:t>
       </w:r>
     </w:p>
-    <w:p/>
     <w:tbl>
       <w:tblPr>
         <w:tblStyle w:val="Cuadrculamedia1-nfasis1"/>
@@ -1078,7 +1690,7 @@
             <w:r>
               <w:t xml:space="preserve">Introducir la siguiente url: </w:t>
             </w:r>
-            <w:hyperlink r:id="rId11" w:anchor="/admin/registrarCampo" w:history="1">
+            <w:hyperlink r:id="rId10" w:anchor="/admin/registrarCampo" w:history="1">
               <w:r>
                 <w:rPr>
                   <w:rStyle w:val="Hipervnculo"/>
@@ -1180,321 +1792,24 @@
       </w:tr>
     </w:tbl>
     <w:p/>
-    <w:tbl>
-      <w:tblPr>
-        <w:tblStyle w:val="Cuadrculamedia1-nfasis1"/>
-        <w:tblW w:w="0" w:type="auto"/>
-        <w:tblLook w:val="04A0" w:firstRow="1" w:lastRow="0" w:firstColumn="1" w:lastColumn="0" w:noHBand="0" w:noVBand="1"/>
-      </w:tblPr>
-      <w:tblGrid>
-        <w:gridCol w:w="2927"/>
-        <w:gridCol w:w="6694"/>
-      </w:tblGrid>
-      <w:tr>
-        <w:trPr>
-          <w:cnfStyle w:val="100000000000" w:firstRow="1" w:lastRow="0" w:firstColumn="0" w:lastColumn="0" w:oddVBand="0" w:evenVBand="0" w:oddHBand="0" w:evenHBand="0" w:firstRowFirstColumn="0" w:firstRowLastColumn="0" w:lastRowFirstColumn="0" w:lastRowLastColumn="0"/>
-          <w:trHeight w:val="348"/>
-        </w:trPr>
-        <w:tc>
-          <w:tcPr>
-            <w:cnfStyle w:val="001000000000" w:firstRow="0" w:lastRow="0" w:firstColumn="1" w:lastColumn="0" w:oddVBand="0" w:evenVBand="0" w:oddHBand="0" w:evenHBand="0" w:firstRowFirstColumn="0" w:firstRowLastColumn="0" w:lastRowFirstColumn="0" w:lastRowLastColumn="0"/>
-            <w:tcW w:w="4664" w:type="dxa"/>
-          </w:tcPr>
-          <w:p>
-            <w:pPr>
-              <w:rPr>
-                <w:b w:val="0"/>
-              </w:rPr>
-            </w:pPr>
-          </w:p>
-          <w:p>
-            <w:r>
-              <w:t>Titulo</w:t>
-            </w:r>
-          </w:p>
-          <w:p>
-            <w:pPr>
-              <w:rPr>
-                <w:b w:val="0"/>
-              </w:rPr>
-            </w:pPr>
-          </w:p>
-        </w:tc>
-        <w:tc>
-          <w:tcPr>
-            <w:tcW w:w="4773" w:type="dxa"/>
-          </w:tcPr>
-          <w:p>
-            <w:pPr>
-              <w:cnfStyle w:val="100000000000" w:firstRow="1" w:lastRow="0" w:firstColumn="0" w:lastColumn="0" w:oddVBand="0" w:evenVBand="0" w:oddHBand="0" w:evenHBand="0" w:firstRowFirstColumn="0" w:firstRowLastColumn="0" w:lastRowFirstColumn="0" w:lastRowLastColumn="0"/>
-            </w:pPr>
-          </w:p>
-          <w:p>
-            <w:pPr>
-              <w:cnfStyle w:val="100000000000" w:firstRow="1" w:lastRow="0" w:firstColumn="0" w:lastColumn="0" w:oddVBand="0" w:evenVBand="0" w:oddHBand="0" w:evenHBand="0" w:firstRowFirstColumn="0" w:firstRowLastColumn="0" w:lastRowFirstColumn="0" w:lastRowLastColumn="0"/>
-            </w:pPr>
-            <w:r>
-              <w:t xml:space="preserve">No debería habilitarse el botón de registro, si los campos del formulario no están introducidos. </w:t>
-            </w:r>
-          </w:p>
-        </w:tc>
-      </w:tr>
-      <w:tr>
-        <w:trPr>
-          <w:cnfStyle w:val="000000100000" w:firstRow="0" w:lastRow="0" w:firstColumn="0" w:lastColumn="0" w:oddVBand="0" w:evenVBand="0" w:oddHBand="1" w:evenHBand="0" w:firstRowFirstColumn="0" w:firstRowLastColumn="0" w:lastRowFirstColumn="0" w:lastRowLastColumn="0"/>
-          <w:trHeight w:val="837"/>
-        </w:trPr>
-        <w:tc>
-          <w:tcPr>
-            <w:cnfStyle w:val="001000000000" w:firstRow="0" w:lastRow="0" w:firstColumn="1" w:lastColumn="0" w:oddVBand="0" w:evenVBand="0" w:oddHBand="0" w:evenHBand="0" w:firstRowFirstColumn="0" w:firstRowLastColumn="0" w:lastRowFirstColumn="0" w:lastRowLastColumn="0"/>
-            <w:tcW w:w="4664" w:type="dxa"/>
-          </w:tcPr>
-          <w:p>
-            <w:pPr>
-              <w:rPr>
-                <w:b w:val="0"/>
-              </w:rPr>
-            </w:pPr>
-          </w:p>
-          <w:p>
-            <w:r>
-              <w:t>Descripción</w:t>
-            </w:r>
-          </w:p>
-        </w:tc>
-        <w:tc>
-          <w:tcPr>
-            <w:tcW w:w="4773" w:type="dxa"/>
-          </w:tcPr>
-          <w:p>
-            <w:pPr>
-              <w:cnfStyle w:val="000000100000" w:firstRow="0" w:lastRow="0" w:firstColumn="0" w:lastColumn="0" w:oddVBand="0" w:evenVBand="0" w:oddHBand="1" w:evenHBand="0" w:firstRowFirstColumn="0" w:firstRowLastColumn="0" w:lastRowFirstColumn="0" w:lastRowLastColumn="0"/>
-            </w:pPr>
-          </w:p>
-          <w:p>
-            <w:pPr>
-              <w:cnfStyle w:val="000000100000" w:firstRow="0" w:lastRow="0" w:firstColumn="0" w:lastColumn="0" w:oddVBand="0" w:evenVBand="0" w:oddHBand="1" w:evenHBand="0" w:firstRowFirstColumn="0" w:firstRowLastColumn="0" w:lastRowFirstColumn="0" w:lastRowLastColumn="0"/>
-            </w:pPr>
-            <w:r>
-              <w:t>El botón de registro de campos deportivos no debería habilitarse, si alguno de los campos del formulario de registro no han sido introducidos previamente.</w:t>
-            </w:r>
-          </w:p>
-          <w:p>
-            <w:pPr>
-              <w:cnfStyle w:val="000000100000" w:firstRow="0" w:lastRow="0" w:firstColumn="0" w:lastColumn="0" w:oddVBand="0" w:evenVBand="0" w:oddHBand="1" w:evenHBand="0" w:firstRowFirstColumn="0" w:firstRowLastColumn="0" w:lastRowFirstColumn="0" w:lastRowLastColumn="0"/>
-            </w:pPr>
-          </w:p>
-        </w:tc>
-      </w:tr>
-      <w:tr>
-        <w:trPr>
-          <w:trHeight w:val="781"/>
-        </w:trPr>
-        <w:tc>
-          <w:tcPr>
-            <w:cnfStyle w:val="001000000000" w:firstRow="0" w:lastRow="0" w:firstColumn="1" w:lastColumn="0" w:oddVBand="0" w:evenVBand="0" w:oddHBand="0" w:evenHBand="0" w:firstRowFirstColumn="0" w:firstRowLastColumn="0" w:lastRowFirstColumn="0" w:lastRowLastColumn="0"/>
-            <w:tcW w:w="4664" w:type="dxa"/>
-          </w:tcPr>
-          <w:p>
-            <w:pPr>
-              <w:rPr>
-                <w:b w:val="0"/>
-              </w:rPr>
-            </w:pPr>
-          </w:p>
-          <w:p>
-            <w:r>
-              <w:t>Requerimientos</w:t>
-            </w:r>
-          </w:p>
-        </w:tc>
-        <w:tc>
-          <w:tcPr>
-            <w:tcW w:w="4773" w:type="dxa"/>
-          </w:tcPr>
-          <w:p>
-            <w:pPr>
-              <w:pStyle w:val="Prrafodelista"/>
-              <w:spacing w:after="0"/>
-              <w:cnfStyle w:val="000000000000" w:firstRow="0" w:lastRow="0" w:firstColumn="0" w:lastColumn="0" w:oddVBand="0" w:evenVBand="0" w:oddHBand="0" w:evenHBand="0" w:firstRowFirstColumn="0" w:firstRowLastColumn="0" w:lastRowFirstColumn="0" w:lastRowLastColumn="0"/>
-            </w:pPr>
-          </w:p>
-          <w:p>
-            <w:pPr>
-              <w:pStyle w:val="Prrafodelista"/>
-              <w:numPr>
-                <w:ilvl w:val="0"/>
-                <w:numId w:val="40"/>
-              </w:numPr>
-              <w:spacing w:after="0"/>
-              <w:cnfStyle w:val="000000000000" w:firstRow="0" w:lastRow="0" w:firstColumn="0" w:lastColumn="0" w:oddVBand="0" w:evenVBand="0" w:oddHBand="0" w:evenHBand="0" w:firstRowFirstColumn="0" w:firstRowLastColumn="0" w:lastRowFirstColumn="0" w:lastRowLastColumn="0"/>
-            </w:pPr>
-            <w:r>
-              <w:t>Navegador web</w:t>
-            </w:r>
-          </w:p>
-        </w:tc>
-      </w:tr>
-      <w:tr>
-        <w:trPr>
-          <w:cnfStyle w:val="000000100000" w:firstRow="0" w:lastRow="0" w:firstColumn="0" w:lastColumn="0" w:oddVBand="0" w:evenVBand="0" w:oddHBand="1" w:evenHBand="0" w:firstRowFirstColumn="0" w:firstRowLastColumn="0" w:lastRowFirstColumn="0" w:lastRowLastColumn="0"/>
-        </w:trPr>
-        <w:tc>
-          <w:tcPr>
-            <w:cnfStyle w:val="001000000000" w:firstRow="0" w:lastRow="0" w:firstColumn="1" w:lastColumn="0" w:oddVBand="0" w:evenVBand="0" w:oddHBand="0" w:evenHBand="0" w:firstRowFirstColumn="0" w:firstRowLastColumn="0" w:lastRowFirstColumn="0" w:lastRowLastColumn="0"/>
-            <w:tcW w:w="4664" w:type="dxa"/>
-          </w:tcPr>
-          <w:p>
-            <w:pPr>
-              <w:rPr>
-                <w:b w:val="0"/>
-              </w:rPr>
-            </w:pPr>
-          </w:p>
-          <w:p>
-            <w:r>
-              <w:t>Pasos</w:t>
-            </w:r>
-          </w:p>
-        </w:tc>
-        <w:tc>
-          <w:tcPr>
-            <w:tcW w:w="4773" w:type="dxa"/>
-          </w:tcPr>
-          <w:p>
-            <w:pPr>
-              <w:pStyle w:val="Prrafodelista"/>
-              <w:numPr>
-                <w:ilvl w:val="0"/>
-                <w:numId w:val="41"/>
-              </w:numPr>
-              <w:spacing w:after="0"/>
-              <w:cnfStyle w:val="000000100000" w:firstRow="0" w:lastRow="0" w:firstColumn="0" w:lastColumn="0" w:oddVBand="0" w:evenVBand="0" w:oddHBand="1" w:evenHBand="0" w:firstRowFirstColumn="0" w:firstRowLastColumn="0" w:lastRowFirstColumn="0" w:lastRowLastColumn="0"/>
-            </w:pPr>
-            <w:r>
-              <w:t>Abrir el navegador.</w:t>
-            </w:r>
-          </w:p>
-          <w:p>
-            <w:pPr>
-              <w:pStyle w:val="Prrafodelista"/>
-              <w:numPr>
-                <w:ilvl w:val="0"/>
-                <w:numId w:val="41"/>
-              </w:numPr>
-              <w:spacing w:after="0"/>
-              <w:cnfStyle w:val="000000100000" w:firstRow="0" w:lastRow="0" w:firstColumn="0" w:lastColumn="0" w:oddVBand="0" w:evenVBand="0" w:oddHBand="1" w:evenHBand="0" w:firstRowFirstColumn="0" w:firstRowLastColumn="0" w:lastRowFirstColumn="0" w:lastRowLastColumn="0"/>
-            </w:pPr>
-            <w:r>
-              <w:t xml:space="preserve">Introducir la siguiente url: </w:t>
-            </w:r>
-            <w:hyperlink r:id="rId12" w:anchor="/admin/registrarCampo" w:history="1">
-              <w:r>
-                <w:rPr>
-                  <w:rStyle w:val="Hipervnculo"/>
-                </w:rPr>
-                <w:t>http://localhost/compleapp/complejoapp/#/admin/registrarCampo</w:t>
-              </w:r>
-            </w:hyperlink>
-            <w:r>
-              <w:t>.</w:t>
-            </w:r>
-          </w:p>
-          <w:p>
-            <w:pPr>
-              <w:pStyle w:val="Prrafodelista"/>
-              <w:numPr>
-                <w:ilvl w:val="0"/>
-                <w:numId w:val="41"/>
-              </w:numPr>
-              <w:spacing w:after="0"/>
-              <w:cnfStyle w:val="000000100000" w:firstRow="0" w:lastRow="0" w:firstColumn="0" w:lastColumn="0" w:oddVBand="0" w:evenVBand="0" w:oddHBand="1" w:evenHBand="0" w:firstRowFirstColumn="0" w:firstRowLastColumn="0" w:lastRowFirstColumn="0" w:lastRowLastColumn="0"/>
-            </w:pPr>
-            <w:r>
-              <w:t>Verificar que el formulario de registro se encuentre cargado</w:t>
-            </w:r>
-          </w:p>
-          <w:p>
-            <w:pPr>
-              <w:pStyle w:val="Prrafodelista"/>
-              <w:numPr>
-                <w:ilvl w:val="0"/>
-                <w:numId w:val="41"/>
-              </w:numPr>
-              <w:spacing w:after="0"/>
-              <w:cnfStyle w:val="000000100000" w:firstRow="0" w:lastRow="0" w:firstColumn="0" w:lastColumn="0" w:oddVBand="0" w:evenVBand="0" w:oddHBand="1" w:evenHBand="0" w:firstRowFirstColumn="0" w:firstRowLastColumn="0" w:lastRowFirstColumn="0" w:lastRowLastColumn="0"/>
-            </w:pPr>
-            <w:r>
-              <w:t>No llenar el formulario de registro con los datos del campo deportivo.</w:t>
-            </w:r>
-          </w:p>
-          <w:p>
-            <w:pPr>
-              <w:pStyle w:val="Prrafodelista"/>
-              <w:numPr>
-                <w:ilvl w:val="0"/>
-                <w:numId w:val="41"/>
-              </w:numPr>
-              <w:spacing w:after="0"/>
-              <w:cnfStyle w:val="000000100000" w:firstRow="0" w:lastRow="0" w:firstColumn="0" w:lastColumn="0" w:oddVBand="0" w:evenVBand="0" w:oddHBand="1" w:evenHBand="0" w:firstRowFirstColumn="0" w:firstRowLastColumn="0" w:lastRowFirstColumn="0" w:lastRowLastColumn="0"/>
-            </w:pPr>
-            <w:r>
-              <w:t xml:space="preserve"> Intentar presionar el botón “Guardar”.</w:t>
-            </w:r>
-          </w:p>
-          <w:p>
-            <w:pPr>
-              <w:pStyle w:val="Prrafodelista"/>
-              <w:numPr>
-                <w:ilvl w:val="0"/>
-                <w:numId w:val="41"/>
-              </w:numPr>
-              <w:spacing w:after="0"/>
-              <w:cnfStyle w:val="000000100000" w:firstRow="0" w:lastRow="0" w:firstColumn="0" w:lastColumn="0" w:oddVBand="0" w:evenVBand="0" w:oddHBand="1" w:evenHBand="0" w:firstRowFirstColumn="0" w:firstRowLastColumn="0" w:lastRowFirstColumn="0" w:lastRowLastColumn="0"/>
-            </w:pPr>
-            <w:r>
-              <w:t>Verificar que el botón “Guardar” no se encuentre habilitado.</w:t>
-            </w:r>
-          </w:p>
-        </w:tc>
-      </w:tr>
-      <w:tr>
-        <w:trPr>
-          <w:trHeight w:val="718"/>
-        </w:trPr>
-        <w:tc>
-          <w:tcPr>
-            <w:cnfStyle w:val="001000000000" w:firstRow="0" w:lastRow="0" w:firstColumn="1" w:lastColumn="0" w:oddVBand="0" w:evenVBand="0" w:oddHBand="0" w:evenHBand="0" w:firstRowFirstColumn="0" w:firstRowLastColumn="0" w:lastRowFirstColumn="0" w:lastRowLastColumn="0"/>
-            <w:tcW w:w="4664" w:type="dxa"/>
-          </w:tcPr>
-          <w:p/>
-          <w:p>
-            <w:r>
-              <w:t>Resultado Esperado</w:t>
-            </w:r>
-          </w:p>
-        </w:tc>
-        <w:tc>
-          <w:tcPr>
-            <w:tcW w:w="4773" w:type="dxa"/>
-          </w:tcPr>
-          <w:p>
-            <w:pPr>
-              <w:cnfStyle w:val="000000000000" w:firstRow="0" w:lastRow="0" w:firstColumn="0" w:lastColumn="0" w:oddVBand="0" w:evenVBand="0" w:oddHBand="0" w:evenHBand="0" w:firstRowFirstColumn="0" w:firstRowLastColumn="0" w:lastRowFirstColumn="0" w:lastRowLastColumn="0"/>
-            </w:pPr>
-            <w:r>
-              <w:t>No se habilita el botón de “Guardar”.</w:t>
-            </w:r>
-          </w:p>
-        </w:tc>
-      </w:tr>
-    </w:tbl>
+    <w:p/>
+    <w:p/>
+    <w:p/>
+    <w:p/>
+    <w:p/>
+    <w:p/>
+    <w:p/>
+    <w:p/>
+    <w:p/>
+    <w:p/>
+    <w:p/>
     <w:p/>
     <w:p>
       <w:pPr>
         <w:pStyle w:val="Ttulo2"/>
       </w:pPr>
       <w:r>
+        <w:lastRenderedPageBreak/>
         <w:t>6.</w:t>
       </w:r>
       <w:r>
@@ -1518,35 +1833,13 @@
         <w:rPr>
           <w:rFonts w:cs="Arial"/>
         </w:rPr>
-        <w:t xml:space="preserve">A continuación, se muestra la tabla, en donde se puede observar las historias de usuario que se consideran como terminadas de la primera iteración y además, resultan como el incremento de la primera iteración. </w:t>
+        <w:t>A continuación, se muestra la tabla, en donde se puede observar las historias de usuario que se consideran como terminadas de la primera iteración y además, resultan como el incre</w:t>
       </w:r>
-    </w:p>
-    <w:p>
-      <w:pPr>
-        <w:spacing w:before="60"/>
-        <w:rPr>
-          <w:rFonts w:cs="Arial"/>
-        </w:rPr>
-      </w:pPr>
       <w:r>
         <w:rPr>
           <w:rFonts w:cs="Arial"/>
         </w:rPr>
-        <w:t xml:space="preserve">Una observación importante, es que en la primera iteración, no se ha desarrollado una historia de usuario por completo, que estaba planificada para la iteración, esto es, porque ha sido la primera vez que se ha desarrollado con el </w:t>
-      </w:r>
-      <w:proofErr w:type="spellStart"/>
-      <w:r>
-        <w:rPr>
-          <w:rFonts w:cs="Arial"/>
-        </w:rPr>
-        <w:t>framework</w:t>
-      </w:r>
-      <w:proofErr w:type="spellEnd"/>
-      <w:r>
-        <w:rPr>
-          <w:rFonts w:cs="Arial"/>
-        </w:rPr>
-        <w:t xml:space="preserve"> Angular, por lo tanto, se ha tomado más tiempo para el desarrollo.</w:t>
+        <w:t xml:space="preserve">mento de la primera iteración. </w:t>
       </w:r>
     </w:p>
     <w:tbl>
@@ -1581,15 +1874,7 @@
                 <w:rFonts w:cs="Arial"/>
                 <w:b/>
               </w:rPr>
-              <w:t xml:space="preserve">Numero </w:t>
-            </w:r>
-            <w:r>
-              <w:rPr>
-                <w:rFonts w:cs="Arial"/>
-                <w:b/>
-              </w:rPr>
-              <w:lastRenderedPageBreak/>
-              <w:t>H.U.</w:t>
+              <w:t>Numero H.U.</w:t>
             </w:r>
           </w:p>
         </w:tc>
@@ -1610,7 +1895,6 @@
                 <w:rFonts w:cs="Arial"/>
                 <w:b/>
               </w:rPr>
-              <w:lastRenderedPageBreak/>
               <w:t>Criterios de Aceptación</w:t>
             </w:r>
           </w:p>
@@ -1640,7 +1924,6 @@
                 <w:rFonts w:cs="Arial"/>
                 <w:b/>
               </w:rPr>
-              <w:lastRenderedPageBreak/>
               <w:t>Cumple</w:t>
             </w:r>
           </w:p>
@@ -1669,7 +1952,7 @@
       </w:tr>
       <w:tr>
         <w:trPr>
-          <w:trHeight w:val="1740"/>
+          <w:trHeight w:val="1290"/>
         </w:trPr>
         <w:tc>
           <w:tcPr>
@@ -1687,8 +1970,7 @@
               <w:rPr>
                 <w:rFonts w:cs="Arial"/>
               </w:rPr>
-              <w:lastRenderedPageBreak/>
-              <w:t>1</w:t>
+              <w:t>8</w:t>
             </w:r>
           </w:p>
         </w:tc>
@@ -1710,14 +1992,11 @@
             <w:r>
               <w:rPr>
                 <w:rFonts w:cs="Arial"/>
-              </w:rPr>
-              <w:t>Debo ser capaz de agregar información descriptiva de cada cancha</w:t>
-            </w:r>
-            <w:r>
-              <w:rPr>
-                <w:rFonts w:cs="Arial"/>
-              </w:rPr>
-              <w:t xml:space="preserve"> datos: Nombre campo deportivo, horarios de atención, precio por hora de reserva, tipo de disciplina y tipo de superficie.</w:t>
+                <w:color w:val="000000"/>
+                <w:shd w:val="clear" w:color="auto" w:fill="FFFFFF"/>
+                <w:lang w:val="es-419"/>
+              </w:rPr>
+              <w:t>El recibo debe contener la siguiente informacion: Nombre del encargado, nombre del cliente, C.I. del cliente, numero de recibo, detalle de la reserva, nombre del campo deportivo y precio.</w:t>
             </w:r>
           </w:p>
         </w:tc>
@@ -1727,7 +2006,7 @@
           </w:tcPr>
           <w:p>
             <w:pPr>
-              <w:ind w:left="360"/>
+              <w:spacing w:before="60"/>
               <w:rPr>
                 <w:rFonts w:cs="Arial"/>
               </w:rPr>
@@ -1747,63 +2026,8 @@
           </w:tcPr>
           <w:p>
             <w:pPr>
-              <w:pStyle w:val="Prrafodelista"/>
-              <w:rPr>
-                <w:rFonts w:cs="Arial"/>
-              </w:rPr>
-            </w:pPr>
-          </w:p>
-          <w:p>
-            <w:pPr>
-              <w:pStyle w:val="Prrafodelista"/>
-              <w:rPr>
-                <w:rFonts w:cs="Arial"/>
-              </w:rPr>
-            </w:pPr>
-          </w:p>
-          <w:p>
-            <w:pPr>
-              <w:pStyle w:val="Prrafodelista"/>
-              <w:rPr>
-                <w:rFonts w:cs="Arial"/>
-              </w:rPr>
-            </w:pPr>
-          </w:p>
-          <w:p>
-            <w:pPr>
-              <w:pStyle w:val="Prrafodelista"/>
-              <w:rPr>
-                <w:rFonts w:cs="Arial"/>
-              </w:rPr>
-            </w:pPr>
-          </w:p>
-          <w:p>
-            <w:pPr>
-              <w:pStyle w:val="Prrafodelista"/>
-              <w:rPr>
-                <w:rFonts w:cs="Arial"/>
-              </w:rPr>
-            </w:pPr>
-          </w:p>
-          <w:p>
-            <w:pPr>
-              <w:pStyle w:val="Prrafodelista"/>
-              <w:rPr>
-                <w:rFonts w:cs="Arial"/>
-              </w:rPr>
-            </w:pPr>
-          </w:p>
-          <w:p>
-            <w:pPr>
-              <w:pStyle w:val="Prrafodelista"/>
-              <w:rPr>
-                <w:rFonts w:cs="Arial"/>
-              </w:rPr>
-            </w:pPr>
-          </w:p>
-          <w:p>
-            <w:pPr>
-              <w:pStyle w:val="Prrafodelista"/>
+              <w:spacing w:before="60"/>
+              <w:jc w:val="center"/>
               <w:rPr>
                 <w:rFonts w:cs="Arial"/>
               </w:rPr>
@@ -1819,7 +2043,7 @@
       </w:tr>
       <w:tr>
         <w:trPr>
-          <w:trHeight w:val="720"/>
+          <w:trHeight w:val="847"/>
         </w:trPr>
         <w:tc>
           <w:tcPr>
@@ -1848,13 +2072,28 @@
               </w:numPr>
               <w:rPr>
                 <w:rFonts w:cs="Arial"/>
+                <w:color w:val="000000"/>
+                <w:shd w:val="clear" w:color="auto" w:fill="FFFFFF"/>
+                <w:lang w:val="es-419"/>
               </w:rPr>
             </w:pPr>
             <w:r>
               <w:rPr>
                 <w:rFonts w:cs="Arial"/>
-              </w:rPr>
-              <w:t>Todos los datos anteriormente citados deben ser introducidos obligatoriamente.</w:t>
+                <w:color w:val="000000"/>
+                <w:shd w:val="clear" w:color="auto" w:fill="FFFFFF"/>
+                <w:lang w:val="es-419"/>
+              </w:rPr>
+              <w:t xml:space="preserve">El precio total debe indicarse </w:t>
+            </w:r>
+            <w:r>
+              <w:rPr>
+                <w:rFonts w:cs="Arial"/>
+                <w:color w:val="000000"/>
+                <w:shd w:val="clear" w:color="auto" w:fill="FFFFFF"/>
+                <w:lang w:val="es-419"/>
+              </w:rPr>
+              <w:t>tanto en letras como en cantidad en digitos numeros.</w:t>
             </w:r>
           </w:p>
         </w:tc>
@@ -1864,7 +2103,7 @@
           </w:tcPr>
           <w:p>
             <w:pPr>
-              <w:ind w:left="360"/>
+              <w:spacing w:before="60"/>
               <w:rPr>
                 <w:rFonts w:cs="Arial"/>
               </w:rPr>
@@ -1884,7 +2123,8 @@
           </w:tcPr>
           <w:p>
             <w:pPr>
-              <w:pStyle w:val="Prrafodelista"/>
+              <w:spacing w:before="60"/>
+              <w:jc w:val="center"/>
               <w:rPr>
                 <w:rFonts w:cs="Arial"/>
               </w:rPr>
@@ -1894,7 +2134,101 @@
       </w:tr>
       <w:tr>
         <w:trPr>
-          <w:trHeight w:val="549"/>
+          <w:trHeight w:val="563"/>
+        </w:trPr>
+        <w:tc>
+          <w:tcPr>
+            <w:tcW w:w="993" w:type="dxa"/>
+            <w:vMerge w:val="restart"/>
+          </w:tcPr>
+          <w:p>
+            <w:pPr>
+              <w:spacing w:before="60"/>
+              <w:rPr>
+                <w:rFonts w:cs="Arial"/>
+              </w:rPr>
+            </w:pPr>
+            <w:r>
+              <w:rPr>
+                <w:rFonts w:cs="Arial"/>
+              </w:rPr>
+              <w:t>10</w:t>
+            </w:r>
+          </w:p>
+        </w:tc>
+        <w:tc>
+          <w:tcPr>
+            <w:tcW w:w="4677" w:type="dxa"/>
+          </w:tcPr>
+          <w:p>
+            <w:pPr>
+              <w:pStyle w:val="Prrafodelista"/>
+              <w:numPr>
+                <w:ilvl w:val="0"/>
+                <w:numId w:val="42"/>
+              </w:numPr>
+              <w:rPr>
+                <w:rFonts w:cs="Arial"/>
+                <w:color w:val="000000"/>
+                <w:shd w:val="clear" w:color="auto" w:fill="FFFFFF"/>
+                <w:lang w:val="es-419"/>
+              </w:rPr>
+            </w:pPr>
+            <w:r>
+              <w:rPr>
+                <w:rFonts w:cs="Arial"/>
+                <w:color w:val="000000"/>
+                <w:shd w:val="clear" w:color="auto" w:fill="FFFFFF"/>
+                <w:lang w:val="es-419"/>
+              </w:rPr>
+              <w:t>El reporte generado debe ser de alguna gestion especifica.</w:t>
+            </w:r>
+          </w:p>
+        </w:tc>
+        <w:tc>
+          <w:tcPr>
+            <w:tcW w:w="1418" w:type="dxa"/>
+          </w:tcPr>
+          <w:p>
+            <w:pPr>
+              <w:spacing w:before="60"/>
+              <w:rPr>
+                <w:rFonts w:cs="Arial"/>
+              </w:rPr>
+            </w:pPr>
+            <w:r>
+              <w:rPr>
+                <w:rFonts w:cs="Arial"/>
+              </w:rPr>
+              <w:t>SI</w:t>
+            </w:r>
+          </w:p>
+        </w:tc>
+        <w:tc>
+          <w:tcPr>
+            <w:tcW w:w="2425" w:type="dxa"/>
+            <w:vMerge w:val="restart"/>
+          </w:tcPr>
+          <w:p>
+            <w:pPr>
+              <w:spacing w:before="60"/>
+              <w:jc w:val="center"/>
+              <w:rPr>
+                <w:rFonts w:cs="Arial"/>
+              </w:rPr>
+            </w:pPr>
+            <w:r>
+              <w:rPr>
+                <w:rFonts w:cs="Arial"/>
+              </w:rPr>
+              <w:t>SI</w:t>
+            </w:r>
+          </w:p>
+        </w:tc>
+      </w:tr>
+      <w:tr>
+        <w:trPr>
+          <w:trHeight w:val="517"/>
         </w:trPr>
         <w:tc>
           <w:tcPr>
@@ -1923,19 +2257,19 @@
               </w:numPr>
               <w:rPr>
                 <w:rFonts w:cs="Arial"/>
+                <w:color w:val="000000"/>
+                <w:shd w:val="clear" w:color="auto" w:fill="FFFFFF"/>
+                <w:lang w:val="es-419"/>
               </w:rPr>
             </w:pPr>
             <w:r>
               <w:rPr>
                 <w:rFonts w:cs="Arial"/>
-              </w:rPr>
-              <w:t>Debo ser capaz de agregar imágenes de las canchas</w:t>
-            </w:r>
-            <w:r>
-              <w:rPr>
-                <w:rFonts w:cs="Arial"/>
-              </w:rPr>
-              <w:t>.</w:t>
+                <w:color w:val="000000"/>
+                <w:shd w:val="clear" w:color="auto" w:fill="FFFFFF"/>
+                <w:lang w:val="es-419"/>
+              </w:rPr>
+              <w:t>Deberia ser capaz de seleccionar la gestion del reporte.</w:t>
             </w:r>
           </w:p>
         </w:tc>
@@ -1945,16 +2279,11 @@
           </w:tcPr>
           <w:p>
             <w:pPr>
+              <w:spacing w:before="60"/>
               <w:rPr>
                 <w:rFonts w:cs="Arial"/>
               </w:rPr>
             </w:pPr>
-            <w:r>
-              <w:rPr>
-                <w:rFonts w:cs="Arial"/>
-              </w:rPr>
-              <w:t xml:space="preserve">      </w:t>
-            </w:r>
             <w:r>
               <w:rPr>
                 <w:rFonts w:cs="Arial"/>
@@ -1970,7 +2299,8 @@
           </w:tcPr>
           <w:p>
             <w:pPr>
-              <w:pStyle w:val="Prrafodelista"/>
+              <w:spacing w:before="60"/>
+              <w:jc w:val="center"/>
               <w:rPr>
                 <w:rFonts w:cs="Arial"/>
               </w:rPr>
@@ -1980,7 +2310,89 @@
       </w:tr>
       <w:tr>
         <w:trPr>
-          <w:trHeight w:val="1200"/>
+          <w:trHeight w:val="990"/>
+        </w:trPr>
+        <w:tc>
+          <w:tcPr>
+            <w:tcW w:w="993" w:type="dxa"/>
+            <w:vMerge/>
+          </w:tcPr>
+          <w:p>
+            <w:pPr>
+              <w:spacing w:before="60"/>
+              <w:rPr>
+                <w:rFonts w:cs="Arial"/>
+              </w:rPr>
+            </w:pPr>
+          </w:p>
+        </w:tc>
+        <w:tc>
+          <w:tcPr>
+            <w:tcW w:w="4677" w:type="dxa"/>
+          </w:tcPr>
+          <w:p>
+            <w:pPr>
+              <w:pStyle w:val="Prrafodelista"/>
+              <w:numPr>
+                <w:ilvl w:val="0"/>
+                <w:numId w:val="42"/>
+              </w:numPr>
+              <w:rPr>
+                <w:rFonts w:cs="Arial"/>
+                <w:color w:val="000000"/>
+                <w:shd w:val="clear" w:color="auto" w:fill="FFFFFF"/>
+                <w:lang w:val="es-419"/>
+              </w:rPr>
+            </w:pPr>
+            <w:r>
+              <w:rPr>
+                <w:rFonts w:cs="Arial"/>
+                <w:color w:val="000000"/>
+                <w:shd w:val="clear" w:color="auto" w:fill="FFFFFF"/>
+                <w:lang w:val="es-419"/>
+              </w:rPr>
+              <w:t>El reporte deberia mostrar los ingresos de las reservas por cada mes de la gestion seleccionada.</w:t>
+            </w:r>
+          </w:p>
+        </w:tc>
+        <w:tc>
+          <w:tcPr>
+            <w:tcW w:w="1418" w:type="dxa"/>
+          </w:tcPr>
+          <w:p>
+            <w:pPr>
+              <w:spacing w:before="60"/>
+              <w:rPr>
+                <w:rFonts w:cs="Arial"/>
+              </w:rPr>
+            </w:pPr>
+            <w:r>
+              <w:rPr>
+                <w:rFonts w:cs="Arial"/>
+              </w:rPr>
+              <w:t>SI</w:t>
+            </w:r>
+          </w:p>
+        </w:tc>
+        <w:tc>
+          <w:tcPr>
+            <w:tcW w:w="2425" w:type="dxa"/>
+            <w:vMerge/>
+          </w:tcPr>
+          <w:p>
+            <w:pPr>
+              <w:spacing w:before="60"/>
+              <w:jc w:val="center"/>
+              <w:rPr>
+                <w:rFonts w:cs="Arial"/>
+              </w:rPr>
+            </w:pPr>
+          </w:p>
+        </w:tc>
+      </w:tr>
+      <w:tr>
+        <w:trPr>
+          <w:trHeight w:val="502"/>
         </w:trPr>
         <w:tc>
           <w:tcPr>
@@ -1998,7 +2410,7 @@
               <w:rPr>
                 <w:rFonts w:cs="Arial"/>
               </w:rPr>
-              <w:t>2</w:t>
+              <w:t>9</w:t>
             </w:r>
           </w:p>
         </w:tc>
@@ -2015,23 +2427,26 @@
               </w:numPr>
               <w:rPr>
                 <w:rFonts w:cs="Arial"/>
+                <w:color w:val="000000"/>
+                <w:shd w:val="clear" w:color="auto" w:fill="FFFFFF"/>
+                <w:lang w:val="es-419"/>
               </w:rPr>
             </w:pPr>
             <w:r>
               <w:rPr>
                 <w:rFonts w:cs="Arial"/>
-              </w:rPr>
-              <w:t>Debo ser capaz de agregar una reserva</w:t>
-            </w:r>
-            <w:r>
-              <w:rPr>
-                <w:rFonts w:cs="Arial"/>
-              </w:rPr>
-              <w:t xml:space="preserve"> con los siguientes datos: nombre cliente, teléfono, campo deportivo, hora, fecha, cantidad de horas</w:t>
-            </w:r>
-            <w:r>
-              <w:rPr>
-                <w:rFonts w:cs="Arial"/>
+                <w:color w:val="000000"/>
+                <w:shd w:val="clear" w:color="auto" w:fill="FFFFFF"/>
+                <w:lang w:val="es-419"/>
+              </w:rPr>
+              <w:t>El documento debe tener los datos del complejo deportivo</w:t>
+            </w:r>
+            <w:r>
+              <w:rPr>
+                <w:rFonts w:cs="Arial"/>
+                <w:color w:val="000000"/>
+                <w:shd w:val="clear" w:color="auto" w:fill="FFFFFF"/>
+                <w:lang w:val="es-419"/>
               </w:rPr>
               <w:t>.</w:t>
             </w:r>
@@ -2052,7 +2467,7 @@
               <w:rPr>
                 <w:rFonts w:cs="Arial"/>
               </w:rPr>
-              <w:t>NO</w:t>
+              <w:t>SI</w:t>
             </w:r>
           </w:p>
         </w:tc>
@@ -2073,14 +2488,14 @@
               <w:rPr>
                 <w:rFonts w:cs="Arial"/>
               </w:rPr>
-              <w:t>NO</w:t>
+              <w:t>SI</w:t>
             </w:r>
           </w:p>
         </w:tc>
       </w:tr>
       <w:tr>
         <w:trPr>
-          <w:trHeight w:val="465"/>
+          <w:trHeight w:val="1290"/>
         </w:trPr>
         <w:tc>
           <w:tcPr>
@@ -2109,23 +2524,44 @@
               </w:numPr>
               <w:rPr>
                 <w:rFonts w:cs="Arial"/>
+                <w:color w:val="000000"/>
+                <w:shd w:val="clear" w:color="auto" w:fill="FFFFFF"/>
+                <w:lang w:val="es-419"/>
               </w:rPr>
             </w:pPr>
             <w:r>
               <w:rPr>
                 <w:rFonts w:cs="Arial"/>
-              </w:rPr>
-              <w:t xml:space="preserve">Debo ser capaz de ver todas las reservas ya </w:t>
-            </w:r>
-            <w:r>
-              <w:rPr>
-                <w:rFonts w:cs="Arial"/>
-              </w:rPr>
-              <w:t>realizadas</w:t>
-            </w:r>
-            <w:r>
-              <w:rPr>
-                <w:rFonts w:cs="Arial"/>
+                <w:color w:val="000000"/>
+                <w:shd w:val="clear" w:color="auto" w:fill="FFFFFF"/>
+                <w:lang w:val="es-419"/>
+              </w:rPr>
+              <w:t xml:space="preserve">El documento </w:t>
+            </w:r>
+            <w:r>
+              <w:rPr>
+                <w:rFonts w:cs="Arial"/>
+                <w:color w:val="000000"/>
+                <w:shd w:val="clear" w:color="auto" w:fill="FFFFFF"/>
+                <w:lang w:val="es-BO"/>
+              </w:rPr>
+              <w:t xml:space="preserve"> </w:t>
+            </w:r>
+            <w:r>
+              <w:rPr>
+                <w:rFonts w:cs="Arial"/>
+                <w:color w:val="000000"/>
+                <w:shd w:val="clear" w:color="auto" w:fill="FFFFFF"/>
+                <w:lang w:val="es-419"/>
+              </w:rPr>
+              <w:t>debe tener el detalle de las reservas realizadas en el dia, datos : nombre del campo deportivo, el cliente que realizo la reserva, el precio de la reserva</w:t>
+            </w:r>
+            <w:r>
+              <w:rPr>
+                <w:rFonts w:cs="Arial"/>
+                <w:color w:val="000000"/>
+                <w:shd w:val="clear" w:color="auto" w:fill="FFFFFF"/>
+                <w:lang w:val="es-419"/>
               </w:rPr>
               <w:t>.</w:t>
             </w:r>
@@ -2146,7 +2582,7 @@
               <w:rPr>
                 <w:rFonts w:cs="Arial"/>
               </w:rPr>
-              <w:t>NO</w:t>
+              <w:t>SI</w:t>
             </w:r>
           </w:p>
         </w:tc>
@@ -2168,7 +2604,7 @@
       </w:tr>
       <w:tr>
         <w:trPr>
-          <w:trHeight w:val="465"/>
+          <w:trHeight w:val="795"/>
         </w:trPr>
         <w:tc>
           <w:tcPr>
@@ -2197,13 +2633,28 @@
               </w:numPr>
               <w:rPr>
                 <w:rFonts w:cs="Arial"/>
+                <w:color w:val="000000"/>
+                <w:shd w:val="clear" w:color="auto" w:fill="FFFFFF"/>
+                <w:lang w:val="es-419"/>
               </w:rPr>
             </w:pPr>
             <w:r>
               <w:rPr>
                 <w:rFonts w:cs="Arial"/>
-              </w:rPr>
-              <w:t>No debe registrar una reserva con fecha menor a la actual.</w:t>
+                <w:color w:val="000000"/>
+                <w:shd w:val="clear" w:color="auto" w:fill="FFFFFF"/>
+                <w:lang w:val="es-419"/>
+              </w:rPr>
+              <w:t>El documento debe tener un espacio para la firma del administrador</w:t>
+            </w:r>
+            <w:r>
+              <w:rPr>
+                <w:rFonts w:cs="Arial"/>
+                <w:color w:val="000000"/>
+                <w:shd w:val="clear" w:color="auto" w:fill="FFFFFF"/>
+                <w:lang w:val="es-419"/>
+              </w:rPr>
+              <w:t>.</w:t>
             </w:r>
           </w:p>
         </w:tc>
@@ -2222,7 +2673,7 @@
               <w:rPr>
                 <w:rFonts w:cs="Arial"/>
               </w:rPr>
-              <w:t>NO</w:t>
+              <w:t>SI</w:t>
             </w:r>
           </w:p>
         </w:tc>
@@ -2244,7 +2695,128 @@
       </w:tr>
       <w:tr>
         <w:trPr>
-          <w:trHeight w:val="720"/>
+          <w:trHeight w:val="517"/>
+        </w:trPr>
+        <w:tc>
+          <w:tcPr>
+            <w:tcW w:w="993" w:type="dxa"/>
+            <w:vMerge w:val="restart"/>
+          </w:tcPr>
+          <w:p>
+            <w:pPr>
+              <w:spacing w:before="60"/>
+              <w:rPr>
+                <w:rFonts w:cs="Arial"/>
+              </w:rPr>
+            </w:pPr>
+            <w:r>
+              <w:rPr>
+                <w:rFonts w:cs="Arial"/>
+              </w:rPr>
+              <w:t>11</w:t>
+            </w:r>
+          </w:p>
+        </w:tc>
+        <w:tc>
+          <w:tcPr>
+            <w:tcW w:w="4677" w:type="dxa"/>
+          </w:tcPr>
+          <w:p>
+            <w:pPr>
+              <w:pStyle w:val="Prrafodelista"/>
+              <w:numPr>
+                <w:ilvl w:val="0"/>
+                <w:numId w:val="42"/>
+              </w:numPr>
+              <w:rPr>
+                <w:rFonts w:cs="Arial"/>
+                <w:color w:val="000000"/>
+                <w:shd w:val="clear" w:color="auto" w:fill="FFFFFF"/>
+                <w:lang w:val="es-419"/>
+              </w:rPr>
+            </w:pPr>
+            <w:r>
+              <w:rPr>
+                <w:rFonts w:cs="Arial"/>
+                <w:color w:val="000000"/>
+                <w:shd w:val="clear" w:color="auto" w:fill="FFFFFF"/>
+                <w:lang w:val="es-419"/>
+              </w:rPr>
+              <w:t xml:space="preserve">Deberia ser capaz de buscar </w:t>
+            </w:r>
+            <w:r>
+              <w:rPr>
+                <w:rFonts w:cs="Arial"/>
+                <w:color w:val="000000"/>
+                <w:shd w:val="clear" w:color="auto" w:fill="FFFFFF"/>
+                <w:lang w:val="es-419"/>
+              </w:rPr>
+              <w:t>campos deportivos</w:t>
+            </w:r>
+            <w:r>
+              <w:rPr>
+                <w:rFonts w:cs="Arial"/>
+                <w:color w:val="000000"/>
+                <w:shd w:val="clear" w:color="auto" w:fill="FFFFFF"/>
+                <w:lang w:val="es-419"/>
+              </w:rPr>
+              <w:t xml:space="preserve"> por disciplina</w:t>
+            </w:r>
+            <w:r>
+              <w:rPr>
+                <w:rFonts w:cs="Arial"/>
+                <w:color w:val="000000"/>
+                <w:shd w:val="clear" w:color="auto" w:fill="FFFFFF"/>
+                <w:lang w:val="es-419"/>
+              </w:rPr>
+              <w:t>.</w:t>
+            </w:r>
+          </w:p>
+        </w:tc>
+        <w:tc>
+          <w:tcPr>
+            <w:tcW w:w="1418" w:type="dxa"/>
+          </w:tcPr>
+          <w:p>
+            <w:pPr>
+              <w:spacing w:before="60"/>
+              <w:rPr>
+                <w:rFonts w:cs="Arial"/>
+              </w:rPr>
+            </w:pPr>
+            <w:r>
+              <w:rPr>
+                <w:rFonts w:cs="Arial"/>
+              </w:rPr>
+              <w:t>SI</w:t>
+            </w:r>
+          </w:p>
+        </w:tc>
+        <w:tc>
+          <w:tcPr>
+            <w:tcW w:w="2425" w:type="dxa"/>
+            <w:vMerge w:val="restart"/>
+          </w:tcPr>
+          <w:p>
+            <w:pPr>
+              <w:spacing w:before="60"/>
+              <w:jc w:val="center"/>
+              <w:rPr>
+                <w:rFonts w:cs="Arial"/>
+              </w:rPr>
+            </w:pPr>
+            <w:r>
+              <w:rPr>
+                <w:rFonts w:cs="Arial"/>
+              </w:rPr>
+              <w:t>SI</w:t>
+            </w:r>
+          </w:p>
+        </w:tc>
+      </w:tr>
+      <w:tr>
+        <w:trPr>
+          <w:trHeight w:val="585"/>
         </w:trPr>
         <w:tc>
           <w:tcPr>
@@ -2273,13 +2845,46 @@
               </w:numPr>
               <w:rPr>
                 <w:rFonts w:cs="Arial"/>
+                <w:color w:val="000000"/>
+                <w:shd w:val="clear" w:color="auto" w:fill="FFFFFF"/>
+                <w:lang w:val="es-419"/>
               </w:rPr>
             </w:pPr>
             <w:r>
               <w:rPr>
                 <w:rFonts w:cs="Arial"/>
-              </w:rPr>
-              <w:t>No debe registrar una reserva con fecha actual y hora menor a la hora actual.</w:t>
+                <w:color w:val="000000"/>
+                <w:shd w:val="clear" w:color="auto" w:fill="FFFFFF"/>
+                <w:lang w:val="es-419"/>
+              </w:rPr>
+              <w:t>Deb</w:t>
+            </w:r>
+            <w:r>
+              <w:rPr>
+                <w:rFonts w:cs="Arial"/>
+                <w:color w:val="000000"/>
+                <w:shd w:val="clear" w:color="auto" w:fill="FFFFFF"/>
+                <w:lang w:val="es-419"/>
+              </w:rPr>
+              <w:t>eria ser capaz de buscar campos deportivos</w:t>
+            </w:r>
+            <w:r>
+              <w:rPr>
+                <w:rFonts w:cs="Arial"/>
+                <w:color w:val="000000"/>
+                <w:shd w:val="clear" w:color="auto" w:fill="FFFFFF"/>
+                <w:lang w:val="es-419"/>
+              </w:rPr>
+              <w:t xml:space="preserve"> por complejo deportivo</w:t>
+            </w:r>
+            <w:r>
+              <w:rPr>
+                <w:rFonts w:cs="Arial"/>
+                <w:color w:val="000000"/>
+                <w:shd w:val="clear" w:color="auto" w:fill="FFFFFF"/>
+                <w:lang w:val="es-419"/>
+              </w:rPr>
+              <w:t>.</w:t>
             </w:r>
           </w:p>
         </w:tc>
@@ -2298,7 +2903,7 @@
               <w:rPr>
                 <w:rFonts w:cs="Arial"/>
               </w:rPr>
-              <w:t>NO</w:t>
+              <w:t>SI</w:t>
             </w:r>
           </w:p>
         </w:tc>
@@ -2320,7 +2925,7 @@
       </w:tr>
       <w:tr>
         <w:trPr>
-          <w:trHeight w:val="915"/>
+          <w:trHeight w:val="495"/>
         </w:trPr>
         <w:tc>
           <w:tcPr>
@@ -2349,13 +2954,28 @@
               </w:numPr>
               <w:rPr>
                 <w:rFonts w:cs="Arial"/>
+                <w:color w:val="000000"/>
+                <w:shd w:val="clear" w:color="auto" w:fill="FFFFFF"/>
+                <w:lang w:val="es-419"/>
               </w:rPr>
             </w:pPr>
             <w:r>
               <w:rPr>
                 <w:rFonts w:cs="Arial"/>
-              </w:rPr>
-              <w:t>No debe registrar una reserva, si existe otra reserva para el mismo campo, el mismo día y exista colisión en horarios.</w:t>
+                <w:color w:val="000000"/>
+                <w:shd w:val="clear" w:color="auto" w:fill="FFFFFF"/>
+                <w:lang w:val="es-419"/>
+              </w:rPr>
+              <w:t>Al encontrar una cancha deberia poder ver la disponibilidad de sus horarios</w:t>
+            </w:r>
+            <w:r>
+              <w:rPr>
+                <w:rFonts w:cs="Arial"/>
+                <w:color w:val="000000"/>
+                <w:shd w:val="clear" w:color="auto" w:fill="FFFFFF"/>
+                <w:lang w:val="es-419"/>
+              </w:rPr>
+              <w:t>.</w:t>
             </w:r>
           </w:p>
         </w:tc>
@@ -2374,7 +2994,7 @@
               <w:rPr>
                 <w:rFonts w:cs="Arial"/>
               </w:rPr>
-              <w:t>NO</w:t>
+              <w:t>SI</w:t>
             </w:r>
           </w:p>
         </w:tc>
@@ -2396,7 +3016,7 @@
       </w:tr>
       <w:tr>
         <w:trPr>
-          <w:trHeight w:val="750"/>
+          <w:trHeight w:val="1035"/>
         </w:trPr>
         <w:tc>
           <w:tcPr>
@@ -2425,19 +3045,28 @@
               </w:numPr>
               <w:rPr>
                 <w:rFonts w:cs="Arial"/>
+                <w:color w:val="000000"/>
+                <w:shd w:val="clear" w:color="auto" w:fill="FFFFFF"/>
+                <w:lang w:val="es-419"/>
               </w:rPr>
             </w:pPr>
             <w:r>
               <w:rPr>
                 <w:rFonts w:cs="Arial"/>
-              </w:rPr>
-              <w:t>No debe registrar una reserva, que tenga horario inicio</w:t>
-            </w:r>
-            <w:r>
-              <w:rPr>
-                <w:rFonts w:cs="Arial"/>
-              </w:rPr>
-              <w:t xml:space="preserve"> mayor o igual al horario final,</w:t>
+                <w:color w:val="000000"/>
+                <w:shd w:val="clear" w:color="auto" w:fill="FFFFFF"/>
+                <w:lang w:val="es-419"/>
+              </w:rPr>
+              <w:t>Al encontrar un campo deportivo deberia ser capaz de ver informacion del complejo al que pertenece</w:t>
+            </w:r>
+            <w:r>
+              <w:rPr>
+                <w:rFonts w:cs="Arial"/>
+                <w:color w:val="000000"/>
+                <w:shd w:val="clear" w:color="auto" w:fill="FFFFFF"/>
+                <w:lang w:val="es-BO"/>
+              </w:rPr>
+              <w:t>.</w:t>
             </w:r>
           </w:p>
         </w:tc>
@@ -2456,83 +3085,7 @@
               <w:rPr>
                 <w:rFonts w:cs="Arial"/>
               </w:rPr>
-              <w:t>NO</w:t>
-            </w:r>
-          </w:p>
-        </w:tc>
-        <w:tc>
-          <w:tcPr>
-            <w:tcW w:w="2425" w:type="dxa"/>
-            <w:vMerge/>
-          </w:tcPr>
-          <w:p>
-            <w:pPr>
-              <w:spacing w:before="60"/>
-              <w:jc w:val="center"/>
-              <w:rPr>
-                <w:rFonts w:cs="Arial"/>
-              </w:rPr>
-            </w:pPr>
-          </w:p>
-        </w:tc>
-      </w:tr>
-      <w:tr>
-        <w:trPr>
-          <w:trHeight w:val="930"/>
-        </w:trPr>
-        <w:tc>
-          <w:tcPr>
-            <w:tcW w:w="993" w:type="dxa"/>
-            <w:vMerge/>
-          </w:tcPr>
-          <w:p>
-            <w:pPr>
-              <w:spacing w:before="60"/>
-              <w:rPr>
-                <w:rFonts w:cs="Arial"/>
-              </w:rPr>
-            </w:pPr>
-          </w:p>
-        </w:tc>
-        <w:tc>
-          <w:tcPr>
-            <w:tcW w:w="4677" w:type="dxa"/>
-          </w:tcPr>
-          <w:p>
-            <w:pPr>
-              <w:pStyle w:val="Prrafodelista"/>
-              <w:numPr>
-                <w:ilvl w:val="0"/>
-                <w:numId w:val="42"/>
-              </w:numPr>
-              <w:rPr>
-                <w:rFonts w:cs="Arial"/>
-              </w:rPr>
-            </w:pPr>
-            <w:r>
-              <w:rPr>
-                <w:rFonts w:cs="Arial"/>
-              </w:rPr>
-              <w:t>No debe registrar una reserva, cuya duración es menor a una hora.</w:t>
-            </w:r>
-          </w:p>
-        </w:tc>
-        <w:tc>
-          <w:tcPr>
-            <w:tcW w:w="1418" w:type="dxa"/>
-          </w:tcPr>
-          <w:p>
-            <w:pPr>
-              <w:spacing w:before="60"/>
-              <w:rPr>
-                <w:rFonts w:cs="Arial"/>
-              </w:rPr>
-            </w:pPr>
-            <w:r>
-              <w:rPr>
-                <w:rFonts w:cs="Arial"/>
-              </w:rPr>
-              <w:t>NO</w:t>
+              <w:t>SI</w:t>
             </w:r>
           </w:p>
         </w:tc>
@@ -2589,23 +3142,19 @@
       </w:r>
       <w:proofErr w:type="spellEnd"/>
       <w:r>
-        <w:t xml:space="preserve"> chart de la primera iteración</w:t>
+        <w:t xml:space="preserve"> chart de la </w:t>
       </w:r>
       <w:r>
-        <w:t>. Realizando un análisis de este gráfico, se puede concluir que en la primera iteración, no se han cumplido los puntos estimados, ya que la línea de “Real” está por encima de lo estimado. Además, en esta iteración quedaron puntos de esfuerzo pendientes, que van a ser tomados en cuenta para la segunda iteración.</w:t>
+        <w:t>cuarta</w:t>
       </w:r>
-    </w:p>
-    <w:p>
       <w:r>
-        <w:t xml:space="preserve">Los puntos no quemados pertenecen a la historia de usuario </w:t>
+        <w:t xml:space="preserve"> iteración</w:t>
       </w:r>
-      <w:proofErr w:type="spellStart"/>
       <w:r>
-        <w:t>numero</w:t>
+        <w:t>.</w:t>
       </w:r>
-      <w:proofErr w:type="spellEnd"/>
       <w:r>
-        <w:t xml:space="preserve"> dos.</w:t>
+        <w:t xml:space="preserve"> Para la cuarta iteración se estimó un total de 21 puntos de esfuerzo. Analizando el grafico se concluye que, en esta iteración se quemaron los puntos de esfuerzo hasta el noveno día, lo que indica que la estimación no fue eficiente.</w:t>
       </w:r>
     </w:p>
     <w:p>
@@ -2619,16 +3168,15 @@
           <w:noProof/>
           <w:lang w:val="es-BO" w:eastAsia="es-BO"/>
         </w:rPr>
-        <w:lastRenderedPageBreak/>
         <w:drawing>
-          <wp:inline distT="0" distB="0" distL="0" distR="0" wp14:anchorId="4F454150" wp14:editId="2EE783E6">
+          <wp:inline distT="0" distB="0" distL="0" distR="0" wp14:anchorId="2E3BDB82" wp14:editId="21152026">
             <wp:extent cx="5876926" cy="3343276"/>
             <wp:effectExtent l="0" t="0" r="9525" b="9525"/>
             <wp:docPr id="1" name="Gráfico 1"/>
             <wp:cNvGraphicFramePr/>
             <a:graphic xmlns:a="http://schemas.openxmlformats.org/drawingml/2006/main">
               <a:graphicData uri="http://schemas.openxmlformats.org/drawingml/2006/chart">
-                <c:chart xmlns:c="http://schemas.openxmlformats.org/drawingml/2006/chart" xmlns:r="http://schemas.openxmlformats.org/officeDocument/2006/relationships" r:id="rId13"/>
+                <c:chart xmlns:c="http://schemas.openxmlformats.org/drawingml/2006/chart" xmlns:r="http://schemas.openxmlformats.org/officeDocument/2006/relationships" r:id="rId11"/>
               </a:graphicData>
             </a:graphic>
           </wp:inline>
@@ -2673,6 +3221,8 @@
           <w:lang w:eastAsia="es-ES"/>
         </w:rPr>
       </w:pPr>
+      <w:bookmarkStart w:id="1" w:name="_GoBack"/>
+      <w:bookmarkEnd w:id="1"/>
     </w:p>
     <w:p>
       <w:pPr>
@@ -2751,12 +3301,9 @@
         </w:rPr>
       </w:pPr>
     </w:p>
-    <w:p>
-      <w:bookmarkStart w:id="1" w:name="_GoBack"/>
-      <w:bookmarkEnd w:id="1"/>
-    </w:p>
+    <w:p/>
     <w:sectPr>
-      <w:footerReference w:type="default" r:id="rId14"/>
+      <w:footerReference w:type="default" r:id="rId12"/>
       <w:pgSz w:w="12240" w:h="15840"/>
       <w:pgMar w:top="1134" w:right="1134" w:bottom="1134" w:left="1701" w:header="709" w:footer="709" w:gutter="0"/>
       <w:pgNumType w:start="1"/>
@@ -2919,7 +3466,7 @@
         <w:sz w:val="16"/>
         <w:szCs w:val="16"/>
       </w:rPr>
-      <w:t>5</w:t>
+      <w:t>3</w:t>
     </w:r>
     <w:r>
       <w:rPr>
@@ -3079,6 +3626,119 @@
     </w:lvl>
   </w:abstractNum>
   <w:abstractNum w:abstractNumId="1">
+    <w:nsid w:val="07265EE4"/>
+    <w:multiLevelType w:val="hybridMultilevel"/>
+    <w:tmpl w:val="354C0062"/>
+    <w:lvl w:ilvl="0" w:tplc="0409000B">
+      <w:start w:val="1"/>
+      <w:numFmt w:val="bullet"/>
+      <w:lvlText w:val=""/>
+      <w:lvlJc w:val="left"/>
+      <w:pPr>
+        <w:ind w:left="720" w:hanging="360"/>
+      </w:pPr>
+      <w:rPr>
+        <w:rFonts w:ascii="Wingdings" w:hAnsi="Wingdings" w:hint="default"/>
+      </w:rPr>
+    </w:lvl>
+    <w:lvl w:ilvl="1" w:tplc="400A0003" w:tentative="1">
+      <w:start w:val="1"/>
+      <w:numFmt w:val="bullet"/>
+      <w:lvlText w:val="o"/>
+      <w:lvlJc w:val="left"/>
+      <w:pPr>
+        <w:ind w:left="1440" w:hanging="360"/>
+      </w:pPr>
+      <w:rPr>
+        <w:rFonts w:ascii="Courier New" w:hAnsi="Courier New" w:cs="Courier New" w:hint="default"/>
+      </w:rPr>
+    </w:lvl>
+    <w:lvl w:ilvl="2" w:tplc="400A0005" w:tentative="1">
+      <w:start w:val="1"/>
+      <w:numFmt w:val="bullet"/>
+      <w:lvlText w:val=""/>
+      <w:lvlJc w:val="left"/>
+      <w:pPr>
+        <w:ind w:left="2160" w:hanging="360"/>
+      </w:pPr>
+      <w:rPr>
+        <w:rFonts w:ascii="Wingdings" w:hAnsi="Wingdings" w:hint="default"/>
+      </w:rPr>
+    </w:lvl>
+    <w:lvl w:ilvl="3" w:tplc="400A0001" w:tentative="1">
+      <w:start w:val="1"/>
+      <w:numFmt w:val="bullet"/>
+      <w:lvlText w:val=""/>
+      <w:lvlJc w:val="left"/>
+      <w:pPr>
+        <w:ind w:left="2880" w:hanging="360"/>
+      </w:pPr>
+      <w:rPr>
+        <w:rFonts w:ascii="Symbol" w:hAnsi="Symbol" w:hint="default"/>
+      </w:rPr>
+    </w:lvl>
+    <w:lvl w:ilvl="4" w:tplc="400A0003" w:tentative="1">
+      <w:start w:val="1"/>
+      <w:numFmt w:val="bullet"/>
+      <w:lvlText w:val="o"/>
+      <w:lvlJc w:val="left"/>
+      <w:pPr>
+        <w:ind w:left="3600" w:hanging="360"/>
+      </w:pPr>
+      <w:rPr>
+        <w:rFonts w:ascii="Courier New" w:hAnsi="Courier New" w:cs="Courier New" w:hint="default"/>
+      </w:rPr>
+    </w:lvl>
+    <w:lvl w:ilvl="5" w:tplc="400A0005" w:tentative="1">
+      <w:start w:val="1"/>
+      <w:numFmt w:val="bullet"/>
+      <w:lvlText w:val=""/>
+      <w:lvlJc w:val="left"/>
+      <w:pPr>
+        <w:ind w:left="4320" w:hanging="360"/>
+      </w:pPr>
+      <w:rPr>
+        <w:rFonts w:ascii="Wingdings" w:hAnsi="Wingdings" w:hint="default"/>
+      </w:rPr>
+    </w:lvl>
+    <w:lvl w:ilvl="6" w:tplc="400A0001" w:tentative="1">
+      <w:start w:val="1"/>
+      <w:numFmt w:val="bullet"/>
+      <w:lvlText w:val=""/>
+      <w:lvlJc w:val="left"/>
+      <w:pPr>
+        <w:ind w:left="5040" w:hanging="360"/>
+      </w:pPr>
+      <w:rPr>
+        <w:rFonts w:ascii="Symbol" w:hAnsi="Symbol" w:hint="default"/>
+      </w:rPr>
+    </w:lvl>
+    <w:lvl w:ilvl="7" w:tplc="400A0003" w:tentative="1">
+      <w:start w:val="1"/>
+      <w:numFmt w:val="bullet"/>
+      <w:lvlText w:val="o"/>
+      <w:lvlJc w:val="left"/>
+      <w:pPr>
+        <w:ind w:left="5760" w:hanging="360"/>
+      </w:pPr>
+      <w:rPr>
+        <w:rFonts w:ascii="Courier New" w:hAnsi="Courier New" w:cs="Courier New" w:hint="default"/>
+      </w:rPr>
+    </w:lvl>
+    <w:lvl w:ilvl="8" w:tplc="400A0005" w:tentative="1">
+      <w:start w:val="1"/>
+      <w:numFmt w:val="bullet"/>
+      <w:lvlText w:val=""/>
+      <w:lvlJc w:val="left"/>
+      <w:pPr>
+        <w:ind w:left="6480" w:hanging="360"/>
+      </w:pPr>
+      <w:rPr>
+        <w:rFonts w:ascii="Wingdings" w:hAnsi="Wingdings" w:hint="default"/>
+      </w:rPr>
+    </w:lvl>
+  </w:abstractNum>
+  <w:abstractNum w:abstractNumId="2">
     <w:nsid w:val="083D4F4F"/>
     <w:multiLevelType w:val="multilevel"/>
     <w:tmpl w:val="BB9E4206"/>
@@ -3227,7 +3887,7 @@
       </w:rPr>
     </w:lvl>
   </w:abstractNum>
-  <w:abstractNum w:abstractNumId="2">
+  <w:abstractNum w:abstractNumId="3">
     <w:nsid w:val="145376E5"/>
     <w:multiLevelType w:val="multilevel"/>
     <w:tmpl w:val="FE02510A"/>
@@ -3376,7 +4036,7 @@
       </w:rPr>
     </w:lvl>
   </w:abstractNum>
-  <w:abstractNum w:abstractNumId="3">
+  <w:abstractNum w:abstractNumId="4">
     <w:nsid w:val="15840EB5"/>
     <w:multiLevelType w:val="hybridMultilevel"/>
     <w:tmpl w:val="D8525A14"/>
@@ -3489,7 +4149,120 @@
       </w:rPr>
     </w:lvl>
   </w:abstractNum>
-  <w:abstractNum w:abstractNumId="4">
+  <w:abstractNum w:abstractNumId="5">
+    <w:nsid w:val="184C5A16"/>
+    <w:multiLevelType w:val="hybridMultilevel"/>
+    <w:tmpl w:val="7AEE8C84"/>
+    <w:lvl w:ilvl="0" w:tplc="0409000B">
+      <w:start w:val="1"/>
+      <w:numFmt w:val="bullet"/>
+      <w:lvlText w:val=""/>
+      <w:lvlJc w:val="left"/>
+      <w:pPr>
+        <w:ind w:left="720" w:hanging="360"/>
+      </w:pPr>
+      <w:rPr>
+        <w:rFonts w:ascii="Wingdings" w:hAnsi="Wingdings" w:hint="default"/>
+      </w:rPr>
+    </w:lvl>
+    <w:lvl w:ilvl="1" w:tplc="400A0003" w:tentative="1">
+      <w:start w:val="1"/>
+      <w:numFmt w:val="bullet"/>
+      <w:lvlText w:val="o"/>
+      <w:lvlJc w:val="left"/>
+      <w:pPr>
+        <w:ind w:left="1440" w:hanging="360"/>
+      </w:pPr>
+      <w:rPr>
+        <w:rFonts w:ascii="Courier New" w:hAnsi="Courier New" w:cs="Courier New" w:hint="default"/>
+      </w:rPr>
+    </w:lvl>
+    <w:lvl w:ilvl="2" w:tplc="400A0005" w:tentative="1">
+      <w:start w:val="1"/>
+      <w:numFmt w:val="bullet"/>
+      <w:lvlText w:val=""/>
+      <w:lvlJc w:val="left"/>
+      <w:pPr>
+        <w:ind w:left="2160" w:hanging="360"/>
+      </w:pPr>
+      <w:rPr>
+        <w:rFonts w:ascii="Wingdings" w:hAnsi="Wingdings" w:hint="default"/>
+      </w:rPr>
+    </w:lvl>
+    <w:lvl w:ilvl="3" w:tplc="400A0001" w:tentative="1">
+      <w:start w:val="1"/>
+      <w:numFmt w:val="bullet"/>
+      <w:lvlText w:val=""/>
+      <w:lvlJc w:val="left"/>
+      <w:pPr>
+        <w:ind w:left="2880" w:hanging="360"/>
+      </w:pPr>
+      <w:rPr>
+        <w:rFonts w:ascii="Symbol" w:hAnsi="Symbol" w:hint="default"/>
+      </w:rPr>
+    </w:lvl>
+    <w:lvl w:ilvl="4" w:tplc="400A0003" w:tentative="1">
+      <w:start w:val="1"/>
+      <w:numFmt w:val="bullet"/>
+      <w:lvlText w:val="o"/>
+      <w:lvlJc w:val="left"/>
+      <w:pPr>
+        <w:ind w:left="3600" w:hanging="360"/>
+      </w:pPr>
+      <w:rPr>
+        <w:rFonts w:ascii="Courier New" w:hAnsi="Courier New" w:cs="Courier New" w:hint="default"/>
+      </w:rPr>
+    </w:lvl>
+    <w:lvl w:ilvl="5" w:tplc="400A0005" w:tentative="1">
+      <w:start w:val="1"/>
+      <w:numFmt w:val="bullet"/>
+      <w:lvlText w:val=""/>
+      <w:lvlJc w:val="left"/>
+      <w:pPr>
+        <w:ind w:left="4320" w:hanging="360"/>
+      </w:pPr>
+      <w:rPr>
+        <w:rFonts w:ascii="Wingdings" w:hAnsi="Wingdings" w:hint="default"/>
+      </w:rPr>
+    </w:lvl>
+    <w:lvl w:ilvl="6" w:tplc="400A0001" w:tentative="1">
+      <w:start w:val="1"/>
+      <w:numFmt w:val="bullet"/>
+      <w:lvlText w:val=""/>
+      <w:lvlJc w:val="left"/>
+      <w:pPr>
+        <w:ind w:left="5040" w:hanging="360"/>
+      </w:pPr>
+      <w:rPr>
+        <w:rFonts w:ascii="Symbol" w:hAnsi="Symbol" w:hint="default"/>
+      </w:rPr>
+    </w:lvl>
+    <w:lvl w:ilvl="7" w:tplc="400A0003" w:tentative="1">
+      <w:start w:val="1"/>
+      <w:numFmt w:val="bullet"/>
+      <w:lvlText w:val="o"/>
+      <w:lvlJc w:val="left"/>
+      <w:pPr>
+        <w:ind w:left="5760" w:hanging="360"/>
+      </w:pPr>
+      <w:rPr>
+        <w:rFonts w:ascii="Courier New" w:hAnsi="Courier New" w:cs="Courier New" w:hint="default"/>
+      </w:rPr>
+    </w:lvl>
+    <w:lvl w:ilvl="8" w:tplc="400A0005" w:tentative="1">
+      <w:start w:val="1"/>
+      <w:numFmt w:val="bullet"/>
+      <w:lvlText w:val=""/>
+      <w:lvlJc w:val="left"/>
+      <w:pPr>
+        <w:ind w:left="6480" w:hanging="360"/>
+      </w:pPr>
+      <w:rPr>
+        <w:rFonts w:ascii="Wingdings" w:hAnsi="Wingdings" w:hint="default"/>
+      </w:rPr>
+    </w:lvl>
+  </w:abstractNum>
+  <w:abstractNum w:abstractNumId="6">
     <w:nsid w:val="1AC51BE7"/>
     <w:multiLevelType w:val="hybridMultilevel"/>
     <w:tmpl w:val="250822B0"/>
@@ -3602,7 +4375,7 @@
       </w:rPr>
     </w:lvl>
   </w:abstractNum>
-  <w:abstractNum w:abstractNumId="5">
+  <w:abstractNum w:abstractNumId="7">
     <w:nsid w:val="1AFD1412"/>
     <w:multiLevelType w:val="hybridMultilevel"/>
     <w:tmpl w:val="6A62991A"/>
@@ -3715,7 +4488,7 @@
       </w:rPr>
     </w:lvl>
   </w:abstractNum>
-  <w:abstractNum w:abstractNumId="6">
+  <w:abstractNum w:abstractNumId="8">
     <w:nsid w:val="1C550F39"/>
     <w:multiLevelType w:val="hybridMultilevel"/>
     <w:tmpl w:val="46C8B262"/>
@@ -3828,7 +4601,7 @@
       </w:rPr>
     </w:lvl>
   </w:abstractNum>
-  <w:abstractNum w:abstractNumId="7">
+  <w:abstractNum w:abstractNumId="9">
     <w:nsid w:val="202E30CF"/>
     <w:multiLevelType w:val="hybridMultilevel"/>
     <w:tmpl w:val="842C188C"/>
@@ -3941,7 +4714,7 @@
       </w:rPr>
     </w:lvl>
   </w:abstractNum>
-  <w:abstractNum w:abstractNumId="8">
+  <w:abstractNum w:abstractNumId="10">
     <w:nsid w:val="20E35462"/>
     <w:multiLevelType w:val="hybridMultilevel"/>
     <w:tmpl w:val="1B640BC0"/>
@@ -4054,7 +4827,7 @@
       </w:rPr>
     </w:lvl>
   </w:abstractNum>
-  <w:abstractNum w:abstractNumId="9">
+  <w:abstractNum w:abstractNumId="11">
     <w:nsid w:val="32B745C0"/>
     <w:multiLevelType w:val="hybridMultilevel"/>
     <w:tmpl w:val="324852D0"/>
@@ -4167,7 +4940,7 @@
       </w:rPr>
     </w:lvl>
   </w:abstractNum>
-  <w:abstractNum w:abstractNumId="10">
+  <w:abstractNum w:abstractNumId="12">
     <w:nsid w:val="32E40A84"/>
     <w:multiLevelType w:val="hybridMultilevel"/>
     <w:tmpl w:val="21BCAD6A"/>
@@ -4280,7 +5053,120 @@
       </w:rPr>
     </w:lvl>
   </w:abstractNum>
-  <w:abstractNum w:abstractNumId="11">
+  <w:abstractNum w:abstractNumId="13">
+    <w:nsid w:val="32F3620C"/>
+    <w:multiLevelType w:val="hybridMultilevel"/>
+    <w:tmpl w:val="6B4CDD8A"/>
+    <w:lvl w:ilvl="0" w:tplc="400A000B">
+      <w:start w:val="1"/>
+      <w:numFmt w:val="bullet"/>
+      <w:lvlText w:val=""/>
+      <w:lvlJc w:val="left"/>
+      <w:pPr>
+        <w:ind w:left="1866" w:hanging="360"/>
+      </w:pPr>
+      <w:rPr>
+        <w:rFonts w:ascii="Wingdings" w:hAnsi="Wingdings" w:hint="default"/>
+      </w:rPr>
+    </w:lvl>
+    <w:lvl w:ilvl="1" w:tplc="400A0003">
+      <w:start w:val="1"/>
+      <w:numFmt w:val="bullet"/>
+      <w:lvlText w:val="o"/>
+      <w:lvlJc w:val="left"/>
+      <w:pPr>
+        <w:ind w:left="2586" w:hanging="360"/>
+      </w:pPr>
+      <w:rPr>
+        <w:rFonts w:ascii="Courier New" w:hAnsi="Courier New" w:cs="Courier New" w:hint="default"/>
+      </w:rPr>
+    </w:lvl>
+    <w:lvl w:ilvl="2" w:tplc="400A0005">
+      <w:start w:val="1"/>
+      <w:numFmt w:val="bullet"/>
+      <w:lvlText w:val=""/>
+      <w:lvlJc w:val="left"/>
+      <w:pPr>
+        <w:ind w:left="3306" w:hanging="360"/>
+      </w:pPr>
+      <w:rPr>
+        <w:rFonts w:ascii="Wingdings" w:hAnsi="Wingdings" w:hint="default"/>
+      </w:rPr>
+    </w:lvl>
+    <w:lvl w:ilvl="3" w:tplc="400A0001">
+      <w:start w:val="1"/>
+      <w:numFmt w:val="bullet"/>
+      <w:lvlText w:val=""/>
+      <w:lvlJc w:val="left"/>
+      <w:pPr>
+        <w:ind w:left="4026" w:hanging="360"/>
+      </w:pPr>
+      <w:rPr>
+        <w:rFonts w:ascii="Symbol" w:hAnsi="Symbol" w:hint="default"/>
+      </w:rPr>
+    </w:lvl>
+    <w:lvl w:ilvl="4" w:tplc="400A0003">
+      <w:start w:val="1"/>
+      <w:numFmt w:val="bullet"/>
+      <w:lvlText w:val="o"/>
+      <w:lvlJc w:val="left"/>
+      <w:pPr>
+        <w:ind w:left="4746" w:hanging="360"/>
+      </w:pPr>
+      <w:rPr>
+        <w:rFonts w:ascii="Courier New" w:hAnsi="Courier New" w:cs="Courier New" w:hint="default"/>
+      </w:rPr>
+    </w:lvl>
+    <w:lvl w:ilvl="5" w:tplc="400A0005">
+      <w:start w:val="1"/>
+      <w:numFmt w:val="bullet"/>
+      <w:lvlText w:val=""/>
+      <w:lvlJc w:val="left"/>
+      <w:pPr>
+        <w:ind w:left="5466" w:hanging="360"/>
+      </w:pPr>
+      <w:rPr>
+        <w:rFonts w:ascii="Wingdings" w:hAnsi="Wingdings" w:hint="default"/>
+      </w:rPr>
+    </w:lvl>
+    <w:lvl w:ilvl="6" w:tplc="400A0001">
+      <w:start w:val="1"/>
+      <w:numFmt w:val="bullet"/>
+      <w:lvlText w:val=""/>
+      <w:lvlJc w:val="left"/>
+      <w:pPr>
+        <w:ind w:left="6186" w:hanging="360"/>
+      </w:pPr>
+      <w:rPr>
+        <w:rFonts w:ascii="Symbol" w:hAnsi="Symbol" w:hint="default"/>
+      </w:rPr>
+    </w:lvl>
+    <w:lvl w:ilvl="7" w:tplc="400A0003">
+      <w:start w:val="1"/>
+      <w:numFmt w:val="bullet"/>
+      <w:lvlText w:val="o"/>
+      <w:lvlJc w:val="left"/>
+      <w:pPr>
+        <w:ind w:left="6906" w:hanging="360"/>
+      </w:pPr>
+      <w:rPr>
+        <w:rFonts w:ascii="Courier New" w:hAnsi="Courier New" w:cs="Courier New" w:hint="default"/>
+      </w:rPr>
+    </w:lvl>
+    <w:lvl w:ilvl="8" w:tplc="400A0005">
+      <w:start w:val="1"/>
+      <w:numFmt w:val="bullet"/>
+      <w:lvlText w:val=""/>
+      <w:lvlJc w:val="left"/>
+      <w:pPr>
+        <w:ind w:left="7626" w:hanging="360"/>
+      </w:pPr>
+      <w:rPr>
+        <w:rFonts w:ascii="Wingdings" w:hAnsi="Wingdings" w:hint="default"/>
+      </w:rPr>
+    </w:lvl>
+  </w:abstractNum>
+  <w:abstractNum w:abstractNumId="14">
     <w:nsid w:val="34684A34"/>
     <w:multiLevelType w:val="hybridMultilevel"/>
     <w:tmpl w:val="C2E0A67C"/>
@@ -4393,7 +5279,7 @@
       </w:rPr>
     </w:lvl>
   </w:abstractNum>
-  <w:abstractNum w:abstractNumId="12">
+  <w:abstractNum w:abstractNumId="15">
     <w:nsid w:val="3530436D"/>
     <w:multiLevelType w:val="multilevel"/>
     <w:tmpl w:val="BDEEFE32"/>
@@ -4542,7 +5428,7 @@
       </w:rPr>
     </w:lvl>
   </w:abstractNum>
-  <w:abstractNum w:abstractNumId="13">
+  <w:abstractNum w:abstractNumId="16">
     <w:nsid w:val="37574CCF"/>
     <w:multiLevelType w:val="hybridMultilevel"/>
     <w:tmpl w:val="CEBA7352"/>
@@ -4655,7 +5541,7 @@
       </w:rPr>
     </w:lvl>
   </w:abstractNum>
-  <w:abstractNum w:abstractNumId="14">
+  <w:abstractNum w:abstractNumId="17">
     <w:nsid w:val="37B26B58"/>
     <w:multiLevelType w:val="hybridMultilevel"/>
     <w:tmpl w:val="CF546070"/>
@@ -4768,7 +5654,7 @@
       </w:rPr>
     </w:lvl>
   </w:abstractNum>
-  <w:abstractNum w:abstractNumId="15">
+  <w:abstractNum w:abstractNumId="18">
     <w:nsid w:val="39066A56"/>
     <w:multiLevelType w:val="hybridMultilevel"/>
     <w:tmpl w:val="79BA4AD2"/>
@@ -4881,7 +5767,7 @@
       </w:rPr>
     </w:lvl>
   </w:abstractNum>
-  <w:abstractNum w:abstractNumId="16">
+  <w:abstractNum w:abstractNumId="19">
     <w:nsid w:val="3D09375C"/>
     <w:multiLevelType w:val="multilevel"/>
     <w:tmpl w:val="07F2171C"/>
@@ -5030,7 +5916,120 @@
       </w:rPr>
     </w:lvl>
   </w:abstractNum>
-  <w:abstractNum w:abstractNumId="17">
+  <w:abstractNum w:abstractNumId="20">
+    <w:nsid w:val="3F74169F"/>
+    <w:multiLevelType w:val="hybridMultilevel"/>
+    <w:tmpl w:val="19B45034"/>
+    <w:lvl w:ilvl="0" w:tplc="0409000B">
+      <w:start w:val="1"/>
+      <w:numFmt w:val="bullet"/>
+      <w:lvlText w:val=""/>
+      <w:lvlJc w:val="left"/>
+      <w:pPr>
+        <w:ind w:left="720" w:hanging="360"/>
+      </w:pPr>
+      <w:rPr>
+        <w:rFonts w:ascii="Wingdings" w:hAnsi="Wingdings" w:hint="default"/>
+      </w:rPr>
+    </w:lvl>
+    <w:lvl w:ilvl="1" w:tplc="400A0003" w:tentative="1">
+      <w:start w:val="1"/>
+      <w:numFmt w:val="bullet"/>
+      <w:lvlText w:val="o"/>
+      <w:lvlJc w:val="left"/>
+      <w:pPr>
+        <w:ind w:left="1440" w:hanging="360"/>
+      </w:pPr>
+      <w:rPr>
+        <w:rFonts w:ascii="Courier New" w:hAnsi="Courier New" w:cs="Courier New" w:hint="default"/>
+      </w:rPr>
+    </w:lvl>
+    <w:lvl w:ilvl="2" w:tplc="400A0005" w:tentative="1">
+      <w:start w:val="1"/>
+      <w:numFmt w:val="bullet"/>
+      <w:lvlText w:val=""/>
+      <w:lvlJc w:val="left"/>
+      <w:pPr>
+        <w:ind w:left="2160" w:hanging="360"/>
+      </w:pPr>
+      <w:rPr>
+        <w:rFonts w:ascii="Wingdings" w:hAnsi="Wingdings" w:hint="default"/>
+      </w:rPr>
+    </w:lvl>
+    <w:lvl w:ilvl="3" w:tplc="400A0001" w:tentative="1">
+      <w:start w:val="1"/>
+      <w:numFmt w:val="bullet"/>
+      <w:lvlText w:val=""/>
+      <w:lvlJc w:val="left"/>
+      <w:pPr>
+        <w:ind w:left="2880" w:hanging="360"/>
+      </w:pPr>
+      <w:rPr>
+        <w:rFonts w:ascii="Symbol" w:hAnsi="Symbol" w:hint="default"/>
+      </w:rPr>
+    </w:lvl>
+    <w:lvl w:ilvl="4" w:tplc="400A0003" w:tentative="1">
+      <w:start w:val="1"/>
+      <w:numFmt w:val="bullet"/>
+      <w:lvlText w:val="o"/>
+      <w:lvlJc w:val="left"/>
+      <w:pPr>
+        <w:ind w:left="3600" w:hanging="360"/>
+      </w:pPr>
+      <w:rPr>
+        <w:rFonts w:ascii="Courier New" w:hAnsi="Courier New" w:cs="Courier New" w:hint="default"/>
+      </w:rPr>
+    </w:lvl>
+    <w:lvl w:ilvl="5" w:tplc="400A0005" w:tentative="1">
+      <w:start w:val="1"/>
+      <w:numFmt w:val="bullet"/>
+      <w:lvlText w:val=""/>
+      <w:lvlJc w:val="left"/>
+      <w:pPr>
+        <w:ind w:left="4320" w:hanging="360"/>
+      </w:pPr>
+      <w:rPr>
+        <w:rFonts w:ascii="Wingdings" w:hAnsi="Wingdings" w:hint="default"/>
+      </w:rPr>
+    </w:lvl>
+    <w:lvl w:ilvl="6" w:tplc="400A0001" w:tentative="1">
+      <w:start w:val="1"/>
+      <w:numFmt w:val="bullet"/>
+      <w:lvlText w:val=""/>
+      <w:lvlJc w:val="left"/>
+      <w:pPr>
+        <w:ind w:left="5040" w:hanging="360"/>
+      </w:pPr>
+      <w:rPr>
+        <w:rFonts w:ascii="Symbol" w:hAnsi="Symbol" w:hint="default"/>
+      </w:rPr>
+    </w:lvl>
+    <w:lvl w:ilvl="7" w:tplc="400A0003" w:tentative="1">
+      <w:start w:val="1"/>
+      <w:numFmt w:val="bullet"/>
+      <w:lvlText w:val="o"/>
+      <w:lvlJc w:val="left"/>
+      <w:pPr>
+        <w:ind w:left="5760" w:hanging="360"/>
+      </w:pPr>
+      <w:rPr>
+        <w:rFonts w:ascii="Courier New" w:hAnsi="Courier New" w:cs="Courier New" w:hint="default"/>
+      </w:rPr>
+    </w:lvl>
+    <w:lvl w:ilvl="8" w:tplc="400A0005" w:tentative="1">
+      <w:start w:val="1"/>
+      <w:numFmt w:val="bullet"/>
+      <w:lvlText w:val=""/>
+      <w:lvlJc w:val="left"/>
+      <w:pPr>
+        <w:ind w:left="6480" w:hanging="360"/>
+      </w:pPr>
+      <w:rPr>
+        <w:rFonts w:ascii="Wingdings" w:hAnsi="Wingdings" w:hint="default"/>
+      </w:rPr>
+    </w:lvl>
+  </w:abstractNum>
+  <w:abstractNum w:abstractNumId="21">
     <w:nsid w:val="416913BA"/>
     <w:multiLevelType w:val="hybridMultilevel"/>
     <w:tmpl w:val="4CFCF0FE"/>
@@ -5143,7 +6142,7 @@
       </w:rPr>
     </w:lvl>
   </w:abstractNum>
-  <w:abstractNum w:abstractNumId="18">
+  <w:abstractNum w:abstractNumId="22">
     <w:nsid w:val="439A3E92"/>
     <w:multiLevelType w:val="multilevel"/>
     <w:tmpl w:val="554260A0"/>
@@ -5292,7 +6291,7 @@
       </w:rPr>
     </w:lvl>
   </w:abstractNum>
-  <w:abstractNum w:abstractNumId="19">
+  <w:abstractNum w:abstractNumId="23">
     <w:nsid w:val="44FB1D78"/>
     <w:multiLevelType w:val="hybridMultilevel"/>
     <w:tmpl w:val="5E9030CE"/>
@@ -5405,7 +6404,7 @@
       </w:rPr>
     </w:lvl>
   </w:abstractNum>
-  <w:abstractNum w:abstractNumId="20">
+  <w:abstractNum w:abstractNumId="24">
     <w:nsid w:val="46AA1D37"/>
     <w:multiLevelType w:val="hybridMultilevel"/>
     <w:tmpl w:val="F56CB4E6"/>
@@ -5518,7 +6517,7 @@
       </w:rPr>
     </w:lvl>
   </w:abstractNum>
-  <w:abstractNum w:abstractNumId="21">
+  <w:abstractNum w:abstractNumId="25">
     <w:nsid w:val="46B8372F"/>
     <w:multiLevelType w:val="hybridMultilevel"/>
     <w:tmpl w:val="967EE59C"/>
@@ -5631,7 +6630,7 @@
       </w:rPr>
     </w:lvl>
   </w:abstractNum>
-  <w:abstractNum w:abstractNumId="22">
+  <w:abstractNum w:abstractNumId="26">
     <w:nsid w:val="4A167698"/>
     <w:multiLevelType w:val="hybridMultilevel"/>
     <w:tmpl w:val="CA6AD07E"/>
@@ -5744,7 +6743,7 @@
       </w:rPr>
     </w:lvl>
   </w:abstractNum>
-  <w:abstractNum w:abstractNumId="23">
+  <w:abstractNum w:abstractNumId="27">
     <w:nsid w:val="4ED16DAE"/>
     <w:multiLevelType w:val="hybridMultilevel"/>
     <w:tmpl w:val="F6804E12"/>
@@ -5857,7 +6856,7 @@
       </w:rPr>
     </w:lvl>
   </w:abstractNum>
-  <w:abstractNum w:abstractNumId="24">
+  <w:abstractNum w:abstractNumId="28">
     <w:nsid w:val="4FED0A4F"/>
     <w:multiLevelType w:val="hybridMultilevel"/>
     <w:tmpl w:val="5BE00A42"/>
@@ -5970,7 +6969,7 @@
       </w:rPr>
     </w:lvl>
   </w:abstractNum>
-  <w:abstractNum w:abstractNumId="25">
+  <w:abstractNum w:abstractNumId="29">
     <w:nsid w:val="524C77E6"/>
     <w:multiLevelType w:val="hybridMultilevel"/>
     <w:tmpl w:val="FFBA414A"/>
@@ -6056,7 +7055,7 @@
       </w:pPr>
     </w:lvl>
   </w:abstractNum>
-  <w:abstractNum w:abstractNumId="26">
+  <w:abstractNum w:abstractNumId="30">
     <w:nsid w:val="556375CE"/>
     <w:multiLevelType w:val="hybridMultilevel"/>
     <w:tmpl w:val="40FC5E3A"/>
@@ -6169,7 +7168,7 @@
       </w:rPr>
     </w:lvl>
   </w:abstractNum>
-  <w:abstractNum w:abstractNumId="27">
+  <w:abstractNum w:abstractNumId="31">
     <w:nsid w:val="55B24D3A"/>
     <w:multiLevelType w:val="hybridMultilevel"/>
     <w:tmpl w:val="F4F4EDE8"/>
@@ -6282,7 +7281,7 @@
       </w:rPr>
     </w:lvl>
   </w:abstractNum>
-  <w:abstractNum w:abstractNumId="28">
+  <w:abstractNum w:abstractNumId="32">
     <w:nsid w:val="567F1015"/>
     <w:multiLevelType w:val="hybridMultilevel"/>
     <w:tmpl w:val="3F700DCC"/>
@@ -6395,7 +7394,7 @@
       </w:rPr>
     </w:lvl>
   </w:abstractNum>
-  <w:abstractNum w:abstractNumId="29">
+  <w:abstractNum w:abstractNumId="33">
     <w:nsid w:val="569C6264"/>
     <w:multiLevelType w:val="hybridMultilevel"/>
     <w:tmpl w:val="B0C056F4"/>
@@ -6508,7 +7507,7 @@
       </w:rPr>
     </w:lvl>
   </w:abstractNum>
-  <w:abstractNum w:abstractNumId="30">
+  <w:abstractNum w:abstractNumId="34">
     <w:nsid w:val="5BFA412E"/>
     <w:multiLevelType w:val="hybridMultilevel"/>
     <w:tmpl w:val="94FC2512"/>
@@ -6621,7 +7620,7 @@
       </w:rPr>
     </w:lvl>
   </w:abstractNum>
-  <w:abstractNum w:abstractNumId="31">
+  <w:abstractNum w:abstractNumId="35">
     <w:nsid w:val="5C894582"/>
     <w:multiLevelType w:val="hybridMultilevel"/>
     <w:tmpl w:val="3AA65A7E"/>
@@ -6734,7 +7733,7 @@
       </w:rPr>
     </w:lvl>
   </w:abstractNum>
-  <w:abstractNum w:abstractNumId="32">
+  <w:abstractNum w:abstractNumId="36">
     <w:nsid w:val="696515E0"/>
     <w:multiLevelType w:val="multilevel"/>
     <w:tmpl w:val="C624F188"/>
@@ -6883,7 +7882,7 @@
       </w:rPr>
     </w:lvl>
   </w:abstractNum>
-  <w:abstractNum w:abstractNumId="33">
+  <w:abstractNum w:abstractNumId="37">
     <w:nsid w:val="6A812B7A"/>
     <w:multiLevelType w:val="hybridMultilevel"/>
     <w:tmpl w:val="45F4F4CE"/>
@@ -6996,7 +7995,7 @@
       </w:rPr>
     </w:lvl>
   </w:abstractNum>
-  <w:abstractNum w:abstractNumId="34">
+  <w:abstractNum w:abstractNumId="38">
     <w:nsid w:val="6C781207"/>
     <w:multiLevelType w:val="hybridMultilevel"/>
     <w:tmpl w:val="A9BAC966"/>
@@ -7109,7 +8108,7 @@
       </w:rPr>
     </w:lvl>
   </w:abstractNum>
-  <w:abstractNum w:abstractNumId="35">
+  <w:abstractNum w:abstractNumId="39">
     <w:nsid w:val="6E312B81"/>
     <w:multiLevelType w:val="hybridMultilevel"/>
     <w:tmpl w:val="3BA49198"/>
@@ -7222,7 +8221,7 @@
       </w:rPr>
     </w:lvl>
   </w:abstractNum>
-  <w:abstractNum w:abstractNumId="36">
+  <w:abstractNum w:abstractNumId="40">
     <w:nsid w:val="71144E4E"/>
     <w:multiLevelType w:val="hybridMultilevel"/>
     <w:tmpl w:val="7770A4C2"/>
@@ -7335,7 +8334,7 @@
       </w:rPr>
     </w:lvl>
   </w:abstractNum>
-  <w:abstractNum w:abstractNumId="37">
+  <w:abstractNum w:abstractNumId="41">
     <w:nsid w:val="740958CD"/>
     <w:multiLevelType w:val="hybridMultilevel"/>
     <w:tmpl w:val="F1BC5488"/>
@@ -7448,7 +8447,7 @@
       </w:rPr>
     </w:lvl>
   </w:abstractNum>
-  <w:abstractNum w:abstractNumId="38">
+  <w:abstractNum w:abstractNumId="42">
     <w:nsid w:val="76F90C09"/>
     <w:multiLevelType w:val="multilevel"/>
     <w:tmpl w:val="A7FAC30E"/>
@@ -7597,7 +8596,7 @@
       </w:rPr>
     </w:lvl>
   </w:abstractNum>
-  <w:abstractNum w:abstractNumId="39">
+  <w:abstractNum w:abstractNumId="43">
     <w:nsid w:val="7AD517DB"/>
     <w:multiLevelType w:val="hybridMultilevel"/>
     <w:tmpl w:val="D346AEA0"/>
@@ -7710,7 +8709,7 @@
       </w:rPr>
     </w:lvl>
   </w:abstractNum>
-  <w:abstractNum w:abstractNumId="40">
+  <w:abstractNum w:abstractNumId="44">
     <w:nsid w:val="7DA02433"/>
     <w:multiLevelType w:val="hybridMultilevel"/>
     <w:tmpl w:val="38B8475C"/>
@@ -7823,46 +8822,46 @@
     </w:lvl>
   </w:abstractNum>
   <w:num w:numId="1">
+    <w:abstractNumId w:val="44"/>
+  </w:num>
+  <w:num w:numId="2">
+    <w:abstractNumId w:val="21"/>
+  </w:num>
+  <w:num w:numId="3">
+    <w:abstractNumId w:val="31"/>
+  </w:num>
+  <w:num w:numId="4">
+    <w:abstractNumId w:val="32"/>
+  </w:num>
+  <w:num w:numId="5">
+    <w:abstractNumId w:val="11"/>
+  </w:num>
+  <w:num w:numId="6">
+    <w:abstractNumId w:val="18"/>
+  </w:num>
+  <w:num w:numId="7">
     <w:abstractNumId w:val="40"/>
   </w:num>
-  <w:num w:numId="2">
-    <w:abstractNumId w:val="17"/>
+  <w:num w:numId="8">
+    <w:abstractNumId w:val="3"/>
   </w:num>
-  <w:num w:numId="3">
+  <w:num w:numId="9">
+    <w:abstractNumId w:val="28"/>
+  </w:num>
+  <w:num w:numId="10">
+    <w:abstractNumId w:val="36"/>
+  </w:num>
+  <w:num w:numId="11">
     <w:abstractNumId w:val="27"/>
   </w:num>
-  <w:num w:numId="4">
-    <w:abstractNumId w:val="28"/>
-  </w:num>
-  <w:num w:numId="5">
-    <w:abstractNumId w:val="9"/>
-  </w:num>
-  <w:num w:numId="6">
-    <w:abstractNumId w:val="15"/>
-  </w:num>
-  <w:num w:numId="7">
-    <w:abstractNumId w:val="36"/>
-  </w:num>
-  <w:num w:numId="8">
-    <w:abstractNumId w:val="2"/>
-  </w:num>
-  <w:num w:numId="9">
-    <w:abstractNumId w:val="24"/>
-  </w:num>
-  <w:num w:numId="10">
-    <w:abstractNumId w:val="32"/>
-  </w:num>
-  <w:num w:numId="11">
-    <w:abstractNumId w:val="23"/>
-  </w:num>
   <w:num w:numId="12">
-    <w:abstractNumId w:val="16"/>
+    <w:abstractNumId w:val="19"/>
   </w:num>
   <w:num w:numId="13">
-    <w:abstractNumId w:val="29"/>
+    <w:abstractNumId w:val="33"/>
   </w:num>
   <w:num w:numId="14">
-    <w:abstractNumId w:val="38"/>
+    <w:abstractNumId w:val="42"/>
     <w:lvlOverride w:ilvl="0">
       <w:lvl w:ilvl="0">
         <w:numFmt w:val="bullet"/>
@@ -7882,7 +8881,7 @@
     </w:lvlOverride>
   </w:num>
   <w:num w:numId="15">
-    <w:abstractNumId w:val="18"/>
+    <w:abstractNumId w:val="22"/>
     <w:lvlOverride w:ilvl="0">
       <w:lvl w:ilvl="0">
         <w:numFmt w:val="bullet"/>
@@ -7902,7 +8901,7 @@
     </w:lvlOverride>
   </w:num>
   <w:num w:numId="16">
-    <w:abstractNumId w:val="18"/>
+    <w:abstractNumId w:val="22"/>
     <w:lvlOverride w:ilvl="0">
       <w:lvl w:ilvl="0">
         <w:numFmt w:val="bullet"/>
@@ -7939,10 +8938,10 @@
     </w:lvlOverride>
   </w:num>
   <w:num w:numId="17">
-    <w:abstractNumId w:val="21"/>
+    <w:abstractNumId w:val="25"/>
   </w:num>
   <w:num w:numId="18">
-    <w:abstractNumId w:val="1"/>
+    <w:abstractNumId w:val="2"/>
     <w:lvlOverride w:ilvl="0">
       <w:lvl w:ilvl="0">
         <w:numFmt w:val="bullet"/>
@@ -7962,76 +8961,88 @@
     </w:lvlOverride>
   </w:num>
   <w:num w:numId="19">
-    <w:abstractNumId w:val="12"/>
+    <w:abstractNumId w:val="15"/>
   </w:num>
   <w:num w:numId="20">
-    <w:abstractNumId w:val="19"/>
+    <w:abstractNumId w:val="23"/>
   </w:num>
   <w:num w:numId="21">
-    <w:abstractNumId w:val="8"/>
+    <w:abstractNumId w:val="10"/>
   </w:num>
   <w:num w:numId="22">
-    <w:abstractNumId w:val="5"/>
+    <w:abstractNumId w:val="7"/>
   </w:num>
   <w:num w:numId="23">
-    <w:abstractNumId w:val="26"/>
+    <w:abstractNumId w:val="30"/>
   </w:num>
   <w:num w:numId="24">
     <w:abstractNumId w:val="0"/>
   </w:num>
   <w:num w:numId="25">
+    <w:abstractNumId w:val="8"/>
+  </w:num>
+  <w:num w:numId="26">
+    <w:abstractNumId w:val="24"/>
+  </w:num>
+  <w:num w:numId="27">
+    <w:abstractNumId w:val="14"/>
+  </w:num>
+  <w:num w:numId="28">
+    <w:abstractNumId w:val="26"/>
+  </w:num>
+  <w:num w:numId="29">
+    <w:abstractNumId w:val="12"/>
+  </w:num>
+  <w:num w:numId="30">
+    <w:abstractNumId w:val="4"/>
+  </w:num>
+  <w:num w:numId="31">
+    <w:abstractNumId w:val="39"/>
+  </w:num>
+  <w:num w:numId="32">
+    <w:abstractNumId w:val="43"/>
+  </w:num>
+  <w:num w:numId="33">
+    <w:abstractNumId w:val="37"/>
+  </w:num>
+  <w:num w:numId="34">
+    <w:abstractNumId w:val="17"/>
+  </w:num>
+  <w:num w:numId="35">
     <w:abstractNumId w:val="6"/>
   </w:num>
-  <w:num w:numId="26">
+  <w:num w:numId="36">
+    <w:abstractNumId w:val="9"/>
+  </w:num>
+  <w:num w:numId="37">
+    <w:abstractNumId w:val="35"/>
+  </w:num>
+  <w:num w:numId="38">
+    <w:abstractNumId w:val="34"/>
+  </w:num>
+  <w:num w:numId="39">
+    <w:abstractNumId w:val="41"/>
+  </w:num>
+  <w:num w:numId="40">
+    <w:abstractNumId w:val="16"/>
+  </w:num>
+  <w:num w:numId="41">
+    <w:abstractNumId w:val="29"/>
+  </w:num>
+  <w:num w:numId="42">
+    <w:abstractNumId w:val="38"/>
+  </w:num>
+  <w:num w:numId="43">
     <w:abstractNumId w:val="20"/>
   </w:num>
-  <w:num w:numId="27">
-    <w:abstractNumId w:val="11"/>
-  </w:num>
-  <w:num w:numId="28">
-    <w:abstractNumId w:val="22"/>
-  </w:num>
-  <w:num w:numId="29">
-    <w:abstractNumId w:val="10"/>
-  </w:num>
-  <w:num w:numId="30">
-    <w:abstractNumId w:val="3"/>
-  </w:num>
-  <w:num w:numId="31">
-    <w:abstractNumId w:val="35"/>
-  </w:num>
-  <w:num w:numId="32">
-    <w:abstractNumId w:val="39"/>
-  </w:num>
-  <w:num w:numId="33">
-    <w:abstractNumId w:val="33"/>
-  </w:num>
-  <w:num w:numId="34">
-    <w:abstractNumId w:val="14"/>
-  </w:num>
-  <w:num w:numId="35">
-    <w:abstractNumId w:val="4"/>
-  </w:num>
-  <w:num w:numId="36">
-    <w:abstractNumId w:val="7"/>
-  </w:num>
-  <w:num w:numId="37">
-    <w:abstractNumId w:val="31"/>
-  </w:num>
-  <w:num w:numId="38">
-    <w:abstractNumId w:val="30"/>
-  </w:num>
-  <w:num w:numId="39">
-    <w:abstractNumId w:val="37"/>
-  </w:num>
-  <w:num w:numId="40">
+  <w:num w:numId="44">
     <w:abstractNumId w:val="13"/>
   </w:num>
-  <w:num w:numId="41">
-    <w:abstractNumId w:val="25"/>
+  <w:num w:numId="45">
+    <w:abstractNumId w:val="1"/>
   </w:num>
-  <w:num w:numId="42">
-    <w:abstractNumId w:val="34"/>
+  <w:num w:numId="46">
+    <w:abstractNumId w:val="5"/>
   </w:num>
 </w:numbering>
 </file>
@@ -8300,7 +9311,6 @@
   <w:style w:type="character" w:default="1" w:styleId="Fuentedeprrafopredeter">
     <w:name w:val="Default Paragraph Font"/>
     <w:uiPriority w:val="1"/>
-    <w:semiHidden/>
     <w:unhideWhenUsed/>
   </w:style>
   <w:style w:type="table" w:default="1" w:styleId="Tablanormal">
@@ -8976,7 +9986,6 @@
   <w:style w:type="character" w:default="1" w:styleId="Fuentedeprrafopredeter">
     <w:name w:val="Default Paragraph Font"/>
     <w:uiPriority w:val="1"/>
-    <w:semiHidden/>
     <w:unhideWhenUsed/>
   </w:style>
   <w:style w:type="table" w:default="1" w:styleId="Tablanormal">
@@ -9421,9 +10430,12 @@
             </a:r>
             <a:r>
               <a:rPr lang="es-419"/>
-              <a:t> Iteracion 1</a:t>
+              <a:t> Iteracion </a:t>
             </a:r>
-            <a:endParaRPr lang="es-BO"/>
+            <a:r>
+              <a:rPr lang="es-BO"/>
+              <a:t>4</a:t>
+            </a:r>
           </a:p>
         </c:rich>
       </c:tx>
@@ -9451,7 +10463,7 @@
           </c:tx>
           <c:cat>
             <c:strRef>
-              <c:f>(Hoja1!$B$1;Hoja1!$C$1;Hoja1!$D$1;Hoja1!$E$1;Hoja1!$F$1;Hoja1!$G$1;Hoja1!$H$1;Hoja1!$I$1;Hoja1!$J$1;Hoja1!$K$1;Hoja1!$L$1)</c:f>
+              <c:f>(Hoja1!$B$1,Hoja1!$C$1,Hoja1!$D$1,Hoja1!$E$1,Hoja1!$F$1,Hoja1!$G$1,Hoja1!$H$1,Hoja1!$I$1,Hoja1!$J$1,Hoja1!$K$1,Hoja1!$L$1)</c:f>
               <c:strCache>
                 <c:ptCount val="11"/>
                 <c:pt idx="0">
@@ -9492,27 +10504,27 @@
           </c:cat>
           <c:val>
             <c:numRef>
-              <c:f>(Hoja1!$B$2;Hoja1!$C$2;Hoja1!$D$2;Hoja1!$E$2;Hoja1!$F$2;Hoja1!$G$2;Hoja1!$H$2;Hoja1!$I$2;Hoja1!$J$2;Hoja1!$K$2;Hoja1!$L$2)</c:f>
+              <c:f>(Hoja1!$B$2,Hoja1!$C$2,Hoja1!$D$2,Hoja1!$E$2,Hoja1!$F$2,Hoja1!$G$2,Hoja1!$H$2,Hoja1!$I$2,Hoja1!$J$2,Hoja1!$K$2,Hoja1!$L$2)</c:f>
               <c:numCache>
                 <c:formatCode>General</c:formatCode>
                 <c:ptCount val="11"/>
                 <c:pt idx="0">
-                  <c:v>16</c:v>
+                  <c:v>21</c:v>
                 </c:pt>
                 <c:pt idx="1">
-                  <c:v>14</c:v>
+                  <c:v>21</c:v>
                 </c:pt>
                 <c:pt idx="2">
-                  <c:v>14</c:v>
+                  <c:v>17</c:v>
                 </c:pt>
                 <c:pt idx="3">
-                  <c:v>14</c:v>
+                  <c:v>13</c:v>
                 </c:pt>
                 <c:pt idx="4">
-                  <c:v>12</c:v>
+                  <c:v>13</c:v>
                 </c:pt>
                 <c:pt idx="5">
-                  <c:v>10</c:v>
+                  <c:v>13</c:v>
                 </c:pt>
                 <c:pt idx="6">
                   <c:v>8</c:v>
@@ -9521,13 +10533,13 @@
                   <c:v>8</c:v>
                 </c:pt>
                 <c:pt idx="8">
-                  <c:v>8</c:v>
+                  <c:v>3</c:v>
                 </c:pt>
                 <c:pt idx="9">
-                  <c:v>8</c:v>
+                  <c:v>0</c:v>
                 </c:pt>
                 <c:pt idx="10">
-                  <c:v>8</c:v>
+                  <c:v>0</c:v>
                 </c:pt>
               </c:numCache>
             </c:numRef>
@@ -9550,7 +10562,7 @@
           </c:tx>
           <c:cat>
             <c:strRef>
-              <c:f>(Hoja1!$B$1;Hoja1!$C$1;Hoja1!$D$1;Hoja1!$E$1;Hoja1!$F$1;Hoja1!$G$1;Hoja1!$H$1;Hoja1!$I$1;Hoja1!$J$1;Hoja1!$K$1;Hoja1!$L$1)</c:f>
+              <c:f>(Hoja1!$B$1,Hoja1!$C$1,Hoja1!$D$1,Hoja1!$E$1,Hoja1!$F$1,Hoja1!$G$1,Hoja1!$H$1,Hoja1!$I$1,Hoja1!$J$1,Hoja1!$K$1,Hoja1!$L$1)</c:f>
               <c:strCache>
                 <c:ptCount val="11"/>
                 <c:pt idx="0">
@@ -9591,39 +10603,39 @@
           </c:cat>
           <c:val>
             <c:numRef>
-              <c:f>(Hoja1!$B$3;Hoja1!$C$3;Hoja1!$D$3;Hoja1!$E$3;Hoja1!$F$3;Hoja1!$G$3;Hoja1!$H$3;Hoja1!$I$3;Hoja1!$J$3;Hoja1!$K$3;Hoja1!$L$3)</c:f>
+              <c:f>(Hoja1!$B$3,Hoja1!$C$3,Hoja1!$D$3,Hoja1!$E$3,Hoja1!$F$3,Hoja1!$G$3,Hoja1!$H$3,Hoja1!$I$3,Hoja1!$J$3,Hoja1!$K$3,Hoja1!$L$3)</c:f>
               <c:numCache>
                 <c:formatCode>General</c:formatCode>
                 <c:ptCount val="11"/>
                 <c:pt idx="0">
-                  <c:v>16</c:v>
+                  <c:v>21</c:v>
                 </c:pt>
                 <c:pt idx="1">
-                  <c:v>14.4</c:v>
+                  <c:v>18.899999999999999</c:v>
                 </c:pt>
                 <c:pt idx="2">
-                  <c:v>12.8</c:v>
+                  <c:v>16.799999999999997</c:v>
                 </c:pt>
                 <c:pt idx="3">
-                  <c:v>11.200000000000001</c:v>
+                  <c:v>14.699999999999998</c:v>
                 </c:pt>
                 <c:pt idx="4">
-                  <c:v>9.6000000000000014</c:v>
+                  <c:v>12.599999999999998</c:v>
                 </c:pt>
                 <c:pt idx="5">
-                  <c:v>8.0000000000000018</c:v>
+                  <c:v>10.499999999999998</c:v>
                 </c:pt>
                 <c:pt idx="6">
-                  <c:v>6.4000000000000021</c:v>
+                  <c:v>8.3999999999999986</c:v>
                 </c:pt>
                 <c:pt idx="7">
-                  <c:v>4.8000000000000025</c:v>
+                  <c:v>6.2999999999999989</c:v>
                 </c:pt>
                 <c:pt idx="8">
-                  <c:v>3.2000000000000024</c:v>
+                  <c:v>4.1999999999999993</c:v>
                 </c:pt>
                 <c:pt idx="9">
-                  <c:v>1.6000000000000023</c:v>
+                  <c:v>2.0999999999999992</c:v>
                 </c:pt>
                 <c:pt idx="10">
                   <c:v>0</c:v>
@@ -9643,11 +10655,11 @@
         </c:dLbls>
         <c:marker val="1"/>
         <c:smooth val="0"/>
-        <c:axId val="126123008"/>
-        <c:axId val="129352448"/>
+        <c:axId val="170604032"/>
+        <c:axId val="170605568"/>
       </c:lineChart>
       <c:catAx>
-        <c:axId val="126123008"/>
+        <c:axId val="170604032"/>
         <c:scaling>
           <c:orientation val="minMax"/>
         </c:scaling>
@@ -9656,7 +10668,7 @@
         <c:majorTickMark val="none"/>
         <c:minorTickMark val="none"/>
         <c:tickLblPos val="nextTo"/>
-        <c:crossAx val="129352448"/>
+        <c:crossAx val="170605568"/>
         <c:crosses val="autoZero"/>
         <c:auto val="1"/>
         <c:lblAlgn val="ctr"/>
@@ -9664,7 +10676,7 @@
         <c:noMultiLvlLbl val="0"/>
       </c:catAx>
       <c:valAx>
-        <c:axId val="129352448"/>
+        <c:axId val="170605568"/>
         <c:scaling>
           <c:orientation val="minMax"/>
         </c:scaling>
@@ -9693,7 +10705,7 @@
         <c:majorTickMark val="none"/>
         <c:minorTickMark val="none"/>
         <c:tickLblPos val="nextTo"/>
-        <c:crossAx val="126123008"/>
+        <c:crossAx val="170604032"/>
         <c:crosses val="autoZero"/>
         <c:crossBetween val="between"/>
       </c:valAx>
@@ -10002,7 +11014,7 @@
 </file>
 
 <file path=customXml/itemProps1.xml><?xml version="1.0" encoding="utf-8"?>
-<ds:datastoreItem xmlns:ds="http://schemas.openxmlformats.org/officeDocument/2006/customXml" ds:itemID="{2C6E8A1F-4384-4A8D-B47C-6EE1165E2A73}">
+<ds:datastoreItem xmlns:ds="http://schemas.openxmlformats.org/officeDocument/2006/customXml" ds:itemID="{1CD41A34-DCD7-4886-ABE4-C357A9064F18}">
   <ds:schemaRefs>
     <ds:schemaRef ds:uri="http://schemas.openxmlformats.org/officeDocument/2006/bibliography"/>
   </ds:schemaRefs>

</xml_diff>

<commit_message>
documentado el diseno de interfaz de usuario
</commit_message>
<xml_diff>
--- a/documentos/capitulos/capituloIX.docx
+++ b/documentos/capitulos/capituloIX.docx
@@ -384,6 +384,12 @@
                 <w:rFonts w:cs="Arial"/>
               </w:rPr>
               <w:t xml:space="preserve"> del sistema web me gustaría buscar  campos deportivos</w:t>
+            </w:r>
+            <w:r>
+              <w:rPr>
+                <w:rFonts w:cs="Arial"/>
+              </w:rPr>
+              <w:t>.</w:t>
             </w:r>
           </w:p>
         </w:tc>
@@ -1459,13 +1465,1240 @@
           <w:lang w:val="en-US"/>
         </w:rPr>
       </w:pPr>
+      <w:r>
+        <w:rPr>
+          <w:lang w:val="en-US"/>
+        </w:rPr>
+        <w:t xml:space="preserve">La </w:t>
+      </w:r>
+      <w:proofErr w:type="spellStart"/>
+      <w:r>
+        <w:rPr>
+          <w:lang w:val="en-US"/>
+        </w:rPr>
+        <w:t>interfaz</w:t>
+      </w:r>
+      <w:proofErr w:type="spellEnd"/>
+      <w:r>
+        <w:rPr>
+          <w:lang w:val="en-US"/>
+        </w:rPr>
+        <w:t xml:space="preserve"> </w:t>
+      </w:r>
+      <w:proofErr w:type="spellStart"/>
+      <w:r>
+        <w:rPr>
+          <w:lang w:val="en-US"/>
+        </w:rPr>
+        <w:t>para</w:t>
+      </w:r>
+      <w:proofErr w:type="spellEnd"/>
+      <w:r>
+        <w:rPr>
+          <w:lang w:val="en-US"/>
+        </w:rPr>
+        <w:t xml:space="preserve"> la impression y </w:t>
+      </w:r>
+      <w:proofErr w:type="spellStart"/>
+      <w:r>
+        <w:rPr>
+          <w:lang w:val="en-US"/>
+        </w:rPr>
+        <w:t>descarga</w:t>
+      </w:r>
+      <w:proofErr w:type="spellEnd"/>
+      <w:r>
+        <w:rPr>
+          <w:lang w:val="en-US"/>
+        </w:rPr>
+        <w:t xml:space="preserve"> de los </w:t>
+      </w:r>
+      <w:proofErr w:type="spellStart"/>
+      <w:r>
+        <w:rPr>
+          <w:lang w:val="en-US"/>
+        </w:rPr>
+        <w:t>reportes</w:t>
+      </w:r>
+      <w:proofErr w:type="spellEnd"/>
+      <w:r>
+        <w:rPr>
+          <w:lang w:val="en-US"/>
+        </w:rPr>
+        <w:t xml:space="preserve"> </w:t>
+      </w:r>
+      <w:proofErr w:type="spellStart"/>
+      <w:r>
+        <w:rPr>
+          <w:lang w:val="en-US"/>
+        </w:rPr>
+        <w:t>diarios</w:t>
+      </w:r>
+      <w:proofErr w:type="spellEnd"/>
+      <w:r>
+        <w:rPr>
+          <w:lang w:val="en-US"/>
+        </w:rPr>
+        <w:t xml:space="preserve"> </w:t>
+      </w:r>
+      <w:proofErr w:type="spellStart"/>
+      <w:r>
+        <w:rPr>
+          <w:lang w:val="en-US"/>
+        </w:rPr>
+        <w:t>por</w:t>
+      </w:r>
+      <w:proofErr w:type="spellEnd"/>
+      <w:r>
+        <w:rPr>
+          <w:lang w:val="en-US"/>
+        </w:rPr>
+        <w:t xml:space="preserve"> </w:t>
+      </w:r>
+      <w:proofErr w:type="spellStart"/>
+      <w:r>
+        <w:rPr>
+          <w:lang w:val="en-US"/>
+        </w:rPr>
+        <w:t>reservas</w:t>
+      </w:r>
+      <w:proofErr w:type="spellEnd"/>
+      <w:r>
+        <w:rPr>
+          <w:lang w:val="en-US"/>
+        </w:rPr>
+        <w:t xml:space="preserve"> </w:t>
+      </w:r>
+      <w:proofErr w:type="spellStart"/>
+      <w:r>
+        <w:rPr>
+          <w:lang w:val="en-US"/>
+        </w:rPr>
+        <w:t>esta</w:t>
+      </w:r>
+      <w:proofErr w:type="spellEnd"/>
+      <w:r>
+        <w:rPr>
+          <w:lang w:val="en-US"/>
+        </w:rPr>
+        <w:t xml:space="preserve"> </w:t>
+      </w:r>
+      <w:proofErr w:type="spellStart"/>
+      <w:r>
+        <w:rPr>
+          <w:lang w:val="en-US"/>
+        </w:rPr>
+        <w:t>diseñado</w:t>
+      </w:r>
+      <w:proofErr w:type="spellEnd"/>
+      <w:r>
+        <w:rPr>
+          <w:lang w:val="en-US"/>
+        </w:rPr>
+        <w:t xml:space="preserve"> </w:t>
+      </w:r>
+      <w:proofErr w:type="spellStart"/>
+      <w:r>
+        <w:rPr>
+          <w:lang w:val="en-US"/>
+        </w:rPr>
+        <w:t>para</w:t>
+      </w:r>
+      <w:proofErr w:type="spellEnd"/>
+      <w:r>
+        <w:rPr>
+          <w:lang w:val="en-US"/>
+        </w:rPr>
+        <w:t xml:space="preserve"> </w:t>
+      </w:r>
+      <w:proofErr w:type="spellStart"/>
+      <w:r>
+        <w:rPr>
+          <w:lang w:val="en-US"/>
+        </w:rPr>
+        <w:t>dispositivos</w:t>
+      </w:r>
+      <w:proofErr w:type="spellEnd"/>
+      <w:r>
+        <w:rPr>
+          <w:lang w:val="en-US"/>
+        </w:rPr>
+        <w:t xml:space="preserve"> </w:t>
+      </w:r>
+      <w:proofErr w:type="spellStart"/>
+      <w:r>
+        <w:rPr>
+          <w:lang w:val="en-US"/>
+        </w:rPr>
+        <w:t>pequeños</w:t>
+      </w:r>
+      <w:proofErr w:type="spellEnd"/>
+      <w:r>
+        <w:rPr>
+          <w:lang w:val="en-US"/>
+        </w:rPr>
+        <w:t xml:space="preserve"> y </w:t>
+      </w:r>
+      <w:proofErr w:type="spellStart"/>
+      <w:r>
+        <w:rPr>
+          <w:lang w:val="en-US"/>
+        </w:rPr>
+        <w:t>grandes</w:t>
+      </w:r>
+      <w:proofErr w:type="spellEnd"/>
+      <w:r>
+        <w:rPr>
+          <w:lang w:val="en-US"/>
+        </w:rPr>
+        <w:t xml:space="preserve">. </w:t>
+      </w:r>
+      <w:proofErr w:type="gramStart"/>
+      <w:r>
+        <w:rPr>
+          <w:lang w:val="en-US"/>
+        </w:rPr>
+        <w:t xml:space="preserve">En </w:t>
+      </w:r>
+      <w:proofErr w:type="spellStart"/>
+      <w:r>
+        <w:rPr>
+          <w:lang w:val="en-US"/>
+        </w:rPr>
+        <w:t>las</w:t>
+      </w:r>
+      <w:proofErr w:type="spellEnd"/>
+      <w:r>
+        <w:rPr>
+          <w:lang w:val="en-US"/>
+        </w:rPr>
+        <w:t xml:space="preserve"> </w:t>
+      </w:r>
+      <w:proofErr w:type="spellStart"/>
+      <w:r>
+        <w:rPr>
+          <w:lang w:val="en-US"/>
+        </w:rPr>
+        <w:t>figuras</w:t>
+      </w:r>
+      <w:proofErr w:type="spellEnd"/>
+      <w:r>
+        <w:rPr>
+          <w:lang w:val="en-US"/>
+        </w:rPr>
+        <w:t xml:space="preserve"> </w:t>
+      </w:r>
+      <w:proofErr w:type="spellStart"/>
+      <w:r>
+        <w:rPr>
+          <w:lang w:val="en-US"/>
+        </w:rPr>
+        <w:t>inferiores</w:t>
+      </w:r>
+      <w:proofErr w:type="spellEnd"/>
+      <w:r>
+        <w:rPr>
+          <w:lang w:val="en-US"/>
+        </w:rPr>
+        <w:t xml:space="preserve"> se </w:t>
+      </w:r>
+      <w:proofErr w:type="spellStart"/>
+      <w:r>
+        <w:rPr>
+          <w:lang w:val="en-US"/>
+        </w:rPr>
+        <w:t>muestran</w:t>
+      </w:r>
+      <w:proofErr w:type="spellEnd"/>
+      <w:r>
+        <w:rPr>
+          <w:lang w:val="en-US"/>
+        </w:rPr>
+        <w:t xml:space="preserve"> </w:t>
+      </w:r>
+      <w:proofErr w:type="spellStart"/>
+      <w:r>
+        <w:rPr>
+          <w:lang w:val="en-US"/>
+        </w:rPr>
+        <w:t>dichos</w:t>
+      </w:r>
+      <w:proofErr w:type="spellEnd"/>
+      <w:r>
+        <w:rPr>
+          <w:lang w:val="en-US"/>
+        </w:rPr>
+        <w:t xml:space="preserve"> </w:t>
+      </w:r>
+      <w:proofErr w:type="spellStart"/>
+      <w:r>
+        <w:rPr>
+          <w:lang w:val="en-US"/>
+        </w:rPr>
+        <w:t>diseños</w:t>
+      </w:r>
+      <w:proofErr w:type="spellEnd"/>
+      <w:r>
+        <w:rPr>
+          <w:lang w:val="en-US"/>
+        </w:rPr>
+        <w:t>.</w:t>
+      </w:r>
+      <w:proofErr w:type="gramEnd"/>
     </w:p>
     <w:p>
       <w:pPr>
+        <w:rPr>
+          <w:lang w:val="en-US"/>
+        </w:rPr>
+      </w:pPr>
+    </w:p>
+    <w:p>
+      <w:pPr>
+        <w:rPr>
+          <w:lang w:val="en-US"/>
+        </w:rPr>
+      </w:pPr>
+      <w:r>
+        <w:rPr>
+          <w:noProof/>
+          <w:lang w:val="es-BO" w:eastAsia="es-BO"/>
+        </w:rPr>
+        <w:lastRenderedPageBreak/>
+        <w:drawing>
+          <wp:inline distT="0" distB="0" distL="0" distR="0">
+            <wp:extent cx="5219700" cy="1924050"/>
+            <wp:effectExtent l="0" t="0" r="0" b="0"/>
+            <wp:docPr id="4" name="Imagen 4" descr="C:\Users\Beimar\Desktop\diseno\reprote diario grande.png"/>
+            <wp:cNvGraphicFramePr>
+              <a:graphicFrameLocks xmlns:a="http://schemas.openxmlformats.org/drawingml/2006/main" noChangeAspect="1"/>
+            </wp:cNvGraphicFramePr>
+            <a:graphic xmlns:a="http://schemas.openxmlformats.org/drawingml/2006/main">
+              <a:graphicData uri="http://schemas.openxmlformats.org/drawingml/2006/picture">
+                <pic:pic xmlns:pic="http://schemas.openxmlformats.org/drawingml/2006/picture">
+                  <pic:nvPicPr>
+                    <pic:cNvPr id="0" name="Picture 2" descr="C:\Users\Beimar\Desktop\diseno\reprote diario grande.png"/>
+                    <pic:cNvPicPr>
+                      <a:picLocks noChangeAspect="1" noChangeArrowheads="1"/>
+                    </pic:cNvPicPr>
+                  </pic:nvPicPr>
+                  <pic:blipFill>
+                    <a:blip r:embed="rId10">
+                      <a:extLst>
+                        <a:ext uri="{BEBA8EAE-BF5A-486C-A8C5-ECC9F3942E4B}">
+                          <a14:imgProps xmlns:a14="http://schemas.microsoft.com/office/drawing/2010/main">
+                            <a14:imgLayer r:embed="rId11">
+                              <a14:imgEffect>
+                                <a14:sharpenSoften amount="50000"/>
+                              </a14:imgEffect>
+                            </a14:imgLayer>
+                          </a14:imgProps>
+                        </a:ext>
+                        <a:ext uri="{28A0092B-C50C-407E-A947-70E740481C1C}">
+                          <a14:useLocalDpi xmlns:a14="http://schemas.microsoft.com/office/drawing/2010/main" val="0"/>
+                        </a:ext>
+                      </a:extLst>
+                    </a:blip>
+                    <a:srcRect/>
+                    <a:stretch>
+                      <a:fillRect/>
+                    </a:stretch>
+                  </pic:blipFill>
+                  <pic:spPr bwMode="auto">
+                    <a:xfrm>
+                      <a:off x="0" y="0"/>
+                      <a:ext cx="5221379" cy="1924669"/>
+                    </a:xfrm>
+                    <a:prstGeom prst="rect">
+                      <a:avLst/>
+                    </a:prstGeom>
+                    <a:noFill/>
+                    <a:ln>
+                      <a:noFill/>
+                    </a:ln>
+                  </pic:spPr>
+                </pic:pic>
+              </a:graphicData>
+            </a:graphic>
+          </wp:inline>
+        </w:drawing>
+      </w:r>
+    </w:p>
+    <w:p>
+      <w:pPr>
+        <w:rPr>
+          <w:lang w:val="en-US"/>
+        </w:rPr>
+      </w:pPr>
+    </w:p>
+    <w:p>
+      <w:pPr>
+        <w:jc w:val="center"/>
+        <w:rPr>
+          <w:lang w:val="en-US"/>
+        </w:rPr>
+      </w:pPr>
+      <w:r>
+        <w:rPr>
+          <w:noProof/>
+          <w:lang w:val="es-BO" w:eastAsia="es-BO"/>
+        </w:rPr>
+        <w:drawing>
+          <wp:inline distT="0" distB="0" distL="0" distR="0">
+            <wp:extent cx="3971925" cy="2057400"/>
+            <wp:effectExtent l="0" t="0" r="9525" b="0"/>
+            <wp:docPr id="2" name="Imagen 2" descr="C:\Users\Beimar\Desktop\diseno\reprote diario peque.png"/>
+            <wp:cNvGraphicFramePr>
+              <a:graphicFrameLocks xmlns:a="http://schemas.openxmlformats.org/drawingml/2006/main" noChangeAspect="1"/>
+            </wp:cNvGraphicFramePr>
+            <a:graphic xmlns:a="http://schemas.openxmlformats.org/drawingml/2006/main">
+              <a:graphicData uri="http://schemas.openxmlformats.org/drawingml/2006/picture">
+                <pic:pic xmlns:pic="http://schemas.openxmlformats.org/drawingml/2006/picture">
+                  <pic:nvPicPr>
+                    <pic:cNvPr id="0" name="Picture 1" descr="C:\Users\Beimar\Desktop\diseno\reprote diario peque.png"/>
+                    <pic:cNvPicPr>
+                      <a:picLocks noChangeAspect="1" noChangeArrowheads="1"/>
+                    </pic:cNvPicPr>
+                  </pic:nvPicPr>
+                  <pic:blipFill>
+                    <a:blip r:embed="rId12">
+                      <a:extLst>
+                        <a:ext uri="{28A0092B-C50C-407E-A947-70E740481C1C}">
+                          <a14:useLocalDpi xmlns:a14="http://schemas.microsoft.com/office/drawing/2010/main" val="0"/>
+                        </a:ext>
+                      </a:extLst>
+                    </a:blip>
+                    <a:srcRect/>
+                    <a:stretch>
+                      <a:fillRect/>
+                    </a:stretch>
+                  </pic:blipFill>
+                  <pic:spPr bwMode="auto">
+                    <a:xfrm>
+                      <a:off x="0" y="0"/>
+                      <a:ext cx="3971925" cy="2057400"/>
+                    </a:xfrm>
+                    <a:prstGeom prst="rect">
+                      <a:avLst/>
+                    </a:prstGeom>
+                    <a:noFill/>
+                    <a:ln>
+                      <a:noFill/>
+                    </a:ln>
+                  </pic:spPr>
+                </pic:pic>
+              </a:graphicData>
+            </a:graphic>
+          </wp:inline>
+        </w:drawing>
+      </w:r>
+    </w:p>
+    <w:p>
+      <w:pPr>
+        <w:rPr>
+          <w:lang w:val="en-US"/>
+        </w:rPr>
+      </w:pPr>
+      <w:r>
+        <w:rPr>
+          <w:lang w:val="en-US"/>
+        </w:rPr>
+        <w:t xml:space="preserve">La </w:t>
+      </w:r>
+      <w:proofErr w:type="spellStart"/>
+      <w:r>
+        <w:rPr>
+          <w:lang w:val="en-US"/>
+        </w:rPr>
+        <w:t>busqueda</w:t>
+      </w:r>
+      <w:proofErr w:type="spellEnd"/>
+      <w:r>
+        <w:rPr>
+          <w:lang w:val="en-US"/>
+        </w:rPr>
+        <w:t xml:space="preserve"> de </w:t>
+      </w:r>
+      <w:proofErr w:type="spellStart"/>
+      <w:r>
+        <w:rPr>
+          <w:lang w:val="en-US"/>
+        </w:rPr>
+        <w:t>campos</w:t>
+      </w:r>
+      <w:proofErr w:type="spellEnd"/>
+      <w:r>
+        <w:rPr>
+          <w:lang w:val="en-US"/>
+        </w:rPr>
+        <w:t xml:space="preserve"> </w:t>
+      </w:r>
+      <w:proofErr w:type="spellStart"/>
+      <w:r>
+        <w:rPr>
+          <w:lang w:val="en-US"/>
+        </w:rPr>
+        <w:t>deportivos</w:t>
+      </w:r>
+      <w:proofErr w:type="spellEnd"/>
+      <w:r>
+        <w:rPr>
+          <w:lang w:val="en-US"/>
+        </w:rPr>
+        <w:t xml:space="preserve"> se </w:t>
+      </w:r>
+      <w:proofErr w:type="spellStart"/>
+      <w:r>
+        <w:rPr>
+          <w:lang w:val="en-US"/>
+        </w:rPr>
+        <w:t>las</w:t>
+      </w:r>
+      <w:proofErr w:type="spellEnd"/>
+      <w:r>
+        <w:rPr>
+          <w:lang w:val="en-US"/>
+        </w:rPr>
+        <w:t xml:space="preserve"> </w:t>
+      </w:r>
+      <w:proofErr w:type="spellStart"/>
+      <w:r>
+        <w:rPr>
+          <w:lang w:val="en-US"/>
+        </w:rPr>
+        <w:t>puede</w:t>
+      </w:r>
+      <w:proofErr w:type="spellEnd"/>
+      <w:r>
+        <w:rPr>
+          <w:lang w:val="en-US"/>
+        </w:rPr>
+        <w:t xml:space="preserve"> </w:t>
+      </w:r>
+      <w:proofErr w:type="spellStart"/>
+      <w:r>
+        <w:rPr>
+          <w:lang w:val="en-US"/>
+        </w:rPr>
+        <w:t>realizar</w:t>
+      </w:r>
+      <w:proofErr w:type="spellEnd"/>
+      <w:r>
+        <w:rPr>
+          <w:lang w:val="en-US"/>
+        </w:rPr>
+        <w:t xml:space="preserve"> de dos </w:t>
+      </w:r>
+      <w:proofErr w:type="spellStart"/>
+      <w:r>
+        <w:rPr>
+          <w:lang w:val="en-US"/>
+        </w:rPr>
+        <w:t>maneras</w:t>
+      </w:r>
+      <w:proofErr w:type="spellEnd"/>
+      <w:r>
+        <w:rPr>
+          <w:lang w:val="en-US"/>
+        </w:rPr>
+        <w:t xml:space="preserve">, la </w:t>
+      </w:r>
+      <w:proofErr w:type="spellStart"/>
+      <w:r>
+        <w:rPr>
+          <w:lang w:val="en-US"/>
+        </w:rPr>
+        <w:t>primera</w:t>
+      </w:r>
+      <w:proofErr w:type="spellEnd"/>
+      <w:r>
+        <w:rPr>
+          <w:lang w:val="en-US"/>
+        </w:rPr>
+        <w:t xml:space="preserve"> </w:t>
+      </w:r>
+      <w:proofErr w:type="spellStart"/>
+      <w:r>
+        <w:rPr>
+          <w:lang w:val="en-US"/>
+        </w:rPr>
+        <w:t>es</w:t>
+      </w:r>
+      <w:proofErr w:type="spellEnd"/>
+      <w:r>
+        <w:rPr>
+          <w:lang w:val="en-US"/>
+        </w:rPr>
+        <w:t xml:space="preserve"> </w:t>
+      </w:r>
+      <w:proofErr w:type="spellStart"/>
+      <w:r>
+        <w:rPr>
+          <w:lang w:val="en-US"/>
+        </w:rPr>
+        <w:t>mediante</w:t>
+      </w:r>
+      <w:proofErr w:type="spellEnd"/>
+      <w:r>
+        <w:rPr>
+          <w:lang w:val="en-US"/>
+        </w:rPr>
+        <w:t xml:space="preserve"> el </w:t>
+      </w:r>
+      <w:proofErr w:type="spellStart"/>
+      <w:r>
+        <w:rPr>
+          <w:lang w:val="en-US"/>
+        </w:rPr>
+        <w:t>formulario</w:t>
+      </w:r>
+      <w:proofErr w:type="spellEnd"/>
+      <w:r>
+        <w:rPr>
+          <w:lang w:val="en-US"/>
+        </w:rPr>
+        <w:t xml:space="preserve"> de </w:t>
+      </w:r>
+      <w:proofErr w:type="spellStart"/>
+      <w:r>
+        <w:rPr>
+          <w:lang w:val="en-US"/>
+        </w:rPr>
+        <w:t>busqueda</w:t>
+      </w:r>
+      <w:proofErr w:type="spellEnd"/>
+      <w:r>
+        <w:rPr>
+          <w:lang w:val="en-US"/>
+        </w:rPr>
+        <w:t xml:space="preserve"> y la </w:t>
+      </w:r>
+      <w:proofErr w:type="spellStart"/>
+      <w:r>
+        <w:rPr>
+          <w:lang w:val="en-US"/>
+        </w:rPr>
+        <w:t>segunda</w:t>
+      </w:r>
+      <w:proofErr w:type="spellEnd"/>
+      <w:r>
+        <w:rPr>
+          <w:lang w:val="en-US"/>
+        </w:rPr>
+        <w:t xml:space="preserve"> </w:t>
+      </w:r>
+      <w:proofErr w:type="spellStart"/>
+      <w:r>
+        <w:rPr>
+          <w:lang w:val="en-US"/>
+        </w:rPr>
+        <w:t>es</w:t>
+      </w:r>
+      <w:proofErr w:type="spellEnd"/>
+      <w:r>
+        <w:rPr>
+          <w:lang w:val="en-US"/>
+        </w:rPr>
+        <w:t xml:space="preserve"> </w:t>
+      </w:r>
+      <w:proofErr w:type="spellStart"/>
+      <w:r>
+        <w:rPr>
+          <w:lang w:val="en-US"/>
+        </w:rPr>
+        <w:t>mediante</w:t>
+      </w:r>
+      <w:proofErr w:type="spellEnd"/>
+      <w:r>
+        <w:rPr>
+          <w:lang w:val="en-US"/>
+        </w:rPr>
+        <w:t xml:space="preserve"> </w:t>
+      </w:r>
+      <w:proofErr w:type="spellStart"/>
+      <w:r>
+        <w:rPr>
+          <w:lang w:val="en-US"/>
+        </w:rPr>
+        <w:t>mapas</w:t>
+      </w:r>
+      <w:proofErr w:type="spellEnd"/>
+      <w:r>
+        <w:rPr>
+          <w:lang w:val="en-US"/>
+        </w:rPr>
+        <w:t xml:space="preserve"> de </w:t>
+      </w:r>
+      <w:proofErr w:type="spellStart"/>
+      <w:r>
+        <w:rPr>
+          <w:lang w:val="en-US"/>
+        </w:rPr>
+        <w:t>GoogleMaps</w:t>
+      </w:r>
+      <w:proofErr w:type="spellEnd"/>
+      <w:r>
+        <w:rPr>
+          <w:lang w:val="en-US"/>
+        </w:rPr>
+        <w:t>.</w:t>
+      </w:r>
+    </w:p>
+    <w:p>
+      <w:pPr>
+        <w:rPr>
+          <w:lang w:val="en-US"/>
+        </w:rPr>
+      </w:pPr>
+      <w:r>
+        <w:rPr>
+          <w:lang w:val="en-US"/>
+        </w:rPr>
+        <w:t xml:space="preserve">A </w:t>
+      </w:r>
+      <w:proofErr w:type="spellStart"/>
+      <w:r>
+        <w:rPr>
+          <w:lang w:val="en-US"/>
+        </w:rPr>
+        <w:t>continuacion</w:t>
+      </w:r>
+      <w:proofErr w:type="spellEnd"/>
+      <w:r>
+        <w:rPr>
+          <w:lang w:val="en-US"/>
+        </w:rPr>
+        <w:t xml:space="preserve">, se </w:t>
+      </w:r>
+      <w:proofErr w:type="spellStart"/>
+      <w:r>
+        <w:rPr>
+          <w:lang w:val="en-US"/>
+        </w:rPr>
+        <w:t>muestra</w:t>
+      </w:r>
+      <w:proofErr w:type="spellEnd"/>
+      <w:r>
+        <w:rPr>
+          <w:lang w:val="en-US"/>
+        </w:rPr>
+        <w:t xml:space="preserve"> la </w:t>
+      </w:r>
+      <w:proofErr w:type="spellStart"/>
+      <w:r>
+        <w:rPr>
+          <w:lang w:val="en-US"/>
+        </w:rPr>
+        <w:t>interfaz</w:t>
+      </w:r>
+      <w:proofErr w:type="spellEnd"/>
+      <w:r>
+        <w:rPr>
+          <w:lang w:val="en-US"/>
+        </w:rPr>
+        <w:t xml:space="preserve"> </w:t>
+      </w:r>
+      <w:proofErr w:type="gramStart"/>
+      <w:r>
+        <w:rPr>
+          <w:lang w:val="en-US"/>
+        </w:rPr>
+        <w:t>del</w:t>
+      </w:r>
+      <w:proofErr w:type="gramEnd"/>
+      <w:r>
+        <w:rPr>
+          <w:lang w:val="en-US"/>
+        </w:rPr>
+        <w:t xml:space="preserve"> </w:t>
+      </w:r>
+      <w:proofErr w:type="spellStart"/>
+      <w:r>
+        <w:rPr>
+          <w:lang w:val="en-US"/>
+        </w:rPr>
+        <w:t>formulario</w:t>
+      </w:r>
+      <w:proofErr w:type="spellEnd"/>
+      <w:r>
+        <w:rPr>
+          <w:lang w:val="en-US"/>
+        </w:rPr>
+        <w:t xml:space="preserve"> de </w:t>
+      </w:r>
+      <w:proofErr w:type="spellStart"/>
+      <w:r>
+        <w:rPr>
+          <w:lang w:val="en-US"/>
+        </w:rPr>
+        <w:t>busqueda</w:t>
+      </w:r>
+      <w:proofErr w:type="spellEnd"/>
+      <w:r>
+        <w:rPr>
+          <w:lang w:val="en-US"/>
+        </w:rPr>
+        <w:t>.</w:t>
+      </w:r>
+    </w:p>
+    <w:p>
+      <w:pPr>
+        <w:jc w:val="center"/>
+        <w:rPr>
+          <w:lang w:val="en-US"/>
+        </w:rPr>
+      </w:pPr>
+      <w:r>
+        <w:rPr>
+          <w:noProof/>
+          <w:lang w:val="es-BO" w:eastAsia="es-BO"/>
+        </w:rPr>
+        <w:drawing>
+          <wp:inline distT="0" distB="0" distL="0" distR="0">
+            <wp:extent cx="4457700" cy="2268229"/>
+            <wp:effectExtent l="0" t="0" r="0" b="0"/>
+            <wp:docPr id="5" name="Imagen 5" descr="C:\Users\Beimar\Desktop\diseno\buscar grande.png"/>
+            <wp:cNvGraphicFramePr>
+              <a:graphicFrameLocks xmlns:a="http://schemas.openxmlformats.org/drawingml/2006/main" noChangeAspect="1"/>
+            </wp:cNvGraphicFramePr>
+            <a:graphic xmlns:a="http://schemas.openxmlformats.org/drawingml/2006/main">
+              <a:graphicData uri="http://schemas.openxmlformats.org/drawingml/2006/picture">
+                <pic:pic xmlns:pic="http://schemas.openxmlformats.org/drawingml/2006/picture">
+                  <pic:nvPicPr>
+                    <pic:cNvPr id="0" name="Picture 3" descr="C:\Users\Beimar\Desktop\diseno\buscar grande.png"/>
+                    <pic:cNvPicPr>
+                      <a:picLocks noChangeAspect="1" noChangeArrowheads="1"/>
+                    </pic:cNvPicPr>
+                  </pic:nvPicPr>
+                  <pic:blipFill>
+                    <a:blip r:embed="rId13" cstate="print">
+                      <a:extLst>
+                        <a:ext uri="{BEBA8EAE-BF5A-486C-A8C5-ECC9F3942E4B}">
+                          <a14:imgProps xmlns:a14="http://schemas.microsoft.com/office/drawing/2010/main">
+                            <a14:imgLayer r:embed="rId14">
+                              <a14:imgEffect>
+                                <a14:sharpenSoften amount="50000"/>
+                              </a14:imgEffect>
+                            </a14:imgLayer>
+                          </a14:imgProps>
+                        </a:ext>
+                        <a:ext uri="{28A0092B-C50C-407E-A947-70E740481C1C}">
+                          <a14:useLocalDpi xmlns:a14="http://schemas.microsoft.com/office/drawing/2010/main" val="0"/>
+                        </a:ext>
+                      </a:extLst>
+                    </a:blip>
+                    <a:srcRect/>
+                    <a:stretch>
+                      <a:fillRect/>
+                    </a:stretch>
+                  </pic:blipFill>
+                  <pic:spPr bwMode="auto">
+                    <a:xfrm>
+                      <a:off x="0" y="0"/>
+                      <a:ext cx="4458243" cy="2268505"/>
+                    </a:xfrm>
+                    <a:prstGeom prst="rect">
+                      <a:avLst/>
+                    </a:prstGeom>
+                    <a:noFill/>
+                    <a:ln>
+                      <a:noFill/>
+                    </a:ln>
+                  </pic:spPr>
+                </pic:pic>
+              </a:graphicData>
+            </a:graphic>
+          </wp:inline>
+        </w:drawing>
+      </w:r>
+    </w:p>
+    <w:p>
+      <w:pPr>
+        <w:jc w:val="center"/>
+        <w:rPr>
+          <w:lang w:val="en-US"/>
+        </w:rPr>
+      </w:pPr>
+      <w:r>
+        <w:rPr>
+          <w:noProof/>
+          <w:lang w:val="es-BO" w:eastAsia="es-BO"/>
+        </w:rPr>
+        <w:lastRenderedPageBreak/>
+        <w:drawing>
+          <wp:inline distT="0" distB="0" distL="0" distR="0">
+            <wp:extent cx="2057400" cy="3314700"/>
+            <wp:effectExtent l="0" t="0" r="0" b="0"/>
+            <wp:docPr id="6" name="Imagen 6" descr="C:\Users\Beimar\Desktop\diseno\buscar peuqe.png"/>
+            <wp:cNvGraphicFramePr>
+              <a:graphicFrameLocks xmlns:a="http://schemas.openxmlformats.org/drawingml/2006/main" noChangeAspect="1"/>
+            </wp:cNvGraphicFramePr>
+            <a:graphic xmlns:a="http://schemas.openxmlformats.org/drawingml/2006/main">
+              <a:graphicData uri="http://schemas.openxmlformats.org/drawingml/2006/picture">
+                <pic:pic xmlns:pic="http://schemas.openxmlformats.org/drawingml/2006/picture">
+                  <pic:nvPicPr>
+                    <pic:cNvPr id="0" name="Picture 4" descr="C:\Users\Beimar\Desktop\diseno\buscar peuqe.png"/>
+                    <pic:cNvPicPr>
+                      <a:picLocks noChangeAspect="1" noChangeArrowheads="1"/>
+                    </pic:cNvPicPr>
+                  </pic:nvPicPr>
+                  <pic:blipFill>
+                    <a:blip r:embed="rId15">
+                      <a:extLst>
+                        <a:ext uri="{BEBA8EAE-BF5A-486C-A8C5-ECC9F3942E4B}">
+                          <a14:imgProps xmlns:a14="http://schemas.microsoft.com/office/drawing/2010/main">
+                            <a14:imgLayer r:embed="rId16">
+                              <a14:imgEffect>
+                                <a14:sharpenSoften amount="50000"/>
+                              </a14:imgEffect>
+                            </a14:imgLayer>
+                          </a14:imgProps>
+                        </a:ext>
+                        <a:ext uri="{28A0092B-C50C-407E-A947-70E740481C1C}">
+                          <a14:useLocalDpi xmlns:a14="http://schemas.microsoft.com/office/drawing/2010/main" val="0"/>
+                        </a:ext>
+                      </a:extLst>
+                    </a:blip>
+                    <a:srcRect/>
+                    <a:stretch>
+                      <a:fillRect/>
+                    </a:stretch>
+                  </pic:blipFill>
+                  <pic:spPr bwMode="auto">
+                    <a:xfrm>
+                      <a:off x="0" y="0"/>
+                      <a:ext cx="2057400" cy="3314700"/>
+                    </a:xfrm>
+                    <a:prstGeom prst="rect">
+                      <a:avLst/>
+                    </a:prstGeom>
+                    <a:noFill/>
+                    <a:ln>
+                      <a:noFill/>
+                    </a:ln>
+                  </pic:spPr>
+                </pic:pic>
+              </a:graphicData>
+            </a:graphic>
+          </wp:inline>
+        </w:drawing>
+      </w:r>
+    </w:p>
+    <w:p>
+      <w:pPr>
+        <w:rPr>
+          <w:lang w:val="en-US"/>
+        </w:rPr>
+      </w:pPr>
+      <w:r>
+        <w:rPr>
+          <w:lang w:val="en-US"/>
+        </w:rPr>
+        <w:t xml:space="preserve">La </w:t>
+      </w:r>
+      <w:proofErr w:type="spellStart"/>
+      <w:r>
+        <w:rPr>
+          <w:lang w:val="en-US"/>
+        </w:rPr>
+        <w:t>interfaz</w:t>
+      </w:r>
+      <w:proofErr w:type="spellEnd"/>
+      <w:r>
+        <w:rPr>
+          <w:lang w:val="en-US"/>
+        </w:rPr>
+        <w:t xml:space="preserve"> </w:t>
+      </w:r>
+      <w:proofErr w:type="spellStart"/>
+      <w:r>
+        <w:rPr>
+          <w:lang w:val="en-US"/>
+        </w:rPr>
+        <w:t>para</w:t>
+      </w:r>
+      <w:proofErr w:type="spellEnd"/>
+      <w:r>
+        <w:rPr>
+          <w:lang w:val="en-US"/>
+        </w:rPr>
+        <w:t xml:space="preserve"> la </w:t>
+      </w:r>
+      <w:proofErr w:type="spellStart"/>
+      <w:r>
+        <w:rPr>
+          <w:lang w:val="en-US"/>
+        </w:rPr>
+        <w:t>busqueda</w:t>
+      </w:r>
+      <w:proofErr w:type="spellEnd"/>
+      <w:r>
+        <w:rPr>
+          <w:lang w:val="en-US"/>
+        </w:rPr>
+        <w:t xml:space="preserve"> </w:t>
+      </w:r>
+      <w:proofErr w:type="spellStart"/>
+      <w:r>
+        <w:rPr>
+          <w:lang w:val="en-US"/>
+        </w:rPr>
+        <w:t>mediante</w:t>
+      </w:r>
+      <w:proofErr w:type="spellEnd"/>
+      <w:r>
+        <w:rPr>
+          <w:lang w:val="en-US"/>
+        </w:rPr>
+        <w:t xml:space="preserve"> </w:t>
+      </w:r>
+      <w:proofErr w:type="spellStart"/>
+      <w:r>
+        <w:rPr>
+          <w:lang w:val="en-US"/>
+        </w:rPr>
+        <w:t>mapa</w:t>
+      </w:r>
+      <w:proofErr w:type="spellEnd"/>
+      <w:r>
+        <w:rPr>
+          <w:lang w:val="en-US"/>
+        </w:rPr>
+        <w:t xml:space="preserve">, </w:t>
+      </w:r>
+      <w:proofErr w:type="spellStart"/>
+      <w:r>
+        <w:rPr>
+          <w:lang w:val="en-US"/>
+        </w:rPr>
+        <w:t>tiene</w:t>
+      </w:r>
+      <w:proofErr w:type="spellEnd"/>
+      <w:r>
+        <w:rPr>
+          <w:lang w:val="en-US"/>
+        </w:rPr>
+        <w:t xml:space="preserve"> </w:t>
+      </w:r>
+      <w:proofErr w:type="gramStart"/>
+      <w:r>
+        <w:rPr>
+          <w:lang w:val="en-US"/>
+        </w:rPr>
+        <w:t>un</w:t>
+      </w:r>
+      <w:proofErr w:type="gramEnd"/>
+      <w:r>
+        <w:rPr>
+          <w:lang w:val="en-US"/>
+        </w:rPr>
+        <w:t xml:space="preserve"> </w:t>
+      </w:r>
+      <w:proofErr w:type="spellStart"/>
+      <w:r>
+        <w:rPr>
+          <w:lang w:val="en-US"/>
+        </w:rPr>
+        <w:t>diseño</w:t>
+      </w:r>
+      <w:proofErr w:type="spellEnd"/>
+      <w:r>
+        <w:rPr>
+          <w:lang w:val="en-US"/>
+        </w:rPr>
+        <w:t xml:space="preserve"> </w:t>
+      </w:r>
+      <w:proofErr w:type="spellStart"/>
+      <w:r>
+        <w:rPr>
+          <w:lang w:val="en-US"/>
+        </w:rPr>
+        <w:t>fluido</w:t>
+      </w:r>
+      <w:proofErr w:type="spellEnd"/>
+      <w:r>
+        <w:rPr>
+          <w:lang w:val="en-US"/>
+        </w:rPr>
+        <w:t xml:space="preserve">, </w:t>
+      </w:r>
+      <w:proofErr w:type="spellStart"/>
+      <w:r>
+        <w:rPr>
+          <w:lang w:val="en-US"/>
+        </w:rPr>
+        <w:t>por</w:t>
+      </w:r>
+      <w:proofErr w:type="spellEnd"/>
+      <w:r>
+        <w:rPr>
+          <w:lang w:val="en-US"/>
+        </w:rPr>
+        <w:t xml:space="preserve"> </w:t>
+      </w:r>
+      <w:proofErr w:type="spellStart"/>
+      <w:r>
+        <w:rPr>
+          <w:lang w:val="en-US"/>
+        </w:rPr>
+        <w:t>tanto</w:t>
+      </w:r>
+      <w:proofErr w:type="spellEnd"/>
+      <w:r>
+        <w:rPr>
+          <w:lang w:val="en-US"/>
+        </w:rPr>
+        <w:t xml:space="preserve"> se </w:t>
+      </w:r>
+      <w:proofErr w:type="spellStart"/>
+      <w:r>
+        <w:rPr>
+          <w:lang w:val="en-US"/>
+        </w:rPr>
+        <w:t>adapta</w:t>
+      </w:r>
+      <w:proofErr w:type="spellEnd"/>
+      <w:r>
+        <w:rPr>
+          <w:lang w:val="en-US"/>
+        </w:rPr>
+        <w:t xml:space="preserve"> a </w:t>
+      </w:r>
+      <w:proofErr w:type="spellStart"/>
+      <w:r>
+        <w:rPr>
+          <w:lang w:val="en-US"/>
+        </w:rPr>
+        <w:t>medida</w:t>
+      </w:r>
+      <w:proofErr w:type="spellEnd"/>
+      <w:r>
+        <w:rPr>
+          <w:lang w:val="en-US"/>
+        </w:rPr>
+        <w:t xml:space="preserve"> </w:t>
+      </w:r>
+      <w:proofErr w:type="spellStart"/>
+      <w:r>
+        <w:rPr>
+          <w:lang w:val="en-US"/>
+        </w:rPr>
+        <w:t>que</w:t>
+      </w:r>
+      <w:proofErr w:type="spellEnd"/>
+      <w:r>
+        <w:rPr>
+          <w:lang w:val="en-US"/>
+        </w:rPr>
+        <w:t xml:space="preserve"> el </w:t>
+      </w:r>
+      <w:proofErr w:type="spellStart"/>
+      <w:r>
+        <w:rPr>
+          <w:lang w:val="en-US"/>
+        </w:rPr>
+        <w:t>tamaño</w:t>
+      </w:r>
+      <w:proofErr w:type="spellEnd"/>
+      <w:r>
+        <w:rPr>
+          <w:lang w:val="en-US"/>
+        </w:rPr>
+        <w:t xml:space="preserve"> del </w:t>
+      </w:r>
+      <w:proofErr w:type="spellStart"/>
+      <w:r>
+        <w:rPr>
+          <w:lang w:val="en-US"/>
+        </w:rPr>
+        <w:t>dispositivo</w:t>
+      </w:r>
+      <w:proofErr w:type="spellEnd"/>
+      <w:r>
+        <w:rPr>
+          <w:lang w:val="en-US"/>
+        </w:rPr>
+        <w:t xml:space="preserve"> cambia.</w:t>
+      </w:r>
+      <w:bookmarkStart w:id="1" w:name="_GoBack"/>
+      <w:bookmarkEnd w:id="1"/>
+    </w:p>
+    <w:p>
+      <w:pPr>
+        <w:jc w:val="center"/>
+        <w:rPr>
+          <w:lang w:val="en-US"/>
+        </w:rPr>
+      </w:pPr>
+      <w:r>
+        <w:rPr>
+          <w:noProof/>
+          <w:lang w:val="es-BO" w:eastAsia="es-BO"/>
+        </w:rPr>
+        <w:drawing>
+          <wp:inline distT="0" distB="0" distL="0" distR="0">
+            <wp:extent cx="4600575" cy="2182540"/>
+            <wp:effectExtent l="0" t="0" r="0" b="8255"/>
+            <wp:docPr id="7" name="Imagen 7" descr="C:\Users\Beimar\Desktop\diseno\inicion mapa grande.png"/>
+            <wp:cNvGraphicFramePr>
+              <a:graphicFrameLocks xmlns:a="http://schemas.openxmlformats.org/drawingml/2006/main" noChangeAspect="1"/>
+            </wp:cNvGraphicFramePr>
+            <a:graphic xmlns:a="http://schemas.openxmlformats.org/drawingml/2006/main">
+              <a:graphicData uri="http://schemas.openxmlformats.org/drawingml/2006/picture">
+                <pic:pic xmlns:pic="http://schemas.openxmlformats.org/drawingml/2006/picture">
+                  <pic:nvPicPr>
+                    <pic:cNvPr id="0" name="Picture 5" descr="C:\Users\Beimar\Desktop\diseno\inicion mapa grande.png"/>
+                    <pic:cNvPicPr>
+                      <a:picLocks noChangeAspect="1" noChangeArrowheads="1"/>
+                    </pic:cNvPicPr>
+                  </pic:nvPicPr>
+                  <pic:blipFill>
+                    <a:blip r:embed="rId17">
+                      <a:extLst>
+                        <a:ext uri="{BEBA8EAE-BF5A-486C-A8C5-ECC9F3942E4B}">
+                          <a14:imgProps xmlns:a14="http://schemas.microsoft.com/office/drawing/2010/main">
+                            <a14:imgLayer r:embed="rId18">
+                              <a14:imgEffect>
+                                <a14:sharpenSoften amount="50000"/>
+                              </a14:imgEffect>
+                            </a14:imgLayer>
+                          </a14:imgProps>
+                        </a:ext>
+                        <a:ext uri="{28A0092B-C50C-407E-A947-70E740481C1C}">
+                          <a14:useLocalDpi xmlns:a14="http://schemas.microsoft.com/office/drawing/2010/main" val="0"/>
+                        </a:ext>
+                      </a:extLst>
+                    </a:blip>
+                    <a:srcRect/>
+                    <a:stretch>
+                      <a:fillRect/>
+                    </a:stretch>
+                  </pic:blipFill>
+                  <pic:spPr bwMode="auto">
+                    <a:xfrm>
+                      <a:off x="0" y="0"/>
+                      <a:ext cx="4607584" cy="2185865"/>
+                    </a:xfrm>
+                    <a:prstGeom prst="rect">
+                      <a:avLst/>
+                    </a:prstGeom>
+                    <a:noFill/>
+                    <a:ln>
+                      <a:noFill/>
+                    </a:ln>
+                  </pic:spPr>
+                </pic:pic>
+              </a:graphicData>
+            </a:graphic>
+          </wp:inline>
+        </w:drawing>
+      </w:r>
+    </w:p>
+    <w:p>
+      <w:pPr>
         <w:pStyle w:val="Ttulo2"/>
       </w:pPr>
       <w:r>
-        <w:lastRenderedPageBreak/>
         <w:t>6.5 Pruebas</w:t>
       </w:r>
     </w:p>
@@ -1690,7 +2923,7 @@
             <w:r>
               <w:t xml:space="preserve">Introducir la siguiente url: </w:t>
             </w:r>
-            <w:hyperlink r:id="rId10" w:anchor="/admin/registrarCampo" w:history="1">
+            <w:hyperlink r:id="rId19" w:anchor="/admin/registrarCampo" w:history="1">
               <w:r>
                 <w:rPr>
                   <w:rStyle w:val="Hipervnculo"/>
@@ -1809,7 +3042,6 @@
         <w:pStyle w:val="Ttulo2"/>
       </w:pPr>
       <w:r>
-        <w:lastRenderedPageBreak/>
         <w:t>6.</w:t>
       </w:r>
       <w:r>
@@ -3168,6 +4400,7 @@
           <w:noProof/>
           <w:lang w:val="es-BO" w:eastAsia="es-BO"/>
         </w:rPr>
+        <w:lastRenderedPageBreak/>
         <w:drawing>
           <wp:inline distT="0" distB="0" distL="0" distR="0" wp14:anchorId="2E3BDB82" wp14:editId="21152026">
             <wp:extent cx="5876926" cy="3343276"/>
@@ -3176,7 +4409,7 @@
             <wp:cNvGraphicFramePr/>
             <a:graphic xmlns:a="http://schemas.openxmlformats.org/drawingml/2006/main">
               <a:graphicData uri="http://schemas.openxmlformats.org/drawingml/2006/chart">
-                <c:chart xmlns:c="http://schemas.openxmlformats.org/drawingml/2006/chart" xmlns:r="http://schemas.openxmlformats.org/officeDocument/2006/relationships" r:id="rId11"/>
+                <c:chart xmlns:c="http://schemas.openxmlformats.org/drawingml/2006/chart" xmlns:r="http://schemas.openxmlformats.org/officeDocument/2006/relationships" r:id="rId20"/>
               </a:graphicData>
             </a:graphic>
           </wp:inline>
@@ -3221,8 +4454,6 @@
           <w:lang w:eastAsia="es-ES"/>
         </w:rPr>
       </w:pPr>
-      <w:bookmarkStart w:id="1" w:name="_GoBack"/>
-      <w:bookmarkEnd w:id="1"/>
     </w:p>
     <w:p>
       <w:pPr>
@@ -3303,7 +4534,7 @@
     </w:p>
     <w:p/>
     <w:sectPr>
-      <w:footerReference w:type="default" r:id="rId12"/>
+      <w:footerReference w:type="default" r:id="rId21"/>
       <w:pgSz w:w="12240" w:h="15840"/>
       <w:pgMar w:top="1134" w:right="1134" w:bottom="1134" w:left="1701" w:header="709" w:footer="709" w:gutter="0"/>
       <w:pgNumType w:start="1"/>
@@ -3466,7 +4697,7 @@
         <w:sz w:val="16"/>
         <w:szCs w:val="16"/>
       </w:rPr>
-      <w:t>3</w:t>
+      <w:t>5</w:t>
     </w:r>
     <w:r>
       <w:rPr>
@@ -9311,6 +10542,7 @@
   <w:style w:type="character" w:default="1" w:styleId="Fuentedeprrafopredeter">
     <w:name w:val="Default Paragraph Font"/>
     <w:uiPriority w:val="1"/>
+    <w:semiHidden/>
     <w:unhideWhenUsed/>
   </w:style>
   <w:style w:type="table" w:default="1" w:styleId="Tablanormal">
@@ -9986,6 +11218,7 @@
   <w:style w:type="character" w:default="1" w:styleId="Fuentedeprrafopredeter">
     <w:name w:val="Default Paragraph Font"/>
     <w:uiPriority w:val="1"/>
+    <w:semiHidden/>
     <w:unhideWhenUsed/>
   </w:style>
   <w:style w:type="table" w:default="1" w:styleId="Tablanormal">
@@ -10655,11 +11888,11 @@
         </c:dLbls>
         <c:marker val="1"/>
         <c:smooth val="0"/>
-        <c:axId val="170604032"/>
-        <c:axId val="170605568"/>
+        <c:axId val="292269056"/>
+        <c:axId val="297132800"/>
       </c:lineChart>
       <c:catAx>
-        <c:axId val="170604032"/>
+        <c:axId val="292269056"/>
         <c:scaling>
           <c:orientation val="minMax"/>
         </c:scaling>
@@ -10668,7 +11901,7 @@
         <c:majorTickMark val="none"/>
         <c:minorTickMark val="none"/>
         <c:tickLblPos val="nextTo"/>
-        <c:crossAx val="170605568"/>
+        <c:crossAx val="297132800"/>
         <c:crosses val="autoZero"/>
         <c:auto val="1"/>
         <c:lblAlgn val="ctr"/>
@@ -10676,7 +11909,7 @@
         <c:noMultiLvlLbl val="0"/>
       </c:catAx>
       <c:valAx>
-        <c:axId val="170605568"/>
+        <c:axId val="297132800"/>
         <c:scaling>
           <c:orientation val="minMax"/>
         </c:scaling>
@@ -10705,7 +11938,7 @@
         <c:majorTickMark val="none"/>
         <c:minorTickMark val="none"/>
         <c:tickLblPos val="nextTo"/>
-        <c:crossAx val="170604032"/>
+        <c:crossAx val="292269056"/>
         <c:crosses val="autoZero"/>
         <c:crossBetween val="between"/>
       </c:valAx>
@@ -11014,7 +12247,7 @@
 </file>
 
 <file path=customXml/itemProps1.xml><?xml version="1.0" encoding="utf-8"?>
-<ds:datastoreItem xmlns:ds="http://schemas.openxmlformats.org/officeDocument/2006/customXml" ds:itemID="{1CD41A34-DCD7-4886-ABE4-C357A9064F18}">
+<ds:datastoreItem xmlns:ds="http://schemas.openxmlformats.org/officeDocument/2006/customXml" ds:itemID="{7D0313DB-020B-4119-BE0D-6E024C675DD8}">
   <ds:schemaRefs>
     <ds:schemaRef ds:uri="http://schemas.openxmlformats.org/officeDocument/2006/bibliography"/>
   </ds:schemaRefs>

</xml_diff>